<commit_message>
finished vincoli rigidi ASP
</commit_message>
<xml_diff>
--- a/RelazioneProgettoIALABColuccia.docx
+++ b/RelazioneProgettoIALABColuccia.docx
@@ -1518,21 +1518,7 @@
           <w:i/>
           <w:iCs/>
         </w:rPr>
-        <w:t>Linf=max(</w:t>
-      </w:r>
-      <w:r>
-        <w:rPr>
-          <w:i/>
-          <w:iCs/>
-        </w:rPr>
-        <w:t>|x1-x2|+|y1-y2|</w:t>
-      </w:r>
-      <w:r>
-        <w:rPr>
-          <w:i/>
-          <w:iCs/>
-        </w:rPr>
-        <w:t>)</w:t>
+        <w:t>Linf=max(|x1-x2|+|y1-y2|)</w:t>
       </w:r>
     </w:p>
     <w:p>
@@ -1940,8 +1926,6 @@
         </w:rPr>
         <w:t>’euristica scelta</w:t>
       </w:r>
-      <w:bookmarkStart w:id="3" w:name="_GoBack"/>
-      <w:bookmarkEnd w:id="3"/>
     </w:p>
     <w:p>
       <w:pPr>
@@ -1984,10 +1968,75 @@
           <w:numId w:val="2"/>
         </w:numPr>
       </w:pPr>
-      <w:bookmarkStart w:id="4" w:name="_Toc34327023"/>
+      <w:bookmarkStart w:id="3" w:name="_Toc34327023"/>
       <w:r>
         <w:t>A*</w:t>
       </w:r>
+      <w:bookmarkEnd w:id="3"/>
+    </w:p>
+    <w:p>
+      <w:pPr>
+        <w:ind w:left="360"/>
+      </w:pPr>
+      <w:r>
+        <w:t xml:space="preserve">A* è un algoritmo di ricerca informata </w:t>
+      </w:r>
+      <w:r>
+        <w:t>di tipo best-first e cioè che espande sempre il nodo più “vantaggioso” localmente.</w:t>
+      </w:r>
+    </w:p>
+    <w:p>
+      <w:pPr>
+        <w:ind w:left="360"/>
+      </w:pPr>
+      <w:r>
+        <w:t>Il termine “vantaggioso” è definito in base al valore della funzione euristica f(n) = g(n) + h(n) che è implementata come per l’algoritmo IDA*.</w:t>
+      </w:r>
+    </w:p>
+    <w:p>
+      <w:pPr>
+        <w:ind w:left="360"/>
+      </w:pPr>
+      <w:r>
+        <w:t>L’algoritmo A* è stato implementato utilizzando un</w:t>
+      </w:r>
+      <w:r>
+        <w:t>o</w:t>
+      </w:r>
+      <w:r>
+        <w:t xml:space="preserve"> </w:t>
+      </w:r>
+      <w:r>
+        <w:t>heap</w:t>
+      </w:r>
+      <w:r>
+        <w:t xml:space="preserve"> dove ad ogni nodo è assegnata la rispettiva priorità f(n). Ad ogni iterazione viene quindi espanso dall</w:t>
+      </w:r>
+      <w:r>
+        <w:t>o</w:t>
+      </w:r>
+      <w:r>
+        <w:t xml:space="preserve"> </w:t>
+      </w:r>
+      <w:r>
+        <w:t>heap</w:t>
+      </w:r>
+      <w:r>
+        <w:t xml:space="preserve"> il nodo con priorità più bassa fino a quando non viene soddisfatto lo stato goal.</w:t>
+      </w:r>
+    </w:p>
+    <w:p>
+      <w:pPr>
+        <w:ind w:left="360"/>
+      </w:pPr>
+      <w:r>
+        <w:lastRenderedPageBreak/>
+        <w:t>Utilizzando questo tipo di struttura dati si ottiene un incremento prestazionale notevole (rispetto ad utilizzare una coda) in quanto si può utilizzare un operatore per il getMin di complessità O(1) e un operatore di inserimento di complessità O(log(n)), con una coda invece le complessità sarebbero state rispettivamente O(n) e O(1)</w:t>
+      </w:r>
+      <w:r>
+        <w:t>.</w:t>
+      </w:r>
+      <w:bookmarkStart w:id="4" w:name="_GoBack"/>
       <w:bookmarkEnd w:id="4"/>
     </w:p>
     <w:p>
@@ -1995,34 +2044,6 @@
         <w:ind w:left="360"/>
       </w:pPr>
       <w:r>
-        <w:t xml:space="preserve">A* è un algoritmo di ricerca informata </w:t>
-      </w:r>
-      <w:r>
-        <w:t>di tipo best-first e cioè che espande sempre il nodo più “vantaggioso” localmente.</w:t>
-      </w:r>
-    </w:p>
-    <w:p>
-      <w:pPr>
-        <w:ind w:left="360"/>
-      </w:pPr>
-      <w:r>
-        <w:t>Il termine “vantaggioso” è definito in base al valore della funzione euristica f(n) = g(n) + h(n) che è implementata come per l’algoritmo IDA*.</w:t>
-      </w:r>
-    </w:p>
-    <w:p>
-      <w:pPr>
-        <w:ind w:left="360"/>
-      </w:pPr>
-      <w:r>
-        <w:t>L’algoritmo A* è stato implementato utilizzando una coda con priorità dove ad ogni nodo è assegnata la rispettiva priorità f(n). Ad ogni iterazione viene quindi espanso dalla coda il nodo con priorità più bassa fino a quando non viene soddisfatto lo stato goal.</w:t>
-      </w:r>
-    </w:p>
-    <w:p>
-      <w:pPr>
-        <w:ind w:left="360"/>
-      </w:pPr>
-      <w:r>
-        <w:lastRenderedPageBreak/>
         <w:t>A*, rispetto a IDA*, richiede molta più memoria in quanto deve ricordare tutti i nodi della coda più quelli già esplorati (che non devono essere riespansi).</w:t>
       </w:r>
     </w:p>
@@ -2129,6 +2150,7 @@
           <w:noProof/>
           <w:lang w:eastAsia="it-IT"/>
         </w:rPr>
+        <w:lastRenderedPageBreak/>
         <w:drawing>
           <wp:inline distT="0" distB="0" distL="0" distR="0" wp14:anchorId="6773FD6C" wp14:editId="3DF111D3">
             <wp:extent cx="2159072" cy="2020186"/>
@@ -2182,7 +2204,6 @@
         <w:rPr>
           <w:noProof/>
         </w:rPr>
-        <w:lastRenderedPageBreak/>
         <w:drawing>
           <wp:inline distT="0" distB="0" distL="0" distR="0" wp14:anchorId="73BC0303" wp14:editId="49C9764C">
             <wp:extent cx="6120130" cy="3868420"/>
@@ -2242,6 +2263,7 @@
           <w:noProof/>
           <w:lang w:eastAsia="it-IT"/>
         </w:rPr>
+        <w:lastRenderedPageBreak/>
         <w:drawing>
           <wp:inline distT="0" distB="0" distL="0" distR="0" wp14:anchorId="6BB9F8F9" wp14:editId="5F43C06F">
             <wp:extent cx="2509284" cy="2272694"/>
@@ -2307,7 +2329,6 @@
         <w:rPr>
           <w:noProof/>
         </w:rPr>
-        <w:lastRenderedPageBreak/>
         <w:drawing>
           <wp:inline distT="0" distB="0" distL="0" distR="0" wp14:anchorId="67AC2354" wp14:editId="084239DD">
             <wp:extent cx="6092190" cy="3891280"/>
@@ -2367,6 +2388,7 @@
           <w:noProof/>
           <w:lang w:eastAsia="it-IT"/>
         </w:rPr>
+        <w:lastRenderedPageBreak/>
         <w:drawing>
           <wp:inline distT="0" distB="0" distL="0" distR="0" wp14:anchorId="2F674A5F" wp14:editId="69EB9D58">
             <wp:extent cx="2023110" cy="1881963"/>
@@ -2469,7 +2491,6 @@
         <w:rPr>
           <w:noProof/>
         </w:rPr>
-        <w:lastRenderedPageBreak/>
         <w:drawing>
           <wp:inline distT="0" distB="0" distL="0" distR="0" wp14:anchorId="554DF1E0" wp14:editId="3AC4838E">
             <wp:extent cx="6120130" cy="3684270"/>
@@ -2529,6 +2550,7 @@
           <w:noProof/>
           <w:lang w:eastAsia="it-IT"/>
         </w:rPr>
+        <w:lastRenderedPageBreak/>
         <w:drawing>
           <wp:inline distT="0" distB="0" distL="0" distR="0" wp14:anchorId="1D321635" wp14:editId="1564CCC1">
             <wp:extent cx="2328530" cy="2171013"/>
@@ -2595,7 +2617,6 @@
         <w:rPr>
           <w:noProof/>
         </w:rPr>
-        <w:lastRenderedPageBreak/>
         <w:drawing>
           <wp:inline distT="0" distB="0" distL="0" distR="0" wp14:anchorId="21BD590E" wp14:editId="14D9797F">
             <wp:extent cx="6120130" cy="3848735"/>
@@ -2655,6 +2676,7 @@
           <w:noProof/>
           <w:lang w:eastAsia="it-IT"/>
         </w:rPr>
+        <w:lastRenderedPageBreak/>
         <w:drawing>
           <wp:inline distT="0" distB="0" distL="0" distR="0" wp14:anchorId="71BB02F2" wp14:editId="05634679">
             <wp:extent cx="3517607" cy="2775984"/>
@@ -2720,7 +2742,6 @@
         <w:rPr>
           <w:noProof/>
         </w:rPr>
-        <w:lastRenderedPageBreak/>
         <w:drawing>
           <wp:inline distT="0" distB="0" distL="0" distR="0" wp14:anchorId="272F3208" wp14:editId="37E77736">
             <wp:extent cx="6092190" cy="3891280"/>
@@ -2784,6 +2805,7 @@
           <w:noProof/>
           <w:lang w:eastAsia="it-IT"/>
         </w:rPr>
+        <w:lastRenderedPageBreak/>
         <w:drawing>
           <wp:inline distT="0" distB="0" distL="0" distR="0" wp14:anchorId="42D4A372" wp14:editId="728F16D1">
             <wp:extent cx="1952625" cy="1876425"/>
@@ -2931,7 +2953,6 @@
     </w:p>
     <w:p>
       <w:r>
-        <w:lastRenderedPageBreak/>
         <w:t>Tra le due euristiche utilizzate quella che porta a risultati migliori è la distanza di Manhattan mentre con quella di Chebyshev i tempi si dilatano notevolmente.</w:t>
       </w:r>
       <w:r>
@@ -3020,6 +3041,7 @@
         <w:rPr>
           <w:i/>
         </w:rPr>
+        <w:lastRenderedPageBreak/>
         <w:t>squadraLocation(&lt;nomeSquadra&gt;,&lt;nomeCitta&gt;)</w:t>
       </w:r>
       <w:r>
@@ -3186,7 +3208,6 @@
           <w:sz w:val="20"/>
           <w:szCs w:val="20"/>
         </w:rPr>
-        <w:lastRenderedPageBreak/>
         <w:t>I test sono stati eseguiti su 3 istanze diverse del dominio.</w:t>
       </w:r>
       <w:r>
@@ -3439,6 +3460,7 @@
           <w:sz w:val="20"/>
           <w:szCs w:val="20"/>
         </w:rPr>
+        <w:lastRenderedPageBreak/>
         <w:t xml:space="preserve">Es. -holds(posizione(X,Aereoporto1),Stato):- </w:t>
       </w:r>
     </w:p>
@@ -3569,7 +3591,6 @@
         <w:ind w:left="708"/>
       </w:pPr>
       <w:r>
-        <w:lastRenderedPageBreak/>
         <w:t>Possiamo notare come nelle prime tre istanze del problema i tempi di esecuzione siano tutto sommato simili mentre l’ultima istanza (quella più complessa) ha richiesto un tempo di esecuzione molto più alto.</w:t>
       </w:r>
       <w:r>
@@ -4630,6 +4651,7 @@
     <w:lsdException w:name="HTML Sample" w:semiHidden="1" w:unhideWhenUsed="1"/>
     <w:lsdException w:name="HTML Typewriter" w:semiHidden="1" w:unhideWhenUsed="1"/>
     <w:lsdException w:name="HTML Variable" w:semiHidden="1" w:unhideWhenUsed="1"/>
+    <w:lsdException w:name="Normal Table" w:semiHidden="1" w:unhideWhenUsed="1"/>
     <w:lsdException w:name="annotation subject" w:semiHidden="1" w:unhideWhenUsed="1"/>
     <w:lsdException w:name="No List" w:semiHidden="1" w:unhideWhenUsed="1"/>
     <w:lsdException w:name="Outline List 1" w:semiHidden="1" w:unhideWhenUsed="1"/>
@@ -4672,8 +4694,11 @@
     <w:lsdException w:name="Table Contemporary" w:semiHidden="1" w:unhideWhenUsed="1"/>
     <w:lsdException w:name="Table Elegant" w:semiHidden="1" w:unhideWhenUsed="1"/>
     <w:lsdException w:name="Table Professional" w:semiHidden="1" w:unhideWhenUsed="1"/>
+    <w:lsdException w:name="Table Subtle 1" w:semiHidden="1" w:unhideWhenUsed="1"/>
     <w:lsdException w:name="Table Subtle 2" w:semiHidden="1" w:unhideWhenUsed="1"/>
     <w:lsdException w:name="Table Web 1" w:semiHidden="1" w:unhideWhenUsed="1"/>
+    <w:lsdException w:name="Table Web 2" w:semiHidden="1" w:unhideWhenUsed="1"/>
+    <w:lsdException w:name="Table Web 3" w:semiHidden="1" w:unhideWhenUsed="1"/>
     <w:lsdException w:name="Balloon Text" w:semiHidden="1" w:unhideWhenUsed="1"/>
     <w:lsdException w:name="Table Grid" w:uiPriority="39"/>
     <w:lsdException w:name="Table Theme" w:semiHidden="1" w:unhideWhenUsed="1"/>
@@ -5484,7 +5509,7 @@
 </file>
 
 <file path=customXml/itemProps1.xml><?xml version="1.0" encoding="utf-8"?>
-<ds:datastoreItem xmlns:ds="http://schemas.openxmlformats.org/officeDocument/2006/customXml" ds:itemID="{F4BF5428-17DE-4052-875D-46CCD40097AD}">
+<ds:datastoreItem xmlns:ds="http://schemas.openxmlformats.org/officeDocument/2006/customXml" ds:itemID="{E9E2E333-87E6-457D-8565-6B88C0841638}">
   <ds:schemaRefs>
     <ds:schemaRef ds:uri="http://schemas.openxmlformats.org/officeDocument/2006/bibliography"/>
   </ds:schemaRefs>

</xml_diff>

<commit_message>
test executed navy battle clips
</commit_message>
<xml_diff>
--- a/RelazioneProgettoIALABColuccia.docx
+++ b/RelazioneProgettoIALABColuccia.docx
@@ -1485,7 +1485,21 @@
         <w:rPr>
           <w:i/>
         </w:rPr>
-        <w:t>L1(P1,P2) = |x1-x2|+|y1-y2|</w:t>
+        <w:t>L1(P</w:t>
+      </w:r>
+      <w:proofErr w:type="gramStart"/>
+      <w:r>
+        <w:rPr>
+          <w:i/>
+        </w:rPr>
+        <w:t>1,P</w:t>
+      </w:r>
+      <w:proofErr w:type="gramEnd"/>
+      <w:r>
+        <w:rPr>
+          <w:i/>
+        </w:rPr>
+        <w:t>2) = |x1-x2|+|y1-y2|</w:t>
       </w:r>
     </w:p>
     <w:p>
@@ -2031,7 +2045,15 @@
       </w:pPr>
       <w:r>
         <w:lastRenderedPageBreak/>
-        <w:t>Utilizzando questo tipo di struttura dati si ottiene un incremento prestazionale notevole (rispetto ad utilizzare una coda) in quanto si può utilizzare un operatore per il getMin di complessità O(1) e un operatore di inserimento di complessità O(log(n)), con una coda invece le complessità sarebbero state rispettivamente O(n) e O(1)</w:t>
+        <w:t xml:space="preserve">Utilizzando questo tipo di struttura dati si ottiene un incremento prestazionale notevole (rispetto ad utilizzare una coda) in quanto si può utilizzare un operatore per il getMin di complessità </w:t>
+      </w:r>
+      <w:proofErr w:type="gramStart"/>
+      <w:r>
+        <w:t>O(</w:t>
+      </w:r>
+      <w:proofErr w:type="gramEnd"/>
+      <w:r>
+        <w:t>1) e un operatore di inserimento di complessità O(log(n)), con una coda invece le complessità sarebbero state rispettivamente O(n) e O(1)</w:t>
       </w:r>
       <w:r>
         <w:t>.</w:t>
@@ -2987,14 +3009,15 @@
           <w:i/>
           <w:iCs/>
         </w:rPr>
-        <w:t>“</w:t>
-      </w:r>
+        <w:t>“Master in Progettazione e Management del Multimedia per la Comunicazione</w:t>
+      </w:r>
+      <w:proofErr w:type="gramStart"/>
       <w:r>
         <w:rPr>
           <w:i/>
           <w:iCs/>
         </w:rPr>
-        <w:t>Master in</w:t>
+        <w:t>”</w:t>
       </w:r>
       <w:r>
         <w:rPr>
@@ -3004,29 +3027,9 @@
         <w:t xml:space="preserve"> </w:t>
       </w:r>
       <w:r>
-        <w:rPr>
-          <w:i/>
-          <w:iCs/>
-        </w:rPr>
-        <w:t>Progettazione e Management del Multimedia per la Comunicazione</w:t>
-      </w:r>
-      <w:r>
-        <w:rPr>
-          <w:i/>
-          <w:iCs/>
-        </w:rPr>
-        <w:t>”</w:t>
-      </w:r>
-      <w:r>
-        <w:rPr>
-          <w:i/>
-          <w:iCs/>
-        </w:rPr>
-        <w:t xml:space="preserve"> </w:t>
-      </w:r>
-      <w:r>
         <w:t>.</w:t>
       </w:r>
+      <w:proofErr w:type="gramEnd"/>
     </w:p>
     <w:p>
       <w:r>
@@ -3191,11 +3194,16 @@
               <w:jc w:val="center"/>
               <w:cnfStyle w:val="000000000000" w:firstRow="0" w:lastRow="0" w:firstColumn="0" w:lastColumn="0" w:oddVBand="0" w:evenVBand="0" w:oddHBand="0" w:evenHBand="0" w:firstRowFirstColumn="0" w:firstRowLastColumn="0" w:lastRowFirstColumn="0" w:lastRowLastColumn="0"/>
             </w:pPr>
+            <w:proofErr w:type="gramStart"/>
             <w:r>
               <w:t>i</w:t>
             </w:r>
             <w:r>
-              <w:t>nsegnamento(Nome,Prof,OreTot).</w:t>
+              <w:t>nsegnamento(</w:t>
+            </w:r>
+            <w:proofErr w:type="gramEnd"/>
+            <w:r>
+              <w:t>Nome,Prof,OreTot).</w:t>
             </w:r>
           </w:p>
         </w:tc>
@@ -3246,7 +3254,15 @@
               <w:t>ropedeutica</w:t>
             </w:r>
             <w:r>
-              <w:t xml:space="preserve">(X,Y). </w:t>
+              <w:t>(</w:t>
+            </w:r>
+            <w:proofErr w:type="gramStart"/>
+            <w:r>
+              <w:t>X,Y</w:t>
+            </w:r>
+            <w:proofErr w:type="gramEnd"/>
+            <w:r>
+              <w:t xml:space="preserve">). </w:t>
             </w:r>
           </w:p>
           <w:p>
@@ -3310,8 +3326,13 @@
               <w:jc w:val="center"/>
               <w:cnfStyle w:val="000000000000" w:firstRow="0" w:lastRow="0" w:firstColumn="0" w:lastColumn="0" w:oddVBand="0" w:evenVBand="0" w:oddHBand="0" w:evenHBand="0" w:firstRowFirstColumn="0" w:firstRowLastColumn="0" w:lastRowFirstColumn="0" w:lastRowLastColumn="0"/>
             </w:pPr>
-            <w:r>
-              <w:t>giornata(Num,Ore).</w:t>
+            <w:proofErr w:type="gramStart"/>
+            <w:r>
+              <w:t>giornata(</w:t>
+            </w:r>
+            <w:proofErr w:type="gramEnd"/>
+            <w:r>
+              <w:t>Num,Ore).</w:t>
             </w:r>
           </w:p>
           <w:p>
@@ -3378,9 +3399,11 @@
               <w:jc w:val="center"/>
               <w:cnfStyle w:val="000000100000" w:firstRow="0" w:lastRow="0" w:firstColumn="0" w:lastColumn="0" w:oddVBand="0" w:evenVBand="0" w:oddHBand="1" w:evenHBand="0" w:firstRowFirstColumn="0" w:firstRowLastColumn="0" w:lastRowFirstColumn="0" w:lastRowLastColumn="0"/>
             </w:pPr>
+            <w:proofErr w:type="gramStart"/>
             <w:r>
               <w:t>lezione(</w:t>
             </w:r>
+            <w:proofErr w:type="gramEnd"/>
             <w:r>
               <w:t>Giornata,Professore,Insegnamento,Ora</w:t>
             </w:r>
@@ -3533,7 +3556,23 @@
           <w:i/>
           <w:iCs/>
         </w:rPr>
-        <w:t>lezione(G,P,I,O)</w:t>
+        <w:t>lezione(</w:t>
+      </w:r>
+      <w:proofErr w:type="gramStart"/>
+      <w:r>
+        <w:rPr>
+          <w:i/>
+          <w:iCs/>
+        </w:rPr>
+        <w:t>G,P</w:t>
+      </w:r>
+      <w:proofErr w:type="gramEnd"/>
+      <w:r>
+        <w:rPr>
+          <w:i/>
+          <w:iCs/>
+        </w:rPr>
+        <w:t>,I,O)</w:t>
       </w:r>
       <w:r>
         <w:t xml:space="preserve"> vincolandole nella cardinalità in base al fatto che fosse un giorno da 8 ore oppure un giorno di al più 5 ore</w:t>
@@ -3567,8 +3606,17 @@
           <w:i/>
           <w:iCs/>
         </w:rPr>
-        <w:t>Min{&lt;termine&gt;:&lt;dominio&gt;}Max</w:t>
-      </w:r>
+        <w:t>Min{&lt;termine&gt;:&lt;dominio</w:t>
+      </w:r>
+      <w:proofErr w:type="gramStart"/>
+      <w:r>
+        <w:rPr>
+          <w:i/>
+          <w:iCs/>
+        </w:rPr>
+        <w:t>&gt;}Max</w:t>
+      </w:r>
+      <w:proofErr w:type="gramEnd"/>
       <w:r>
         <w:rPr>
           <w:i/>
@@ -3665,8 +3713,6 @@
       <w:r>
         <w:t>il solver scarterà molti più modelli di quanti non ne scarta nella versione senza vincoli auspicabili.</w:t>
       </w:r>
-      <w:bookmarkStart w:id="8" w:name="_GoBack"/>
-      <w:bookmarkEnd w:id="8"/>
     </w:p>
     <w:tbl>
       <w:tblPr>
@@ -3782,6 +3828,1148 @@
         </w:tc>
       </w:tr>
     </w:tbl>
+    <w:p/>
+    <w:p/>
+    <w:p>
+      <w:pPr>
+        <w:pStyle w:val="Titolo1"/>
+      </w:pPr>
+      <w:r>
+        <w:t>3.Clips</w:t>
+      </w:r>
+    </w:p>
+    <w:p/>
+    <w:p>
+      <w:r>
+        <w:t>Il progetto implementato tramite CLIPS è relativo alla definizione di un agente intelligente che sappia giocare al gioco della battaglia navale (secondo le regole e i vincoli specificati nel relativo documento).</w:t>
+      </w:r>
+    </w:p>
+    <w:p>
+      <w:pPr>
+        <w:pStyle w:val="Titolo2"/>
+      </w:pPr>
+      <w:r>
+        <w:t xml:space="preserve">3.1 Descrizione </w:t>
+      </w:r>
+      <w:r>
+        <w:t>soluzione</w:t>
+      </w:r>
+    </w:p>
+    <w:p>
+      <w:r>
+        <w:t>L’approccio adottato è stato quello di cercare di definire delle regole che ricalcassero quanto più fedelmente possibile il ragionamento di un giocatore umano.</w:t>
+      </w:r>
+    </w:p>
+    <w:p>
+      <w:r>
+        <w:lastRenderedPageBreak/>
+        <w:t>È stato quindi definito</w:t>
+      </w:r>
+      <w:r>
+        <w:t xml:space="preserve"> un nuovo template </w:t>
+      </w:r>
+      <w:r>
+        <w:rPr>
+          <w:i/>
+          <w:iCs/>
+        </w:rPr>
+        <w:t>deduced-cell</w:t>
+      </w:r>
+      <w:r>
+        <w:rPr>
+          <w:i/>
+          <w:iCs/>
+        </w:rPr>
+        <w:t xml:space="preserve"> </w:t>
+      </w:r>
+      <w:r>
+        <w:t xml:space="preserve">avente la stessa struttura del template </w:t>
+      </w:r>
+      <w:r>
+        <w:rPr>
+          <w:i/>
+          <w:iCs/>
+        </w:rPr>
+        <w:t>k-cell</w:t>
+      </w:r>
+      <w:r>
+        <w:rPr>
+          <w:i/>
+          <w:iCs/>
+        </w:rPr>
+        <w:t xml:space="preserve"> </w:t>
+      </w:r>
+      <w:r>
+        <w:t>e che è servito ad identificare le celle il cui contenuto è stato dedotto dall’agente</w:t>
+      </w:r>
+      <w:r>
+        <w:t xml:space="preserve"> tramite una GUESS</w:t>
+      </w:r>
+      <w:r>
+        <w:t>.</w:t>
+      </w:r>
+    </w:p>
+    <w:p>
+      <w:r>
+        <w:t>Le mosse di tipo GUESS sono state utilizzate per tutti i casi in cui l’agente poteva dedurre con certezza il contenuto di una determinata cella.</w:t>
+      </w:r>
+      <w:r>
+        <w:br/>
+        <w:t>Ad esempio: se l’agente è a conoscenza che il contenuto della cella [0,0] è LEFT e quello della cella [0,2] è RIGHT, può effettuare una operazione di GUESS nella cella [0,1].</w:t>
+      </w:r>
+    </w:p>
+    <w:p>
+      <w:r>
+        <w:t xml:space="preserve">Le mosse di tipo FIRE sono invece state utilizzate non solo per casistiche certe, ma anche per casi in cui era </w:t>
+      </w:r>
+      <w:r>
+        <w:t xml:space="preserve">solo </w:t>
+      </w:r>
+      <w:r>
+        <w:t>probabile che ci fosse una casella piena.</w:t>
+      </w:r>
+      <w:r>
+        <w:br/>
+        <w:t>Nello specifico, le mosse di tipo FIRE sono state utilizzate anche nel caso in cui l’agente non abbia, in un determinato momento, una conoscenza tale da permettergli di prendere una decisione più sensata di una casuale</w:t>
+      </w:r>
+      <w:r>
+        <w:t xml:space="preserve">: in tal caso (ad esempio nei test senza conoscenza iniziale) l’agente sceglie una casella casuale facendosi “influenzare” esclusivamente dai fatti di tipo </w:t>
+      </w:r>
+      <w:r>
+        <w:rPr>
+          <w:i/>
+          <w:iCs/>
+        </w:rPr>
+        <w:t>k-per-row</w:t>
+      </w:r>
+      <w:r>
+        <w:rPr>
+          <w:i/>
+          <w:iCs/>
+        </w:rPr>
+        <w:t xml:space="preserve"> </w:t>
+      </w:r>
+      <w:r>
+        <w:t xml:space="preserve">e </w:t>
+      </w:r>
+      <w:r>
+        <w:rPr>
+          <w:i/>
+          <w:iCs/>
+        </w:rPr>
+        <w:t>k-per-col</w:t>
+      </w:r>
+      <w:r>
+        <w:rPr>
+          <w:i/>
+          <w:iCs/>
+        </w:rPr>
+        <w:t xml:space="preserve"> </w:t>
+      </w:r>
+      <w:r>
+        <w:t xml:space="preserve">(regola: </w:t>
+      </w:r>
+      <w:r>
+        <w:rPr>
+          <w:i/>
+          <w:iCs/>
+        </w:rPr>
+        <w:t>random-fire-smart</w:t>
+      </w:r>
+      <w:r>
+        <w:t>)</w:t>
+      </w:r>
+    </w:p>
+    <w:p>
+      <w:r>
+        <w:t>Usando le mosse di tipo FIRE nei casi di incertezza, come quello più estremo relativo a nessuna conoscenza iniziale, permette eventualmente di scoprire nuovi fatti che possono portare l’agente a poter effettuare altre azioni di GUESS o FIRE più intelligenti.</w:t>
+      </w:r>
+    </w:p>
+    <w:p>
+      <w:r>
+        <w:t xml:space="preserve">Una critica che si potrebbe avanzare è che una fire-ko incide molto di più di una guess-ko e quindi magari avrebbe più senso usare le fire in caso di certezza e usare le guess in caso di incertezza. Questa sarebbe un’osservazione perfettamente sensata anche se bisognerebbe valutare quanto incide </w:t>
+      </w:r>
+      <w:r>
+        <w:t>il fatto che una guess non ci permette effettivamente di vedere cosa c’è su una casella</w:t>
+      </w:r>
+      <w:r>
+        <w:t xml:space="preserve"> e quindi non aggiunge una conoscenza reale del mondo</w:t>
+      </w:r>
+      <w:r>
+        <w:t>.</w:t>
+      </w:r>
+    </w:p>
+    <w:p>
+      <w:pPr>
+        <w:pStyle w:val="Titolo2"/>
+      </w:pPr>
+      <w:r>
+        <w:t xml:space="preserve">3.2 </w:t>
+      </w:r>
+      <w:r>
+        <w:t>Test</w:t>
+      </w:r>
+      <w:r>
+        <w:t xml:space="preserve"> e</w:t>
+      </w:r>
+      <w:r>
+        <w:t xml:space="preserve"> r</w:t>
+      </w:r>
+      <w:r>
+        <w:t>isultati</w:t>
+      </w:r>
+    </w:p>
+    <w:p>
+      <w:r>
+        <w:t>Sono stati effettuati dei test su due mappe diverse</w:t>
+      </w:r>
+      <w:r>
+        <w:t xml:space="preserve"> e con versioni</w:t>
+      </w:r>
+      <w:r>
+        <w:t xml:space="preserve"> avent</w:t>
+      </w:r>
+      <w:r>
+        <w:t>i</w:t>
+      </w:r>
+      <w:r>
+        <w:t xml:space="preserve"> della conoscenza </w:t>
+      </w:r>
+      <w:r>
+        <w:t>iniziale o meno.</w:t>
+      </w:r>
+      <w:r>
+        <w:br/>
+        <w:t>Per ogni caso vengono riportate le statistiche finali.</w:t>
+      </w:r>
+    </w:p>
+    <w:p>
+      <w:r>
+        <w:t>Le celle di colore giallo rappresentano le guess, quelle di colore rosso rappresentano le fire.</w:t>
+      </w:r>
+    </w:p>
+    <w:p>
+      <w:pPr>
+        <w:pStyle w:val="Titolo3"/>
+      </w:pPr>
+      <w:r>
+        <w:t>3.2.1 Test A</w:t>
+      </w:r>
+    </w:p>
+    <w:p>
+      <w:pPr>
+        <w:rPr>
+          <w:noProof/>
+        </w:rPr>
+      </w:pPr>
+      <w:r>
+        <w:rPr>
+          <w:noProof/>
+        </w:rPr>
+        <w:drawing>
+          <wp:inline distT="0" distB="0" distL="0" distR="0" wp14:anchorId="60B440BD" wp14:editId="3874E52D">
+            <wp:extent cx="2621593" cy="2615609"/>
+            <wp:effectExtent l="0" t="0" r="7620" b="0"/>
+            <wp:docPr id="1" name="Immagine 1"/>
+            <wp:cNvGraphicFramePr>
+              <a:graphicFrameLocks xmlns:a="http://schemas.openxmlformats.org/drawingml/2006/main" noChangeAspect="1"/>
+            </wp:cNvGraphicFramePr>
+            <a:graphic xmlns:a="http://schemas.openxmlformats.org/drawingml/2006/main">
+              <a:graphicData uri="http://schemas.openxmlformats.org/drawingml/2006/picture">
+                <pic:pic xmlns:pic="http://schemas.openxmlformats.org/drawingml/2006/picture">
+                  <pic:nvPicPr>
+                    <pic:cNvPr id="0" name="Picture 1"/>
+                    <pic:cNvPicPr>
+                      <a:picLocks noChangeAspect="1" noChangeArrowheads="1"/>
+                    </pic:cNvPicPr>
+                  </pic:nvPicPr>
+                  <pic:blipFill>
+                    <a:blip r:embed="rId21" cstate="print">
+                      <a:extLst>
+                        <a:ext uri="{28A0092B-C50C-407E-A947-70E740481C1C}">
+                          <a14:useLocalDpi xmlns:a14="http://schemas.microsoft.com/office/drawing/2010/main" val="0"/>
+                        </a:ext>
+                      </a:extLst>
+                    </a:blip>
+                    <a:srcRect/>
+                    <a:stretch>
+                      <a:fillRect/>
+                    </a:stretch>
+                  </pic:blipFill>
+                  <pic:spPr bwMode="auto">
+                    <a:xfrm>
+                      <a:off x="0" y="0"/>
+                      <a:ext cx="2623962" cy="2617973"/>
+                    </a:xfrm>
+                    <a:prstGeom prst="rect">
+                      <a:avLst/>
+                    </a:prstGeom>
+                    <a:noFill/>
+                    <a:ln>
+                      <a:noFill/>
+                    </a:ln>
+                  </pic:spPr>
+                </pic:pic>
+              </a:graphicData>
+            </a:graphic>
+          </wp:inline>
+        </w:drawing>
+      </w:r>
+      <w:r>
+        <w:rPr>
+          <w:noProof/>
+        </w:rPr>
+        <w:drawing>
+          <wp:inline distT="0" distB="0" distL="0" distR="0" wp14:anchorId="246942DE" wp14:editId="0162FB94">
+            <wp:extent cx="3402418" cy="3280767"/>
+            <wp:effectExtent l="0" t="0" r="7620" b="0"/>
+            <wp:docPr id="4" name="Immagine 4"/>
+            <wp:cNvGraphicFramePr>
+              <a:graphicFrameLocks xmlns:a="http://schemas.openxmlformats.org/drawingml/2006/main" noChangeAspect="1"/>
+            </wp:cNvGraphicFramePr>
+            <a:graphic xmlns:a="http://schemas.openxmlformats.org/drawingml/2006/main">
+              <a:graphicData uri="http://schemas.openxmlformats.org/drawingml/2006/picture">
+                <pic:pic xmlns:pic="http://schemas.openxmlformats.org/drawingml/2006/picture">
+                  <pic:nvPicPr>
+                    <pic:cNvPr id="0" name="Picture 3"/>
+                    <pic:cNvPicPr>
+                      <a:picLocks noChangeAspect="1" noChangeArrowheads="1"/>
+                    </pic:cNvPicPr>
+                  </pic:nvPicPr>
+                  <pic:blipFill rotWithShape="1">
+                    <a:blip r:embed="rId22" cstate="print">
+                      <a:extLst>
+                        <a:ext uri="{28A0092B-C50C-407E-A947-70E740481C1C}">
+                          <a14:useLocalDpi xmlns:a14="http://schemas.microsoft.com/office/drawing/2010/main" val="0"/>
+                        </a:ext>
+                      </a:extLst>
+                    </a:blip>
+                    <a:srcRect l="9384" t="11547" r="7548" b="7794"/>
+                    <a:stretch/>
+                  </pic:blipFill>
+                  <pic:spPr bwMode="auto">
+                    <a:xfrm>
+                      <a:off x="0" y="0"/>
+                      <a:ext cx="3435512" cy="3312677"/>
+                    </a:xfrm>
+                    <a:prstGeom prst="rect">
+                      <a:avLst/>
+                    </a:prstGeom>
+                    <a:noFill/>
+                    <a:ln>
+                      <a:noFill/>
+                    </a:ln>
+                    <a:extLst>
+                      <a:ext uri="{53640926-AAD7-44D8-BBD7-CCE9431645EC}">
+                        <a14:shadowObscured xmlns:a14="http://schemas.microsoft.com/office/drawing/2010/main"/>
+                      </a:ext>
+                    </a:extLst>
+                  </pic:spPr>
+                </pic:pic>
+              </a:graphicData>
+            </a:graphic>
+          </wp:inline>
+        </w:drawing>
+      </w:r>
+    </w:p>
+    <w:p>
+      <w:pPr>
+        <w:rPr>
+          <w:b/>
+          <w:bCs/>
+          <w:sz w:val="28"/>
+          <w:szCs w:val="28"/>
+        </w:rPr>
+      </w:pPr>
+      <w:r>
+        <w:rPr>
+          <w:b/>
+          <w:bCs/>
+          <w:sz w:val="28"/>
+          <w:szCs w:val="28"/>
+        </w:rPr>
+        <w:lastRenderedPageBreak/>
+        <w:t>SCORE: 45</w:t>
+      </w:r>
+      <w:r>
+        <w:rPr>
+          <w:b/>
+          <w:bCs/>
+          <w:sz w:val="28"/>
+          <w:szCs w:val="28"/>
+        </w:rPr>
+        <w:tab/>
+        <w:t>FIRE_OK:4</w:t>
+      </w:r>
+      <w:r>
+        <w:rPr>
+          <w:b/>
+          <w:bCs/>
+          <w:sz w:val="28"/>
+          <w:szCs w:val="28"/>
+        </w:rPr>
+        <w:tab/>
+        <w:t>FIRE_KO:1</w:t>
+      </w:r>
+      <w:r>
+        <w:rPr>
+          <w:b/>
+          <w:bCs/>
+          <w:sz w:val="28"/>
+          <w:szCs w:val="28"/>
+        </w:rPr>
+        <w:tab/>
+        <w:t>GUESS_OK:3   GUESS_KO:0   SAFE:6    SINK:4</w:t>
+      </w:r>
+    </w:p>
+    <w:p>
+      <w:pPr>
+        <w:rPr>
+          <w:sz w:val="28"/>
+          <w:szCs w:val="28"/>
+        </w:rPr>
+      </w:pPr>
+      <w:r>
+        <w:rPr>
+          <w:noProof/>
+        </w:rPr>
+        <w:drawing>
+          <wp:anchor distT="0" distB="0" distL="114300" distR="114300" simplePos="0" relativeHeight="251659264" behindDoc="0" locked="0" layoutInCell="1" allowOverlap="1" wp14:anchorId="75E51861" wp14:editId="054F11A6">
+            <wp:simplePos x="723014" y="903767"/>
+            <wp:positionH relativeFrom="column">
+              <wp:align>left</wp:align>
+            </wp:positionH>
+            <wp:positionV relativeFrom="paragraph">
+              <wp:align>top</wp:align>
+            </wp:positionV>
+            <wp:extent cx="3274341" cy="3135844"/>
+            <wp:effectExtent l="0" t="0" r="2540" b="7620"/>
+            <wp:wrapSquare wrapText="bothSides"/>
+            <wp:docPr id="5" name="Immagine 5"/>
+            <wp:cNvGraphicFramePr>
+              <a:graphicFrameLocks xmlns:a="http://schemas.openxmlformats.org/drawingml/2006/main" noChangeAspect="1"/>
+            </wp:cNvGraphicFramePr>
+            <a:graphic xmlns:a="http://schemas.openxmlformats.org/drawingml/2006/main">
+              <a:graphicData uri="http://schemas.openxmlformats.org/drawingml/2006/picture">
+                <pic:pic xmlns:pic="http://schemas.openxmlformats.org/drawingml/2006/picture">
+                  <pic:nvPicPr>
+                    <pic:cNvPr id="0" name="Picture 5"/>
+                    <pic:cNvPicPr>
+                      <a:picLocks noChangeAspect="1" noChangeArrowheads="1"/>
+                    </pic:cNvPicPr>
+                  </pic:nvPicPr>
+                  <pic:blipFill rotWithShape="1">
+                    <a:blip r:embed="rId23" cstate="print">
+                      <a:extLst>
+                        <a:ext uri="{28A0092B-C50C-407E-A947-70E740481C1C}">
+                          <a14:useLocalDpi xmlns:a14="http://schemas.microsoft.com/office/drawing/2010/main" val="0"/>
+                        </a:ext>
+                      </a:extLst>
+                    </a:blip>
+                    <a:srcRect l="8875" t="11371" r="8304" b="8756"/>
+                    <a:stretch/>
+                  </pic:blipFill>
+                  <pic:spPr bwMode="auto">
+                    <a:xfrm>
+                      <a:off x="0" y="0"/>
+                      <a:ext cx="3274341" cy="3135844"/>
+                    </a:xfrm>
+                    <a:prstGeom prst="rect">
+                      <a:avLst/>
+                    </a:prstGeom>
+                    <a:noFill/>
+                    <a:ln>
+                      <a:noFill/>
+                    </a:ln>
+                    <a:extLst>
+                      <a:ext uri="{53640926-AAD7-44D8-BBD7-CCE9431645EC}">
+                        <a14:shadowObscured xmlns:a14="http://schemas.microsoft.com/office/drawing/2010/main"/>
+                      </a:ext>
+                    </a:extLst>
+                  </pic:spPr>
+                </pic:pic>
+              </a:graphicData>
+            </a:graphic>
+          </wp:anchor>
+        </w:drawing>
+      </w:r>
+      <w:r>
+        <w:rPr>
+          <w:sz w:val="28"/>
+          <w:szCs w:val="28"/>
+          <w:u w:val="single"/>
+        </w:rPr>
+        <w:t>Versione senza conoscenza iniziale</w:t>
+      </w:r>
+    </w:p>
+    <w:p>
+      <w:pPr>
+        <w:rPr>
+          <w:b/>
+          <w:bCs/>
+          <w:sz w:val="28"/>
+          <w:szCs w:val="28"/>
+        </w:rPr>
+      </w:pPr>
+      <w:r>
+        <w:rPr>
+          <w:b/>
+          <w:bCs/>
+          <w:sz w:val="28"/>
+          <w:szCs w:val="28"/>
+        </w:rPr>
+        <w:t>SCORE: -265</w:t>
+      </w:r>
+    </w:p>
+    <w:p>
+      <w:pPr>
+        <w:rPr>
+          <w:b/>
+          <w:bCs/>
+          <w:sz w:val="28"/>
+          <w:szCs w:val="28"/>
+        </w:rPr>
+      </w:pPr>
+      <w:r>
+        <w:rPr>
+          <w:b/>
+          <w:bCs/>
+          <w:sz w:val="28"/>
+          <w:szCs w:val="28"/>
+        </w:rPr>
+        <w:t>FIRE_OK: 1</w:t>
+      </w:r>
+    </w:p>
+    <w:p>
+      <w:pPr>
+        <w:rPr>
+          <w:b/>
+          <w:bCs/>
+          <w:sz w:val="28"/>
+          <w:szCs w:val="28"/>
+        </w:rPr>
+      </w:pPr>
+      <w:r>
+        <w:rPr>
+          <w:b/>
+          <w:bCs/>
+          <w:sz w:val="28"/>
+          <w:szCs w:val="28"/>
+        </w:rPr>
+        <w:t>FIRE_KO: 4</w:t>
+      </w:r>
+    </w:p>
+    <w:p>
+      <w:pPr>
+        <w:rPr>
+          <w:b/>
+          <w:bCs/>
+          <w:sz w:val="28"/>
+          <w:szCs w:val="28"/>
+        </w:rPr>
+      </w:pPr>
+      <w:r>
+        <w:rPr>
+          <w:b/>
+          <w:bCs/>
+          <w:sz w:val="28"/>
+          <w:szCs w:val="28"/>
+        </w:rPr>
+        <w:t>GUESS_OK: 0</w:t>
+      </w:r>
+    </w:p>
+    <w:p>
+      <w:pPr>
+        <w:rPr>
+          <w:b/>
+          <w:bCs/>
+          <w:sz w:val="28"/>
+          <w:szCs w:val="28"/>
+        </w:rPr>
+      </w:pPr>
+      <w:r>
+        <w:rPr>
+          <w:b/>
+          <w:bCs/>
+          <w:sz w:val="28"/>
+          <w:szCs w:val="28"/>
+        </w:rPr>
+        <w:t>GUESS_KO: 0</w:t>
+      </w:r>
+    </w:p>
+    <w:p>
+      <w:pPr>
+        <w:rPr>
+          <w:b/>
+          <w:bCs/>
+          <w:sz w:val="28"/>
+          <w:szCs w:val="28"/>
+        </w:rPr>
+      </w:pPr>
+      <w:r>
+        <w:rPr>
+          <w:b/>
+          <w:bCs/>
+          <w:sz w:val="28"/>
+          <w:szCs w:val="28"/>
+        </w:rPr>
+        <w:t xml:space="preserve">SAFE: </w:t>
+      </w:r>
+      <w:r>
+        <w:rPr>
+          <w:b/>
+          <w:bCs/>
+          <w:sz w:val="28"/>
+          <w:szCs w:val="28"/>
+        </w:rPr>
+        <w:t>1</w:t>
+      </w:r>
+      <w:r>
+        <w:rPr>
+          <w:b/>
+          <w:bCs/>
+          <w:sz w:val="28"/>
+          <w:szCs w:val="28"/>
+        </w:rPr>
+        <w:t>9</w:t>
+      </w:r>
+    </w:p>
+    <w:p>
+      <w:pPr>
+        <w:rPr>
+          <w:b/>
+          <w:bCs/>
+          <w:sz w:val="28"/>
+          <w:szCs w:val="28"/>
+        </w:rPr>
+      </w:pPr>
+      <w:r>
+        <w:rPr>
+          <w:b/>
+          <w:bCs/>
+          <w:sz w:val="28"/>
+          <w:szCs w:val="28"/>
+        </w:rPr>
+        <w:t>SINK: 1</w:t>
+      </w:r>
+      <w:r>
+        <w:rPr>
+          <w:b/>
+          <w:bCs/>
+          <w:sz w:val="28"/>
+          <w:szCs w:val="28"/>
+        </w:rPr>
+        <w:br w:type="textWrapping" w:clear="all"/>
+      </w:r>
+    </w:p>
+    <w:p>
+      <w:pPr>
+        <w:pStyle w:val="Titolo3"/>
+      </w:pPr>
+      <w:r>
+        <w:t>3.2.2 Test B</w:t>
+      </w:r>
+    </w:p>
+    <w:p>
+      <w:r>
+        <w:rPr>
+          <w:noProof/>
+        </w:rPr>
+        <w:drawing>
+          <wp:inline distT="0" distB="0" distL="0" distR="0" wp14:anchorId="32E54640" wp14:editId="28A5C332">
+            <wp:extent cx="2586664" cy="2583712"/>
+            <wp:effectExtent l="0" t="0" r="4445" b="7620"/>
+            <wp:docPr id="10" name="Immagine 10"/>
+            <wp:cNvGraphicFramePr>
+              <a:graphicFrameLocks xmlns:a="http://schemas.openxmlformats.org/drawingml/2006/main" noChangeAspect="1"/>
+            </wp:cNvGraphicFramePr>
+            <a:graphic xmlns:a="http://schemas.openxmlformats.org/drawingml/2006/main">
+              <a:graphicData uri="http://schemas.openxmlformats.org/drawingml/2006/picture">
+                <pic:pic xmlns:pic="http://schemas.openxmlformats.org/drawingml/2006/picture">
+                  <pic:nvPicPr>
+                    <pic:cNvPr id="0" name="Picture 13"/>
+                    <pic:cNvPicPr>
+                      <a:picLocks noChangeAspect="1" noChangeArrowheads="1"/>
+                    </pic:cNvPicPr>
+                  </pic:nvPicPr>
+                  <pic:blipFill>
+                    <a:blip r:embed="rId24" cstate="print">
+                      <a:extLst>
+                        <a:ext uri="{28A0092B-C50C-407E-A947-70E740481C1C}">
+                          <a14:useLocalDpi xmlns:a14="http://schemas.microsoft.com/office/drawing/2010/main" val="0"/>
+                        </a:ext>
+                      </a:extLst>
+                    </a:blip>
+                    <a:srcRect/>
+                    <a:stretch>
+                      <a:fillRect/>
+                    </a:stretch>
+                  </pic:blipFill>
+                  <pic:spPr bwMode="auto">
+                    <a:xfrm>
+                      <a:off x="0" y="0"/>
+                      <a:ext cx="2593669" cy="2590709"/>
+                    </a:xfrm>
+                    <a:prstGeom prst="rect">
+                      <a:avLst/>
+                    </a:prstGeom>
+                    <a:noFill/>
+                    <a:ln>
+                      <a:noFill/>
+                    </a:ln>
+                  </pic:spPr>
+                </pic:pic>
+              </a:graphicData>
+            </a:graphic>
+          </wp:inline>
+        </w:drawing>
+      </w:r>
+      <w:r>
+        <w:t xml:space="preserve"> </w:t>
+      </w:r>
+      <w:r>
+        <w:rPr>
+          <w:noProof/>
+        </w:rPr>
+        <w:drawing>
+          <wp:inline distT="0" distB="0" distL="0" distR="0" wp14:anchorId="3DA5E933" wp14:editId="586E2E1E">
+            <wp:extent cx="3404864" cy="3434316"/>
+            <wp:effectExtent l="0" t="0" r="5715" b="0"/>
+            <wp:docPr id="11" name="Immagine 11"/>
+            <wp:cNvGraphicFramePr>
+              <a:graphicFrameLocks xmlns:a="http://schemas.openxmlformats.org/drawingml/2006/main" noChangeAspect="1"/>
+            </wp:cNvGraphicFramePr>
+            <a:graphic xmlns:a="http://schemas.openxmlformats.org/drawingml/2006/main">
+              <a:graphicData uri="http://schemas.openxmlformats.org/drawingml/2006/picture">
+                <pic:pic xmlns:pic="http://schemas.openxmlformats.org/drawingml/2006/picture">
+                  <pic:nvPicPr>
+                    <pic:cNvPr id="0" name="Picture 15"/>
+                    <pic:cNvPicPr>
+                      <a:picLocks noChangeAspect="1" noChangeArrowheads="1"/>
+                    </pic:cNvPicPr>
+                  </pic:nvPicPr>
+                  <pic:blipFill rotWithShape="1">
+                    <a:blip r:embed="rId25">
+                      <a:extLst>
+                        <a:ext uri="{28A0092B-C50C-407E-A947-70E740481C1C}">
+                          <a14:useLocalDpi xmlns:a14="http://schemas.microsoft.com/office/drawing/2010/main" val="0"/>
+                        </a:ext>
+                      </a:extLst>
+                    </a:blip>
+                    <a:srcRect l="10600" t="11196" r="9476" b="7624"/>
+                    <a:stretch/>
+                  </pic:blipFill>
+                  <pic:spPr bwMode="auto">
+                    <a:xfrm>
+                      <a:off x="0" y="0"/>
+                      <a:ext cx="3422167" cy="3451769"/>
+                    </a:xfrm>
+                    <a:prstGeom prst="rect">
+                      <a:avLst/>
+                    </a:prstGeom>
+                    <a:noFill/>
+                    <a:ln>
+                      <a:noFill/>
+                    </a:ln>
+                    <a:extLst>
+                      <a:ext uri="{53640926-AAD7-44D8-BBD7-CCE9431645EC}">
+                        <a14:shadowObscured xmlns:a14="http://schemas.microsoft.com/office/drawing/2010/main"/>
+                      </a:ext>
+                    </a:extLst>
+                  </pic:spPr>
+                </pic:pic>
+              </a:graphicData>
+            </a:graphic>
+          </wp:inline>
+        </w:drawing>
+      </w:r>
+    </w:p>
+    <w:p>
+      <w:pPr>
+        <w:tabs>
+          <w:tab w:val="left" w:pos="971"/>
+        </w:tabs>
+      </w:pPr>
+      <w:r>
+        <w:tab/>
+      </w:r>
+    </w:p>
+    <w:p>
+      <w:pPr>
+        <w:rPr>
+          <w:b/>
+          <w:bCs/>
+          <w:sz w:val="28"/>
+          <w:szCs w:val="28"/>
+        </w:rPr>
+      </w:pPr>
+      <w:r>
+        <w:br w:type="textWrapping" w:clear="all"/>
+      </w:r>
+      <w:r>
+        <w:rPr>
+          <w:b/>
+          <w:bCs/>
+          <w:sz w:val="28"/>
+          <w:szCs w:val="28"/>
+        </w:rPr>
+        <w:t xml:space="preserve">SCORE: </w:t>
+      </w:r>
+      <w:r>
+        <w:rPr>
+          <w:b/>
+          <w:bCs/>
+          <w:sz w:val="28"/>
+          <w:szCs w:val="28"/>
+        </w:rPr>
+        <w:t>-9</w:t>
+      </w:r>
+      <w:r>
+        <w:rPr>
+          <w:b/>
+          <w:bCs/>
+          <w:sz w:val="28"/>
+          <w:szCs w:val="28"/>
+        </w:rPr>
+        <w:t>5</w:t>
+      </w:r>
+      <w:r>
+        <w:rPr>
+          <w:b/>
+          <w:bCs/>
+          <w:sz w:val="28"/>
+          <w:szCs w:val="28"/>
+        </w:rPr>
+        <w:tab/>
+        <w:t>FIRE_OK:</w:t>
+      </w:r>
+      <w:r>
+        <w:rPr>
+          <w:b/>
+          <w:bCs/>
+          <w:sz w:val="28"/>
+          <w:szCs w:val="28"/>
+        </w:rPr>
+        <w:t>3</w:t>
+      </w:r>
+      <w:r>
+        <w:rPr>
+          <w:b/>
+          <w:bCs/>
+          <w:sz w:val="28"/>
+          <w:szCs w:val="28"/>
+        </w:rPr>
+        <w:tab/>
+        <w:t>FIRE_KO:</w:t>
+      </w:r>
+      <w:r>
+        <w:rPr>
+          <w:b/>
+          <w:bCs/>
+          <w:sz w:val="28"/>
+          <w:szCs w:val="28"/>
+        </w:rPr>
+        <w:t>2</w:t>
+      </w:r>
+      <w:r>
+        <w:rPr>
+          <w:b/>
+          <w:bCs/>
+          <w:sz w:val="28"/>
+          <w:szCs w:val="28"/>
+        </w:rPr>
+        <w:tab/>
+        <w:t>GUESS_OK:</w:t>
+      </w:r>
+      <w:r>
+        <w:rPr>
+          <w:b/>
+          <w:bCs/>
+          <w:sz w:val="28"/>
+          <w:szCs w:val="28"/>
+        </w:rPr>
+        <w:t>2</w:t>
+      </w:r>
+      <w:r>
+        <w:rPr>
+          <w:b/>
+          <w:bCs/>
+          <w:sz w:val="28"/>
+          <w:szCs w:val="28"/>
+        </w:rPr>
+        <w:t xml:space="preserve">   GUESS_KO:0   SAFE:</w:t>
+      </w:r>
+      <w:r>
+        <w:rPr>
+          <w:b/>
+          <w:bCs/>
+          <w:sz w:val="28"/>
+          <w:szCs w:val="28"/>
+        </w:rPr>
+        <w:t>11</w:t>
+      </w:r>
+      <w:r>
+        <w:rPr>
+          <w:b/>
+          <w:bCs/>
+          <w:sz w:val="28"/>
+          <w:szCs w:val="28"/>
+        </w:rPr>
+        <w:t xml:space="preserve">    SINK:</w:t>
+      </w:r>
+      <w:r>
+        <w:rPr>
+          <w:b/>
+          <w:bCs/>
+          <w:sz w:val="28"/>
+          <w:szCs w:val="28"/>
+        </w:rPr>
+        <w:t>1</w:t>
+      </w:r>
+    </w:p>
+    <w:p>
+      <w:r>
+        <w:rPr>
+          <w:noProof/>
+        </w:rPr>
+        <w:lastRenderedPageBreak/>
+        <w:drawing>
+          <wp:anchor distT="0" distB="0" distL="114300" distR="114300" simplePos="0" relativeHeight="251660288" behindDoc="0" locked="0" layoutInCell="1" allowOverlap="1" wp14:anchorId="60E32C43" wp14:editId="4DC5929E">
+            <wp:simplePos x="0" y="0"/>
+            <wp:positionH relativeFrom="margin">
+              <wp:align>left</wp:align>
+            </wp:positionH>
+            <wp:positionV relativeFrom="paragraph">
+              <wp:posOffset>203835</wp:posOffset>
+            </wp:positionV>
+            <wp:extent cx="3476625" cy="3446145"/>
+            <wp:effectExtent l="0" t="0" r="9525" b="1905"/>
+            <wp:wrapSquare wrapText="bothSides"/>
+            <wp:docPr id="18" name="Immagine 18"/>
+            <wp:cNvGraphicFramePr>
+              <a:graphicFrameLocks xmlns:a="http://schemas.openxmlformats.org/drawingml/2006/main" noChangeAspect="1"/>
+            </wp:cNvGraphicFramePr>
+            <a:graphic xmlns:a="http://schemas.openxmlformats.org/drawingml/2006/main">
+              <a:graphicData uri="http://schemas.openxmlformats.org/drawingml/2006/picture">
+                <pic:pic xmlns:pic="http://schemas.openxmlformats.org/drawingml/2006/picture">
+                  <pic:nvPicPr>
+                    <pic:cNvPr id="0" name="Picture 17"/>
+                    <pic:cNvPicPr>
+                      <a:picLocks noChangeAspect="1" noChangeArrowheads="1"/>
+                    </pic:cNvPicPr>
+                  </pic:nvPicPr>
+                  <pic:blipFill rotWithShape="1">
+                    <a:blip r:embed="rId26">
+                      <a:extLst>
+                        <a:ext uri="{28A0092B-C50C-407E-A947-70E740481C1C}">
+                          <a14:useLocalDpi xmlns:a14="http://schemas.microsoft.com/office/drawing/2010/main" val="0"/>
+                        </a:ext>
+                      </a:extLst>
+                    </a:blip>
+                    <a:srcRect l="10426" t="11722" r="9476" b="8327"/>
+                    <a:stretch/>
+                  </pic:blipFill>
+                  <pic:spPr bwMode="auto">
+                    <a:xfrm>
+                      <a:off x="0" y="0"/>
+                      <a:ext cx="3476625" cy="3446145"/>
+                    </a:xfrm>
+                    <a:prstGeom prst="rect">
+                      <a:avLst/>
+                    </a:prstGeom>
+                    <a:noFill/>
+                    <a:ln>
+                      <a:noFill/>
+                    </a:ln>
+                    <a:extLst>
+                      <a:ext uri="{53640926-AAD7-44D8-BBD7-CCE9431645EC}">
+                        <a14:shadowObscured xmlns:a14="http://schemas.microsoft.com/office/drawing/2010/main"/>
+                      </a:ext>
+                    </a:extLst>
+                  </pic:spPr>
+                </pic:pic>
+              </a:graphicData>
+            </a:graphic>
+            <wp14:sizeRelH relativeFrom="margin">
+              <wp14:pctWidth>0</wp14:pctWidth>
+            </wp14:sizeRelH>
+            <wp14:sizeRelV relativeFrom="margin">
+              <wp14:pctHeight>0</wp14:pctHeight>
+            </wp14:sizeRelV>
+          </wp:anchor>
+        </w:drawing>
+      </w:r>
+    </w:p>
+    <w:p>
+      <w:pPr>
+        <w:rPr>
+          <w:sz w:val="28"/>
+          <w:szCs w:val="28"/>
+        </w:rPr>
+      </w:pPr>
+      <w:r>
+        <w:rPr>
+          <w:sz w:val="28"/>
+          <w:szCs w:val="28"/>
+          <w:u w:val="single"/>
+        </w:rPr>
+        <w:t>V</w:t>
+      </w:r>
+      <w:r>
+        <w:rPr>
+          <w:sz w:val="28"/>
+          <w:szCs w:val="28"/>
+          <w:u w:val="single"/>
+        </w:rPr>
+        <w:t>ersione senza conoscenza iniziale</w:t>
+      </w:r>
+    </w:p>
+    <w:p>
+      <w:pPr>
+        <w:rPr>
+          <w:b/>
+          <w:bCs/>
+          <w:sz w:val="28"/>
+          <w:szCs w:val="28"/>
+        </w:rPr>
+      </w:pPr>
+      <w:r>
+        <w:rPr>
+          <w:b/>
+          <w:bCs/>
+          <w:sz w:val="28"/>
+          <w:szCs w:val="28"/>
+        </w:rPr>
+        <w:t>SCORE: -265</w:t>
+      </w:r>
+    </w:p>
+    <w:p>
+      <w:pPr>
+        <w:rPr>
+          <w:b/>
+          <w:bCs/>
+          <w:sz w:val="28"/>
+          <w:szCs w:val="28"/>
+        </w:rPr>
+      </w:pPr>
+      <w:r>
+        <w:rPr>
+          <w:b/>
+          <w:bCs/>
+          <w:sz w:val="28"/>
+          <w:szCs w:val="28"/>
+        </w:rPr>
+        <w:t>FIRE_OK: 1</w:t>
+      </w:r>
+    </w:p>
+    <w:p>
+      <w:pPr>
+        <w:rPr>
+          <w:b/>
+          <w:bCs/>
+          <w:sz w:val="28"/>
+          <w:szCs w:val="28"/>
+        </w:rPr>
+      </w:pPr>
+      <w:r>
+        <w:rPr>
+          <w:b/>
+          <w:bCs/>
+          <w:sz w:val="28"/>
+          <w:szCs w:val="28"/>
+        </w:rPr>
+        <w:t>FIRE_KO: 4</w:t>
+      </w:r>
+    </w:p>
+    <w:p>
+      <w:pPr>
+        <w:rPr>
+          <w:b/>
+          <w:bCs/>
+          <w:sz w:val="28"/>
+          <w:szCs w:val="28"/>
+        </w:rPr>
+      </w:pPr>
+      <w:r>
+        <w:rPr>
+          <w:b/>
+          <w:bCs/>
+          <w:sz w:val="28"/>
+          <w:szCs w:val="28"/>
+        </w:rPr>
+        <w:t>GUESS_OK: 0</w:t>
+      </w:r>
+    </w:p>
+    <w:p>
+      <w:pPr>
+        <w:rPr>
+          <w:b/>
+          <w:bCs/>
+          <w:sz w:val="28"/>
+          <w:szCs w:val="28"/>
+        </w:rPr>
+      </w:pPr>
+      <w:r>
+        <w:rPr>
+          <w:b/>
+          <w:bCs/>
+          <w:sz w:val="28"/>
+          <w:szCs w:val="28"/>
+        </w:rPr>
+        <w:t>GUESS_KO: 0</w:t>
+      </w:r>
+    </w:p>
+    <w:p>
+      <w:pPr>
+        <w:rPr>
+          <w:b/>
+          <w:bCs/>
+          <w:sz w:val="28"/>
+          <w:szCs w:val="28"/>
+        </w:rPr>
+      </w:pPr>
+      <w:r>
+        <w:rPr>
+          <w:b/>
+          <w:bCs/>
+          <w:sz w:val="28"/>
+          <w:szCs w:val="28"/>
+        </w:rPr>
+        <w:t xml:space="preserve">SAFE: </w:t>
+      </w:r>
+      <w:r>
+        <w:rPr>
+          <w:b/>
+          <w:bCs/>
+          <w:sz w:val="28"/>
+          <w:szCs w:val="28"/>
+        </w:rPr>
+        <w:t>1</w:t>
+      </w:r>
+      <w:r>
+        <w:rPr>
+          <w:b/>
+          <w:bCs/>
+          <w:sz w:val="28"/>
+          <w:szCs w:val="28"/>
+        </w:rPr>
+        <w:t>9</w:t>
+      </w:r>
+    </w:p>
+    <w:p>
+      <w:r>
+        <w:rPr>
+          <w:b/>
+          <w:bCs/>
+          <w:sz w:val="28"/>
+          <w:szCs w:val="28"/>
+        </w:rPr>
+        <w:t>SINK: 1</w:t>
+      </w:r>
+      <w:r>
+        <w:br w:type="textWrapping" w:clear="all"/>
+      </w:r>
+    </w:p>
     <w:p/>
     <w:sectPr>
       <w:pgSz w:w="11906" w:h="16838"/>
@@ -5194,6 +6382,7 @@
   <w:style w:type="paragraph" w:default="1" w:styleId="Normale">
     <w:name w:val="Normal"/>
     <w:qFormat/>
+    <w:rsid w:val="00483F35"/>
   </w:style>
   <w:style w:type="paragraph" w:styleId="Titolo1">
     <w:name w:val="heading 1"/>
@@ -5948,7 +7137,7 @@
 </file>
 
 <file path=customXml/itemProps1.xml><?xml version="1.0" encoding="utf-8"?>
-<ds:datastoreItem xmlns:ds="http://schemas.openxmlformats.org/officeDocument/2006/customXml" ds:itemID="{2B8DCBE2-6648-426A-80CE-7996254FDB11}">
+<ds:datastoreItem xmlns:ds="http://schemas.openxmlformats.org/officeDocument/2006/customXml" ds:itemID="{874F5C9C-95D1-40B8-B886-913294A896BF}">
   <ds:schemaRefs>
     <ds:schemaRef ds:uri="http://schemas.openxmlformats.org/officeDocument/2006/bibliography"/>
   </ds:schemaRefs>

</xml_diff>

<commit_message>
finished navy battle clips
</commit_message>
<xml_diff>
--- a/RelazioneProgettoIALABColuccia.docx
+++ b/RelazioneProgettoIALABColuccia.docx
@@ -496,13 +496,23 @@
           <w:szCs w:val="29"/>
         </w:rPr>
       </w:pPr>
+      <w:proofErr w:type="spellStart"/>
       <w:r>
         <w:rPr>
           <w:rFonts w:ascii="SFRM1440" w:hAnsi="SFRM1440" w:cs="SFRM1440"/>
           <w:sz w:val="29"/>
           <w:szCs w:val="29"/>
         </w:rPr>
-        <w:t>a.a. 20</w:t>
+        <w:t>a.a</w:t>
+      </w:r>
+      <w:proofErr w:type="spellEnd"/>
+      <w:r>
+        <w:rPr>
+          <w:rFonts w:ascii="SFRM1440" w:hAnsi="SFRM1440" w:cs="SFRM1440"/>
+          <w:sz w:val="29"/>
+          <w:szCs w:val="29"/>
+        </w:rPr>
+        <w:t>. 20</w:t>
       </w:r>
       <w:r>
         <w:rPr>
@@ -593,7 +603,7 @@
           <w:r>
             <w:fldChar w:fldCharType="separate"/>
           </w:r>
-          <w:hyperlink w:anchor="_Toc34327020" w:history="1">
+          <w:hyperlink w:anchor="_Toc39271061" w:history="1">
             <w:r>
               <w:rPr>
                 <w:rStyle w:val="Collegamentoipertestuale"/>
@@ -637,7 +647,7 @@
                 <w:noProof/>
                 <w:webHidden/>
               </w:rPr>
-              <w:instrText xml:space="preserve"> PAGEREF _Toc34327020 \h </w:instrText>
+              <w:instrText xml:space="preserve"> PAGEREF _Toc39271061 \h </w:instrText>
             </w:r>
             <w:r>
               <w:rPr>
@@ -681,7 +691,7 @@
               <w:lang w:eastAsia="it-IT"/>
             </w:rPr>
           </w:pPr>
-          <w:hyperlink w:anchor="_Toc34327021" w:history="1">
+          <w:hyperlink w:anchor="_Toc39271062" w:history="1">
             <w:r>
               <w:rPr>
                 <w:rStyle w:val="Collegamentoipertestuale"/>
@@ -725,7 +735,7 @@
                 <w:noProof/>
                 <w:webHidden/>
               </w:rPr>
-              <w:instrText xml:space="preserve"> PAGEREF _Toc34327021 \h </w:instrText>
+              <w:instrText xml:space="preserve"> PAGEREF _Toc39271062 \h </w:instrText>
             </w:r>
             <w:r>
               <w:rPr>
@@ -769,7 +779,7 @@
               <w:lang w:eastAsia="it-IT"/>
             </w:rPr>
           </w:pPr>
-          <w:hyperlink w:anchor="_Toc34327022" w:history="1">
+          <w:hyperlink w:anchor="_Toc39271063" w:history="1">
             <w:r>
               <w:rPr>
                 <w:rStyle w:val="Collegamentoipertestuale"/>
@@ -811,7 +821,7 @@
                 <w:noProof/>
                 <w:webHidden/>
               </w:rPr>
-              <w:instrText xml:space="preserve"> PAGEREF _Toc34327022 \h </w:instrText>
+              <w:instrText xml:space="preserve"> PAGEREF _Toc39271063 \h </w:instrText>
             </w:r>
             <w:r>
               <w:rPr>
@@ -855,7 +865,7 @@
               <w:lang w:eastAsia="it-IT"/>
             </w:rPr>
           </w:pPr>
-          <w:hyperlink w:anchor="_Toc34327023" w:history="1">
+          <w:hyperlink w:anchor="_Toc39271064" w:history="1">
             <w:r>
               <w:rPr>
                 <w:rStyle w:val="Collegamentoipertestuale"/>
@@ -897,7 +907,7 @@
                 <w:noProof/>
                 <w:webHidden/>
               </w:rPr>
-              <w:instrText xml:space="preserve"> PAGEREF _Toc34327023 \h </w:instrText>
+              <w:instrText xml:space="preserve"> PAGEREF _Toc39271064 \h </w:instrText>
             </w:r>
             <w:r>
               <w:rPr>
@@ -941,7 +951,7 @@
               <w:lang w:eastAsia="it-IT"/>
             </w:rPr>
           </w:pPr>
-          <w:hyperlink w:anchor="_Toc34327024" w:history="1">
+          <w:hyperlink w:anchor="_Toc39271065" w:history="1">
             <w:r>
               <w:rPr>
                 <w:rStyle w:val="Collegamentoipertestuale"/>
@@ -983,7 +993,7 @@
                 <w:noProof/>
                 <w:webHidden/>
               </w:rPr>
-              <w:instrText xml:space="preserve"> PAGEREF _Toc34327024 \h </w:instrText>
+              <w:instrText xml:space="preserve"> PAGEREF _Toc39271065 \h </w:instrText>
             </w:r>
             <w:r>
               <w:rPr>
@@ -1026,7 +1036,7 @@
               <w:lang w:eastAsia="it-IT"/>
             </w:rPr>
           </w:pPr>
-          <w:hyperlink w:anchor="_Toc34327025" w:history="1">
+          <w:hyperlink w:anchor="_Toc39271066" w:history="1">
             <w:r>
               <w:rPr>
                 <w:rStyle w:val="Collegamentoipertestuale"/>
@@ -1053,7 +1063,7 @@
                 <w:noProof/>
                 <w:webHidden/>
               </w:rPr>
-              <w:instrText xml:space="preserve"> PAGEREF _Toc34327025 \h </w:instrText>
+              <w:instrText xml:space="preserve"> PAGEREF _Toc39271066 \h </w:instrText>
             </w:r>
             <w:r>
               <w:rPr>
@@ -1096,7 +1106,7 @@
               <w:lang w:eastAsia="it-IT"/>
             </w:rPr>
           </w:pPr>
-          <w:hyperlink w:anchor="_Toc34327026" w:history="1">
+          <w:hyperlink w:anchor="_Toc39271067" w:history="1">
             <w:r>
               <w:rPr>
                 <w:rStyle w:val="Collegamentoipertestuale"/>
@@ -1123,7 +1133,7 @@
                 <w:noProof/>
                 <w:webHidden/>
               </w:rPr>
-              <w:instrText xml:space="preserve"> PAGEREF _Toc34327026 \h </w:instrText>
+              <w:instrText xml:space="preserve"> PAGEREF _Toc39271067 \h </w:instrText>
             </w:r>
             <w:r>
               <w:rPr>
@@ -1143,7 +1153,7 @@
                 <w:noProof/>
                 <w:webHidden/>
               </w:rPr>
-              <w:t>7</w:t>
+              <w:t>11</w:t>
             </w:r>
             <w:r>
               <w:rPr>
@@ -1166,7 +1176,7 @@
               <w:lang w:eastAsia="it-IT"/>
             </w:rPr>
           </w:pPr>
-          <w:hyperlink w:anchor="_Toc34327027" w:history="1">
+          <w:hyperlink w:anchor="_Toc39271068" w:history="1">
             <w:r>
               <w:rPr>
                 <w:rStyle w:val="Collegamentoipertestuale"/>
@@ -1193,7 +1203,7 @@
                 <w:noProof/>
                 <w:webHidden/>
               </w:rPr>
-              <w:instrText xml:space="preserve"> PAGEREF _Toc34327027 \h </w:instrText>
+              <w:instrText xml:space="preserve"> PAGEREF _Toc39271068 \h </w:instrText>
             </w:r>
             <w:r>
               <w:rPr>
@@ -1213,7 +1223,77 @@
                 <w:noProof/>
                 <w:webHidden/>
               </w:rPr>
-              <w:t>8</w:t>
+              <w:t>12</w:t>
+            </w:r>
+            <w:r>
+              <w:rPr>
+                <w:noProof/>
+                <w:webHidden/>
+              </w:rPr>
+              <w:fldChar w:fldCharType="end"/>
+            </w:r>
+          </w:hyperlink>
+        </w:p>
+        <w:p>
+          <w:pPr>
+            <w:pStyle w:val="Sommario1"/>
+            <w:tabs>
+              <w:tab w:val="right" w:leader="dot" w:pos="9628"/>
+            </w:tabs>
+            <w:rPr>
+              <w:rFonts w:eastAsiaTheme="minorEastAsia"/>
+              <w:noProof/>
+              <w:lang w:eastAsia="it-IT"/>
+            </w:rPr>
+          </w:pPr>
+          <w:hyperlink w:anchor="_Toc39271069" w:history="1">
+            <w:r>
+              <w:rPr>
+                <w:rStyle w:val="Collegamentoipertestuale"/>
+                <w:noProof/>
+              </w:rPr>
+              <w:t>3.Clips</w:t>
+            </w:r>
+            <w:r>
+              <w:rPr>
+                <w:noProof/>
+                <w:webHidden/>
+              </w:rPr>
+              <w:tab/>
+            </w:r>
+            <w:r>
+              <w:rPr>
+                <w:noProof/>
+                <w:webHidden/>
+              </w:rPr>
+              <w:fldChar w:fldCharType="begin"/>
+            </w:r>
+            <w:r>
+              <w:rPr>
+                <w:noProof/>
+                <w:webHidden/>
+              </w:rPr>
+              <w:instrText xml:space="preserve"> PAGEREF _Toc39271069 \h </w:instrText>
+            </w:r>
+            <w:r>
+              <w:rPr>
+                <w:noProof/>
+                <w:webHidden/>
+              </w:rPr>
+            </w:r>
+            <w:r>
+              <w:rPr>
+                <w:noProof/>
+                <w:webHidden/>
+              </w:rPr>
+              <w:fldChar w:fldCharType="separate"/>
+            </w:r>
+            <w:r>
+              <w:rPr>
+                <w:noProof/>
+                <w:webHidden/>
+              </w:rPr>
+              <w:t>13</w:t>
             </w:r>
             <w:r>
               <w:rPr>
@@ -1236,13 +1316,13 @@
               <w:lang w:eastAsia="it-IT"/>
             </w:rPr>
           </w:pPr>
-          <w:hyperlink w:anchor="_Toc34327028" w:history="1">
+          <w:hyperlink w:anchor="_Toc39271070" w:history="1">
             <w:r>
               <w:rPr>
                 <w:rStyle w:val="Collegamentoipertestuale"/>
                 <w:noProof/>
               </w:rPr>
-              <w:t>2.1 Calendario torneo sportivo</w:t>
+              <w:t>3.1 Descrizione soluzione</w:t>
             </w:r>
             <w:r>
               <w:rPr>
@@ -1263,7 +1343,7 @@
                 <w:noProof/>
                 <w:webHidden/>
               </w:rPr>
-              <w:instrText xml:space="preserve"> PAGEREF _Toc34327028 \h </w:instrText>
+              <w:instrText xml:space="preserve"> PAGEREF _Toc39271070 \h </w:instrText>
             </w:r>
             <w:r>
               <w:rPr>
@@ -1283,7 +1363,7 @@
                 <w:noProof/>
                 <w:webHidden/>
               </w:rPr>
-              <w:t>8</w:t>
+              <w:t>13</w:t>
             </w:r>
             <w:r>
               <w:rPr>
@@ -1306,13 +1386,13 @@
               <w:lang w:eastAsia="it-IT"/>
             </w:rPr>
           </w:pPr>
-          <w:hyperlink w:anchor="_Toc34327029" w:history="1">
+          <w:hyperlink w:anchor="_Toc39271071" w:history="1">
             <w:r>
               <w:rPr>
                 <w:rStyle w:val="Collegamentoipertestuale"/>
                 <w:noProof/>
               </w:rPr>
-              <w:t>2.2 Trasporto Aereo</w:t>
+              <w:t>3.2 Test e risultati</w:t>
             </w:r>
             <w:r>
               <w:rPr>
@@ -1333,7 +1413,7 @@
                 <w:noProof/>
                 <w:webHidden/>
               </w:rPr>
-              <w:instrText xml:space="preserve"> PAGEREF _Toc34327029 \h </w:instrText>
+              <w:instrText xml:space="preserve"> PAGEREF _Toc39271071 \h </w:instrText>
             </w:r>
             <w:r>
               <w:rPr>
@@ -1353,7 +1433,217 @@
                 <w:noProof/>
                 <w:webHidden/>
               </w:rPr>
-              <w:t>9</w:t>
+              <w:t>14</w:t>
+            </w:r>
+            <w:r>
+              <w:rPr>
+                <w:noProof/>
+                <w:webHidden/>
+              </w:rPr>
+              <w:fldChar w:fldCharType="end"/>
+            </w:r>
+          </w:hyperlink>
+        </w:p>
+        <w:p>
+          <w:pPr>
+            <w:pStyle w:val="Sommario3"/>
+            <w:tabs>
+              <w:tab w:val="right" w:leader="dot" w:pos="9628"/>
+            </w:tabs>
+            <w:rPr>
+              <w:rFonts w:eastAsiaTheme="minorEastAsia"/>
+              <w:noProof/>
+              <w:lang w:eastAsia="it-IT"/>
+            </w:rPr>
+          </w:pPr>
+          <w:hyperlink w:anchor="_Toc39271072" w:history="1">
+            <w:r>
+              <w:rPr>
+                <w:rStyle w:val="Collegamentoipertestuale"/>
+                <w:noProof/>
+              </w:rPr>
+              <w:t>3.2.1 Test A</w:t>
+            </w:r>
+            <w:r>
+              <w:rPr>
+                <w:noProof/>
+                <w:webHidden/>
+              </w:rPr>
+              <w:tab/>
+            </w:r>
+            <w:r>
+              <w:rPr>
+                <w:noProof/>
+                <w:webHidden/>
+              </w:rPr>
+              <w:fldChar w:fldCharType="begin"/>
+            </w:r>
+            <w:r>
+              <w:rPr>
+                <w:noProof/>
+                <w:webHidden/>
+              </w:rPr>
+              <w:instrText xml:space="preserve"> PAGEREF _Toc39271072 \h </w:instrText>
+            </w:r>
+            <w:r>
+              <w:rPr>
+                <w:noProof/>
+                <w:webHidden/>
+              </w:rPr>
+            </w:r>
+            <w:r>
+              <w:rPr>
+                <w:noProof/>
+                <w:webHidden/>
+              </w:rPr>
+              <w:fldChar w:fldCharType="separate"/>
+            </w:r>
+            <w:r>
+              <w:rPr>
+                <w:noProof/>
+                <w:webHidden/>
+              </w:rPr>
+              <w:t>14</w:t>
+            </w:r>
+            <w:r>
+              <w:rPr>
+                <w:noProof/>
+                <w:webHidden/>
+              </w:rPr>
+              <w:fldChar w:fldCharType="end"/>
+            </w:r>
+          </w:hyperlink>
+        </w:p>
+        <w:p>
+          <w:pPr>
+            <w:pStyle w:val="Sommario3"/>
+            <w:tabs>
+              <w:tab w:val="right" w:leader="dot" w:pos="9628"/>
+            </w:tabs>
+            <w:rPr>
+              <w:rFonts w:eastAsiaTheme="minorEastAsia"/>
+              <w:noProof/>
+              <w:lang w:eastAsia="it-IT"/>
+            </w:rPr>
+          </w:pPr>
+          <w:hyperlink w:anchor="_Toc39271073" w:history="1">
+            <w:r>
+              <w:rPr>
+                <w:rStyle w:val="Collegamentoipertestuale"/>
+                <w:noProof/>
+              </w:rPr>
+              <w:t>3.2.2 Test B</w:t>
+            </w:r>
+            <w:r>
+              <w:rPr>
+                <w:noProof/>
+                <w:webHidden/>
+              </w:rPr>
+              <w:tab/>
+            </w:r>
+            <w:r>
+              <w:rPr>
+                <w:noProof/>
+                <w:webHidden/>
+              </w:rPr>
+              <w:fldChar w:fldCharType="begin"/>
+            </w:r>
+            <w:r>
+              <w:rPr>
+                <w:noProof/>
+                <w:webHidden/>
+              </w:rPr>
+              <w:instrText xml:space="preserve"> PAGEREF _Toc39271073 \h </w:instrText>
+            </w:r>
+            <w:r>
+              <w:rPr>
+                <w:noProof/>
+                <w:webHidden/>
+              </w:rPr>
+            </w:r>
+            <w:r>
+              <w:rPr>
+                <w:noProof/>
+                <w:webHidden/>
+              </w:rPr>
+              <w:fldChar w:fldCharType="separate"/>
+            </w:r>
+            <w:r>
+              <w:rPr>
+                <w:noProof/>
+                <w:webHidden/>
+              </w:rPr>
+              <w:t>16</w:t>
+            </w:r>
+            <w:r>
+              <w:rPr>
+                <w:noProof/>
+                <w:webHidden/>
+              </w:rPr>
+              <w:fldChar w:fldCharType="end"/>
+            </w:r>
+          </w:hyperlink>
+        </w:p>
+        <w:p>
+          <w:pPr>
+            <w:pStyle w:val="Sommario3"/>
+            <w:tabs>
+              <w:tab w:val="right" w:leader="dot" w:pos="9628"/>
+            </w:tabs>
+            <w:rPr>
+              <w:rFonts w:eastAsiaTheme="minorEastAsia"/>
+              <w:noProof/>
+              <w:lang w:eastAsia="it-IT"/>
+            </w:rPr>
+          </w:pPr>
+          <w:hyperlink w:anchor="_Toc39271074" w:history="1">
+            <w:r>
+              <w:rPr>
+                <w:rStyle w:val="Collegamentoipertestuale"/>
+                <w:noProof/>
+              </w:rPr>
+              <w:t>3.2.3 Risultati</w:t>
+            </w:r>
+            <w:r>
+              <w:rPr>
+                <w:noProof/>
+                <w:webHidden/>
+              </w:rPr>
+              <w:tab/>
+            </w:r>
+            <w:r>
+              <w:rPr>
+                <w:noProof/>
+                <w:webHidden/>
+              </w:rPr>
+              <w:fldChar w:fldCharType="begin"/>
+            </w:r>
+            <w:r>
+              <w:rPr>
+                <w:noProof/>
+                <w:webHidden/>
+              </w:rPr>
+              <w:instrText xml:space="preserve"> PAGEREF _Toc39271074 \h </w:instrText>
+            </w:r>
+            <w:r>
+              <w:rPr>
+                <w:noProof/>
+                <w:webHidden/>
+              </w:rPr>
+            </w:r>
+            <w:r>
+              <w:rPr>
+                <w:noProof/>
+                <w:webHidden/>
+              </w:rPr>
+              <w:fldChar w:fldCharType="separate"/>
+            </w:r>
+            <w:r>
+              <w:rPr>
+                <w:noProof/>
+                <w:webHidden/>
+              </w:rPr>
+              <w:t>18</w:t>
             </w:r>
             <w:r>
               <w:rPr>
@@ -1404,7 +1694,7 @@
           <w:lang w:val="en-US"/>
         </w:rPr>
       </w:pPr>
-      <w:bookmarkStart w:id="0" w:name="_Toc34327020"/>
+      <w:bookmarkStart w:id="0" w:name="_Toc39271061"/>
       <w:r>
         <w:rPr>
           <w:lang w:val="en-US"/>
@@ -1429,12 +1719,36 @@
         <w:t xml:space="preserve"> la parte del progetto relativa </w:t>
       </w:r>
       <w:r>
-        <w:t>al linguaggio Prolog ho implementato 3 algoritmi di ricerca: Iterative Deepening, A* e IDA*.</w:t>
-      </w:r>
-    </w:p>
-    <w:p>
-      <w:r>
-        <w:t>Iterative Deepening appartiene alla famiglia degli algoritmi di ricerca non informata e quindi non utilizza alcun tipo di conoscenza del problema al di là della definizione del problema stesso.</w:t>
+        <w:t xml:space="preserve">al linguaggio </w:t>
+      </w:r>
+      <w:proofErr w:type="spellStart"/>
+      <w:r>
+        <w:t>Prolog</w:t>
+      </w:r>
+      <w:proofErr w:type="spellEnd"/>
+      <w:r>
+        <w:t xml:space="preserve"> ho implementato 3 algoritmi di ricerca: Iterative </w:t>
+      </w:r>
+      <w:proofErr w:type="spellStart"/>
+      <w:r>
+        <w:t>Deepening</w:t>
+      </w:r>
+      <w:proofErr w:type="spellEnd"/>
+      <w:r>
+        <w:t>, A* e IDA*.</w:t>
+      </w:r>
+    </w:p>
+    <w:p>
+      <w:r>
+        <w:t xml:space="preserve">Iterative </w:t>
+      </w:r>
+      <w:proofErr w:type="spellStart"/>
+      <w:r>
+        <w:t>Deepening</w:t>
+      </w:r>
+      <w:proofErr w:type="spellEnd"/>
+      <w:r>
+        <w:t xml:space="preserve"> appartiene alla famiglia degli algoritmi di ricerca non informata e quindi non utilizza alcun tipo di conoscenza del problema al di là della definizione del problema stesso.</w:t>
       </w:r>
     </w:p>
     <w:p>
@@ -1485,21 +1799,7 @@
         <w:rPr>
           <w:i/>
         </w:rPr>
-        <w:t>L1(P</w:t>
-      </w:r>
-      <w:proofErr w:type="gramStart"/>
-      <w:r>
-        <w:rPr>
-          <w:i/>
-        </w:rPr>
-        <w:t>1,P</w:t>
-      </w:r>
-      <w:proofErr w:type="gramEnd"/>
-      <w:r>
-        <w:rPr>
-          <w:i/>
-        </w:rPr>
-        <w:t>2) = |x1-x2|+|y1-y2|</w:t>
+        <w:t>L1(P1,P2) = |x1-x2|+|y1-y2|</w:t>
       </w:r>
     </w:p>
     <w:p>
@@ -1517,6 +1817,7 @@
       <w:r>
         <w:t xml:space="preserve">Distanza di </w:t>
       </w:r>
+      <w:proofErr w:type="spellStart"/>
       <w:r>
         <w:rPr>
           <w:b/>
@@ -1524,15 +1825,41 @@
         </w:rPr>
         <w:t>Chebyshev</w:t>
       </w:r>
+      <w:proofErr w:type="spellEnd"/>
       <w:r>
         <w:t xml:space="preserve">: </w:t>
       </w:r>
+      <w:proofErr w:type="spellStart"/>
       <w:r>
         <w:rPr>
           <w:i/>
           <w:iCs/>
         </w:rPr>
-        <w:t>Linf=max(|x1-x2|+|y1-y2|)</w:t>
+        <w:t>Linf</w:t>
+      </w:r>
+      <w:proofErr w:type="spellEnd"/>
+      <w:r>
+        <w:rPr>
+          <w:i/>
+          <w:iCs/>
+        </w:rPr>
+        <w:t>=</w:t>
+      </w:r>
+      <w:proofErr w:type="spellStart"/>
+      <w:r>
+        <w:rPr>
+          <w:i/>
+          <w:iCs/>
+        </w:rPr>
+        <w:t>max</w:t>
+      </w:r>
+      <w:proofErr w:type="spellEnd"/>
+      <w:r>
+        <w:rPr>
+          <w:i/>
+          <w:iCs/>
+        </w:rPr>
+        <w:t>(|x1-x2|+|y1-y2|)</w:t>
       </w:r>
     </w:p>
     <w:p>
@@ -1784,7 +2111,7 @@
           <w:lang w:val="en-US"/>
         </w:rPr>
       </w:pPr>
-      <w:bookmarkStart w:id="1" w:name="_Toc34327021"/>
+      <w:bookmarkStart w:id="1" w:name="_Toc39271062"/>
       <w:r>
         <w:rPr>
           <w:lang w:val="en-US"/>
@@ -1798,7 +2125,15 @@
         <w:ind w:left="360"/>
       </w:pPr>
       <w:r>
-        <w:t xml:space="preserve">L’algoritmo di Iterative Deepening si basa sull’algoritmo di ricerca in profondità limitata. </w:t>
+        <w:t xml:space="preserve">L’algoritmo di Iterative </w:t>
+      </w:r>
+      <w:proofErr w:type="spellStart"/>
+      <w:r>
+        <w:t>Deepening</w:t>
+      </w:r>
+      <w:proofErr w:type="spellEnd"/>
+      <w:r>
+        <w:t xml:space="preserve"> si basa sull’algoritmo di ricerca in profondità limitata. </w:t>
       </w:r>
       <w:r>
         <w:t>L’idea sulla quale si basa è quella di eseguire iterativamente l’algoritmo di ricerca in profondità limitata incrementando il limite ad ogni iterazione fino a trovare la soluzione (se esiste).</w:t>
@@ -1824,7 +2159,15 @@
         <w:t>algoritmo di I</w:t>
       </w:r>
       <w:r>
-        <w:t xml:space="preserve">terative deepening è un algoritmo completo </w:t>
+        <w:t xml:space="preserve">terative </w:t>
+      </w:r>
+      <w:proofErr w:type="spellStart"/>
+      <w:r>
+        <w:t>deepening</w:t>
+      </w:r>
+      <w:proofErr w:type="spellEnd"/>
+      <w:r>
+        <w:t xml:space="preserve"> è un algoritmo completo </w:t>
       </w:r>
       <w:r>
         <w:t xml:space="preserve">ed ottimo </w:t>
@@ -1876,7 +2219,7 @@
           <w:numId w:val="2"/>
         </w:numPr>
       </w:pPr>
-      <w:bookmarkStart w:id="2" w:name="_Toc34327022"/>
+      <w:bookmarkStart w:id="2" w:name="_Toc39271063"/>
       <w:r>
         <w:t>ID</w:t>
       </w:r>
@@ -1890,7 +2233,15 @@
         <w:ind w:left="360"/>
       </w:pPr>
       <w:r>
-        <w:t xml:space="preserve">IDA* è un algoritmo di ricerca informata che implementa una variante dell’algoritmo di iterative deepening ma utilizzando una funzione euristica per scegliere la profondità massima dell’iterazione corrente: </w:t>
+        <w:t xml:space="preserve">IDA* è un algoritmo di ricerca informata che implementa una variante dell’algoritmo di iterative </w:t>
+      </w:r>
+      <w:proofErr w:type="spellStart"/>
+      <w:r>
+        <w:t>deepening</w:t>
+      </w:r>
+      <w:proofErr w:type="spellEnd"/>
+      <w:r>
+        <w:t xml:space="preserve"> ma utilizzando una funzione euristica per scegliere la profondità massima dell’iterazione corrente: </w:t>
       </w:r>
     </w:p>
     <w:p>
@@ -1946,7 +2297,15 @@
         <w:ind w:left="708"/>
       </w:pPr>
       <w:r>
-        <w:t>si sceglie quindi il min(f(n)) tra tutti i nodi che hanno superato la soglia imposta nell’iterazione precedente.</w:t>
+        <w:t xml:space="preserve">si sceglie quindi il </w:t>
+      </w:r>
+      <w:proofErr w:type="spellStart"/>
+      <w:r>
+        <w:t>min</w:t>
+      </w:r>
+      <w:proofErr w:type="spellEnd"/>
+      <w:r>
+        <w:t>(f(n)) tra tutti i nodi che hanno superato la soglia imposta nell’iterazione precedente.</w:t>
       </w:r>
     </w:p>
     <w:p>
@@ -1954,7 +2313,15 @@
         <w:ind w:left="360"/>
       </w:pPr>
       <w:r>
-        <w:t>Nell’implementazione attuata si tiene traccia dei nodi già visitati in modo da evitare di ripercorrere gli stessi path e quindi in modo da ottimizzare i tempi di esecuzione.</w:t>
+        <w:t xml:space="preserve">Nell’implementazione attuata si tiene traccia dei nodi già visitati in modo da evitare di ripercorrere gli stessi </w:t>
+      </w:r>
+      <w:proofErr w:type="spellStart"/>
+      <w:r>
+        <w:t>path</w:t>
+      </w:r>
+      <w:proofErr w:type="spellEnd"/>
+      <w:r>
+        <w:t xml:space="preserve"> e quindi in modo da ottimizzare i tempi di esecuzione.</w:t>
       </w:r>
     </w:p>
     <w:p>
@@ -1962,7 +2329,15 @@
         <w:ind w:left="360"/>
       </w:pPr>
       <w:r>
-        <w:t>Una caratteristica di IDA* è quella di richiedere meno memoria rispetto all’algoritmo A* in quanto deve ricordare esclusivamente i nodi del path corrente (oltre a quelli già visitati nella specifica iterazione).</w:t>
+        <w:t xml:space="preserve">Una caratteristica di IDA* è quella di richiedere meno memoria rispetto all’algoritmo A* in quanto deve ricordare esclusivamente i nodi del </w:t>
+      </w:r>
+      <w:proofErr w:type="spellStart"/>
+      <w:r>
+        <w:t>path</w:t>
+      </w:r>
+      <w:proofErr w:type="spellEnd"/>
+      <w:r>
+        <w:t xml:space="preserve"> corrente (oltre a quelli già visitati nella specifica iterazione).</w:t>
       </w:r>
     </w:p>
     <w:p>
@@ -1982,7 +2357,7 @@
           <w:numId w:val="2"/>
         </w:numPr>
       </w:pPr>
-      <w:bookmarkStart w:id="3" w:name="_Toc34327023"/>
+      <w:bookmarkStart w:id="3" w:name="_Toc39271064"/>
       <w:r>
         <w:t>A*</w:t>
       </w:r>
@@ -2045,15 +2420,15 @@
       </w:pPr>
       <w:r>
         <w:lastRenderedPageBreak/>
-        <w:t xml:space="preserve">Utilizzando questo tipo di struttura dati si ottiene un incremento prestazionale notevole (rispetto ad utilizzare una coda) in quanto si può utilizzare un operatore per il getMin di complessità </w:t>
-      </w:r>
-      <w:proofErr w:type="gramStart"/>
-      <w:r>
-        <w:t>O(</w:t>
-      </w:r>
-      <w:proofErr w:type="gramEnd"/>
-      <w:r>
-        <w:t>1) e un operatore di inserimento di complessità O(log(n)), con una coda invece le complessità sarebbero state rispettivamente O(n) e O(1)</w:t>
+        <w:t xml:space="preserve">Utilizzando questo tipo di struttura dati si ottiene un incremento prestazionale notevole (rispetto ad utilizzare una coda) in quanto si può utilizzare un operatore per il </w:t>
+      </w:r>
+      <w:proofErr w:type="spellStart"/>
+      <w:r>
+        <w:t>getMin</w:t>
+      </w:r>
+      <w:proofErr w:type="spellEnd"/>
+      <w:r>
+        <w:t xml:space="preserve"> di complessità O(1) e un operatore di inserimento di complessità O(log(n)), con una coda invece le complessità sarebbero state rispettivamente O(n) e O(1)</w:t>
       </w:r>
       <w:r>
         <w:t>.</w:t>
@@ -2064,7 +2439,15 @@
         <w:ind w:left="360"/>
       </w:pPr>
       <w:r>
-        <w:t>A*, rispetto a IDA*, richiede molta più memoria in quanto deve ricordare tutti i nodi della coda più quelli già esplorati (che non devono essere riespansi).</w:t>
+        <w:t xml:space="preserve">A*, rispetto a IDA*, richiede molta più memoria in quanto deve ricordare tutti i nodi della coda più quelli già esplorati (che non devono essere </w:t>
+      </w:r>
+      <w:proofErr w:type="spellStart"/>
+      <w:r>
+        <w:t>riespansi</w:t>
+      </w:r>
+      <w:proofErr w:type="spellEnd"/>
+      <w:r>
+        <w:t>).</w:t>
       </w:r>
     </w:p>
     <w:p>
@@ -2083,7 +2466,7 @@
           <w:numId w:val="2"/>
         </w:numPr>
       </w:pPr>
-      <w:bookmarkStart w:id="4" w:name="_Toc34327024"/>
+      <w:bookmarkStart w:id="4" w:name="_Toc39271065"/>
       <w:r>
         <w:t>Benchmark e considerazioni</w:t>
       </w:r>
@@ -2094,7 +2477,7 @@
       <w:pPr>
         <w:pStyle w:val="Titolo3"/>
       </w:pPr>
-      <w:bookmarkStart w:id="5" w:name="_Toc34327025"/>
+      <w:bookmarkStart w:id="5" w:name="_Toc39271066"/>
       <w:r>
         <w:t>1.4.</w:t>
       </w:r>
@@ -2876,7 +3259,7 @@
       <w:pPr>
         <w:pStyle w:val="Titolo3"/>
       </w:pPr>
-      <w:bookmarkStart w:id="6" w:name="_Toc34327026"/>
+      <w:bookmarkStart w:id="6" w:name="_Toc39271067"/>
       <w:r>
         <w:t>1.4.</w:t>
       </w:r>
@@ -2933,7 +3316,15 @@
         <w:t xml:space="preserve"> quello con i tempi peggiori</w:t>
       </w:r>
       <w:r>
-        <w:t xml:space="preserve"> in quanto ogni volta deve rieffettuare la ricerca ripartendo dalla radice (ma con un taglio più profondo).</w:t>
+        <w:t xml:space="preserve"> in quanto ogni volta deve </w:t>
+      </w:r>
+      <w:proofErr w:type="spellStart"/>
+      <w:r>
+        <w:t>rieffettuare</w:t>
+      </w:r>
+      <w:proofErr w:type="spellEnd"/>
+      <w:r>
+        <w:t xml:space="preserve"> la ricerca ripartendo dalla radice (ma con un taglio più profondo).</w:t>
       </w:r>
     </w:p>
     <w:p>
@@ -2968,12 +3359,28 @@
         <w:t xml:space="preserve">nella casistica </w:t>
       </w:r>
       <w:r>
-        <w:t>senza soluzioni sia A*.</w:t>
-      </w:r>
-    </w:p>
-    <w:p>
-      <w:r>
-        <w:t>Tra le due euristiche utilizzate quella che porta a risultati migliori è la distanza di Manhattan mentre con quella di Chebyshev i tempi si dilatano notevolmente.</w:t>
+        <w:t xml:space="preserve">senza </w:t>
+      </w:r>
+      <w:proofErr w:type="spellStart"/>
+      <w:r>
+        <w:t>soluzioni</w:t>
+      </w:r>
+      <w:proofErr w:type="spellEnd"/>
+      <w:r>
+        <w:t xml:space="preserve"> sia A*.</w:t>
+      </w:r>
+    </w:p>
+    <w:p>
+      <w:r>
+        <w:t xml:space="preserve">Tra le due euristiche utilizzate quella che porta a risultati migliori è la distanza di Manhattan mentre con quella di </w:t>
+      </w:r>
+      <w:proofErr w:type="spellStart"/>
+      <w:r>
+        <w:t>Chebyshev</w:t>
+      </w:r>
+      <w:proofErr w:type="spellEnd"/>
+      <w:r>
+        <w:t xml:space="preserve"> i tempi si dilatano notevolmente.</w:t>
       </w:r>
       <w:r>
         <w:br/>
@@ -2986,12 +3393,19 @@
       </w:r>
     </w:p>
     <w:p/>
+    <w:p/>
+    <w:p/>
+    <w:p/>
+    <w:p/>
+    <w:p/>
+    <w:p/>
     <w:p>
       <w:pPr>
         <w:pStyle w:val="Titolo1"/>
       </w:pPr>
-      <w:bookmarkStart w:id="7" w:name="_Toc34327027"/>
-      <w:r>
+      <w:bookmarkStart w:id="7" w:name="_Toc39271068"/>
+      <w:r>
+        <w:lastRenderedPageBreak/>
         <w:t>2.ASP</w:t>
       </w:r>
       <w:bookmarkEnd w:id="7"/>
@@ -3002,34 +3416,33 @@
         <w:t xml:space="preserve">Per il progetto relativo alla parte </w:t>
       </w:r>
       <w:r>
-        <w:t xml:space="preserve">sull’Answer Set Programming ho implementato una mia soluzione relativa al problema a vincoli per la programmazione del </w:t>
+        <w:t>sull’</w:t>
+      </w:r>
+      <w:proofErr w:type="spellStart"/>
+      <w:r>
+        <w:t>Answer</w:t>
+      </w:r>
+      <w:proofErr w:type="spellEnd"/>
+      <w:r>
+        <w:t xml:space="preserve"> Set Programming ho implementato una mia soluzione relativa al problema a vincoli per la programmazione del </w:t>
       </w:r>
       <w:r>
         <w:rPr>
           <w:i/>
           <w:iCs/>
         </w:rPr>
-        <w:t>“Master in Progettazione e Management del Multimedia per la Comunicazione</w:t>
-      </w:r>
-      <w:proofErr w:type="gramStart"/>
+        <w:t>“Master in Progettazione e Management del Multimedia per la Comunicazione”</w:t>
+      </w:r>
       <w:r>
         <w:rPr>
           <w:i/>
           <w:iCs/>
         </w:rPr>
-        <w:t>”</w:t>
-      </w:r>
-      <w:r>
-        <w:rPr>
-          <w:i/>
-          <w:iCs/>
-        </w:rPr>
         <w:t xml:space="preserve"> </w:t>
       </w:r>
       <w:r>
         <w:t>.</w:t>
       </w:r>
-      <w:proofErr w:type="gramEnd"/>
     </w:p>
     <w:p>
       <w:r>
@@ -3085,7 +3498,6 @@
               <w:jc w:val="center"/>
             </w:pPr>
             <w:r>
-              <w:lastRenderedPageBreak/>
               <w:t>CONCETTO</w:t>
             </w:r>
           </w:p>
@@ -3194,16 +3606,19 @@
               <w:jc w:val="center"/>
               <w:cnfStyle w:val="000000000000" w:firstRow="0" w:lastRow="0" w:firstColumn="0" w:lastColumn="0" w:oddVBand="0" w:evenVBand="0" w:oddHBand="0" w:evenHBand="0" w:firstRowFirstColumn="0" w:firstRowLastColumn="0" w:lastRowFirstColumn="0" w:lastRowLastColumn="0"/>
             </w:pPr>
-            <w:proofErr w:type="gramStart"/>
             <w:r>
               <w:t>i</w:t>
             </w:r>
             <w:r>
               <w:t>nsegnamento(</w:t>
             </w:r>
-            <w:proofErr w:type="gramEnd"/>
-            <w:r>
-              <w:t>Nome,Prof,OreTot).</w:t>
+            <w:proofErr w:type="spellStart"/>
+            <w:r>
+              <w:t>Nome,Prof,OreTot</w:t>
+            </w:r>
+            <w:proofErr w:type="spellEnd"/>
+            <w:r>
+              <w:t>).</w:t>
             </w:r>
           </w:p>
         </w:tc>
@@ -3254,15 +3669,7 @@
               <w:t>ropedeutica</w:t>
             </w:r>
             <w:r>
-              <w:t>(</w:t>
-            </w:r>
-            <w:proofErr w:type="gramStart"/>
-            <w:r>
-              <w:t>X,Y</w:t>
-            </w:r>
-            <w:proofErr w:type="gramEnd"/>
-            <w:r>
-              <w:t xml:space="preserve">). </w:t>
+              <w:t xml:space="preserve">(X,Y). </w:t>
             </w:r>
           </w:p>
           <w:p>
@@ -3326,13 +3733,16 @@
               <w:jc w:val="center"/>
               <w:cnfStyle w:val="000000000000" w:firstRow="0" w:lastRow="0" w:firstColumn="0" w:lastColumn="0" w:oddVBand="0" w:evenVBand="0" w:oddHBand="0" w:evenHBand="0" w:firstRowFirstColumn="0" w:firstRowLastColumn="0" w:lastRowFirstColumn="0" w:lastRowLastColumn="0"/>
             </w:pPr>
-            <w:proofErr w:type="gramStart"/>
             <w:r>
               <w:t>giornata(</w:t>
             </w:r>
-            <w:proofErr w:type="gramEnd"/>
-            <w:r>
-              <w:t>Num,Ore).</w:t>
+            <w:proofErr w:type="spellStart"/>
+            <w:r>
+              <w:t>Num,Ore</w:t>
+            </w:r>
+            <w:proofErr w:type="spellEnd"/>
+            <w:r>
+              <w:t>).</w:t>
             </w:r>
           </w:p>
           <w:p>
@@ -3348,6 +3758,7 @@
                 <w:szCs w:val="18"/>
               </w:rPr>
             </w:pPr>
+            <w:proofErr w:type="spellStart"/>
             <w:r>
               <w:rPr>
                 <w:i/>
@@ -3355,7 +3766,17 @@
                 <w:sz w:val="18"/>
                 <w:szCs w:val="18"/>
               </w:rPr>
-              <w:t>Num indica il giorno; Ore può essere 8 o 5</w:t>
+              <w:t>Num</w:t>
+            </w:r>
+            <w:proofErr w:type="spellEnd"/>
+            <w:r>
+              <w:rPr>
+                <w:i/>
+                <w:iCs/>
+                <w:sz w:val="18"/>
+                <w:szCs w:val="18"/>
+              </w:rPr>
+              <w:t xml:space="preserve"> indica il giorno; Ore può essere 8 o 5</w:t>
             </w:r>
           </w:p>
         </w:tc>
@@ -3399,14 +3820,14 @@
               <w:jc w:val="center"/>
               <w:cnfStyle w:val="000000100000" w:firstRow="0" w:lastRow="0" w:firstColumn="0" w:lastColumn="0" w:oddVBand="0" w:evenVBand="0" w:oddHBand="1" w:evenHBand="0" w:firstRowFirstColumn="0" w:firstRowLastColumn="0" w:lastRowFirstColumn="0" w:lastRowLastColumn="0"/>
             </w:pPr>
-            <w:proofErr w:type="gramStart"/>
             <w:r>
               <w:t>lezione(</w:t>
             </w:r>
-            <w:proofErr w:type="gramEnd"/>
+            <w:proofErr w:type="spellStart"/>
             <w:r>
               <w:t>Giornata,Professore,Insegnamento,Ora</w:t>
             </w:r>
+            <w:proofErr w:type="spellEnd"/>
             <w:r>
               <w:t>).</w:t>
             </w:r>
@@ -3507,8 +3928,19 @@
                 <w:sz w:val="18"/>
                 <w:szCs w:val="18"/>
               </w:rPr>
-              <w:t xml:space="preserve"> ora</w:t>
-            </w:r>
+              <w:t xml:space="preserve"> </w:t>
+            </w:r>
+            <w:proofErr w:type="spellStart"/>
+            <w:r>
+              <w:rPr>
+                <w:i/>
+                <w:iCs/>
+                <w:sz w:val="18"/>
+                <w:szCs w:val="18"/>
+              </w:rPr>
+              <w:t>ora</w:t>
+            </w:r>
+            <w:proofErr w:type="spellEnd"/>
           </w:p>
         </w:tc>
       </w:tr>
@@ -3556,23 +3988,7 @@
           <w:i/>
           <w:iCs/>
         </w:rPr>
-        <w:t>lezione(</w:t>
-      </w:r>
-      <w:proofErr w:type="gramStart"/>
-      <w:r>
-        <w:rPr>
-          <w:i/>
-          <w:iCs/>
-        </w:rPr>
-        <w:t>G,P</w:t>
-      </w:r>
-      <w:proofErr w:type="gramEnd"/>
-      <w:r>
-        <w:rPr>
-          <w:i/>
-          <w:iCs/>
-        </w:rPr>
-        <w:t>,I,O)</w:t>
+        <w:t>lezione(G,P,I,O)</w:t>
       </w:r>
       <w:r>
         <w:t xml:space="preserve"> vincolandole nella cardinalità in base al fatto che fosse un giorno da 8 ore oppure un giorno di al più 5 ore</w:t>
@@ -3587,7 +4003,15 @@
         </w:numPr>
       </w:pPr>
       <w:r>
-        <w:t>Successivamente ho definito tutti i constraint (regole senza testa) necessari per scartare i modelli inconsistenti con i requisiti imposti dal progetto.</w:t>
+        <w:t xml:space="preserve">Successivamente ho definito tutti i </w:t>
+      </w:r>
+      <w:proofErr w:type="spellStart"/>
+      <w:r>
+        <w:t>constraint</w:t>
+      </w:r>
+      <w:proofErr w:type="spellEnd"/>
+      <w:r>
+        <w:t xml:space="preserve"> (regole senza testa) necessari per scartare i modelli inconsistenti con i requisiti imposti dal progetto.</w:t>
       </w:r>
     </w:p>
     <w:p>
@@ -3601,22 +4025,22 @@
       <w:r>
         <w:t xml:space="preserve">Ho risolto i vincoli sulla cardinalità facendo largo uso della notazione </w:t>
       </w:r>
+      <w:proofErr w:type="spellStart"/>
       <w:r>
         <w:rPr>
           <w:i/>
           <w:iCs/>
         </w:rPr>
-        <w:t>Min{&lt;termine&gt;:&lt;dominio</w:t>
-      </w:r>
-      <w:proofErr w:type="gramStart"/>
+        <w:t>Min</w:t>
+      </w:r>
+      <w:proofErr w:type="spellEnd"/>
       <w:r>
         <w:rPr>
           <w:i/>
           <w:iCs/>
         </w:rPr>
-        <w:t>&gt;}Max</w:t>
-      </w:r>
-      <w:proofErr w:type="gramEnd"/>
+        <w:t>{&lt;termine&gt;:&lt;dominio&gt;}Max</w:t>
+      </w:r>
       <w:r>
         <w:rPr>
           <w:i/>
@@ -3628,7 +4052,15 @@
         <w:t>per indicare il nume</w:t>
       </w:r>
       <w:r>
-        <w:t>ro minimo e massimo di quei termini che potevano comparire nell’answer set in output.</w:t>
+        <w:t>ro minimo e massimo di quei termini che potevano comparire nell’</w:t>
+      </w:r>
+      <w:proofErr w:type="spellStart"/>
+      <w:r>
+        <w:t>answer</w:t>
+      </w:r>
+      <w:proofErr w:type="spellEnd"/>
+      <w:r>
+        <w:t xml:space="preserve"> set in output.</w:t>
       </w:r>
     </w:p>
     <w:p>
@@ -3653,20 +4085,46 @@
           <w:i/>
           <w:iCs/>
         </w:rPr>
-        <w:t>#min</w:t>
-      </w:r>
-      <w:r>
-        <w:t xml:space="preserve"> e </w:t>
-      </w:r>
+        <w:t>#</w:t>
+      </w:r>
+      <w:proofErr w:type="spellStart"/>
       <w:r>
         <w:rPr>
           <w:i/>
           <w:iCs/>
         </w:rPr>
-        <w:t>#max</w:t>
-      </w:r>
-      <w:r>
-        <w:t xml:space="preserve"> di Clingo. Grazie a questi sono riuscito a recuperare le giornate relative alla “prima lezione” e “ultima lezione” di uno specifico insegnamento e quindi ad utilizzarle per specificare i</w:t>
+        <w:t>min</w:t>
+      </w:r>
+      <w:proofErr w:type="spellEnd"/>
+      <w:r>
+        <w:t xml:space="preserve"> e </w:t>
+      </w:r>
+      <w:r>
+        <w:rPr>
+          <w:i/>
+          <w:iCs/>
+        </w:rPr>
+        <w:t>#</w:t>
+      </w:r>
+      <w:proofErr w:type="spellStart"/>
+      <w:r>
+        <w:rPr>
+          <w:i/>
+          <w:iCs/>
+        </w:rPr>
+        <w:t>max</w:t>
+      </w:r>
+      <w:proofErr w:type="spellEnd"/>
+      <w:r>
+        <w:t xml:space="preserve"> di </w:t>
+      </w:r>
+      <w:proofErr w:type="spellStart"/>
+      <w:r>
+        <w:t>Clingo</w:t>
+      </w:r>
+      <w:proofErr w:type="spellEnd"/>
+      <w:r>
+        <w:t>. Grazie a questi sono riuscito a recuperare le giornate relative alla “prima lezione” e “ultima lezione” di uno specifico insegnamento e quindi ad utilizzarle per specificare i</w:t>
       </w:r>
       <w:r>
         <w:t xml:space="preserve"> relativi</w:t>
@@ -3691,7 +4149,23 @@
         <w:t>TEST</w:t>
       </w:r>
       <w:r>
-        <w:t>: Per convincermi del fatto che l’answer set generato in output fosse quello corretto (oltre che analizzare a mano quello che veniva stampato in console) ho implementato un tool in Python che tramite l’utilizzo della libreria Pandas controlla uno per uno tutti i vincoli rigidi richiesti nei requisiti.</w:t>
+        <w:t>: Per convincermi del fatto che l’</w:t>
+      </w:r>
+      <w:proofErr w:type="spellStart"/>
+      <w:r>
+        <w:t>answer</w:t>
+      </w:r>
+      <w:proofErr w:type="spellEnd"/>
+      <w:r>
+        <w:t xml:space="preserve"> set generato in output fosse quello corretto (oltre che analizzare a mano quello che veniva stampato in console) ho implementato un tool in Python che tramite l’utilizzo della libreria </w:t>
+      </w:r>
+      <w:proofErr w:type="spellStart"/>
+      <w:r>
+        <w:t>Pandas</w:t>
+      </w:r>
+      <w:proofErr w:type="spellEnd"/>
+      <w:r>
+        <w:t xml:space="preserve"> controlla uno per uno tutti i vincoli rigidi richiesti nei requisiti.</w:t>
       </w:r>
       <w:r>
         <w:t xml:space="preserve"> Questo mi ha permesso anche di individuare inconsistenze non evidenti ma che evidenziavano un errore </w:t>
@@ -3834,9 +4308,12 @@
       <w:pPr>
         <w:pStyle w:val="Titolo1"/>
       </w:pPr>
-      <w:r>
+      <w:bookmarkStart w:id="8" w:name="_Toc39271069"/>
+      <w:r>
+        <w:lastRenderedPageBreak/>
         <w:t>3.Clips</w:t>
       </w:r>
+      <w:bookmarkEnd w:id="8"/>
     </w:p>
     <w:p/>
     <w:p>
@@ -3848,12 +4325,14 @@
       <w:pPr>
         <w:pStyle w:val="Titolo2"/>
       </w:pPr>
+      <w:bookmarkStart w:id="9" w:name="_Toc39271070"/>
       <w:r>
         <w:t xml:space="preserve">3.1 Descrizione </w:t>
       </w:r>
       <w:r>
         <w:t>soluzione</w:t>
       </w:r>
+      <w:bookmarkEnd w:id="9"/>
     </w:p>
     <w:p>
       <w:r>
@@ -3862,12 +4341,12 @@
     </w:p>
     <w:p>
       <w:r>
-        <w:lastRenderedPageBreak/>
         <w:t>È stato quindi definito</w:t>
       </w:r>
       <w:r>
         <w:t xml:space="preserve"> un nuovo template </w:t>
       </w:r>
+      <w:proofErr w:type="spellStart"/>
       <w:r>
         <w:rPr>
           <w:i/>
@@ -3875,6 +4354,7 @@
         </w:rPr>
         <w:t>deduced-cell</w:t>
       </w:r>
+      <w:proofErr w:type="spellEnd"/>
       <w:r>
         <w:rPr>
           <w:i/>
@@ -3890,13 +4370,22 @@
           <w:i/>
           <w:iCs/>
         </w:rPr>
-        <w:t>k-cell</w:t>
-      </w:r>
+        <w:t>k-</w:t>
+      </w:r>
+      <w:proofErr w:type="spellStart"/>
       <w:r>
         <w:rPr>
           <w:i/>
           <w:iCs/>
         </w:rPr>
+        <w:t>cell</w:t>
+      </w:r>
+      <w:proofErr w:type="spellEnd"/>
+      <w:r>
+        <w:rPr>
+          <w:i/>
+          <w:iCs/>
+        </w:rPr>
         <w:t xml:space="preserve"> </w:t>
       </w:r>
       <w:r>
@@ -3940,41 +4429,66 @@
           <w:i/>
           <w:iCs/>
         </w:rPr>
-        <w:t>k-per-row</w:t>
-      </w:r>
+        <w:t>k-per-</w:t>
+      </w:r>
+      <w:proofErr w:type="spellStart"/>
       <w:r>
         <w:rPr>
           <w:i/>
           <w:iCs/>
         </w:rPr>
-        <w:t xml:space="preserve"> </w:t>
-      </w:r>
-      <w:r>
-        <w:t xml:space="preserve">e </w:t>
-      </w:r>
+        <w:t>row</w:t>
+      </w:r>
+      <w:proofErr w:type="spellEnd"/>
       <w:r>
         <w:rPr>
           <w:i/>
           <w:iCs/>
         </w:rPr>
-        <w:t>k-per-col</w:t>
+        <w:t xml:space="preserve"> </w:t>
+      </w:r>
+      <w:r>
+        <w:t xml:space="preserve">e </w:t>
       </w:r>
       <w:r>
         <w:rPr>
           <w:i/>
           <w:iCs/>
         </w:rPr>
-        <w:t xml:space="preserve"> </w:t>
-      </w:r>
-      <w:r>
-        <w:t xml:space="preserve">(regola: </w:t>
+        <w:t>k-per-col</w:t>
       </w:r>
       <w:r>
         <w:rPr>
           <w:i/>
           <w:iCs/>
         </w:rPr>
-        <w:t>random-fire-smart</w:t>
+        <w:t xml:space="preserve"> </w:t>
+      </w:r>
+      <w:r>
+        <w:t xml:space="preserve">(regola: </w:t>
+      </w:r>
+      <w:r>
+        <w:rPr>
+          <w:i/>
+          <w:iCs/>
+        </w:rPr>
+        <w:t>random-</w:t>
+      </w:r>
+      <w:proofErr w:type="spellStart"/>
+      <w:r>
+        <w:rPr>
+          <w:i/>
+          <w:iCs/>
+        </w:rPr>
+        <w:t>fire</w:t>
+      </w:r>
+      <w:proofErr w:type="spellEnd"/>
+      <w:r>
+        <w:rPr>
+          <w:i/>
+          <w:iCs/>
+        </w:rPr>
+        <w:t>-smart</w:t>
       </w:r>
       <w:r>
         <w:t>)</w:t>
@@ -3987,10 +4501,50 @@
     </w:p>
     <w:p>
       <w:r>
-        <w:t xml:space="preserve">Una critica che si potrebbe avanzare è che una fire-ko incide molto di più di una guess-ko e quindi magari avrebbe più senso usare le fire in caso di certezza e usare le guess in caso di incertezza. Questa sarebbe un’osservazione perfettamente sensata anche se bisognerebbe valutare quanto incide </w:t>
-      </w:r>
-      <w:r>
-        <w:t>il fatto che una guess non ci permette effettivamente di vedere cosa c’è su una casella</w:t>
+        <w:t xml:space="preserve">Una critica che si potrebbe avanzare è che una </w:t>
+      </w:r>
+      <w:proofErr w:type="spellStart"/>
+      <w:r>
+        <w:t>fire</w:t>
+      </w:r>
+      <w:proofErr w:type="spellEnd"/>
+      <w:r>
+        <w:t xml:space="preserve">-ko incide molto di più di una </w:t>
+      </w:r>
+      <w:proofErr w:type="spellStart"/>
+      <w:r>
+        <w:t>guess</w:t>
+      </w:r>
+      <w:proofErr w:type="spellEnd"/>
+      <w:r>
+        <w:t xml:space="preserve">-ko e quindi magari avrebbe più senso usare le </w:t>
+      </w:r>
+      <w:proofErr w:type="spellStart"/>
+      <w:r>
+        <w:t>fire</w:t>
+      </w:r>
+      <w:proofErr w:type="spellEnd"/>
+      <w:r>
+        <w:t xml:space="preserve"> in caso di certezza e usare le </w:t>
+      </w:r>
+      <w:proofErr w:type="spellStart"/>
+      <w:r>
+        <w:t>guess</w:t>
+      </w:r>
+      <w:proofErr w:type="spellEnd"/>
+      <w:r>
+        <w:t xml:space="preserve"> in caso di incertezza. Questa sarebbe un’osservazione perfettamente sensata anche se bisognerebbe valutare quanto incide </w:t>
+      </w:r>
+      <w:r>
+        <w:t xml:space="preserve">il fatto che una </w:t>
+      </w:r>
+      <w:proofErr w:type="spellStart"/>
+      <w:r>
+        <w:t>guess</w:t>
+      </w:r>
+      <w:proofErr w:type="spellEnd"/>
+      <w:r>
+        <w:t xml:space="preserve"> non ci permette effettivamente di vedere cosa c’è su una casella</w:t>
       </w:r>
       <w:r>
         <w:t xml:space="preserve"> e quindi non aggiunge una conoscenza reale del mondo</w:t>
@@ -3998,12 +4552,124 @@
       <w:r>
         <w:t>.</w:t>
       </w:r>
-    </w:p>
+      <w:r>
+        <w:t xml:space="preserve"> Inoltre bisognerebbe definire euristicamente o casualmente il contenuto della cella alla quale si vuole applicare GUESS.</w:t>
+      </w:r>
+      <w:r>
+        <w:br/>
+        <w:t xml:space="preserve">Per sperimentare queste osservazioni è stata utilizzata anche un’altra implementazione dell’agente (file </w:t>
+      </w:r>
+      <w:r>
+        <w:rPr>
+          <w:i/>
+          <w:iCs/>
+        </w:rPr>
+        <w:t>3_Agent_fireguess_switched.clp</w:t>
+      </w:r>
+      <w:r>
+        <w:t>)</w:t>
+      </w:r>
+      <w:r>
+        <w:t xml:space="preserve"> che chiameremo Algo2</w:t>
+      </w:r>
+      <w:r>
+        <w:t>.</w:t>
+      </w:r>
+      <w:r>
+        <w:br/>
+        <w:t>Le principali differenze riguardano:</w:t>
+      </w:r>
+    </w:p>
+    <w:p>
+      <w:pPr>
+        <w:pStyle w:val="Paragrafoelenco"/>
+        <w:numPr>
+          <w:ilvl w:val="0"/>
+          <w:numId w:val="10"/>
+        </w:numPr>
+      </w:pPr>
+      <w:r>
+        <w:t xml:space="preserve">Si usano le </w:t>
+      </w:r>
+      <w:proofErr w:type="spellStart"/>
+      <w:r>
+        <w:t>guess</w:t>
+      </w:r>
+      <w:proofErr w:type="spellEnd"/>
+      <w:r>
+        <w:t xml:space="preserve"> anche in caso di incertezza, scegliendo euristicamente il completamento più “corto”, quindi si ipotizza meno volte middle e si preferisce </w:t>
+      </w:r>
+      <w:proofErr w:type="spellStart"/>
+      <w:r>
+        <w:t>top,bot,left</w:t>
+      </w:r>
+      <w:proofErr w:type="spellEnd"/>
+      <w:r>
+        <w:t xml:space="preserve"> o </w:t>
+      </w:r>
+      <w:proofErr w:type="spellStart"/>
+      <w:r>
+        <w:t>right</w:t>
+      </w:r>
+      <w:proofErr w:type="spellEnd"/>
+      <w:r>
+        <w:t xml:space="preserve"> (il contenuto inferito lo si trova nel </w:t>
+      </w:r>
+      <w:proofErr w:type="spellStart"/>
+      <w:r>
+        <w:t>fact</w:t>
+      </w:r>
+      <w:proofErr w:type="spellEnd"/>
+      <w:r>
+        <w:t xml:space="preserve"> </w:t>
+      </w:r>
+      <w:proofErr w:type="spellStart"/>
+      <w:r>
+        <w:rPr>
+          <w:i/>
+          <w:iCs/>
+        </w:rPr>
+        <w:t>deduced-cell</w:t>
+      </w:r>
+      <w:proofErr w:type="spellEnd"/>
+      <w:r>
+        <w:t>)</w:t>
+      </w:r>
+      <w:r>
+        <w:t>. Ha senso in quanto le navi più corte sono più frequenti.</w:t>
+      </w:r>
+    </w:p>
+    <w:p>
+      <w:pPr>
+        <w:pStyle w:val="Paragrafoelenco"/>
+        <w:numPr>
+          <w:ilvl w:val="0"/>
+          <w:numId w:val="10"/>
+        </w:numPr>
+      </w:pPr>
+      <w:r>
+        <w:t xml:space="preserve">È implementato un meccanismo di backtracking usando le azioni di tipo UNGUESS nei casi in cui l’agente si accorga che il </w:t>
+      </w:r>
+      <w:proofErr w:type="spellStart"/>
+      <w:r>
+        <w:t>guess</w:t>
+      </w:r>
+      <w:proofErr w:type="spellEnd"/>
+      <w:r>
+        <w:t xml:space="preserve"> effettuato in uno step precedente non può essere </w:t>
+      </w:r>
+      <w:r>
+        <w:t>giusto</w:t>
+      </w:r>
+    </w:p>
+    <w:p/>
     <w:p>
       <w:pPr>
         <w:pStyle w:val="Titolo2"/>
       </w:pPr>
-      <w:r>
+      <w:bookmarkStart w:id="10" w:name="_Toc39271071"/>
+      <w:r>
+        <w:lastRenderedPageBreak/>
         <w:t xml:space="preserve">3.2 </w:t>
       </w:r>
       <w:r>
@@ -4018,25 +4684,11 @@
       <w:r>
         <w:t>isultati</w:t>
       </w:r>
-    </w:p>
-    <w:p>
-      <w:r>
-        <w:t>Sono stati effettuati dei test su due mappe diverse</w:t>
-      </w:r>
-      <w:r>
-        <w:t xml:space="preserve"> e con versioni</w:t>
-      </w:r>
-      <w:r>
-        <w:t xml:space="preserve"> avent</w:t>
-      </w:r>
-      <w:r>
-        <w:t>i</w:t>
-      </w:r>
-      <w:r>
-        <w:t xml:space="preserve"> della conoscenza </w:t>
-      </w:r>
-      <w:r>
-        <w:t>iniziale o meno.</w:t>
+      <w:bookmarkEnd w:id="10"/>
+    </w:p>
+    <w:p>
+      <w:r>
+        <w:t>Sono stati effettuati dei test su due mappe diverse e con versioni aventi della conoscenza iniziale o meno.</w:t>
       </w:r>
       <w:r>
         <w:br/>
@@ -4045,16 +4697,34 @@
     </w:p>
     <w:p>
       <w:r>
-        <w:t>Le celle di colore giallo rappresentano le guess, quelle di colore rosso rappresentano le fire.</w:t>
+        <w:t xml:space="preserve">Le celle di colore giallo rappresentano le </w:t>
+      </w:r>
+      <w:proofErr w:type="spellStart"/>
+      <w:r>
+        <w:t>guess</w:t>
+      </w:r>
+      <w:proofErr w:type="spellEnd"/>
+      <w:r>
+        <w:t xml:space="preserve">, quelle di colore rosso rappresentano le </w:t>
+      </w:r>
+      <w:proofErr w:type="spellStart"/>
+      <w:r>
+        <w:t>fire</w:t>
+      </w:r>
+      <w:proofErr w:type="spellEnd"/>
+      <w:r>
+        <w:t>.</w:t>
       </w:r>
     </w:p>
     <w:p>
       <w:pPr>
         <w:pStyle w:val="Titolo3"/>
       </w:pPr>
+      <w:bookmarkStart w:id="11" w:name="_Toc39271072"/>
       <w:r>
         <w:t>3.2.1 Test A</w:t>
       </w:r>
+      <w:bookmarkEnd w:id="11"/>
     </w:p>
     <w:p>
       <w:pPr>
@@ -4188,7 +4858,6 @@
           <w:sz w:val="28"/>
           <w:szCs w:val="28"/>
         </w:rPr>
-        <w:lastRenderedPageBreak/>
         <w:t>SCORE: 45</w:t>
       </w:r>
       <w:r>
@@ -4221,6 +4890,16 @@
         <w:tab/>
         <w:t>GUESS_OK:3   GUESS_KO:0   SAFE:6    SINK:4</w:t>
       </w:r>
+    </w:p>
+    <w:p>
+      <w:pPr>
+        <w:rPr>
+          <w:b/>
+          <w:bCs/>
+          <w:sz w:val="28"/>
+          <w:szCs w:val="28"/>
+        </w:rPr>
+      </w:pPr>
     </w:p>
     <w:p>
       <w:pPr>
@@ -4464,11 +5143,470 @@
     </w:p>
     <w:p>
       <w:pPr>
+        <w:rPr>
+          <w:sz w:val="28"/>
+          <w:szCs w:val="28"/>
+          <w:u w:val="single"/>
+        </w:rPr>
+      </w:pPr>
+      <w:r>
+        <w:rPr>
+          <w:sz w:val="28"/>
+          <w:szCs w:val="28"/>
+          <w:u w:val="single"/>
+        </w:rPr>
+        <w:lastRenderedPageBreak/>
+        <w:t>Versione con conoscenza – Algo2</w:t>
+      </w:r>
+      <w:r>
+        <w:rPr>
+          <w:noProof/>
+        </w:rPr>
+        <w:drawing>
+          <wp:anchor distT="0" distB="0" distL="114300" distR="114300" simplePos="0" relativeHeight="251661312" behindDoc="0" locked="0" layoutInCell="1" allowOverlap="1" wp14:anchorId="755D99F8" wp14:editId="67C5DA56">
+            <wp:simplePos x="723569" y="898497"/>
+            <wp:positionH relativeFrom="column">
+              <wp:align>left</wp:align>
+            </wp:positionH>
+            <wp:positionV relativeFrom="paragraph">
+              <wp:align>top</wp:align>
+            </wp:positionV>
+            <wp:extent cx="2325546" cy="2568272"/>
+            <wp:effectExtent l="0" t="0" r="0" b="3810"/>
+            <wp:wrapSquare wrapText="bothSides"/>
+            <wp:docPr id="20" name="Immagine 20"/>
+            <wp:cNvGraphicFramePr>
+              <a:graphicFrameLocks xmlns:a="http://schemas.openxmlformats.org/drawingml/2006/main" noChangeAspect="1"/>
+            </wp:cNvGraphicFramePr>
+            <a:graphic xmlns:a="http://schemas.openxmlformats.org/drawingml/2006/main">
+              <a:graphicData uri="http://schemas.openxmlformats.org/drawingml/2006/picture">
+                <pic:pic xmlns:pic="http://schemas.openxmlformats.org/drawingml/2006/picture">
+                  <pic:nvPicPr>
+                    <pic:cNvPr id="0" name="Picture 19"/>
+                    <pic:cNvPicPr>
+                      <a:picLocks noChangeAspect="1" noChangeArrowheads="1"/>
+                    </pic:cNvPicPr>
+                  </pic:nvPicPr>
+                  <pic:blipFill rotWithShape="1">
+                    <a:blip r:embed="rId24" cstate="print">
+                      <a:extLst>
+                        <a:ext uri="{28A0092B-C50C-407E-A947-70E740481C1C}">
+                          <a14:useLocalDpi xmlns:a14="http://schemas.microsoft.com/office/drawing/2010/main" val="0"/>
+                        </a:ext>
+                      </a:extLst>
+                    </a:blip>
+                    <a:srcRect l="9746" t="11826" r="9312" b="7611"/>
+                    <a:stretch/>
+                  </pic:blipFill>
+                  <pic:spPr bwMode="auto">
+                    <a:xfrm>
+                      <a:off x="0" y="0"/>
+                      <a:ext cx="2325546" cy="2568272"/>
+                    </a:xfrm>
+                    <a:prstGeom prst="rect">
+                      <a:avLst/>
+                    </a:prstGeom>
+                    <a:noFill/>
+                    <a:ln>
+                      <a:noFill/>
+                    </a:ln>
+                    <a:extLst>
+                      <a:ext uri="{53640926-AAD7-44D8-BBD7-CCE9431645EC}">
+                        <a14:shadowObscured xmlns:a14="http://schemas.microsoft.com/office/drawing/2010/main"/>
+                      </a:ext>
+                    </a:extLst>
+                  </pic:spPr>
+                </pic:pic>
+              </a:graphicData>
+            </a:graphic>
+          </wp:anchor>
+        </w:drawing>
+      </w:r>
+    </w:p>
+    <w:p>
+      <w:pPr>
+        <w:rPr>
+          <w:b/>
+          <w:bCs/>
+          <w:sz w:val="28"/>
+          <w:szCs w:val="28"/>
+        </w:rPr>
+      </w:pPr>
+      <w:r>
+        <w:rPr>
+          <w:b/>
+          <w:bCs/>
+          <w:sz w:val="28"/>
+          <w:szCs w:val="28"/>
+        </w:rPr>
+        <w:t>SCORE: -35</w:t>
+      </w:r>
+    </w:p>
+    <w:p>
+      <w:pPr>
+        <w:rPr>
+          <w:b/>
+          <w:bCs/>
+          <w:sz w:val="28"/>
+          <w:szCs w:val="28"/>
+        </w:rPr>
+      </w:pPr>
+      <w:r>
+        <w:rPr>
+          <w:b/>
+          <w:bCs/>
+          <w:sz w:val="28"/>
+          <w:szCs w:val="28"/>
+        </w:rPr>
+        <w:t>FIRE_OK: 2</w:t>
+      </w:r>
+    </w:p>
+    <w:p>
+      <w:pPr>
+        <w:rPr>
+          <w:b/>
+          <w:bCs/>
+          <w:sz w:val="28"/>
+          <w:szCs w:val="28"/>
+        </w:rPr>
+      </w:pPr>
+      <w:r>
+        <w:rPr>
+          <w:b/>
+          <w:bCs/>
+          <w:sz w:val="28"/>
+          <w:szCs w:val="28"/>
+        </w:rPr>
+        <w:t>FIRE_KO: 3</w:t>
+      </w:r>
+    </w:p>
+    <w:p>
+      <w:pPr>
+        <w:rPr>
+          <w:b/>
+          <w:bCs/>
+          <w:sz w:val="28"/>
+          <w:szCs w:val="28"/>
+        </w:rPr>
+      </w:pPr>
+      <w:r>
+        <w:rPr>
+          <w:b/>
+          <w:bCs/>
+          <w:sz w:val="28"/>
+          <w:szCs w:val="28"/>
+        </w:rPr>
+        <w:t>GUESS_OK: 5</w:t>
+      </w:r>
+    </w:p>
+    <w:p>
+      <w:pPr>
+        <w:rPr>
+          <w:b/>
+          <w:bCs/>
+          <w:sz w:val="28"/>
+          <w:szCs w:val="28"/>
+        </w:rPr>
+      </w:pPr>
+      <w:r>
+        <w:rPr>
+          <w:b/>
+          <w:bCs/>
+          <w:sz w:val="28"/>
+          <w:szCs w:val="28"/>
+        </w:rPr>
+        <w:t>GUESS_KO: 0</w:t>
+      </w:r>
+    </w:p>
+    <w:p>
+      <w:pPr>
+        <w:rPr>
+          <w:b/>
+          <w:bCs/>
+          <w:sz w:val="28"/>
+          <w:szCs w:val="28"/>
+        </w:rPr>
+      </w:pPr>
+      <w:r>
+        <w:rPr>
+          <w:b/>
+          <w:bCs/>
+          <w:sz w:val="28"/>
+          <w:szCs w:val="28"/>
+        </w:rPr>
+        <w:t>SAFE: 6</w:t>
+      </w:r>
+    </w:p>
+    <w:p>
+      <w:pPr>
+        <w:rPr>
+          <w:sz w:val="28"/>
+          <w:szCs w:val="28"/>
+        </w:rPr>
+      </w:pPr>
+      <w:r>
+        <w:rPr>
+          <w:b/>
+          <w:bCs/>
+          <w:sz w:val="28"/>
+          <w:szCs w:val="28"/>
+        </w:rPr>
+        <w:t>SINK: 2</w:t>
+      </w:r>
+      <w:r>
+        <w:rPr>
+          <w:sz w:val="28"/>
+          <w:szCs w:val="28"/>
+        </w:rPr>
+        <w:br w:type="textWrapping" w:clear="all"/>
+      </w:r>
+    </w:p>
+    <w:p>
+      <w:pPr>
+        <w:rPr>
+          <w:sz w:val="28"/>
+          <w:szCs w:val="28"/>
+          <w:u w:val="single"/>
+        </w:rPr>
+      </w:pPr>
+      <w:r>
+        <w:rPr>
+          <w:noProof/>
+        </w:rPr>
+        <w:drawing>
+          <wp:anchor distT="0" distB="0" distL="114300" distR="114300" simplePos="0" relativeHeight="251662336" behindDoc="0" locked="0" layoutInCell="1" allowOverlap="1" wp14:anchorId="4310E5B7" wp14:editId="00E77830">
+            <wp:simplePos x="0" y="0"/>
+            <wp:positionH relativeFrom="margin">
+              <wp:align>left</wp:align>
+            </wp:positionH>
+            <wp:positionV relativeFrom="paragraph">
+              <wp:posOffset>174625</wp:posOffset>
+            </wp:positionV>
+            <wp:extent cx="2543810" cy="2273935"/>
+            <wp:effectExtent l="0" t="0" r="8890" b="0"/>
+            <wp:wrapSquare wrapText="bothSides"/>
+            <wp:docPr id="22" name="Immagine 22"/>
+            <wp:cNvGraphicFramePr>
+              <a:graphicFrameLocks xmlns:a="http://schemas.openxmlformats.org/drawingml/2006/main" noChangeAspect="1"/>
+            </wp:cNvGraphicFramePr>
+            <a:graphic xmlns:a="http://schemas.openxmlformats.org/drawingml/2006/main">
+              <a:graphicData uri="http://schemas.openxmlformats.org/drawingml/2006/picture">
+                <pic:pic xmlns:pic="http://schemas.openxmlformats.org/drawingml/2006/picture">
+                  <pic:nvPicPr>
+                    <pic:cNvPr id="0" name="Picture 21"/>
+                    <pic:cNvPicPr>
+                      <a:picLocks noChangeAspect="1" noChangeArrowheads="1"/>
+                    </pic:cNvPicPr>
+                  </pic:nvPicPr>
+                  <pic:blipFill rotWithShape="1">
+                    <a:blip r:embed="rId25" cstate="print">
+                      <a:extLst>
+                        <a:ext uri="{28A0092B-C50C-407E-A947-70E740481C1C}">
+                          <a14:useLocalDpi xmlns:a14="http://schemas.microsoft.com/office/drawing/2010/main" val="0"/>
+                        </a:ext>
+                      </a:extLst>
+                    </a:blip>
+                    <a:srcRect l="9226" t="11126" r="8638" b="7228"/>
+                    <a:stretch/>
+                  </pic:blipFill>
+                  <pic:spPr bwMode="auto">
+                    <a:xfrm>
+                      <a:off x="0" y="0"/>
+                      <a:ext cx="2543810" cy="2273935"/>
+                    </a:xfrm>
+                    <a:prstGeom prst="rect">
+                      <a:avLst/>
+                    </a:prstGeom>
+                    <a:noFill/>
+                    <a:ln>
+                      <a:noFill/>
+                    </a:ln>
+                    <a:extLst>
+                      <a:ext uri="{53640926-AAD7-44D8-BBD7-CCE9431645EC}">
+                        <a14:shadowObscured xmlns:a14="http://schemas.microsoft.com/office/drawing/2010/main"/>
+                      </a:ext>
+                    </a:extLst>
+                  </pic:spPr>
+                </pic:pic>
+              </a:graphicData>
+            </a:graphic>
+            <wp14:sizeRelH relativeFrom="margin">
+              <wp14:pctWidth>0</wp14:pctWidth>
+            </wp14:sizeRelH>
+            <wp14:sizeRelV relativeFrom="margin">
+              <wp14:pctHeight>0</wp14:pctHeight>
+            </wp14:sizeRelV>
+          </wp:anchor>
+        </w:drawing>
+      </w:r>
+      <w:r>
+        <w:rPr>
+          <w:sz w:val="28"/>
+          <w:szCs w:val="28"/>
+          <w:u w:val="single"/>
+        </w:rPr>
+        <w:t>Versione senza conoscenza – Algo2</w:t>
+      </w:r>
+    </w:p>
+    <w:p>
+      <w:pPr>
+        <w:rPr>
+          <w:b/>
+          <w:bCs/>
+          <w:sz w:val="28"/>
+          <w:szCs w:val="28"/>
+        </w:rPr>
+      </w:pPr>
+      <w:r>
+        <w:rPr>
+          <w:b/>
+          <w:bCs/>
+          <w:sz w:val="28"/>
+          <w:szCs w:val="28"/>
+        </w:rPr>
+        <w:t>SCORE: -265</w:t>
+      </w:r>
+    </w:p>
+    <w:p>
+      <w:pPr>
+        <w:rPr>
+          <w:b/>
+          <w:bCs/>
+          <w:sz w:val="28"/>
+          <w:szCs w:val="28"/>
+        </w:rPr>
+      </w:pPr>
+      <w:r>
+        <w:rPr>
+          <w:b/>
+          <w:bCs/>
+          <w:sz w:val="28"/>
+          <w:szCs w:val="28"/>
+        </w:rPr>
+        <w:t>FIRE_OK: 1</w:t>
+      </w:r>
+    </w:p>
+    <w:p>
+      <w:pPr>
+        <w:rPr>
+          <w:b/>
+          <w:bCs/>
+          <w:sz w:val="28"/>
+          <w:szCs w:val="28"/>
+        </w:rPr>
+      </w:pPr>
+      <w:r>
+        <w:rPr>
+          <w:b/>
+          <w:bCs/>
+          <w:sz w:val="28"/>
+          <w:szCs w:val="28"/>
+        </w:rPr>
+        <w:t>FIRE_KO: 4</w:t>
+      </w:r>
+    </w:p>
+    <w:p>
+      <w:pPr>
+        <w:rPr>
+          <w:b/>
+          <w:bCs/>
+          <w:sz w:val="28"/>
+          <w:szCs w:val="28"/>
+        </w:rPr>
+      </w:pPr>
+      <w:r>
+        <w:rPr>
+          <w:b/>
+          <w:bCs/>
+          <w:sz w:val="28"/>
+          <w:szCs w:val="28"/>
+        </w:rPr>
+        <w:t>GUESS_OK: 0</w:t>
+      </w:r>
+    </w:p>
+    <w:p>
+      <w:pPr>
+        <w:rPr>
+          <w:b/>
+          <w:bCs/>
+          <w:sz w:val="28"/>
+          <w:szCs w:val="28"/>
+        </w:rPr>
+      </w:pPr>
+      <w:r>
+        <w:rPr>
+          <w:b/>
+          <w:bCs/>
+          <w:sz w:val="28"/>
+          <w:szCs w:val="28"/>
+        </w:rPr>
+        <w:t>GUESS_KO: 0</w:t>
+      </w:r>
+    </w:p>
+    <w:p>
+      <w:pPr>
+        <w:rPr>
+          <w:b/>
+          <w:bCs/>
+          <w:sz w:val="28"/>
+          <w:szCs w:val="28"/>
+        </w:rPr>
+      </w:pPr>
+      <w:r>
+        <w:rPr>
+          <w:b/>
+          <w:bCs/>
+          <w:sz w:val="28"/>
+          <w:szCs w:val="28"/>
+        </w:rPr>
+        <w:t>SAFE: 19</w:t>
+      </w:r>
+    </w:p>
+    <w:p>
+      <w:pPr>
+        <w:rPr>
+          <w:sz w:val="28"/>
+          <w:szCs w:val="28"/>
+          <w:u w:val="single"/>
+        </w:rPr>
+      </w:pPr>
+      <w:r>
+        <w:rPr>
+          <w:b/>
+          <w:bCs/>
+          <w:sz w:val="28"/>
+          <w:szCs w:val="28"/>
+        </w:rPr>
+        <w:t>SINK: 1</w:t>
+      </w:r>
+      <w:r>
+        <w:rPr>
+          <w:sz w:val="28"/>
+          <w:szCs w:val="28"/>
+          <w:u w:val="single"/>
+        </w:rPr>
+        <w:br w:type="textWrapping" w:clear="all"/>
+      </w:r>
+      <w:r>
+        <w:rPr>
+          <w:b/>
+          <w:bCs/>
+          <w:sz w:val="28"/>
+          <w:szCs w:val="28"/>
+        </w:rPr>
+        <w:br w:type="textWrapping" w:clear="all"/>
+      </w:r>
+    </w:p>
+    <w:p>
+      <w:pPr>
         <w:pStyle w:val="Titolo3"/>
       </w:pPr>
-      <w:r>
+      <w:bookmarkStart w:id="12" w:name="_Toc39271073"/>
+      <w:r>
+        <w:lastRenderedPageBreak/>
         <w:t>3.2.2 Test B</w:t>
       </w:r>
+      <w:bookmarkEnd w:id="12"/>
     </w:p>
     <w:p>
       <w:r>
@@ -4493,7 +5631,7 @@
                     </pic:cNvPicPr>
                   </pic:nvPicPr>
                   <pic:blipFill>
-                    <a:blip r:embed="rId24" cstate="print">
+                    <a:blip r:embed="rId26" cstate="print">
                       <a:extLst>
                         <a:ext uri="{28A0092B-C50C-407E-A947-70E740481C1C}">
                           <a14:useLocalDpi xmlns:a14="http://schemas.microsoft.com/office/drawing/2010/main" val="0"/>
@@ -4549,7 +5687,7 @@
                     </pic:cNvPicPr>
                   </pic:nvPicPr>
                   <pic:blipFill rotWithShape="1">
-                    <a:blip r:embed="rId25">
+                    <a:blip r:embed="rId27">
                       <a:extLst>
                         <a:ext uri="{28A0092B-C50C-407E-A947-70E740481C1C}">
                           <a14:useLocalDpi xmlns:a14="http://schemas.microsoft.com/office/drawing/2010/main" val="0"/>
@@ -4593,16 +5731,6 @@
       <w:r>
         <w:tab/>
       </w:r>
-    </w:p>
-    <w:p>
-      <w:pPr>
-        <w:rPr>
-          <w:b/>
-          <w:bCs/>
-          <w:sz w:val="28"/>
-          <w:szCs w:val="28"/>
-        </w:rPr>
-      </w:pPr>
       <w:r>
         <w:br w:type="textWrapping" w:clear="all"/>
       </w:r>
@@ -4641,16 +5769,7 @@
           <w:szCs w:val="28"/>
         </w:rPr>
         <w:tab/>
-        <w:t>FIRE_OK:</w:t>
-      </w:r>
-      <w:r>
-        <w:rPr>
-          <w:b/>
-          <w:bCs/>
-          <w:sz w:val="28"/>
-          <w:szCs w:val="28"/>
-        </w:rPr>
-        <w:t>3</w:t>
+        <w:t>FIRE_OK:3</w:t>
       </w:r>
       <w:r>
         <w:rPr>
@@ -4660,16 +5779,7 @@
           <w:szCs w:val="28"/>
         </w:rPr>
         <w:tab/>
-        <w:t>FIRE_KO:</w:t>
-      </w:r>
-      <w:r>
-        <w:rPr>
-          <w:b/>
-          <w:bCs/>
-          <w:sz w:val="28"/>
-          <w:szCs w:val="28"/>
-        </w:rPr>
-        <w:t>2</w:t>
+        <w:t>FIRE_KO:2</w:t>
       </w:r>
       <w:r>
         <w:rPr>
@@ -4697,25 +5807,7 @@
           <w:sz w:val="28"/>
           <w:szCs w:val="28"/>
         </w:rPr>
-        <w:t xml:space="preserve">   GUESS_KO:0   SAFE:</w:t>
-      </w:r>
-      <w:r>
-        <w:rPr>
-          <w:b/>
-          <w:bCs/>
-          <w:sz w:val="28"/>
-          <w:szCs w:val="28"/>
-        </w:rPr>
-        <w:t>11</w:t>
-      </w:r>
-      <w:r>
-        <w:rPr>
-          <w:b/>
-          <w:bCs/>
-          <w:sz w:val="28"/>
-          <w:szCs w:val="28"/>
-        </w:rPr>
-        <w:t xml:space="preserve">    SINK:</w:t>
+        <w:t xml:space="preserve">   GUESS_KO:0   SAFE:11    SINK:</w:t>
       </w:r>
       <w:r>
         <w:rPr>
@@ -4727,12 +5819,14 @@
         <w:t>1</w:t>
       </w:r>
     </w:p>
+    <w:p/>
+    <w:p/>
+    <w:p/>
     <w:p>
       <w:r>
         <w:rPr>
           <w:noProof/>
         </w:rPr>
-        <w:lastRenderedPageBreak/>
         <w:drawing>
           <wp:anchor distT="0" distB="0" distL="114300" distR="114300" simplePos="0" relativeHeight="251660288" behindDoc="0" locked="0" layoutInCell="1" allowOverlap="1" wp14:anchorId="60E32C43" wp14:editId="4DC5929E">
             <wp:simplePos x="0" y="0"/>
@@ -4759,7 +5853,7 @@
                     </pic:cNvPicPr>
                   </pic:nvPicPr>
                   <pic:blipFill rotWithShape="1">
-                    <a:blip r:embed="rId26">
+                    <a:blip r:embed="rId28">
                       <a:extLst>
                         <a:ext uri="{28A0092B-C50C-407E-A947-70E740481C1C}">
                           <a14:useLocalDpi xmlns:a14="http://schemas.microsoft.com/office/drawing/2010/main" val="0"/>
@@ -4813,15 +5907,460 @@
           <w:szCs w:val="28"/>
           <w:u w:val="single"/>
         </w:rPr>
-        <w:t>V</w:t>
-      </w:r>
+        <w:t>Versione senza conoscenza iniziale</w:t>
+      </w:r>
+    </w:p>
+    <w:p>
+      <w:pPr>
+        <w:rPr>
+          <w:b/>
+          <w:bCs/>
+          <w:sz w:val="28"/>
+          <w:szCs w:val="28"/>
+        </w:rPr>
+      </w:pPr>
+      <w:r>
+        <w:rPr>
+          <w:b/>
+          <w:bCs/>
+          <w:sz w:val="28"/>
+          <w:szCs w:val="28"/>
+        </w:rPr>
+        <w:t>SCORE: -265</w:t>
+      </w:r>
+    </w:p>
+    <w:p>
+      <w:pPr>
+        <w:rPr>
+          <w:b/>
+          <w:bCs/>
+          <w:sz w:val="28"/>
+          <w:szCs w:val="28"/>
+        </w:rPr>
+      </w:pPr>
+      <w:r>
+        <w:rPr>
+          <w:b/>
+          <w:bCs/>
+          <w:sz w:val="28"/>
+          <w:szCs w:val="28"/>
+        </w:rPr>
+        <w:t>FIRE_OK: 1</w:t>
+      </w:r>
+    </w:p>
+    <w:p>
+      <w:pPr>
+        <w:rPr>
+          <w:b/>
+          <w:bCs/>
+          <w:sz w:val="28"/>
+          <w:szCs w:val="28"/>
+        </w:rPr>
+      </w:pPr>
+      <w:r>
+        <w:rPr>
+          <w:b/>
+          <w:bCs/>
+          <w:sz w:val="28"/>
+          <w:szCs w:val="28"/>
+        </w:rPr>
+        <w:t>FIRE_KO: 4</w:t>
+      </w:r>
+    </w:p>
+    <w:p>
+      <w:pPr>
+        <w:rPr>
+          <w:b/>
+          <w:bCs/>
+          <w:sz w:val="28"/>
+          <w:szCs w:val="28"/>
+        </w:rPr>
+      </w:pPr>
+      <w:r>
+        <w:rPr>
+          <w:b/>
+          <w:bCs/>
+          <w:sz w:val="28"/>
+          <w:szCs w:val="28"/>
+        </w:rPr>
+        <w:t>GUESS_OK: 0</w:t>
+      </w:r>
+    </w:p>
+    <w:p>
+      <w:pPr>
+        <w:rPr>
+          <w:b/>
+          <w:bCs/>
+          <w:sz w:val="28"/>
+          <w:szCs w:val="28"/>
+        </w:rPr>
+      </w:pPr>
+      <w:r>
+        <w:rPr>
+          <w:b/>
+          <w:bCs/>
+          <w:sz w:val="28"/>
+          <w:szCs w:val="28"/>
+        </w:rPr>
+        <w:t>GUESS_KO: 0</w:t>
+      </w:r>
+    </w:p>
+    <w:p>
+      <w:pPr>
+        <w:rPr>
+          <w:b/>
+          <w:bCs/>
+          <w:sz w:val="28"/>
+          <w:szCs w:val="28"/>
+        </w:rPr>
+      </w:pPr>
+      <w:r>
+        <w:rPr>
+          <w:b/>
+          <w:bCs/>
+          <w:sz w:val="28"/>
+          <w:szCs w:val="28"/>
+        </w:rPr>
+        <w:t>SAFE: 19</w:t>
+      </w:r>
+    </w:p>
+    <w:p>
+      <w:r>
+        <w:rPr>
+          <w:b/>
+          <w:bCs/>
+          <w:sz w:val="28"/>
+          <w:szCs w:val="28"/>
+        </w:rPr>
+        <w:t>SINK: 1</w:t>
+      </w:r>
+      <w:r>
+        <w:br w:type="textWrapping" w:clear="all"/>
+      </w:r>
+    </w:p>
+    <w:p>
+      <w:r>
+        <w:rPr>
+          <w:noProof/>
+        </w:rPr>
+        <w:lastRenderedPageBreak/>
+        <w:drawing>
+          <wp:anchor distT="0" distB="0" distL="114300" distR="114300" simplePos="0" relativeHeight="251663360" behindDoc="0" locked="0" layoutInCell="1" allowOverlap="1" wp14:anchorId="30C2519A" wp14:editId="23B0A680">
+            <wp:simplePos x="723014" y="903767"/>
+            <wp:positionH relativeFrom="margin">
+              <wp:align>left</wp:align>
+            </wp:positionH>
+            <wp:positionV relativeFrom="paragraph">
+              <wp:align>top</wp:align>
+            </wp:positionV>
+            <wp:extent cx="3216910" cy="3380740"/>
+            <wp:effectExtent l="0" t="0" r="2540" b="0"/>
+            <wp:wrapSquare wrapText="bothSides"/>
+            <wp:docPr id="23" name="Immagine 23"/>
+            <wp:cNvGraphicFramePr>
+              <a:graphicFrameLocks xmlns:a="http://schemas.openxmlformats.org/drawingml/2006/main" noChangeAspect="1"/>
+            </wp:cNvGraphicFramePr>
+            <a:graphic xmlns:a="http://schemas.openxmlformats.org/drawingml/2006/main">
+              <a:graphicData uri="http://schemas.openxmlformats.org/drawingml/2006/picture">
+                <pic:pic xmlns:pic="http://schemas.openxmlformats.org/drawingml/2006/picture">
+                  <pic:nvPicPr>
+                    <pic:cNvPr id="0" name="Picture 23"/>
+                    <pic:cNvPicPr>
+                      <a:picLocks noChangeAspect="1" noChangeArrowheads="1"/>
+                    </pic:cNvPicPr>
+                  </pic:nvPicPr>
+                  <pic:blipFill rotWithShape="1">
+                    <a:blip r:embed="rId29">
+                      <a:extLst>
+                        <a:ext uri="{28A0092B-C50C-407E-A947-70E740481C1C}">
+                          <a14:useLocalDpi xmlns:a14="http://schemas.microsoft.com/office/drawing/2010/main" val="0"/>
+                        </a:ext>
+                      </a:extLst>
+                    </a:blip>
+                    <a:srcRect l="9383" t="11899" r="9122" b="7741"/>
+                    <a:stretch/>
+                  </pic:blipFill>
+                  <pic:spPr bwMode="auto">
+                    <a:xfrm>
+                      <a:off x="0" y="0"/>
+                      <a:ext cx="3216910" cy="3380740"/>
+                    </a:xfrm>
+                    <a:prstGeom prst="rect">
+                      <a:avLst/>
+                    </a:prstGeom>
+                    <a:noFill/>
+                    <a:ln>
+                      <a:noFill/>
+                    </a:ln>
+                    <a:extLst>
+                      <a:ext uri="{53640926-AAD7-44D8-BBD7-CCE9431645EC}">
+                        <a14:shadowObscured xmlns:a14="http://schemas.microsoft.com/office/drawing/2010/main"/>
+                      </a:ext>
+                    </a:extLst>
+                  </pic:spPr>
+                </pic:pic>
+              </a:graphicData>
+            </a:graphic>
+            <wp14:sizeRelH relativeFrom="margin">
+              <wp14:pctWidth>0</wp14:pctWidth>
+            </wp14:sizeRelH>
+            <wp14:sizeRelV relativeFrom="margin">
+              <wp14:pctHeight>0</wp14:pctHeight>
+            </wp14:sizeRelV>
+          </wp:anchor>
+        </w:drawing>
+      </w:r>
+    </w:p>
+    <w:p>
+      <w:pPr>
+        <w:rPr>
+          <w:sz w:val="28"/>
+          <w:szCs w:val="28"/>
+        </w:rPr>
+      </w:pPr>
       <w:r>
         <w:rPr>
           <w:sz w:val="28"/>
           <w:szCs w:val="28"/>
           <w:u w:val="single"/>
         </w:rPr>
-        <w:t>ersione senza conoscenza iniziale</w:t>
+        <w:t xml:space="preserve">Versione </w:t>
+      </w:r>
+      <w:r>
+        <w:rPr>
+          <w:sz w:val="28"/>
+          <w:szCs w:val="28"/>
+          <w:u w:val="single"/>
+        </w:rPr>
+        <w:t>con</w:t>
+      </w:r>
+      <w:r>
+        <w:rPr>
+          <w:sz w:val="28"/>
+          <w:szCs w:val="28"/>
+          <w:u w:val="single"/>
+        </w:rPr>
+        <w:t xml:space="preserve"> conoscenza </w:t>
+      </w:r>
+      <w:r>
+        <w:rPr>
+          <w:sz w:val="28"/>
+          <w:szCs w:val="28"/>
+          <w:u w:val="single"/>
+        </w:rPr>
+        <w:t>– Algo2</w:t>
+      </w:r>
+    </w:p>
+    <w:p>
+      <w:pPr>
+        <w:rPr>
+          <w:b/>
+          <w:bCs/>
+          <w:sz w:val="28"/>
+          <w:szCs w:val="28"/>
+        </w:rPr>
+      </w:pPr>
+      <w:r>
+        <w:rPr>
+          <w:b/>
+          <w:bCs/>
+          <w:sz w:val="28"/>
+          <w:szCs w:val="28"/>
+        </w:rPr>
+        <w:t>SCORE: -165</w:t>
+      </w:r>
+    </w:p>
+    <w:p>
+      <w:pPr>
+        <w:rPr>
+          <w:b/>
+          <w:bCs/>
+          <w:sz w:val="28"/>
+          <w:szCs w:val="28"/>
+        </w:rPr>
+      </w:pPr>
+      <w:r>
+        <w:rPr>
+          <w:b/>
+          <w:bCs/>
+          <w:sz w:val="28"/>
+          <w:szCs w:val="28"/>
+        </w:rPr>
+        <w:t>FIRE_OK: 1</w:t>
+      </w:r>
+    </w:p>
+    <w:p>
+      <w:pPr>
+        <w:rPr>
+          <w:b/>
+          <w:bCs/>
+          <w:sz w:val="28"/>
+          <w:szCs w:val="28"/>
+        </w:rPr>
+      </w:pPr>
+      <w:r>
+        <w:rPr>
+          <w:b/>
+          <w:bCs/>
+          <w:sz w:val="28"/>
+          <w:szCs w:val="28"/>
+        </w:rPr>
+        <w:t>FIRE_KO: 4</w:t>
+      </w:r>
+    </w:p>
+    <w:p>
+      <w:pPr>
+        <w:rPr>
+          <w:b/>
+          <w:bCs/>
+          <w:sz w:val="28"/>
+          <w:szCs w:val="28"/>
+        </w:rPr>
+      </w:pPr>
+      <w:r>
+        <w:rPr>
+          <w:b/>
+          <w:bCs/>
+          <w:sz w:val="28"/>
+          <w:szCs w:val="28"/>
+        </w:rPr>
+        <w:t>GUESS_OK: 3</w:t>
+      </w:r>
+    </w:p>
+    <w:p>
+      <w:pPr>
+        <w:rPr>
+          <w:b/>
+          <w:bCs/>
+          <w:sz w:val="28"/>
+          <w:szCs w:val="28"/>
+        </w:rPr>
+      </w:pPr>
+      <w:r>
+        <w:rPr>
+          <w:b/>
+          <w:bCs/>
+          <w:sz w:val="28"/>
+          <w:szCs w:val="28"/>
+        </w:rPr>
+        <w:t>GUESS_KO: 0</w:t>
+      </w:r>
+    </w:p>
+    <w:p>
+      <w:pPr>
+        <w:rPr>
+          <w:b/>
+          <w:bCs/>
+          <w:sz w:val="28"/>
+          <w:szCs w:val="28"/>
+        </w:rPr>
+      </w:pPr>
+      <w:r>
+        <w:rPr>
+          <w:b/>
+          <w:bCs/>
+          <w:sz w:val="28"/>
+          <w:szCs w:val="28"/>
+        </w:rPr>
+        <w:t>SAFE: 12</w:t>
+      </w:r>
+    </w:p>
+    <w:p>
+      <w:r>
+        <w:rPr>
+          <w:b/>
+          <w:bCs/>
+          <w:sz w:val="28"/>
+          <w:szCs w:val="28"/>
+        </w:rPr>
+        <w:t>SINK: 1</w:t>
+      </w:r>
+      <w:r>
+        <w:br w:type="textWrapping" w:clear="all"/>
+      </w:r>
+    </w:p>
+    <w:p/>
+    <w:p/>
+    <w:p>
+      <w:r>
+        <w:rPr>
+          <w:noProof/>
+        </w:rPr>
+        <w:drawing>
+          <wp:anchor distT="0" distB="0" distL="114300" distR="114300" simplePos="0" relativeHeight="251664384" behindDoc="0" locked="0" layoutInCell="1" allowOverlap="1" wp14:anchorId="4FCDDEDB" wp14:editId="77623374">
+            <wp:simplePos x="723014" y="4848447"/>
+            <wp:positionH relativeFrom="column">
+              <wp:align>left</wp:align>
+            </wp:positionH>
+            <wp:positionV relativeFrom="paragraph">
+              <wp:align>top</wp:align>
+            </wp:positionV>
+            <wp:extent cx="3324773" cy="3211032"/>
+            <wp:effectExtent l="0" t="0" r="9525" b="8890"/>
+            <wp:wrapSquare wrapText="bothSides"/>
+            <wp:docPr id="24" name="Immagine 24"/>
+            <wp:cNvGraphicFramePr>
+              <a:graphicFrameLocks xmlns:a="http://schemas.openxmlformats.org/drawingml/2006/main" noChangeAspect="1"/>
+            </wp:cNvGraphicFramePr>
+            <a:graphic xmlns:a="http://schemas.openxmlformats.org/drawingml/2006/main">
+              <a:graphicData uri="http://schemas.openxmlformats.org/drawingml/2006/picture">
+                <pic:pic xmlns:pic="http://schemas.openxmlformats.org/drawingml/2006/picture">
+                  <pic:nvPicPr>
+                    <pic:cNvPr id="0" name="Picture 25"/>
+                    <pic:cNvPicPr>
+                      <a:picLocks noChangeAspect="1" noChangeArrowheads="1"/>
+                    </pic:cNvPicPr>
+                  </pic:nvPicPr>
+                  <pic:blipFill rotWithShape="1">
+                    <a:blip r:embed="rId28" cstate="print">
+                      <a:extLst>
+                        <a:ext uri="{28A0092B-C50C-407E-A947-70E740481C1C}">
+                          <a14:useLocalDpi xmlns:a14="http://schemas.microsoft.com/office/drawing/2010/main" val="0"/>
+                        </a:ext>
+                      </a:extLst>
+                    </a:blip>
+                    <a:srcRect l="9556" t="11896" r="8772" b="8674"/>
+                    <a:stretch/>
+                  </pic:blipFill>
+                  <pic:spPr bwMode="auto">
+                    <a:xfrm>
+                      <a:off x="0" y="0"/>
+                      <a:ext cx="3324773" cy="3211032"/>
+                    </a:xfrm>
+                    <a:prstGeom prst="rect">
+                      <a:avLst/>
+                    </a:prstGeom>
+                    <a:noFill/>
+                    <a:ln>
+                      <a:noFill/>
+                    </a:ln>
+                    <a:extLst>
+                      <a:ext uri="{53640926-AAD7-44D8-BBD7-CCE9431645EC}">
+                        <a14:shadowObscured xmlns:a14="http://schemas.microsoft.com/office/drawing/2010/main"/>
+                      </a:ext>
+                    </a:extLst>
+                  </pic:spPr>
+                </pic:pic>
+              </a:graphicData>
+            </a:graphic>
+          </wp:anchor>
+        </w:drawing>
+      </w:r>
+    </w:p>
+    <w:p>
+      <w:pPr>
+        <w:rPr>
+          <w:sz w:val="28"/>
+          <w:szCs w:val="28"/>
+        </w:rPr>
+      </w:pPr>
+      <w:r>
+        <w:rPr>
+          <w:sz w:val="28"/>
+          <w:szCs w:val="28"/>
+          <w:u w:val="single"/>
+        </w:rPr>
+        <w:t>Versione senza conoscenza – Algo2</w:t>
       </w:r>
     </w:p>
     <w:p>
@@ -4897,7 +6436,16 @@
           <w:sz w:val="28"/>
           <w:szCs w:val="28"/>
         </w:rPr>
-        <w:t>GUESS_OK: 0</w:t>
+        <w:t xml:space="preserve">GUESS_OK: </w:t>
+      </w:r>
+      <w:r>
+        <w:rPr>
+          <w:b/>
+          <w:bCs/>
+          <w:sz w:val="28"/>
+          <w:szCs w:val="28"/>
+        </w:rPr>
+        <w:t>0</w:t>
       </w:r>
     </w:p>
     <w:p>
@@ -4935,16 +6483,7 @@
           <w:sz w:val="28"/>
           <w:szCs w:val="28"/>
         </w:rPr>
-        <w:t xml:space="preserve">SAFE: </w:t>
-      </w:r>
-      <w:r>
-        <w:rPr>
-          <w:b/>
-          <w:bCs/>
-          <w:sz w:val="28"/>
-          <w:szCs w:val="28"/>
-        </w:rPr>
-        <w:t>1</w:t>
+        <w:t>SAFE: 1</w:t>
       </w:r>
       <w:r>
         <w:rPr>
@@ -4971,6 +6510,1143 @@
       </w:r>
     </w:p>
     <w:p/>
+    <w:p/>
+    <w:p/>
+    <w:p>
+      <w:pPr>
+        <w:pStyle w:val="Titolo3"/>
+      </w:pPr>
+      <w:bookmarkStart w:id="13" w:name="_Toc39271074"/>
+      <w:r>
+        <w:lastRenderedPageBreak/>
+        <w:t>3.2.3 Risultati</w:t>
+      </w:r>
+      <w:bookmarkEnd w:id="13"/>
+    </w:p>
+    <w:p>
+      <w:r>
+        <w:t>*la colonna caso è da leggere in questo modo: prima lettera indica il test (A o B), la seconda indica l’algoritmo (1 o 2) e l’ultima indica C=conoscenza iniziale, N=non conoscenza iniziale</w:t>
+      </w:r>
+    </w:p>
+    <w:tbl>
+      <w:tblPr>
+        <w:tblStyle w:val="Tabellagriglia4-colore5"/>
+        <w:tblW w:w="0" w:type="auto"/>
+        <w:tblLook w:val="04A0" w:firstRow="1" w:lastRow="0" w:firstColumn="1" w:lastColumn="0" w:noHBand="0" w:noVBand="1"/>
+      </w:tblPr>
+      <w:tblGrid>
+        <w:gridCol w:w="1203"/>
+        <w:gridCol w:w="1203"/>
+        <w:gridCol w:w="1203"/>
+        <w:gridCol w:w="1203"/>
+        <w:gridCol w:w="1204"/>
+        <w:gridCol w:w="1204"/>
+        <w:gridCol w:w="1204"/>
+        <w:gridCol w:w="1204"/>
+      </w:tblGrid>
+      <w:tr>
+        <w:trPr>
+          <w:cnfStyle w:val="100000000000" w:firstRow="1" w:lastRow="0" w:firstColumn="0" w:lastColumn="0" w:oddVBand="0" w:evenVBand="0" w:oddHBand="0" w:evenHBand="0" w:firstRowFirstColumn="0" w:firstRowLastColumn="0" w:lastRowFirstColumn="0" w:lastRowLastColumn="0"/>
+        </w:trPr>
+        <w:tc>
+          <w:tcPr>
+            <w:cnfStyle w:val="001000000000" w:firstRow="0" w:lastRow="0" w:firstColumn="1" w:lastColumn="0" w:oddVBand="0" w:evenVBand="0" w:oddHBand="0" w:evenHBand="0" w:firstRowFirstColumn="0" w:firstRowLastColumn="0" w:lastRowFirstColumn="0" w:lastRowLastColumn="0"/>
+            <w:tcW w:w="1203" w:type="dxa"/>
+          </w:tcPr>
+          <w:p>
+            <w:pPr>
+              <w:jc w:val="center"/>
+            </w:pPr>
+            <w:r>
+              <w:t>Caso</w:t>
+            </w:r>
+          </w:p>
+        </w:tc>
+        <w:tc>
+          <w:tcPr>
+            <w:tcW w:w="1203" w:type="dxa"/>
+          </w:tcPr>
+          <w:p>
+            <w:pPr>
+              <w:jc w:val="center"/>
+              <w:cnfStyle w:val="100000000000" w:firstRow="1" w:lastRow="0" w:firstColumn="0" w:lastColumn="0" w:oddVBand="0" w:evenVBand="0" w:oddHBand="0" w:evenHBand="0" w:firstRowFirstColumn="0" w:firstRowLastColumn="0" w:lastRowFirstColumn="0" w:lastRowLastColumn="0"/>
+            </w:pPr>
+            <w:r>
+              <w:t>Score</w:t>
+            </w:r>
+          </w:p>
+        </w:tc>
+        <w:tc>
+          <w:tcPr>
+            <w:tcW w:w="1203" w:type="dxa"/>
+          </w:tcPr>
+          <w:p>
+            <w:pPr>
+              <w:jc w:val="center"/>
+              <w:cnfStyle w:val="100000000000" w:firstRow="1" w:lastRow="0" w:firstColumn="0" w:lastColumn="0" w:oddVBand="0" w:evenVBand="0" w:oddHBand="0" w:evenHBand="0" w:firstRowFirstColumn="0" w:firstRowLastColumn="0" w:lastRowFirstColumn="0" w:lastRowLastColumn="0"/>
+            </w:pPr>
+            <w:proofErr w:type="spellStart"/>
+            <w:r>
+              <w:t>Fire</w:t>
+            </w:r>
+            <w:proofErr w:type="spellEnd"/>
+            <w:r>
+              <w:t xml:space="preserve"> ok</w:t>
+            </w:r>
+          </w:p>
+        </w:tc>
+        <w:tc>
+          <w:tcPr>
+            <w:tcW w:w="1203" w:type="dxa"/>
+          </w:tcPr>
+          <w:p>
+            <w:pPr>
+              <w:jc w:val="center"/>
+              <w:cnfStyle w:val="100000000000" w:firstRow="1" w:lastRow="0" w:firstColumn="0" w:lastColumn="0" w:oddVBand="0" w:evenVBand="0" w:oddHBand="0" w:evenHBand="0" w:firstRowFirstColumn="0" w:firstRowLastColumn="0" w:lastRowFirstColumn="0" w:lastRowLastColumn="0"/>
+            </w:pPr>
+            <w:proofErr w:type="spellStart"/>
+            <w:r>
+              <w:t>Fire</w:t>
+            </w:r>
+            <w:proofErr w:type="spellEnd"/>
+            <w:r>
+              <w:t xml:space="preserve"> ko</w:t>
+            </w:r>
+          </w:p>
+        </w:tc>
+        <w:tc>
+          <w:tcPr>
+            <w:tcW w:w="1204" w:type="dxa"/>
+          </w:tcPr>
+          <w:p>
+            <w:pPr>
+              <w:jc w:val="center"/>
+              <w:cnfStyle w:val="100000000000" w:firstRow="1" w:lastRow="0" w:firstColumn="0" w:lastColumn="0" w:oddVBand="0" w:evenVBand="0" w:oddHBand="0" w:evenHBand="0" w:firstRowFirstColumn="0" w:firstRowLastColumn="0" w:lastRowFirstColumn="0" w:lastRowLastColumn="0"/>
+            </w:pPr>
+            <w:proofErr w:type="spellStart"/>
+            <w:r>
+              <w:t>Guess</w:t>
+            </w:r>
+            <w:proofErr w:type="spellEnd"/>
+            <w:r>
+              <w:t xml:space="preserve"> ok</w:t>
+            </w:r>
+          </w:p>
+        </w:tc>
+        <w:tc>
+          <w:tcPr>
+            <w:tcW w:w="1204" w:type="dxa"/>
+          </w:tcPr>
+          <w:p>
+            <w:pPr>
+              <w:jc w:val="center"/>
+              <w:cnfStyle w:val="100000000000" w:firstRow="1" w:lastRow="0" w:firstColumn="0" w:lastColumn="0" w:oddVBand="0" w:evenVBand="0" w:oddHBand="0" w:evenHBand="0" w:firstRowFirstColumn="0" w:firstRowLastColumn="0" w:lastRowFirstColumn="0" w:lastRowLastColumn="0"/>
+            </w:pPr>
+            <w:proofErr w:type="spellStart"/>
+            <w:r>
+              <w:t>Guess</w:t>
+            </w:r>
+            <w:proofErr w:type="spellEnd"/>
+            <w:r>
+              <w:t xml:space="preserve"> ko</w:t>
+            </w:r>
+          </w:p>
+        </w:tc>
+        <w:tc>
+          <w:tcPr>
+            <w:tcW w:w="1204" w:type="dxa"/>
+          </w:tcPr>
+          <w:p>
+            <w:pPr>
+              <w:jc w:val="center"/>
+              <w:cnfStyle w:val="100000000000" w:firstRow="1" w:lastRow="0" w:firstColumn="0" w:lastColumn="0" w:oddVBand="0" w:evenVBand="0" w:oddHBand="0" w:evenHBand="0" w:firstRowFirstColumn="0" w:firstRowLastColumn="0" w:lastRowFirstColumn="0" w:lastRowLastColumn="0"/>
+            </w:pPr>
+            <w:proofErr w:type="spellStart"/>
+            <w:r>
+              <w:t>Safe</w:t>
+            </w:r>
+            <w:proofErr w:type="spellEnd"/>
+          </w:p>
+        </w:tc>
+        <w:tc>
+          <w:tcPr>
+            <w:tcW w:w="1204" w:type="dxa"/>
+          </w:tcPr>
+          <w:p>
+            <w:pPr>
+              <w:jc w:val="center"/>
+              <w:cnfStyle w:val="100000000000" w:firstRow="1" w:lastRow="0" w:firstColumn="0" w:lastColumn="0" w:oddVBand="0" w:evenVBand="0" w:oddHBand="0" w:evenHBand="0" w:firstRowFirstColumn="0" w:firstRowLastColumn="0" w:lastRowFirstColumn="0" w:lastRowLastColumn="0"/>
+            </w:pPr>
+            <w:proofErr w:type="spellStart"/>
+            <w:r>
+              <w:t>Sin</w:t>
+            </w:r>
+            <w:r>
+              <w:t>k</w:t>
+            </w:r>
+            <w:proofErr w:type="spellEnd"/>
+          </w:p>
+        </w:tc>
+      </w:tr>
+      <w:tr>
+        <w:trPr>
+          <w:cnfStyle w:val="000000100000" w:firstRow="0" w:lastRow="0" w:firstColumn="0" w:lastColumn="0" w:oddVBand="0" w:evenVBand="0" w:oddHBand="1" w:evenHBand="0" w:firstRowFirstColumn="0" w:firstRowLastColumn="0" w:lastRowFirstColumn="0" w:lastRowLastColumn="0"/>
+        </w:trPr>
+        <w:tc>
+          <w:tcPr>
+            <w:cnfStyle w:val="001000000000" w:firstRow="0" w:lastRow="0" w:firstColumn="1" w:lastColumn="0" w:oddVBand="0" w:evenVBand="0" w:oddHBand="0" w:evenHBand="0" w:firstRowFirstColumn="0" w:firstRowLastColumn="0" w:lastRowFirstColumn="0" w:lastRowLastColumn="0"/>
+            <w:tcW w:w="1203" w:type="dxa"/>
+          </w:tcPr>
+          <w:p>
+            <w:pPr>
+              <w:jc w:val="center"/>
+            </w:pPr>
+            <w:r>
+              <w:t xml:space="preserve">A – 1 – C </w:t>
+            </w:r>
+          </w:p>
+        </w:tc>
+        <w:tc>
+          <w:tcPr>
+            <w:tcW w:w="1203" w:type="dxa"/>
+          </w:tcPr>
+          <w:p>
+            <w:pPr>
+              <w:jc w:val="center"/>
+              <w:cnfStyle w:val="000000100000" w:firstRow="0" w:lastRow="0" w:firstColumn="0" w:lastColumn="0" w:oddVBand="0" w:evenVBand="0" w:oddHBand="1" w:evenHBand="0" w:firstRowFirstColumn="0" w:firstRowLastColumn="0" w:lastRowFirstColumn="0" w:lastRowLastColumn="0"/>
+            </w:pPr>
+            <w:r>
+              <w:t>45</w:t>
+            </w:r>
+          </w:p>
+        </w:tc>
+        <w:tc>
+          <w:tcPr>
+            <w:tcW w:w="1203" w:type="dxa"/>
+          </w:tcPr>
+          <w:p>
+            <w:pPr>
+              <w:jc w:val="center"/>
+              <w:cnfStyle w:val="000000100000" w:firstRow="0" w:lastRow="0" w:firstColumn="0" w:lastColumn="0" w:oddVBand="0" w:evenVBand="0" w:oddHBand="1" w:evenHBand="0" w:firstRowFirstColumn="0" w:firstRowLastColumn="0" w:lastRowFirstColumn="0" w:lastRowLastColumn="0"/>
+            </w:pPr>
+            <w:r>
+              <w:t>4</w:t>
+            </w:r>
+          </w:p>
+        </w:tc>
+        <w:tc>
+          <w:tcPr>
+            <w:tcW w:w="1203" w:type="dxa"/>
+          </w:tcPr>
+          <w:p>
+            <w:pPr>
+              <w:jc w:val="center"/>
+              <w:cnfStyle w:val="000000100000" w:firstRow="0" w:lastRow="0" w:firstColumn="0" w:lastColumn="0" w:oddVBand="0" w:evenVBand="0" w:oddHBand="1" w:evenHBand="0" w:firstRowFirstColumn="0" w:firstRowLastColumn="0" w:lastRowFirstColumn="0" w:lastRowLastColumn="0"/>
+            </w:pPr>
+            <w:r>
+              <w:t>1</w:t>
+            </w:r>
+          </w:p>
+        </w:tc>
+        <w:tc>
+          <w:tcPr>
+            <w:tcW w:w="1204" w:type="dxa"/>
+          </w:tcPr>
+          <w:p>
+            <w:pPr>
+              <w:jc w:val="center"/>
+              <w:cnfStyle w:val="000000100000" w:firstRow="0" w:lastRow="0" w:firstColumn="0" w:lastColumn="0" w:oddVBand="0" w:evenVBand="0" w:oddHBand="1" w:evenHBand="0" w:firstRowFirstColumn="0" w:firstRowLastColumn="0" w:lastRowFirstColumn="0" w:lastRowLastColumn="0"/>
+            </w:pPr>
+            <w:r>
+              <w:t>3</w:t>
+            </w:r>
+          </w:p>
+        </w:tc>
+        <w:tc>
+          <w:tcPr>
+            <w:tcW w:w="1204" w:type="dxa"/>
+          </w:tcPr>
+          <w:p>
+            <w:pPr>
+              <w:jc w:val="center"/>
+              <w:cnfStyle w:val="000000100000" w:firstRow="0" w:lastRow="0" w:firstColumn="0" w:lastColumn="0" w:oddVBand="0" w:evenVBand="0" w:oddHBand="1" w:evenHBand="0" w:firstRowFirstColumn="0" w:firstRowLastColumn="0" w:lastRowFirstColumn="0" w:lastRowLastColumn="0"/>
+            </w:pPr>
+            <w:r>
+              <w:t>0</w:t>
+            </w:r>
+          </w:p>
+        </w:tc>
+        <w:tc>
+          <w:tcPr>
+            <w:tcW w:w="1204" w:type="dxa"/>
+          </w:tcPr>
+          <w:p>
+            <w:pPr>
+              <w:jc w:val="center"/>
+              <w:cnfStyle w:val="000000100000" w:firstRow="0" w:lastRow="0" w:firstColumn="0" w:lastColumn="0" w:oddVBand="0" w:evenVBand="0" w:oddHBand="1" w:evenHBand="0" w:firstRowFirstColumn="0" w:firstRowLastColumn="0" w:lastRowFirstColumn="0" w:lastRowLastColumn="0"/>
+            </w:pPr>
+            <w:r>
+              <w:t>6</w:t>
+            </w:r>
+          </w:p>
+        </w:tc>
+        <w:tc>
+          <w:tcPr>
+            <w:tcW w:w="1204" w:type="dxa"/>
+          </w:tcPr>
+          <w:p>
+            <w:pPr>
+              <w:jc w:val="center"/>
+              <w:cnfStyle w:val="000000100000" w:firstRow="0" w:lastRow="0" w:firstColumn="0" w:lastColumn="0" w:oddVBand="0" w:evenVBand="0" w:oddHBand="1" w:evenHBand="0" w:firstRowFirstColumn="0" w:firstRowLastColumn="0" w:lastRowFirstColumn="0" w:lastRowLastColumn="0"/>
+            </w:pPr>
+            <w:r>
+              <w:t>4</w:t>
+            </w:r>
+          </w:p>
+        </w:tc>
+      </w:tr>
+      <w:tr>
+        <w:tc>
+          <w:tcPr>
+            <w:cnfStyle w:val="001000000000" w:firstRow="0" w:lastRow="0" w:firstColumn="1" w:lastColumn="0" w:oddVBand="0" w:evenVBand="0" w:oddHBand="0" w:evenHBand="0" w:firstRowFirstColumn="0" w:firstRowLastColumn="0" w:lastRowFirstColumn="0" w:lastRowLastColumn="0"/>
+            <w:tcW w:w="1203" w:type="dxa"/>
+          </w:tcPr>
+          <w:p>
+            <w:pPr>
+              <w:jc w:val="center"/>
+            </w:pPr>
+            <w:r>
+              <w:t xml:space="preserve">A – 1 – N </w:t>
+            </w:r>
+          </w:p>
+        </w:tc>
+        <w:tc>
+          <w:tcPr>
+            <w:tcW w:w="1203" w:type="dxa"/>
+          </w:tcPr>
+          <w:p>
+            <w:pPr>
+              <w:jc w:val="center"/>
+              <w:cnfStyle w:val="000000000000" w:firstRow="0" w:lastRow="0" w:firstColumn="0" w:lastColumn="0" w:oddVBand="0" w:evenVBand="0" w:oddHBand="0" w:evenHBand="0" w:firstRowFirstColumn="0" w:firstRowLastColumn="0" w:lastRowFirstColumn="0" w:lastRowLastColumn="0"/>
+            </w:pPr>
+            <w:r>
+              <w:t>-265</w:t>
+            </w:r>
+          </w:p>
+        </w:tc>
+        <w:tc>
+          <w:tcPr>
+            <w:tcW w:w="1203" w:type="dxa"/>
+          </w:tcPr>
+          <w:p>
+            <w:pPr>
+              <w:jc w:val="center"/>
+              <w:cnfStyle w:val="000000000000" w:firstRow="0" w:lastRow="0" w:firstColumn="0" w:lastColumn="0" w:oddVBand="0" w:evenVBand="0" w:oddHBand="0" w:evenHBand="0" w:firstRowFirstColumn="0" w:firstRowLastColumn="0" w:lastRowFirstColumn="0" w:lastRowLastColumn="0"/>
+            </w:pPr>
+            <w:r>
+              <w:t>1</w:t>
+            </w:r>
+          </w:p>
+        </w:tc>
+        <w:tc>
+          <w:tcPr>
+            <w:tcW w:w="1203" w:type="dxa"/>
+          </w:tcPr>
+          <w:p>
+            <w:pPr>
+              <w:jc w:val="center"/>
+              <w:cnfStyle w:val="000000000000" w:firstRow="0" w:lastRow="0" w:firstColumn="0" w:lastColumn="0" w:oddVBand="0" w:evenVBand="0" w:oddHBand="0" w:evenHBand="0" w:firstRowFirstColumn="0" w:firstRowLastColumn="0" w:lastRowFirstColumn="0" w:lastRowLastColumn="0"/>
+            </w:pPr>
+            <w:r>
+              <w:t>4</w:t>
+            </w:r>
+          </w:p>
+        </w:tc>
+        <w:tc>
+          <w:tcPr>
+            <w:tcW w:w="1204" w:type="dxa"/>
+          </w:tcPr>
+          <w:p>
+            <w:pPr>
+              <w:jc w:val="center"/>
+              <w:cnfStyle w:val="000000000000" w:firstRow="0" w:lastRow="0" w:firstColumn="0" w:lastColumn="0" w:oddVBand="0" w:evenVBand="0" w:oddHBand="0" w:evenHBand="0" w:firstRowFirstColumn="0" w:firstRowLastColumn="0" w:lastRowFirstColumn="0" w:lastRowLastColumn="0"/>
+            </w:pPr>
+            <w:r>
+              <w:t>0</w:t>
+            </w:r>
+          </w:p>
+        </w:tc>
+        <w:tc>
+          <w:tcPr>
+            <w:tcW w:w="1204" w:type="dxa"/>
+          </w:tcPr>
+          <w:p>
+            <w:pPr>
+              <w:jc w:val="center"/>
+              <w:cnfStyle w:val="000000000000" w:firstRow="0" w:lastRow="0" w:firstColumn="0" w:lastColumn="0" w:oddVBand="0" w:evenVBand="0" w:oddHBand="0" w:evenHBand="0" w:firstRowFirstColumn="0" w:firstRowLastColumn="0" w:lastRowFirstColumn="0" w:lastRowLastColumn="0"/>
+            </w:pPr>
+            <w:r>
+              <w:t>0</w:t>
+            </w:r>
+          </w:p>
+        </w:tc>
+        <w:tc>
+          <w:tcPr>
+            <w:tcW w:w="1204" w:type="dxa"/>
+          </w:tcPr>
+          <w:p>
+            <w:pPr>
+              <w:jc w:val="center"/>
+              <w:cnfStyle w:val="000000000000" w:firstRow="0" w:lastRow="0" w:firstColumn="0" w:lastColumn="0" w:oddVBand="0" w:evenVBand="0" w:oddHBand="0" w:evenHBand="0" w:firstRowFirstColumn="0" w:firstRowLastColumn="0" w:lastRowFirstColumn="0" w:lastRowLastColumn="0"/>
+            </w:pPr>
+            <w:r>
+              <w:t>19</w:t>
+            </w:r>
+          </w:p>
+        </w:tc>
+        <w:tc>
+          <w:tcPr>
+            <w:tcW w:w="1204" w:type="dxa"/>
+          </w:tcPr>
+          <w:p>
+            <w:pPr>
+              <w:jc w:val="center"/>
+              <w:cnfStyle w:val="000000000000" w:firstRow="0" w:lastRow="0" w:firstColumn="0" w:lastColumn="0" w:oddVBand="0" w:evenVBand="0" w:oddHBand="0" w:evenHBand="0" w:firstRowFirstColumn="0" w:firstRowLastColumn="0" w:lastRowFirstColumn="0" w:lastRowLastColumn="0"/>
+            </w:pPr>
+            <w:r>
+              <w:t>1</w:t>
+            </w:r>
+          </w:p>
+        </w:tc>
+      </w:tr>
+      <w:tr>
+        <w:trPr>
+          <w:cnfStyle w:val="000000100000" w:firstRow="0" w:lastRow="0" w:firstColumn="0" w:lastColumn="0" w:oddVBand="0" w:evenVBand="0" w:oddHBand="1" w:evenHBand="0" w:firstRowFirstColumn="0" w:firstRowLastColumn="0" w:lastRowFirstColumn="0" w:lastRowLastColumn="0"/>
+        </w:trPr>
+        <w:tc>
+          <w:tcPr>
+            <w:cnfStyle w:val="001000000000" w:firstRow="0" w:lastRow="0" w:firstColumn="1" w:lastColumn="0" w:oddVBand="0" w:evenVBand="0" w:oddHBand="0" w:evenHBand="0" w:firstRowFirstColumn="0" w:firstRowLastColumn="0" w:lastRowFirstColumn="0" w:lastRowLastColumn="0"/>
+            <w:tcW w:w="1203" w:type="dxa"/>
+          </w:tcPr>
+          <w:p>
+            <w:pPr>
+              <w:jc w:val="center"/>
+            </w:pPr>
+            <w:r>
+              <w:t xml:space="preserve">B – 1 – C </w:t>
+            </w:r>
+          </w:p>
+        </w:tc>
+        <w:tc>
+          <w:tcPr>
+            <w:tcW w:w="1203" w:type="dxa"/>
+          </w:tcPr>
+          <w:p>
+            <w:pPr>
+              <w:jc w:val="center"/>
+              <w:cnfStyle w:val="000000100000" w:firstRow="0" w:lastRow="0" w:firstColumn="0" w:lastColumn="0" w:oddVBand="0" w:evenVBand="0" w:oddHBand="1" w:evenHBand="0" w:firstRowFirstColumn="0" w:firstRowLastColumn="0" w:lastRowFirstColumn="0" w:lastRowLastColumn="0"/>
+            </w:pPr>
+            <w:r>
+              <w:t>-95</w:t>
+            </w:r>
+          </w:p>
+        </w:tc>
+        <w:tc>
+          <w:tcPr>
+            <w:tcW w:w="1203" w:type="dxa"/>
+          </w:tcPr>
+          <w:p>
+            <w:pPr>
+              <w:jc w:val="center"/>
+              <w:cnfStyle w:val="000000100000" w:firstRow="0" w:lastRow="0" w:firstColumn="0" w:lastColumn="0" w:oddVBand="0" w:evenVBand="0" w:oddHBand="1" w:evenHBand="0" w:firstRowFirstColumn="0" w:firstRowLastColumn="0" w:lastRowFirstColumn="0" w:lastRowLastColumn="0"/>
+            </w:pPr>
+            <w:r>
+              <w:t>3</w:t>
+            </w:r>
+          </w:p>
+        </w:tc>
+        <w:tc>
+          <w:tcPr>
+            <w:tcW w:w="1203" w:type="dxa"/>
+          </w:tcPr>
+          <w:p>
+            <w:pPr>
+              <w:jc w:val="center"/>
+              <w:cnfStyle w:val="000000100000" w:firstRow="0" w:lastRow="0" w:firstColumn="0" w:lastColumn="0" w:oddVBand="0" w:evenVBand="0" w:oddHBand="1" w:evenHBand="0" w:firstRowFirstColumn="0" w:firstRowLastColumn="0" w:lastRowFirstColumn="0" w:lastRowLastColumn="0"/>
+            </w:pPr>
+            <w:r>
+              <w:t>2</w:t>
+            </w:r>
+          </w:p>
+        </w:tc>
+        <w:tc>
+          <w:tcPr>
+            <w:tcW w:w="1204" w:type="dxa"/>
+          </w:tcPr>
+          <w:p>
+            <w:pPr>
+              <w:jc w:val="center"/>
+              <w:cnfStyle w:val="000000100000" w:firstRow="0" w:lastRow="0" w:firstColumn="0" w:lastColumn="0" w:oddVBand="0" w:evenVBand="0" w:oddHBand="1" w:evenHBand="0" w:firstRowFirstColumn="0" w:firstRowLastColumn="0" w:lastRowFirstColumn="0" w:lastRowLastColumn="0"/>
+            </w:pPr>
+            <w:r>
+              <w:t>2</w:t>
+            </w:r>
+          </w:p>
+        </w:tc>
+        <w:tc>
+          <w:tcPr>
+            <w:tcW w:w="1204" w:type="dxa"/>
+          </w:tcPr>
+          <w:p>
+            <w:pPr>
+              <w:jc w:val="center"/>
+              <w:cnfStyle w:val="000000100000" w:firstRow="0" w:lastRow="0" w:firstColumn="0" w:lastColumn="0" w:oddVBand="0" w:evenVBand="0" w:oddHBand="1" w:evenHBand="0" w:firstRowFirstColumn="0" w:firstRowLastColumn="0" w:lastRowFirstColumn="0" w:lastRowLastColumn="0"/>
+            </w:pPr>
+            <w:r>
+              <w:t>0</w:t>
+            </w:r>
+          </w:p>
+        </w:tc>
+        <w:tc>
+          <w:tcPr>
+            <w:tcW w:w="1204" w:type="dxa"/>
+          </w:tcPr>
+          <w:p>
+            <w:pPr>
+              <w:jc w:val="center"/>
+              <w:cnfStyle w:val="000000100000" w:firstRow="0" w:lastRow="0" w:firstColumn="0" w:lastColumn="0" w:oddVBand="0" w:evenVBand="0" w:oddHBand="1" w:evenHBand="0" w:firstRowFirstColumn="0" w:firstRowLastColumn="0" w:lastRowFirstColumn="0" w:lastRowLastColumn="0"/>
+            </w:pPr>
+            <w:r>
+              <w:t>11</w:t>
+            </w:r>
+          </w:p>
+        </w:tc>
+        <w:tc>
+          <w:tcPr>
+            <w:tcW w:w="1204" w:type="dxa"/>
+          </w:tcPr>
+          <w:p>
+            <w:pPr>
+              <w:jc w:val="center"/>
+              <w:cnfStyle w:val="000000100000" w:firstRow="0" w:lastRow="0" w:firstColumn="0" w:lastColumn="0" w:oddVBand="0" w:evenVBand="0" w:oddHBand="1" w:evenHBand="0" w:firstRowFirstColumn="0" w:firstRowLastColumn="0" w:lastRowFirstColumn="0" w:lastRowLastColumn="0"/>
+            </w:pPr>
+            <w:r>
+              <w:t>1</w:t>
+            </w:r>
+          </w:p>
+        </w:tc>
+      </w:tr>
+      <w:tr>
+        <w:tc>
+          <w:tcPr>
+            <w:cnfStyle w:val="001000000000" w:firstRow="0" w:lastRow="0" w:firstColumn="1" w:lastColumn="0" w:oddVBand="0" w:evenVBand="0" w:oddHBand="0" w:evenHBand="0" w:firstRowFirstColumn="0" w:firstRowLastColumn="0" w:lastRowFirstColumn="0" w:lastRowLastColumn="0"/>
+            <w:tcW w:w="1203" w:type="dxa"/>
+          </w:tcPr>
+          <w:p>
+            <w:pPr>
+              <w:jc w:val="center"/>
+            </w:pPr>
+            <w:r>
+              <w:t xml:space="preserve">B – 1 – N </w:t>
+            </w:r>
+          </w:p>
+        </w:tc>
+        <w:tc>
+          <w:tcPr>
+            <w:tcW w:w="1203" w:type="dxa"/>
+          </w:tcPr>
+          <w:p>
+            <w:pPr>
+              <w:jc w:val="center"/>
+              <w:cnfStyle w:val="000000000000" w:firstRow="0" w:lastRow="0" w:firstColumn="0" w:lastColumn="0" w:oddVBand="0" w:evenVBand="0" w:oddHBand="0" w:evenHBand="0" w:firstRowFirstColumn="0" w:firstRowLastColumn="0" w:lastRowFirstColumn="0" w:lastRowLastColumn="0"/>
+            </w:pPr>
+            <w:r>
+              <w:t>-265</w:t>
+            </w:r>
+          </w:p>
+        </w:tc>
+        <w:tc>
+          <w:tcPr>
+            <w:tcW w:w="1203" w:type="dxa"/>
+          </w:tcPr>
+          <w:p>
+            <w:pPr>
+              <w:jc w:val="center"/>
+              <w:cnfStyle w:val="000000000000" w:firstRow="0" w:lastRow="0" w:firstColumn="0" w:lastColumn="0" w:oddVBand="0" w:evenVBand="0" w:oddHBand="0" w:evenHBand="0" w:firstRowFirstColumn="0" w:firstRowLastColumn="0" w:lastRowFirstColumn="0" w:lastRowLastColumn="0"/>
+            </w:pPr>
+            <w:r>
+              <w:t>1</w:t>
+            </w:r>
+          </w:p>
+        </w:tc>
+        <w:tc>
+          <w:tcPr>
+            <w:tcW w:w="1203" w:type="dxa"/>
+          </w:tcPr>
+          <w:p>
+            <w:pPr>
+              <w:jc w:val="center"/>
+              <w:cnfStyle w:val="000000000000" w:firstRow="0" w:lastRow="0" w:firstColumn="0" w:lastColumn="0" w:oddVBand="0" w:evenVBand="0" w:oddHBand="0" w:evenHBand="0" w:firstRowFirstColumn="0" w:firstRowLastColumn="0" w:lastRowFirstColumn="0" w:lastRowLastColumn="0"/>
+            </w:pPr>
+            <w:r>
+              <w:t>4</w:t>
+            </w:r>
+          </w:p>
+        </w:tc>
+        <w:tc>
+          <w:tcPr>
+            <w:tcW w:w="1204" w:type="dxa"/>
+          </w:tcPr>
+          <w:p>
+            <w:pPr>
+              <w:jc w:val="center"/>
+              <w:cnfStyle w:val="000000000000" w:firstRow="0" w:lastRow="0" w:firstColumn="0" w:lastColumn="0" w:oddVBand="0" w:evenVBand="0" w:oddHBand="0" w:evenHBand="0" w:firstRowFirstColumn="0" w:firstRowLastColumn="0" w:lastRowFirstColumn="0" w:lastRowLastColumn="0"/>
+            </w:pPr>
+            <w:r>
+              <w:t>0</w:t>
+            </w:r>
+          </w:p>
+        </w:tc>
+        <w:tc>
+          <w:tcPr>
+            <w:tcW w:w="1204" w:type="dxa"/>
+          </w:tcPr>
+          <w:p>
+            <w:pPr>
+              <w:jc w:val="center"/>
+              <w:cnfStyle w:val="000000000000" w:firstRow="0" w:lastRow="0" w:firstColumn="0" w:lastColumn="0" w:oddVBand="0" w:evenVBand="0" w:oddHBand="0" w:evenHBand="0" w:firstRowFirstColumn="0" w:firstRowLastColumn="0" w:lastRowFirstColumn="0" w:lastRowLastColumn="0"/>
+            </w:pPr>
+            <w:r>
+              <w:t>0</w:t>
+            </w:r>
+          </w:p>
+        </w:tc>
+        <w:tc>
+          <w:tcPr>
+            <w:tcW w:w="1204" w:type="dxa"/>
+          </w:tcPr>
+          <w:p>
+            <w:pPr>
+              <w:jc w:val="center"/>
+              <w:cnfStyle w:val="000000000000" w:firstRow="0" w:lastRow="0" w:firstColumn="0" w:lastColumn="0" w:oddVBand="0" w:evenVBand="0" w:oddHBand="0" w:evenHBand="0" w:firstRowFirstColumn="0" w:firstRowLastColumn="0" w:lastRowFirstColumn="0" w:lastRowLastColumn="0"/>
+            </w:pPr>
+            <w:r>
+              <w:t>19</w:t>
+            </w:r>
+          </w:p>
+        </w:tc>
+        <w:tc>
+          <w:tcPr>
+            <w:tcW w:w="1204" w:type="dxa"/>
+          </w:tcPr>
+          <w:p>
+            <w:pPr>
+              <w:jc w:val="center"/>
+              <w:cnfStyle w:val="000000000000" w:firstRow="0" w:lastRow="0" w:firstColumn="0" w:lastColumn="0" w:oddVBand="0" w:evenVBand="0" w:oddHBand="0" w:evenHBand="0" w:firstRowFirstColumn="0" w:firstRowLastColumn="0" w:lastRowFirstColumn="0" w:lastRowLastColumn="0"/>
+            </w:pPr>
+            <w:r>
+              <w:t>1</w:t>
+            </w:r>
+          </w:p>
+        </w:tc>
+      </w:tr>
+      <w:tr>
+        <w:trPr>
+          <w:cnfStyle w:val="000000100000" w:firstRow="0" w:lastRow="0" w:firstColumn="0" w:lastColumn="0" w:oddVBand="0" w:evenVBand="0" w:oddHBand="1" w:evenHBand="0" w:firstRowFirstColumn="0" w:firstRowLastColumn="0" w:lastRowFirstColumn="0" w:lastRowLastColumn="0"/>
+        </w:trPr>
+        <w:tc>
+          <w:tcPr>
+            <w:cnfStyle w:val="001000000000" w:firstRow="0" w:lastRow="0" w:firstColumn="1" w:lastColumn="0" w:oddVBand="0" w:evenVBand="0" w:oddHBand="0" w:evenHBand="0" w:firstRowFirstColumn="0" w:firstRowLastColumn="0" w:lastRowFirstColumn="0" w:lastRowLastColumn="0"/>
+            <w:tcW w:w="1203" w:type="dxa"/>
+          </w:tcPr>
+          <w:p>
+            <w:pPr>
+              <w:jc w:val="center"/>
+            </w:pPr>
+            <w:r>
+              <w:t xml:space="preserve">A – 2 – C </w:t>
+            </w:r>
+          </w:p>
+        </w:tc>
+        <w:tc>
+          <w:tcPr>
+            <w:tcW w:w="1203" w:type="dxa"/>
+          </w:tcPr>
+          <w:p>
+            <w:pPr>
+              <w:jc w:val="center"/>
+              <w:cnfStyle w:val="000000100000" w:firstRow="0" w:lastRow="0" w:firstColumn="0" w:lastColumn="0" w:oddVBand="0" w:evenVBand="0" w:oddHBand="1" w:evenHBand="0" w:firstRowFirstColumn="0" w:firstRowLastColumn="0" w:lastRowFirstColumn="0" w:lastRowLastColumn="0"/>
+            </w:pPr>
+            <w:r>
+              <w:t>-35</w:t>
+            </w:r>
+          </w:p>
+        </w:tc>
+        <w:tc>
+          <w:tcPr>
+            <w:tcW w:w="1203" w:type="dxa"/>
+          </w:tcPr>
+          <w:p>
+            <w:pPr>
+              <w:jc w:val="center"/>
+              <w:cnfStyle w:val="000000100000" w:firstRow="0" w:lastRow="0" w:firstColumn="0" w:lastColumn="0" w:oddVBand="0" w:evenVBand="0" w:oddHBand="1" w:evenHBand="0" w:firstRowFirstColumn="0" w:firstRowLastColumn="0" w:lastRowFirstColumn="0" w:lastRowLastColumn="0"/>
+            </w:pPr>
+            <w:r>
+              <w:t>2</w:t>
+            </w:r>
+          </w:p>
+        </w:tc>
+        <w:tc>
+          <w:tcPr>
+            <w:tcW w:w="1203" w:type="dxa"/>
+          </w:tcPr>
+          <w:p>
+            <w:pPr>
+              <w:jc w:val="center"/>
+              <w:cnfStyle w:val="000000100000" w:firstRow="0" w:lastRow="0" w:firstColumn="0" w:lastColumn="0" w:oddVBand="0" w:evenVBand="0" w:oddHBand="1" w:evenHBand="0" w:firstRowFirstColumn="0" w:firstRowLastColumn="0" w:lastRowFirstColumn="0" w:lastRowLastColumn="0"/>
+            </w:pPr>
+            <w:r>
+              <w:t>3</w:t>
+            </w:r>
+          </w:p>
+        </w:tc>
+        <w:tc>
+          <w:tcPr>
+            <w:tcW w:w="1204" w:type="dxa"/>
+          </w:tcPr>
+          <w:p>
+            <w:pPr>
+              <w:jc w:val="center"/>
+              <w:cnfStyle w:val="000000100000" w:firstRow="0" w:lastRow="0" w:firstColumn="0" w:lastColumn="0" w:oddVBand="0" w:evenVBand="0" w:oddHBand="1" w:evenHBand="0" w:firstRowFirstColumn="0" w:firstRowLastColumn="0" w:lastRowFirstColumn="0" w:lastRowLastColumn="0"/>
+            </w:pPr>
+            <w:r>
+              <w:t>5</w:t>
+            </w:r>
+          </w:p>
+        </w:tc>
+        <w:tc>
+          <w:tcPr>
+            <w:tcW w:w="1204" w:type="dxa"/>
+          </w:tcPr>
+          <w:p>
+            <w:pPr>
+              <w:jc w:val="center"/>
+              <w:cnfStyle w:val="000000100000" w:firstRow="0" w:lastRow="0" w:firstColumn="0" w:lastColumn="0" w:oddVBand="0" w:evenVBand="0" w:oddHBand="1" w:evenHBand="0" w:firstRowFirstColumn="0" w:firstRowLastColumn="0" w:lastRowFirstColumn="0" w:lastRowLastColumn="0"/>
+            </w:pPr>
+            <w:r>
+              <w:t>0</w:t>
+            </w:r>
+          </w:p>
+        </w:tc>
+        <w:tc>
+          <w:tcPr>
+            <w:tcW w:w="1204" w:type="dxa"/>
+          </w:tcPr>
+          <w:p>
+            <w:pPr>
+              <w:jc w:val="center"/>
+              <w:cnfStyle w:val="000000100000" w:firstRow="0" w:lastRow="0" w:firstColumn="0" w:lastColumn="0" w:oddVBand="0" w:evenVBand="0" w:oddHBand="1" w:evenHBand="0" w:firstRowFirstColumn="0" w:firstRowLastColumn="0" w:lastRowFirstColumn="0" w:lastRowLastColumn="0"/>
+            </w:pPr>
+            <w:r>
+              <w:t>6</w:t>
+            </w:r>
+          </w:p>
+        </w:tc>
+        <w:tc>
+          <w:tcPr>
+            <w:tcW w:w="1204" w:type="dxa"/>
+          </w:tcPr>
+          <w:p>
+            <w:pPr>
+              <w:jc w:val="center"/>
+              <w:cnfStyle w:val="000000100000" w:firstRow="0" w:lastRow="0" w:firstColumn="0" w:lastColumn="0" w:oddVBand="0" w:evenVBand="0" w:oddHBand="1" w:evenHBand="0" w:firstRowFirstColumn="0" w:firstRowLastColumn="0" w:lastRowFirstColumn="0" w:lastRowLastColumn="0"/>
+            </w:pPr>
+            <w:r>
+              <w:t>2</w:t>
+            </w:r>
+          </w:p>
+        </w:tc>
+      </w:tr>
+      <w:tr>
+        <w:tc>
+          <w:tcPr>
+            <w:cnfStyle w:val="001000000000" w:firstRow="0" w:lastRow="0" w:firstColumn="1" w:lastColumn="0" w:oddVBand="0" w:evenVBand="0" w:oddHBand="0" w:evenHBand="0" w:firstRowFirstColumn="0" w:firstRowLastColumn="0" w:lastRowFirstColumn="0" w:lastRowLastColumn="0"/>
+            <w:tcW w:w="1203" w:type="dxa"/>
+          </w:tcPr>
+          <w:p>
+            <w:pPr>
+              <w:jc w:val="center"/>
+            </w:pPr>
+            <w:r>
+              <w:t xml:space="preserve">A – 2 – N </w:t>
+            </w:r>
+          </w:p>
+        </w:tc>
+        <w:tc>
+          <w:tcPr>
+            <w:tcW w:w="1203" w:type="dxa"/>
+          </w:tcPr>
+          <w:p>
+            <w:pPr>
+              <w:jc w:val="center"/>
+              <w:cnfStyle w:val="000000000000" w:firstRow="0" w:lastRow="0" w:firstColumn="0" w:lastColumn="0" w:oddVBand="0" w:evenVBand="0" w:oddHBand="0" w:evenHBand="0" w:firstRowFirstColumn="0" w:firstRowLastColumn="0" w:lastRowFirstColumn="0" w:lastRowLastColumn="0"/>
+            </w:pPr>
+            <w:r>
+              <w:t>-265</w:t>
+            </w:r>
+          </w:p>
+        </w:tc>
+        <w:tc>
+          <w:tcPr>
+            <w:tcW w:w="1203" w:type="dxa"/>
+          </w:tcPr>
+          <w:p>
+            <w:pPr>
+              <w:jc w:val="center"/>
+              <w:cnfStyle w:val="000000000000" w:firstRow="0" w:lastRow="0" w:firstColumn="0" w:lastColumn="0" w:oddVBand="0" w:evenVBand="0" w:oddHBand="0" w:evenHBand="0" w:firstRowFirstColumn="0" w:firstRowLastColumn="0" w:lastRowFirstColumn="0" w:lastRowLastColumn="0"/>
+            </w:pPr>
+            <w:r>
+              <w:t>1</w:t>
+            </w:r>
+          </w:p>
+        </w:tc>
+        <w:tc>
+          <w:tcPr>
+            <w:tcW w:w="1203" w:type="dxa"/>
+          </w:tcPr>
+          <w:p>
+            <w:pPr>
+              <w:jc w:val="center"/>
+              <w:cnfStyle w:val="000000000000" w:firstRow="0" w:lastRow="0" w:firstColumn="0" w:lastColumn="0" w:oddVBand="0" w:evenVBand="0" w:oddHBand="0" w:evenHBand="0" w:firstRowFirstColumn="0" w:firstRowLastColumn="0" w:lastRowFirstColumn="0" w:lastRowLastColumn="0"/>
+            </w:pPr>
+            <w:r>
+              <w:t>4</w:t>
+            </w:r>
+          </w:p>
+        </w:tc>
+        <w:tc>
+          <w:tcPr>
+            <w:tcW w:w="1204" w:type="dxa"/>
+          </w:tcPr>
+          <w:p>
+            <w:pPr>
+              <w:jc w:val="center"/>
+              <w:cnfStyle w:val="000000000000" w:firstRow="0" w:lastRow="0" w:firstColumn="0" w:lastColumn="0" w:oddVBand="0" w:evenVBand="0" w:oddHBand="0" w:evenHBand="0" w:firstRowFirstColumn="0" w:firstRowLastColumn="0" w:lastRowFirstColumn="0" w:lastRowLastColumn="0"/>
+            </w:pPr>
+            <w:r>
+              <w:t>0</w:t>
+            </w:r>
+          </w:p>
+        </w:tc>
+        <w:tc>
+          <w:tcPr>
+            <w:tcW w:w="1204" w:type="dxa"/>
+          </w:tcPr>
+          <w:p>
+            <w:pPr>
+              <w:jc w:val="center"/>
+              <w:cnfStyle w:val="000000000000" w:firstRow="0" w:lastRow="0" w:firstColumn="0" w:lastColumn="0" w:oddVBand="0" w:evenVBand="0" w:oddHBand="0" w:evenHBand="0" w:firstRowFirstColumn="0" w:firstRowLastColumn="0" w:lastRowFirstColumn="0" w:lastRowLastColumn="0"/>
+            </w:pPr>
+            <w:r>
+              <w:t>0</w:t>
+            </w:r>
+          </w:p>
+        </w:tc>
+        <w:tc>
+          <w:tcPr>
+            <w:tcW w:w="1204" w:type="dxa"/>
+          </w:tcPr>
+          <w:p>
+            <w:pPr>
+              <w:jc w:val="center"/>
+              <w:cnfStyle w:val="000000000000" w:firstRow="0" w:lastRow="0" w:firstColumn="0" w:lastColumn="0" w:oddVBand="0" w:evenVBand="0" w:oddHBand="0" w:evenHBand="0" w:firstRowFirstColumn="0" w:firstRowLastColumn="0" w:lastRowFirstColumn="0" w:lastRowLastColumn="0"/>
+            </w:pPr>
+            <w:r>
+              <w:t>19</w:t>
+            </w:r>
+          </w:p>
+        </w:tc>
+        <w:tc>
+          <w:tcPr>
+            <w:tcW w:w="1204" w:type="dxa"/>
+          </w:tcPr>
+          <w:p>
+            <w:pPr>
+              <w:jc w:val="center"/>
+              <w:cnfStyle w:val="000000000000" w:firstRow="0" w:lastRow="0" w:firstColumn="0" w:lastColumn="0" w:oddVBand="0" w:evenVBand="0" w:oddHBand="0" w:evenHBand="0" w:firstRowFirstColumn="0" w:firstRowLastColumn="0" w:lastRowFirstColumn="0" w:lastRowLastColumn="0"/>
+            </w:pPr>
+            <w:r>
+              <w:t>1</w:t>
+            </w:r>
+          </w:p>
+        </w:tc>
+      </w:tr>
+      <w:tr>
+        <w:trPr>
+          <w:cnfStyle w:val="000000100000" w:firstRow="0" w:lastRow="0" w:firstColumn="0" w:lastColumn="0" w:oddVBand="0" w:evenVBand="0" w:oddHBand="1" w:evenHBand="0" w:firstRowFirstColumn="0" w:firstRowLastColumn="0" w:lastRowFirstColumn="0" w:lastRowLastColumn="0"/>
+        </w:trPr>
+        <w:tc>
+          <w:tcPr>
+            <w:cnfStyle w:val="001000000000" w:firstRow="0" w:lastRow="0" w:firstColumn="1" w:lastColumn="0" w:oddVBand="0" w:evenVBand="0" w:oddHBand="0" w:evenHBand="0" w:firstRowFirstColumn="0" w:firstRowLastColumn="0" w:lastRowFirstColumn="0" w:lastRowLastColumn="0"/>
+            <w:tcW w:w="1203" w:type="dxa"/>
+          </w:tcPr>
+          <w:p>
+            <w:pPr>
+              <w:jc w:val="center"/>
+              <w:rPr>
+                <w:b w:val="0"/>
+                <w:bCs w:val="0"/>
+              </w:rPr>
+            </w:pPr>
+            <w:r>
+              <w:t xml:space="preserve">B – 2 – C </w:t>
+            </w:r>
+          </w:p>
+        </w:tc>
+        <w:tc>
+          <w:tcPr>
+            <w:tcW w:w="1203" w:type="dxa"/>
+          </w:tcPr>
+          <w:p>
+            <w:pPr>
+              <w:jc w:val="center"/>
+              <w:cnfStyle w:val="000000100000" w:firstRow="0" w:lastRow="0" w:firstColumn="0" w:lastColumn="0" w:oddVBand="0" w:evenVBand="0" w:oddHBand="1" w:evenHBand="0" w:firstRowFirstColumn="0" w:firstRowLastColumn="0" w:lastRowFirstColumn="0" w:lastRowLastColumn="0"/>
+            </w:pPr>
+            <w:r>
+              <w:t>-165</w:t>
+            </w:r>
+          </w:p>
+        </w:tc>
+        <w:tc>
+          <w:tcPr>
+            <w:tcW w:w="1203" w:type="dxa"/>
+          </w:tcPr>
+          <w:p>
+            <w:pPr>
+              <w:jc w:val="center"/>
+              <w:cnfStyle w:val="000000100000" w:firstRow="0" w:lastRow="0" w:firstColumn="0" w:lastColumn="0" w:oddVBand="0" w:evenVBand="0" w:oddHBand="1" w:evenHBand="0" w:firstRowFirstColumn="0" w:firstRowLastColumn="0" w:lastRowFirstColumn="0" w:lastRowLastColumn="0"/>
+            </w:pPr>
+            <w:r>
+              <w:t>1</w:t>
+            </w:r>
+          </w:p>
+        </w:tc>
+        <w:tc>
+          <w:tcPr>
+            <w:tcW w:w="1203" w:type="dxa"/>
+          </w:tcPr>
+          <w:p>
+            <w:pPr>
+              <w:jc w:val="center"/>
+              <w:cnfStyle w:val="000000100000" w:firstRow="0" w:lastRow="0" w:firstColumn="0" w:lastColumn="0" w:oddVBand="0" w:evenVBand="0" w:oddHBand="1" w:evenHBand="0" w:firstRowFirstColumn="0" w:firstRowLastColumn="0" w:lastRowFirstColumn="0" w:lastRowLastColumn="0"/>
+            </w:pPr>
+            <w:r>
+              <w:t>4</w:t>
+            </w:r>
+          </w:p>
+        </w:tc>
+        <w:tc>
+          <w:tcPr>
+            <w:tcW w:w="1204" w:type="dxa"/>
+          </w:tcPr>
+          <w:p>
+            <w:pPr>
+              <w:jc w:val="center"/>
+              <w:cnfStyle w:val="000000100000" w:firstRow="0" w:lastRow="0" w:firstColumn="0" w:lastColumn="0" w:oddVBand="0" w:evenVBand="0" w:oddHBand="1" w:evenHBand="0" w:firstRowFirstColumn="0" w:firstRowLastColumn="0" w:lastRowFirstColumn="0" w:lastRowLastColumn="0"/>
+            </w:pPr>
+            <w:r>
+              <w:t>3</w:t>
+            </w:r>
+          </w:p>
+        </w:tc>
+        <w:tc>
+          <w:tcPr>
+            <w:tcW w:w="1204" w:type="dxa"/>
+          </w:tcPr>
+          <w:p>
+            <w:pPr>
+              <w:jc w:val="center"/>
+              <w:cnfStyle w:val="000000100000" w:firstRow="0" w:lastRow="0" w:firstColumn="0" w:lastColumn="0" w:oddVBand="0" w:evenVBand="0" w:oddHBand="1" w:evenHBand="0" w:firstRowFirstColumn="0" w:firstRowLastColumn="0" w:lastRowFirstColumn="0" w:lastRowLastColumn="0"/>
+            </w:pPr>
+            <w:r>
+              <w:t>0</w:t>
+            </w:r>
+          </w:p>
+        </w:tc>
+        <w:tc>
+          <w:tcPr>
+            <w:tcW w:w="1204" w:type="dxa"/>
+          </w:tcPr>
+          <w:p>
+            <w:pPr>
+              <w:jc w:val="center"/>
+              <w:cnfStyle w:val="000000100000" w:firstRow="0" w:lastRow="0" w:firstColumn="0" w:lastColumn="0" w:oddVBand="0" w:evenVBand="0" w:oddHBand="1" w:evenHBand="0" w:firstRowFirstColumn="0" w:firstRowLastColumn="0" w:lastRowFirstColumn="0" w:lastRowLastColumn="0"/>
+            </w:pPr>
+            <w:r>
+              <w:t>12</w:t>
+            </w:r>
+          </w:p>
+        </w:tc>
+        <w:tc>
+          <w:tcPr>
+            <w:tcW w:w="1204" w:type="dxa"/>
+          </w:tcPr>
+          <w:p>
+            <w:pPr>
+              <w:jc w:val="center"/>
+              <w:cnfStyle w:val="000000100000" w:firstRow="0" w:lastRow="0" w:firstColumn="0" w:lastColumn="0" w:oddVBand="0" w:evenVBand="0" w:oddHBand="1" w:evenHBand="0" w:firstRowFirstColumn="0" w:firstRowLastColumn="0" w:lastRowFirstColumn="0" w:lastRowLastColumn="0"/>
+            </w:pPr>
+            <w:r>
+              <w:t>1</w:t>
+            </w:r>
+          </w:p>
+        </w:tc>
+      </w:tr>
+      <w:tr>
+        <w:tc>
+          <w:tcPr>
+            <w:cnfStyle w:val="001000000000" w:firstRow="0" w:lastRow="0" w:firstColumn="1" w:lastColumn="0" w:oddVBand="0" w:evenVBand="0" w:oddHBand="0" w:evenHBand="0" w:firstRowFirstColumn="0" w:firstRowLastColumn="0" w:lastRowFirstColumn="0" w:lastRowLastColumn="0"/>
+            <w:tcW w:w="1203" w:type="dxa"/>
+          </w:tcPr>
+          <w:p>
+            <w:pPr>
+              <w:jc w:val="center"/>
+            </w:pPr>
+            <w:r>
+              <w:t xml:space="preserve">B – 2 – N </w:t>
+            </w:r>
+          </w:p>
+        </w:tc>
+        <w:tc>
+          <w:tcPr>
+            <w:tcW w:w="1203" w:type="dxa"/>
+          </w:tcPr>
+          <w:p>
+            <w:pPr>
+              <w:jc w:val="center"/>
+              <w:cnfStyle w:val="000000000000" w:firstRow="0" w:lastRow="0" w:firstColumn="0" w:lastColumn="0" w:oddVBand="0" w:evenVBand="0" w:oddHBand="0" w:evenHBand="0" w:firstRowFirstColumn="0" w:firstRowLastColumn="0" w:lastRowFirstColumn="0" w:lastRowLastColumn="0"/>
+            </w:pPr>
+            <w:r>
+              <w:t>-265</w:t>
+            </w:r>
+          </w:p>
+        </w:tc>
+        <w:tc>
+          <w:tcPr>
+            <w:tcW w:w="1203" w:type="dxa"/>
+          </w:tcPr>
+          <w:p>
+            <w:pPr>
+              <w:jc w:val="center"/>
+              <w:cnfStyle w:val="000000000000" w:firstRow="0" w:lastRow="0" w:firstColumn="0" w:lastColumn="0" w:oddVBand="0" w:evenVBand="0" w:oddHBand="0" w:evenHBand="0" w:firstRowFirstColumn="0" w:firstRowLastColumn="0" w:lastRowFirstColumn="0" w:lastRowLastColumn="0"/>
+            </w:pPr>
+            <w:r>
+              <w:t>1</w:t>
+            </w:r>
+          </w:p>
+        </w:tc>
+        <w:tc>
+          <w:tcPr>
+            <w:tcW w:w="1203" w:type="dxa"/>
+          </w:tcPr>
+          <w:p>
+            <w:pPr>
+              <w:jc w:val="center"/>
+              <w:cnfStyle w:val="000000000000" w:firstRow="0" w:lastRow="0" w:firstColumn="0" w:lastColumn="0" w:oddVBand="0" w:evenVBand="0" w:oddHBand="0" w:evenHBand="0" w:firstRowFirstColumn="0" w:firstRowLastColumn="0" w:lastRowFirstColumn="0" w:lastRowLastColumn="0"/>
+            </w:pPr>
+            <w:r>
+              <w:t>4</w:t>
+            </w:r>
+          </w:p>
+        </w:tc>
+        <w:tc>
+          <w:tcPr>
+            <w:tcW w:w="1204" w:type="dxa"/>
+          </w:tcPr>
+          <w:p>
+            <w:pPr>
+              <w:jc w:val="center"/>
+              <w:cnfStyle w:val="000000000000" w:firstRow="0" w:lastRow="0" w:firstColumn="0" w:lastColumn="0" w:oddVBand="0" w:evenVBand="0" w:oddHBand="0" w:evenHBand="0" w:firstRowFirstColumn="0" w:firstRowLastColumn="0" w:lastRowFirstColumn="0" w:lastRowLastColumn="0"/>
+            </w:pPr>
+            <w:r>
+              <w:t>0</w:t>
+            </w:r>
+          </w:p>
+        </w:tc>
+        <w:tc>
+          <w:tcPr>
+            <w:tcW w:w="1204" w:type="dxa"/>
+          </w:tcPr>
+          <w:p>
+            <w:pPr>
+              <w:jc w:val="center"/>
+              <w:cnfStyle w:val="000000000000" w:firstRow="0" w:lastRow="0" w:firstColumn="0" w:lastColumn="0" w:oddVBand="0" w:evenVBand="0" w:oddHBand="0" w:evenHBand="0" w:firstRowFirstColumn="0" w:firstRowLastColumn="0" w:lastRowFirstColumn="0" w:lastRowLastColumn="0"/>
+            </w:pPr>
+            <w:r>
+              <w:t>0</w:t>
+            </w:r>
+          </w:p>
+        </w:tc>
+        <w:tc>
+          <w:tcPr>
+            <w:tcW w:w="1204" w:type="dxa"/>
+          </w:tcPr>
+          <w:p>
+            <w:pPr>
+              <w:jc w:val="center"/>
+              <w:cnfStyle w:val="000000000000" w:firstRow="0" w:lastRow="0" w:firstColumn="0" w:lastColumn="0" w:oddVBand="0" w:evenVBand="0" w:oddHBand="0" w:evenHBand="0" w:firstRowFirstColumn="0" w:firstRowLastColumn="0" w:lastRowFirstColumn="0" w:lastRowLastColumn="0"/>
+            </w:pPr>
+            <w:r>
+              <w:t>19</w:t>
+            </w:r>
+          </w:p>
+        </w:tc>
+        <w:tc>
+          <w:tcPr>
+            <w:tcW w:w="1204" w:type="dxa"/>
+          </w:tcPr>
+          <w:p>
+            <w:pPr>
+              <w:jc w:val="center"/>
+              <w:cnfStyle w:val="000000000000" w:firstRow="0" w:lastRow="0" w:firstColumn="0" w:lastColumn="0" w:oddVBand="0" w:evenVBand="0" w:oddHBand="0" w:evenHBand="0" w:firstRowFirstColumn="0" w:firstRowLastColumn="0" w:lastRowFirstColumn="0" w:lastRowLastColumn="0"/>
+            </w:pPr>
+            <w:r>
+              <w:t>1</w:t>
+            </w:r>
+          </w:p>
+        </w:tc>
+      </w:tr>
+    </w:tbl>
+    <w:p>
+      <w:pPr>
+        <w:jc w:val="center"/>
+      </w:pPr>
+    </w:p>
+    <w:p>
+      <w:r>
+        <w:t>Dalla tabell</w:t>
+      </w:r>
+      <w:r>
+        <w:t>a riassuntiva possiamo notare come i limiti del sistema siano evidenti nelle due mappe utilizzate.</w:t>
+      </w:r>
+      <w:r>
+        <w:br/>
+        <w:t>L’agente che da lo score più alto è la prima versione, notiamo però che il miglioramento è percepibile solo per i casi in cui c’è conoscenza iniziale, negli altri il punteggio non cambia tra le due implementazioni.</w:t>
+      </w:r>
+    </w:p>
+    <w:p>
+      <w:r>
+        <w:t xml:space="preserve">In particolare si può notare come le prestazioni in caso di non conoscenza iniziale siano particolarmente basse, questo è probabilmente spiegabile dal fatto che la strategia adottata dall’agente è sempre quella di effettuare delle </w:t>
+      </w:r>
+      <w:proofErr w:type="spellStart"/>
+      <w:r>
+        <w:t>fire</w:t>
+      </w:r>
+      <w:proofErr w:type="spellEnd"/>
+      <w:r>
+        <w:t xml:space="preserve"> pseudo-random con la speranza di acquisire maggiore conoscenza nello step successivo.</w:t>
+      </w:r>
+    </w:p>
     <w:sectPr>
       <w:pgSz w:w="11906" w:h="16838"/>
       <w:pgMar w:top="1417" w:right="1134" w:bottom="1134" w:left="1134" w:header="708" w:footer="708" w:gutter="0"/>
@@ -5304,6 +7980,119 @@
     </w:lvl>
   </w:abstractNum>
   <w:abstractNum w:abstractNumId="3" w15:restartNumberingAfterBreak="0">
+    <w:nsid w:val="38606906"/>
+    <w:multiLevelType w:val="hybridMultilevel"/>
+    <w:tmpl w:val="9C9209B0"/>
+    <w:lvl w:ilvl="0" w:tplc="04100001">
+      <w:start w:val="1"/>
+      <w:numFmt w:val="bullet"/>
+      <w:lvlText w:val=""/>
+      <w:lvlJc w:val="left"/>
+      <w:pPr>
+        <w:ind w:left="720" w:hanging="360"/>
+      </w:pPr>
+      <w:rPr>
+        <w:rFonts w:ascii="Symbol" w:hAnsi="Symbol" w:cs="Symbol" w:hint="default"/>
+      </w:rPr>
+    </w:lvl>
+    <w:lvl w:ilvl="1" w:tplc="04100003" w:tentative="1">
+      <w:start w:val="1"/>
+      <w:numFmt w:val="bullet"/>
+      <w:lvlText w:val="o"/>
+      <w:lvlJc w:val="left"/>
+      <w:pPr>
+        <w:ind w:left="1440" w:hanging="360"/>
+      </w:pPr>
+      <w:rPr>
+        <w:rFonts w:ascii="Courier New" w:hAnsi="Courier New" w:cs="Courier New" w:hint="default"/>
+      </w:rPr>
+    </w:lvl>
+    <w:lvl w:ilvl="2" w:tplc="04100005" w:tentative="1">
+      <w:start w:val="1"/>
+      <w:numFmt w:val="bullet"/>
+      <w:lvlText w:val=""/>
+      <w:lvlJc w:val="left"/>
+      <w:pPr>
+        <w:ind w:left="2160" w:hanging="360"/>
+      </w:pPr>
+      <w:rPr>
+        <w:rFonts w:ascii="Wingdings" w:hAnsi="Wingdings" w:cs="Wingdings" w:hint="default"/>
+      </w:rPr>
+    </w:lvl>
+    <w:lvl w:ilvl="3" w:tplc="04100001" w:tentative="1">
+      <w:start w:val="1"/>
+      <w:numFmt w:val="bullet"/>
+      <w:lvlText w:val=""/>
+      <w:lvlJc w:val="left"/>
+      <w:pPr>
+        <w:ind w:left="2880" w:hanging="360"/>
+      </w:pPr>
+      <w:rPr>
+        <w:rFonts w:ascii="Symbol" w:hAnsi="Symbol" w:cs="Symbol" w:hint="default"/>
+      </w:rPr>
+    </w:lvl>
+    <w:lvl w:ilvl="4" w:tplc="04100003" w:tentative="1">
+      <w:start w:val="1"/>
+      <w:numFmt w:val="bullet"/>
+      <w:lvlText w:val="o"/>
+      <w:lvlJc w:val="left"/>
+      <w:pPr>
+        <w:ind w:left="3600" w:hanging="360"/>
+      </w:pPr>
+      <w:rPr>
+        <w:rFonts w:ascii="Courier New" w:hAnsi="Courier New" w:cs="Courier New" w:hint="default"/>
+      </w:rPr>
+    </w:lvl>
+    <w:lvl w:ilvl="5" w:tplc="04100005" w:tentative="1">
+      <w:start w:val="1"/>
+      <w:numFmt w:val="bullet"/>
+      <w:lvlText w:val=""/>
+      <w:lvlJc w:val="left"/>
+      <w:pPr>
+        <w:ind w:left="4320" w:hanging="360"/>
+      </w:pPr>
+      <w:rPr>
+        <w:rFonts w:ascii="Wingdings" w:hAnsi="Wingdings" w:cs="Wingdings" w:hint="default"/>
+      </w:rPr>
+    </w:lvl>
+    <w:lvl w:ilvl="6" w:tplc="04100001" w:tentative="1">
+      <w:start w:val="1"/>
+      <w:numFmt w:val="bullet"/>
+      <w:lvlText w:val=""/>
+      <w:lvlJc w:val="left"/>
+      <w:pPr>
+        <w:ind w:left="5040" w:hanging="360"/>
+      </w:pPr>
+      <w:rPr>
+        <w:rFonts w:ascii="Symbol" w:hAnsi="Symbol" w:cs="Symbol" w:hint="default"/>
+      </w:rPr>
+    </w:lvl>
+    <w:lvl w:ilvl="7" w:tplc="04100003" w:tentative="1">
+      <w:start w:val="1"/>
+      <w:numFmt w:val="bullet"/>
+      <w:lvlText w:val="o"/>
+      <w:lvlJc w:val="left"/>
+      <w:pPr>
+        <w:ind w:left="5760" w:hanging="360"/>
+      </w:pPr>
+      <w:rPr>
+        <w:rFonts w:ascii="Courier New" w:hAnsi="Courier New" w:cs="Courier New" w:hint="default"/>
+      </w:rPr>
+    </w:lvl>
+    <w:lvl w:ilvl="8" w:tplc="04100005" w:tentative="1">
+      <w:start w:val="1"/>
+      <w:numFmt w:val="bullet"/>
+      <w:lvlText w:val=""/>
+      <w:lvlJc w:val="left"/>
+      <w:pPr>
+        <w:ind w:left="6480" w:hanging="360"/>
+      </w:pPr>
+      <w:rPr>
+        <w:rFonts w:ascii="Wingdings" w:hAnsi="Wingdings" w:cs="Wingdings" w:hint="default"/>
+      </w:rPr>
+    </w:lvl>
+  </w:abstractNum>
+  <w:abstractNum w:abstractNumId="4" w15:restartNumberingAfterBreak="0">
     <w:nsid w:val="39911DC9"/>
     <w:multiLevelType w:val="hybridMultilevel"/>
     <w:tmpl w:val="52BC8D8E"/>
@@ -5416,7 +8205,7 @@
       </w:rPr>
     </w:lvl>
   </w:abstractNum>
-  <w:abstractNum w:abstractNumId="4" w15:restartNumberingAfterBreak="0">
+  <w:abstractNum w:abstractNumId="5" w15:restartNumberingAfterBreak="0">
     <w:nsid w:val="3BED414C"/>
     <w:multiLevelType w:val="hybridMultilevel"/>
     <w:tmpl w:val="88048D14"/>
@@ -5529,7 +8318,7 @@
       </w:rPr>
     </w:lvl>
   </w:abstractNum>
-  <w:abstractNum w:abstractNumId="5" w15:restartNumberingAfterBreak="0">
+  <w:abstractNum w:abstractNumId="6" w15:restartNumberingAfterBreak="0">
     <w:nsid w:val="5DE565DE"/>
     <w:multiLevelType w:val="hybridMultilevel"/>
     <w:tmpl w:val="978693EA"/>
@@ -5615,7 +8404,7 @@
       </w:pPr>
     </w:lvl>
   </w:abstractNum>
-  <w:abstractNum w:abstractNumId="6" w15:restartNumberingAfterBreak="0">
+  <w:abstractNum w:abstractNumId="7" w15:restartNumberingAfterBreak="0">
     <w:nsid w:val="615F479B"/>
     <w:multiLevelType w:val="multilevel"/>
     <w:tmpl w:val="702A5E9A"/>
@@ -5728,7 +8517,7 @@
       </w:rPr>
     </w:lvl>
   </w:abstractNum>
-  <w:abstractNum w:abstractNumId="7" w15:restartNumberingAfterBreak="0">
+  <w:abstractNum w:abstractNumId="8" w15:restartNumberingAfterBreak="0">
     <w:nsid w:val="63DF2BF6"/>
     <w:multiLevelType w:val="hybridMultilevel"/>
     <w:tmpl w:val="6BCCEF72"/>
@@ -5841,7 +8630,7 @@
       </w:rPr>
     </w:lvl>
   </w:abstractNum>
-  <w:abstractNum w:abstractNumId="8" w15:restartNumberingAfterBreak="0">
+  <w:abstractNum w:abstractNumId="9" w15:restartNumberingAfterBreak="0">
     <w:nsid w:val="7B6943DA"/>
     <w:multiLevelType w:val="hybridMultilevel"/>
     <w:tmpl w:val="69706C70"/>
@@ -5955,31 +8744,34 @@
     </w:lvl>
   </w:abstractNum>
   <w:num w:numId="1">
-    <w:abstractNumId w:val="6"/>
+    <w:abstractNumId w:val="7"/>
   </w:num>
   <w:num w:numId="2">
     <w:abstractNumId w:val="1"/>
   </w:num>
   <w:num w:numId="3">
-    <w:abstractNumId w:val="5"/>
+    <w:abstractNumId w:val="6"/>
   </w:num>
   <w:num w:numId="4">
     <w:abstractNumId w:val="0"/>
   </w:num>
   <w:num w:numId="5">
-    <w:abstractNumId w:val="8"/>
+    <w:abstractNumId w:val="9"/>
   </w:num>
   <w:num w:numId="6">
-    <w:abstractNumId w:val="3"/>
+    <w:abstractNumId w:val="4"/>
   </w:num>
   <w:num w:numId="7">
-    <w:abstractNumId w:val="4"/>
+    <w:abstractNumId w:val="5"/>
   </w:num>
   <w:num w:numId="8">
-    <w:abstractNumId w:val="7"/>
+    <w:abstractNumId w:val="8"/>
   </w:num>
   <w:num w:numId="9">
     <w:abstractNumId w:val="2"/>
+  </w:num>
+  <w:num w:numId="10">
+    <w:abstractNumId w:val="3"/>
   </w:num>
 </w:numbering>
 </file>
@@ -6382,7 +9174,7 @@
   <w:style w:type="paragraph" w:default="1" w:styleId="Normale">
     <w:name w:val="Normal"/>
     <w:qFormat/>
-    <w:rsid w:val="00483F35"/>
+    <w:rsid w:val="00566FFF"/>
   </w:style>
   <w:style w:type="paragraph" w:styleId="Titolo1">
     <w:name w:val="heading 1"/>
@@ -7137,7 +9929,7 @@
 </file>
 
 <file path=customXml/itemProps1.xml><?xml version="1.0" encoding="utf-8"?>
-<ds:datastoreItem xmlns:ds="http://schemas.openxmlformats.org/officeDocument/2006/customXml" ds:itemID="{874F5C9C-95D1-40B8-B886-913294A896BF}">
+<ds:datastoreItem xmlns:ds="http://schemas.openxmlformats.org/officeDocument/2006/customXml" ds:itemID="{C5709D8C-A769-4FBD-9D95-1A853504BE65}">
   <ds:schemaRefs>
     <ds:schemaRef ds:uri="http://schemas.openxmlformats.org/officeDocument/2006/bibliography"/>
   </ds:schemaRefs>

</xml_diff>

<commit_message>
added another dbn complex
</commit_message>
<xml_diff>
--- a/RelazioneProgettoIALABColuccia.docx
+++ b/RelazioneProgettoIALABColuccia.docx
@@ -496,23 +496,13 @@
           <w:szCs w:val="29"/>
         </w:rPr>
       </w:pPr>
-      <w:proofErr w:type="spellStart"/>
       <w:r>
         <w:rPr>
           <w:rFonts w:ascii="SFRM1440" w:hAnsi="SFRM1440" w:cs="SFRM1440"/>
           <w:sz w:val="29"/>
           <w:szCs w:val="29"/>
         </w:rPr>
-        <w:t>a.a</w:t>
-      </w:r>
-      <w:proofErr w:type="spellEnd"/>
-      <w:r>
-        <w:rPr>
-          <w:rFonts w:ascii="SFRM1440" w:hAnsi="SFRM1440" w:cs="SFRM1440"/>
-          <w:sz w:val="29"/>
-          <w:szCs w:val="29"/>
-        </w:rPr>
-        <w:t>. 20</w:t>
+        <w:t>a.a. 20</w:t>
       </w:r>
       <w:r>
         <w:rPr>
@@ -2279,36 +2269,12 @@
         <w:t xml:space="preserve"> la parte del progetto relativa </w:t>
       </w:r>
       <w:r>
-        <w:t xml:space="preserve">al linguaggio </w:t>
-      </w:r>
-      <w:proofErr w:type="spellStart"/>
-      <w:r>
-        <w:t>Prolog</w:t>
-      </w:r>
-      <w:proofErr w:type="spellEnd"/>
-      <w:r>
-        <w:t xml:space="preserve"> ho implementato 3 algoritmi di ricerca: Iterative </w:t>
-      </w:r>
-      <w:proofErr w:type="spellStart"/>
-      <w:r>
-        <w:t>Deepening</w:t>
-      </w:r>
-      <w:proofErr w:type="spellEnd"/>
-      <w:r>
-        <w:t>, A* e IDA*.</w:t>
-      </w:r>
-    </w:p>
-    <w:p>
-      <w:r>
-        <w:t xml:space="preserve">Iterative </w:t>
-      </w:r>
-      <w:proofErr w:type="spellStart"/>
-      <w:r>
-        <w:t>Deepening</w:t>
-      </w:r>
-      <w:proofErr w:type="spellEnd"/>
-      <w:r>
-        <w:t xml:space="preserve"> appartiene alla famiglia degli algoritmi di ricerca non informata e quindi non utilizza alcun tipo di conoscenza del problema al di là della definizione del problema stesso.</w:t>
+        <w:t>al linguaggio Prolog ho implementato 3 algoritmi di ricerca: Iterative Deepening, A* e IDA*.</w:t>
+      </w:r>
+    </w:p>
+    <w:p>
+      <w:r>
+        <w:t>Iterative Deepening appartiene alla famiglia degli algoritmi di ricerca non informata e quindi non utilizza alcun tipo di conoscenza del problema al di là della definizione del problema stesso.</w:t>
       </w:r>
     </w:p>
     <w:p>
@@ -2359,21 +2325,7 @@
         <w:rPr>
           <w:i/>
         </w:rPr>
-        <w:t>L1(P</w:t>
-      </w:r>
-      <w:proofErr w:type="gramStart"/>
-      <w:r>
-        <w:rPr>
-          <w:i/>
-        </w:rPr>
-        <w:t>1,P</w:t>
-      </w:r>
-      <w:proofErr w:type="gramEnd"/>
-      <w:r>
-        <w:rPr>
-          <w:i/>
-        </w:rPr>
-        <w:t>2) = |x1-x2|+|y1-y2|</w:t>
+        <w:t>L1(P1,P2) = |x1-x2|+|y1-y2|</w:t>
       </w:r>
     </w:p>
     <w:p>
@@ -2391,7 +2343,6 @@
       <w:r>
         <w:t xml:space="preserve">Distanza di </w:t>
       </w:r>
-      <w:proofErr w:type="spellStart"/>
       <w:r>
         <w:rPr>
           <w:b/>
@@ -2399,41 +2350,15 @@
         </w:rPr>
         <w:t>Chebyshev</w:t>
       </w:r>
-      <w:proofErr w:type="spellEnd"/>
       <w:r>
         <w:t xml:space="preserve">: </w:t>
       </w:r>
-      <w:proofErr w:type="spellStart"/>
       <w:r>
         <w:rPr>
           <w:i/>
           <w:iCs/>
         </w:rPr>
-        <w:t>Linf</w:t>
-      </w:r>
-      <w:proofErr w:type="spellEnd"/>
-      <w:r>
-        <w:rPr>
-          <w:i/>
-          <w:iCs/>
-        </w:rPr>
-        <w:t>=</w:t>
-      </w:r>
-      <w:proofErr w:type="spellStart"/>
-      <w:r>
-        <w:rPr>
-          <w:i/>
-          <w:iCs/>
-        </w:rPr>
-        <w:t>max</w:t>
-      </w:r>
-      <w:proofErr w:type="spellEnd"/>
-      <w:r>
-        <w:rPr>
-          <w:i/>
-          <w:iCs/>
-        </w:rPr>
-        <w:t>(|x1-x2|+|y1-y2|)</w:t>
+        <w:t>Linf=max(|x1-x2|+|y1-y2|)</w:t>
       </w:r>
     </w:p>
     <w:p>
@@ -2699,15 +2624,7 @@
         <w:ind w:left="360"/>
       </w:pPr>
       <w:r>
-        <w:t xml:space="preserve">L’algoritmo di Iterative </w:t>
-      </w:r>
-      <w:proofErr w:type="spellStart"/>
-      <w:r>
-        <w:t>Deepening</w:t>
-      </w:r>
-      <w:proofErr w:type="spellEnd"/>
-      <w:r>
-        <w:t xml:space="preserve"> si basa sull’algoritmo di ricerca in profondità limitata. </w:t>
+        <w:t xml:space="preserve">L’algoritmo di Iterative Deepening si basa sull’algoritmo di ricerca in profondità limitata. </w:t>
       </w:r>
       <w:r>
         <w:t>L’idea sulla quale si basa è quella di eseguire iterativamente l’algoritmo di ricerca in profondità limitata incrementando il limite ad ogni iterazione fino a trovare la soluzione (se esiste).</w:t>
@@ -2733,15 +2650,7 @@
         <w:t>algoritmo di I</w:t>
       </w:r>
       <w:r>
-        <w:t xml:space="preserve">terative </w:t>
-      </w:r>
-      <w:proofErr w:type="spellStart"/>
-      <w:r>
-        <w:t>deepening</w:t>
-      </w:r>
-      <w:proofErr w:type="spellEnd"/>
-      <w:r>
-        <w:t xml:space="preserve"> è un algoritmo completo </w:t>
+        <w:t xml:space="preserve">terative deepening è un algoritmo completo </w:t>
       </w:r>
       <w:r>
         <w:t xml:space="preserve">ed ottimo </w:t>
@@ -2807,15 +2716,7 @@
         <w:ind w:left="360"/>
       </w:pPr>
       <w:r>
-        <w:t xml:space="preserve">IDA* è un algoritmo di ricerca informata che implementa una variante dell’algoritmo di iterative </w:t>
-      </w:r>
-      <w:proofErr w:type="spellStart"/>
-      <w:r>
-        <w:t>deepening</w:t>
-      </w:r>
-      <w:proofErr w:type="spellEnd"/>
-      <w:r>
-        <w:t xml:space="preserve"> ma utilizzando una funzione euristica per scegliere la profondità massima dell’iterazione corrente: </w:t>
+        <w:t xml:space="preserve">IDA* è un algoritmo di ricerca informata che implementa una variante dell’algoritmo di iterative deepening ma utilizzando una funzione euristica per scegliere la profondità massima dell’iterazione corrente: </w:t>
       </w:r>
     </w:p>
     <w:p>
@@ -2871,15 +2772,7 @@
         <w:ind w:left="708"/>
       </w:pPr>
       <w:r>
-        <w:t xml:space="preserve">si sceglie quindi il </w:t>
-      </w:r>
-      <w:proofErr w:type="spellStart"/>
-      <w:r>
-        <w:t>min</w:t>
-      </w:r>
-      <w:proofErr w:type="spellEnd"/>
-      <w:r>
-        <w:t>(f(n)) tra tutti i nodi che hanno superato la soglia imposta nell’iterazione precedente.</w:t>
+        <w:t>si sceglie quindi il min(f(n)) tra tutti i nodi che hanno superato la soglia imposta nell’iterazione precedente.</w:t>
       </w:r>
     </w:p>
     <w:p>
@@ -2887,15 +2780,7 @@
         <w:ind w:left="360"/>
       </w:pPr>
       <w:r>
-        <w:t xml:space="preserve">Nell’implementazione attuata si tiene traccia dei nodi già visitati in modo da evitare di ripercorrere gli stessi </w:t>
-      </w:r>
-      <w:proofErr w:type="spellStart"/>
-      <w:r>
-        <w:t>path</w:t>
-      </w:r>
-      <w:proofErr w:type="spellEnd"/>
-      <w:r>
-        <w:t xml:space="preserve"> e quindi in modo da ottimizzare i tempi di esecuzione.</w:t>
+        <w:t>Nell’implementazione attuata si tiene traccia dei nodi già visitati in modo da evitare di ripercorrere gli stessi path e quindi in modo da ottimizzare i tempi di esecuzione.</w:t>
       </w:r>
     </w:p>
     <w:p>
@@ -2903,15 +2788,7 @@
         <w:ind w:left="360"/>
       </w:pPr>
       <w:r>
-        <w:t xml:space="preserve">Una caratteristica di IDA* è quella di richiedere meno memoria rispetto all’algoritmo A* in quanto deve ricordare esclusivamente i nodi del </w:t>
-      </w:r>
-      <w:proofErr w:type="spellStart"/>
-      <w:r>
-        <w:t>path</w:t>
-      </w:r>
-      <w:proofErr w:type="spellEnd"/>
-      <w:r>
-        <w:t xml:space="preserve"> corrente (oltre a quelli già visitati nella specifica iterazione).</w:t>
+        <w:t>Una caratteristica di IDA* è quella di richiedere meno memoria rispetto all’algoritmo A* in quanto deve ricordare esclusivamente i nodi del path corrente (oltre a quelli già visitati nella specifica iterazione).</w:t>
       </w:r>
     </w:p>
     <w:p>
@@ -2994,23 +2871,7 @@
       </w:pPr>
       <w:r>
         <w:lastRenderedPageBreak/>
-        <w:t xml:space="preserve">Utilizzando questo tipo di struttura dati si ottiene un incremento prestazionale notevole (rispetto ad utilizzare una coda) in quanto si può utilizzare un operatore per il </w:t>
-      </w:r>
-      <w:proofErr w:type="spellStart"/>
-      <w:r>
-        <w:t>getMin</w:t>
-      </w:r>
-      <w:proofErr w:type="spellEnd"/>
-      <w:r>
-        <w:t xml:space="preserve"> di complessità </w:t>
-      </w:r>
-      <w:proofErr w:type="gramStart"/>
-      <w:r>
-        <w:t>O(</w:t>
-      </w:r>
-      <w:proofErr w:type="gramEnd"/>
-      <w:r>
-        <w:t>1) e un operatore di inserimento di complessità O(log(n)), con una coda invece le complessità sarebbero state rispettivamente O(n) e O(1)</w:t>
+        <w:t>Utilizzando questo tipo di struttura dati si ottiene un incremento prestazionale notevole (rispetto ad utilizzare una coda) in quanto si può utilizzare un operatore per il getMin di complessità O(1) e un operatore di inserimento di complessità O(log(n)), con una coda invece le complessità sarebbero state rispettivamente O(n) e O(1)</w:t>
       </w:r>
       <w:r>
         <w:t>.</w:t>
@@ -3021,15 +2882,7 @@
         <w:ind w:left="360"/>
       </w:pPr>
       <w:r>
-        <w:t xml:space="preserve">A*, rispetto a IDA*, richiede molta più memoria in quanto deve ricordare tutti i nodi della coda più quelli già esplorati (che non devono essere </w:t>
-      </w:r>
-      <w:proofErr w:type="spellStart"/>
-      <w:r>
-        <w:t>riespansi</w:t>
-      </w:r>
-      <w:proofErr w:type="spellEnd"/>
-      <w:r>
-        <w:t>).</w:t>
+        <w:t>A*, rispetto a IDA*, richiede molta più memoria in quanto deve ricordare tutti i nodi della coda più quelli già esplorati (che non devono essere riespansi).</w:t>
       </w:r>
     </w:p>
     <w:p>
@@ -3898,15 +3751,7 @@
         <w:t xml:space="preserve"> quello con i tempi peggiori</w:t>
       </w:r>
       <w:r>
-        <w:t xml:space="preserve"> in quanto ogni volta deve </w:t>
-      </w:r>
-      <w:proofErr w:type="spellStart"/>
-      <w:r>
-        <w:t>rieffettuare</w:t>
-      </w:r>
-      <w:proofErr w:type="spellEnd"/>
-      <w:r>
-        <w:t xml:space="preserve"> la ricerca ripartendo dalla radice (ma con un taglio più profondo).</w:t>
+        <w:t xml:space="preserve"> in quanto ogni volta deve rieffettuare la ricerca ripartendo dalla radice (ma con un taglio più profondo).</w:t>
       </w:r>
     </w:p>
     <w:p>
@@ -3941,28 +3786,12 @@
         <w:t xml:space="preserve">nella casistica </w:t>
       </w:r>
       <w:r>
-        <w:t xml:space="preserve">senza </w:t>
-      </w:r>
-      <w:proofErr w:type="spellStart"/>
-      <w:r>
-        <w:t>soluzioni</w:t>
-      </w:r>
-      <w:proofErr w:type="spellEnd"/>
-      <w:r>
-        <w:t xml:space="preserve"> sia A*.</w:t>
-      </w:r>
-    </w:p>
-    <w:p>
-      <w:r>
-        <w:t xml:space="preserve">Tra le due euristiche utilizzate quella che porta a risultati migliori è la distanza di Manhattan mentre con quella di </w:t>
-      </w:r>
-      <w:proofErr w:type="spellStart"/>
-      <w:r>
-        <w:t>Chebyshev</w:t>
-      </w:r>
-      <w:proofErr w:type="spellEnd"/>
-      <w:r>
-        <w:t xml:space="preserve"> i tempi si dilatano notevolmente.</w:t>
+        <w:t>senza soluzioni sia A*.</w:t>
+      </w:r>
+    </w:p>
+    <w:p>
+      <w:r>
+        <w:t>Tra le due euristiche utilizzate quella che porta a risultati migliori è la distanza di Manhattan mentre con quella di Chebyshev i tempi si dilatano notevolmente.</w:t>
       </w:r>
       <w:r>
         <w:br/>
@@ -3998,42 +3827,25 @@
         <w:t xml:space="preserve">Per il progetto relativo alla parte </w:t>
       </w:r>
       <w:r>
-        <w:t>sull’</w:t>
-      </w:r>
-      <w:proofErr w:type="spellStart"/>
-      <w:r>
-        <w:t>Answer</w:t>
-      </w:r>
-      <w:proofErr w:type="spellEnd"/>
-      <w:r>
-        <w:t xml:space="preserve"> Set Programming ho implementato una mia soluzione relativa al problema a vincoli per la programmazione del </w:t>
+        <w:t xml:space="preserve">sull’Answer Set Programming ho implementato una mia soluzione relativa al problema a vincoli per la programmazione del </w:t>
       </w:r>
       <w:r>
         <w:rPr>
           <w:i/>
           <w:iCs/>
         </w:rPr>
-        <w:t>“Master in Progettazione e Management del Multimedia per la Comunicazione</w:t>
-      </w:r>
-      <w:proofErr w:type="gramStart"/>
+        <w:t>“Master in Progettazione e Management del Multimedia per la Comunicazione”</w:t>
+      </w:r>
       <w:r>
         <w:rPr>
           <w:i/>
           <w:iCs/>
         </w:rPr>
-        <w:t>”</w:t>
-      </w:r>
-      <w:r>
-        <w:rPr>
-          <w:i/>
-          <w:iCs/>
-        </w:rPr>
         <w:t xml:space="preserve"> </w:t>
       </w:r>
       <w:r>
         <w:t>.</w:t>
       </w:r>
-      <w:proofErr w:type="gramEnd"/>
     </w:p>
     <w:p>
       <w:r>
@@ -4197,21 +4009,11 @@
               <w:jc w:val="center"/>
               <w:cnfStyle w:val="000000000000" w:firstRow="0" w:lastRow="0" w:firstColumn="0" w:lastColumn="0" w:oddVBand="0" w:evenVBand="0" w:oddHBand="0" w:evenHBand="0" w:firstRowFirstColumn="0" w:firstRowLastColumn="0" w:lastRowFirstColumn="0" w:lastRowLastColumn="0"/>
             </w:pPr>
-            <w:proofErr w:type="gramStart"/>
             <w:r>
               <w:t>i</w:t>
             </w:r>
             <w:r>
-              <w:t>nsegnamento(</w:t>
-            </w:r>
-            <w:proofErr w:type="spellStart"/>
-            <w:proofErr w:type="gramEnd"/>
-            <w:r>
-              <w:t>Nome,Prof,OreTot</w:t>
-            </w:r>
-            <w:proofErr w:type="spellEnd"/>
-            <w:r>
-              <w:t>).</w:t>
+              <w:t>nsegnamento(Nome,Prof,OreTot).</w:t>
             </w:r>
           </w:p>
         </w:tc>
@@ -4262,15 +4064,7 @@
               <w:t>ropedeutica</w:t>
             </w:r>
             <w:r>
-              <w:t>(</w:t>
-            </w:r>
-            <w:proofErr w:type="gramStart"/>
-            <w:r>
-              <w:t>X,Y</w:t>
-            </w:r>
-            <w:proofErr w:type="gramEnd"/>
-            <w:r>
-              <w:t xml:space="preserve">). </w:t>
+              <w:t xml:space="preserve">(X,Y). </w:t>
             </w:r>
           </w:p>
           <w:p>
@@ -4334,18 +4128,8 @@
               <w:jc w:val="center"/>
               <w:cnfStyle w:val="000000000000" w:firstRow="0" w:lastRow="0" w:firstColumn="0" w:lastColumn="0" w:oddVBand="0" w:evenVBand="0" w:oddHBand="0" w:evenHBand="0" w:firstRowFirstColumn="0" w:firstRowLastColumn="0" w:lastRowFirstColumn="0" w:lastRowLastColumn="0"/>
             </w:pPr>
-            <w:proofErr w:type="gramStart"/>
-            <w:r>
-              <w:t>giornata(</w:t>
-            </w:r>
-            <w:proofErr w:type="spellStart"/>
-            <w:proofErr w:type="gramEnd"/>
-            <w:r>
-              <w:t>Num,Ore</w:t>
-            </w:r>
-            <w:proofErr w:type="spellEnd"/>
-            <w:r>
-              <w:t>).</w:t>
+            <w:r>
+              <w:t>giornata(Num,Ore).</w:t>
             </w:r>
           </w:p>
           <w:p>
@@ -4361,7 +4145,6 @@
                 <w:szCs w:val="18"/>
               </w:rPr>
             </w:pPr>
-            <w:proofErr w:type="spellStart"/>
             <w:r>
               <w:rPr>
                 <w:i/>
@@ -4369,17 +4152,7 @@
                 <w:sz w:val="18"/>
                 <w:szCs w:val="18"/>
               </w:rPr>
-              <w:t>Num</w:t>
-            </w:r>
-            <w:proofErr w:type="spellEnd"/>
-            <w:r>
-              <w:rPr>
-                <w:i/>
-                <w:iCs/>
-                <w:sz w:val="18"/>
-                <w:szCs w:val="18"/>
-              </w:rPr>
-              <w:t xml:space="preserve"> indica il giorno; Ore può essere 8 o 5</w:t>
+              <w:t>Num indica il giorno; Ore può essere 8 o 5</w:t>
             </w:r>
           </w:p>
         </w:tc>
@@ -4423,16 +4196,12 @@
               <w:jc w:val="center"/>
               <w:cnfStyle w:val="000000100000" w:firstRow="0" w:lastRow="0" w:firstColumn="0" w:lastColumn="0" w:oddVBand="0" w:evenVBand="0" w:oddHBand="1" w:evenHBand="0" w:firstRowFirstColumn="0" w:firstRowLastColumn="0" w:lastRowFirstColumn="0" w:lastRowLastColumn="0"/>
             </w:pPr>
-            <w:proofErr w:type="gramStart"/>
             <w:r>
               <w:t>lezione(</w:t>
             </w:r>
-            <w:proofErr w:type="spellStart"/>
-            <w:proofErr w:type="gramEnd"/>
             <w:r>
               <w:t>Giornata,Professore,Insegnamento,Ora</w:t>
             </w:r>
-            <w:proofErr w:type="spellEnd"/>
             <w:r>
               <w:t>).</w:t>
             </w:r>
@@ -4533,19 +4302,8 @@
                 <w:sz w:val="18"/>
                 <w:szCs w:val="18"/>
               </w:rPr>
-              <w:t xml:space="preserve"> </w:t>
-            </w:r>
-            <w:proofErr w:type="spellStart"/>
-            <w:r>
-              <w:rPr>
-                <w:i/>
-                <w:iCs/>
-                <w:sz w:val="18"/>
-                <w:szCs w:val="18"/>
-              </w:rPr>
-              <w:t>ora</w:t>
-            </w:r>
-            <w:proofErr w:type="spellEnd"/>
+              <w:t xml:space="preserve"> ora</w:t>
+            </w:r>
           </w:p>
         </w:tc>
       </w:tr>
@@ -4593,23 +4351,7 @@
           <w:i/>
           <w:iCs/>
         </w:rPr>
-        <w:t>lezione(</w:t>
-      </w:r>
-      <w:proofErr w:type="gramStart"/>
-      <w:r>
-        <w:rPr>
-          <w:i/>
-          <w:iCs/>
-        </w:rPr>
-        <w:t>G,P</w:t>
-      </w:r>
-      <w:proofErr w:type="gramEnd"/>
-      <w:r>
-        <w:rPr>
-          <w:i/>
-          <w:iCs/>
-        </w:rPr>
-        <w:t>,I,O)</w:t>
+        <w:t>lezione(G,P,I,O)</w:t>
       </w:r>
       <w:r>
         <w:t xml:space="preserve"> vincolandole nella cardinalità in base al fatto che fosse un giorno da 8 ore oppure un giorno di al più 5 ore</w:t>
@@ -4624,15 +4366,7 @@
         </w:numPr>
       </w:pPr>
       <w:r>
-        <w:t xml:space="preserve">Successivamente ho definito tutti i </w:t>
-      </w:r>
-      <w:proofErr w:type="spellStart"/>
-      <w:r>
-        <w:t>constraint</w:t>
-      </w:r>
-      <w:proofErr w:type="spellEnd"/>
-      <w:r>
-        <w:t xml:space="preserve"> (regole senza testa) necessari per scartare i modelli inconsistenti con i requisiti imposti dal progetto.</w:t>
+        <w:t>Successivamente ho definito tutti i constraint (regole senza testa) necessari per scartare i modelli inconsistenti con i requisiti imposti dal progetto.</w:t>
       </w:r>
     </w:p>
     <w:p>
@@ -4646,51 +4380,25 @@
       <w:r>
         <w:t xml:space="preserve">Ho risolto i vincoli sulla cardinalità facendo largo uso della notazione </w:t>
       </w:r>
-      <w:proofErr w:type="spellStart"/>
       <w:r>
         <w:rPr>
           <w:i/>
           <w:iCs/>
         </w:rPr>
-        <w:t>Min</w:t>
-      </w:r>
-      <w:proofErr w:type="spellEnd"/>
+        <w:t>Min{&lt;termine&gt;:&lt;dominio&gt;}Max</w:t>
+      </w:r>
       <w:r>
         <w:rPr>
           <w:i/>
           <w:iCs/>
         </w:rPr>
-        <w:t>{&lt;termine&gt;:&lt;dominio</w:t>
-      </w:r>
-      <w:proofErr w:type="gramStart"/>
-      <w:r>
-        <w:rPr>
-          <w:i/>
-          <w:iCs/>
-        </w:rPr>
-        <w:t>&gt;}Max</w:t>
-      </w:r>
-      <w:proofErr w:type="gramEnd"/>
-      <w:r>
-        <w:rPr>
-          <w:i/>
-          <w:iCs/>
-        </w:rPr>
         <w:t xml:space="preserve"> </w:t>
       </w:r>
       <w:r>
         <w:t>per indicare il nume</w:t>
       </w:r>
       <w:r>
-        <w:t>ro minimo e massimo di quei termini che potevano comparire nell’</w:t>
-      </w:r>
-      <w:proofErr w:type="spellStart"/>
-      <w:r>
-        <w:t>answer</w:t>
-      </w:r>
-      <w:proofErr w:type="spellEnd"/>
-      <w:r>
-        <w:t xml:space="preserve"> set in output.</w:t>
+        <w:t>ro minimo e massimo di quei termini che potevano comparire nell’answer set in output.</w:t>
       </w:r>
     </w:p>
     <w:p>
@@ -4715,46 +4423,20 @@
           <w:i/>
           <w:iCs/>
         </w:rPr>
-        <w:t>#</w:t>
-      </w:r>
-      <w:proofErr w:type="spellStart"/>
+        <w:t>#min</w:t>
+      </w:r>
+      <w:r>
+        <w:t xml:space="preserve"> e </w:t>
+      </w:r>
       <w:r>
         <w:rPr>
           <w:i/>
           <w:iCs/>
         </w:rPr>
-        <w:t>min</w:t>
-      </w:r>
-      <w:proofErr w:type="spellEnd"/>
-      <w:r>
-        <w:t xml:space="preserve"> e </w:t>
-      </w:r>
-      <w:r>
-        <w:rPr>
-          <w:i/>
-          <w:iCs/>
-        </w:rPr>
-        <w:t>#</w:t>
-      </w:r>
-      <w:proofErr w:type="spellStart"/>
-      <w:r>
-        <w:rPr>
-          <w:i/>
-          <w:iCs/>
-        </w:rPr>
-        <w:t>max</w:t>
-      </w:r>
-      <w:proofErr w:type="spellEnd"/>
-      <w:r>
-        <w:t xml:space="preserve"> di </w:t>
-      </w:r>
-      <w:proofErr w:type="spellStart"/>
-      <w:r>
-        <w:t>Clingo</w:t>
-      </w:r>
-      <w:proofErr w:type="spellEnd"/>
-      <w:r>
-        <w:t>. Grazie a questi sono riuscito a recuperare le giornate relative alla “prima lezione” e “ultima lezione” di uno specifico insegnamento e quindi ad utilizzarle per specificare i</w:t>
+        <w:t>#max</w:t>
+      </w:r>
+      <w:r>
+        <w:t xml:space="preserve"> di Clingo. Grazie a questi sono riuscito a recuperare le giornate relative alla “prima lezione” e “ultima lezione” di uno specifico insegnamento e quindi ad utilizzarle per specificare i</w:t>
       </w:r>
       <w:r>
         <w:t xml:space="preserve"> relativi</w:t>
@@ -4779,23 +4461,7 @@
         <w:t>TEST</w:t>
       </w:r>
       <w:r>
-        <w:t>: Per convincermi del fatto che l’</w:t>
-      </w:r>
-      <w:proofErr w:type="spellStart"/>
-      <w:r>
-        <w:t>answer</w:t>
-      </w:r>
-      <w:proofErr w:type="spellEnd"/>
-      <w:r>
-        <w:t xml:space="preserve"> set generato in output fosse quello corretto (oltre che analizzare a mano quello che veniva stampato in console) ho implementato un tool in Python che tramite l’utilizzo della libreria </w:t>
-      </w:r>
-      <w:proofErr w:type="spellStart"/>
-      <w:r>
-        <w:t>Pandas</w:t>
-      </w:r>
-      <w:proofErr w:type="spellEnd"/>
-      <w:r>
-        <w:t xml:space="preserve"> controlla uno per uno tutti i vincoli rigidi richiesti nei requisiti.</w:t>
+        <w:t>: Per convincermi del fatto che l’answer set generato in output fosse quello corretto (oltre che analizzare a mano quello che veniva stampato in console) ho implementato un tool in Python che tramite l’utilizzo della libreria Pandas controlla uno per uno tutti i vincoli rigidi richiesti nei requisiti.</w:t>
       </w:r>
       <w:r>
         <w:t xml:space="preserve"> Questo mi ha permesso anche di individuare inconsistenze non evidenti ma che evidenziavano un errore </w:t>
@@ -4976,7 +4642,6 @@
       <w:r>
         <w:t xml:space="preserve"> un nuovo template </w:t>
       </w:r>
-      <w:proofErr w:type="spellStart"/>
       <w:r>
         <w:rPr>
           <w:i/>
@@ -4984,7 +4649,6 @@
         </w:rPr>
         <w:t>deduced-cell</w:t>
       </w:r>
-      <w:proofErr w:type="spellEnd"/>
       <w:r>
         <w:rPr>
           <w:i/>
@@ -5000,76 +4664,75 @@
           <w:i/>
           <w:iCs/>
         </w:rPr>
-        <w:t>k-</w:t>
-      </w:r>
-      <w:proofErr w:type="spellStart"/>
+        <w:t>k-cell</w:t>
+      </w:r>
       <w:r>
         <w:rPr>
           <w:i/>
           <w:iCs/>
         </w:rPr>
-        <w:t>cell</w:t>
-      </w:r>
-      <w:proofErr w:type="spellEnd"/>
+        <w:t xml:space="preserve"> </w:t>
+      </w:r>
+      <w:r>
+        <w:t>e che è servito ad identificare le celle il cui contenuto è stato dedotto dall’agente</w:t>
+      </w:r>
+      <w:r>
+        <w:t xml:space="preserve"> tramite una GUESS</w:t>
+      </w:r>
+      <w:r>
+        <w:t>.</w:t>
+      </w:r>
+    </w:p>
+    <w:p>
+      <w:r>
+        <w:t>Le mosse di tipo GUESS sono state utilizzate per tutti i casi in cui l’agente poteva dedurre con certezza il contenuto di una determinata cella.</w:t>
+      </w:r>
+      <w:r>
+        <w:br/>
+        <w:t>Ad esempio: se l’agente è a conoscenza che il contenuto della cella [0,0] è LEFT e quello della cella [0,2] è RIGHT, può effettuare una operazione di GUESS nella cella [0,1].</w:t>
+      </w:r>
+    </w:p>
+    <w:p>
+      <w:r>
+        <w:t xml:space="preserve">Le mosse di tipo FIRE sono invece state utilizzate non solo per casistiche certe, ma anche per casi in cui era </w:t>
+      </w:r>
+      <w:r>
+        <w:t xml:space="preserve">solo </w:t>
+      </w:r>
+      <w:r>
+        <w:t>probabile che ci fosse una casella piena.</w:t>
+      </w:r>
+      <w:r>
+        <w:br/>
+        <w:t>Nello specifico, le mosse di tipo FIRE sono state utilizzate anche nel caso in cui l’agente non abbia, in un determinato momento, una conoscenza tale da permettergli di prendere una decisione più sensata di una casuale</w:t>
+      </w:r>
+      <w:r>
+        <w:t xml:space="preserve">: in tal caso (ad esempio nei test senza conoscenza iniziale) l’agente sceglie una casella casuale facendosi “influenzare” esclusivamente dai fatti di tipo </w:t>
+      </w:r>
       <w:r>
         <w:rPr>
           <w:i/>
           <w:iCs/>
         </w:rPr>
-        <w:t xml:space="preserve"> </w:t>
-      </w:r>
-      <w:r>
-        <w:t>e che è servito ad identificare le celle il cui contenuto è stato dedotto dall’agente</w:t>
-      </w:r>
-      <w:r>
-        <w:t xml:space="preserve"> tramite una GUESS</w:t>
-      </w:r>
-      <w:r>
-        <w:t>.</w:t>
-      </w:r>
-    </w:p>
-    <w:p>
-      <w:r>
-        <w:t>Le mosse di tipo GUESS sono state utilizzate per tutti i casi in cui l’agente poteva dedurre con certezza il contenuto di una determinata cella.</w:t>
-      </w:r>
-      <w:r>
-        <w:br/>
-        <w:t>Ad esempio: se l’agente è a conoscenza che il contenuto della cella [0,0] è LEFT e quello della cella [0,2] è RIGHT, può effettuare una operazione di GUESS nella cella [0,1].</w:t>
-      </w:r>
-    </w:p>
-    <w:p>
-      <w:r>
-        <w:t xml:space="preserve">Le mosse di tipo FIRE sono invece state utilizzate non solo per casistiche certe, ma anche per casi in cui era </w:t>
-      </w:r>
-      <w:r>
-        <w:t xml:space="preserve">solo </w:t>
-      </w:r>
-      <w:r>
-        <w:t>probabile che ci fosse una casella piena.</w:t>
-      </w:r>
-      <w:r>
-        <w:br/>
-        <w:t>Nello specifico, le mosse di tipo FIRE sono state utilizzate anche nel caso in cui l’agente non abbia, in un determinato momento, una conoscenza tale da permettergli di prendere una decisione più sensata di una casuale</w:t>
-      </w:r>
-      <w:r>
-        <w:t xml:space="preserve">: in tal caso (ad esempio nei test senza conoscenza iniziale) l’agente sceglie una casella casuale facendosi “influenzare” esclusivamente dai fatti di tipo </w:t>
+        <w:t>k-per-row</w:t>
       </w:r>
       <w:r>
         <w:rPr>
           <w:i/>
           <w:iCs/>
         </w:rPr>
-        <w:t>k-per-</w:t>
-      </w:r>
-      <w:proofErr w:type="spellStart"/>
+        <w:t xml:space="preserve"> </w:t>
+      </w:r>
+      <w:r>
+        <w:t xml:space="preserve">e </w:t>
+      </w:r>
       <w:r>
         <w:rPr>
           <w:i/>
           <w:iCs/>
         </w:rPr>
-        <w:t>row</w:t>
-      </w:r>
-      <w:proofErr w:type="spellEnd"/>
+        <w:t>k-per-col</w:t>
+      </w:r>
       <w:r>
         <w:rPr>
           <w:i/>
@@ -5078,47 +4741,14 @@
         <w:t xml:space="preserve"> </w:t>
       </w:r>
       <w:r>
-        <w:t xml:space="preserve">e </w:t>
+        <w:t xml:space="preserve">(regola: </w:t>
       </w:r>
       <w:r>
         <w:rPr>
           <w:i/>
           <w:iCs/>
         </w:rPr>
-        <w:t>k-per-col</w:t>
-      </w:r>
-      <w:r>
-        <w:rPr>
-          <w:i/>
-          <w:iCs/>
-        </w:rPr>
-        <w:t xml:space="preserve"> </w:t>
-      </w:r>
-      <w:r>
-        <w:t xml:space="preserve">(regola: </w:t>
-      </w:r>
-      <w:r>
-        <w:rPr>
-          <w:i/>
-          <w:iCs/>
-        </w:rPr>
-        <w:t>random-</w:t>
-      </w:r>
-      <w:proofErr w:type="spellStart"/>
-      <w:r>
-        <w:rPr>
-          <w:i/>
-          <w:iCs/>
-        </w:rPr>
-        <w:t>fire</w:t>
-      </w:r>
-      <w:proofErr w:type="spellEnd"/>
-      <w:r>
-        <w:rPr>
-          <w:i/>
-          <w:iCs/>
-        </w:rPr>
-        <w:t>-smart</w:t>
+        <w:t>random-fire-smart</w:t>
       </w:r>
       <w:r>
         <w:t>)</w:t>
@@ -5131,50 +4761,10 @@
     </w:p>
     <w:p>
       <w:r>
-        <w:t xml:space="preserve">Una critica che si potrebbe avanzare è che una </w:t>
-      </w:r>
-      <w:proofErr w:type="spellStart"/>
-      <w:r>
-        <w:t>fire</w:t>
-      </w:r>
-      <w:proofErr w:type="spellEnd"/>
-      <w:r>
-        <w:t xml:space="preserve">-ko incide molto di più di una </w:t>
-      </w:r>
-      <w:proofErr w:type="spellStart"/>
-      <w:r>
-        <w:t>guess</w:t>
-      </w:r>
-      <w:proofErr w:type="spellEnd"/>
-      <w:r>
-        <w:t xml:space="preserve">-ko e quindi magari avrebbe più senso usare le </w:t>
-      </w:r>
-      <w:proofErr w:type="spellStart"/>
-      <w:r>
-        <w:t>fire</w:t>
-      </w:r>
-      <w:proofErr w:type="spellEnd"/>
-      <w:r>
-        <w:t xml:space="preserve"> in caso di certezza e usare le </w:t>
-      </w:r>
-      <w:proofErr w:type="spellStart"/>
-      <w:r>
-        <w:t>guess</w:t>
-      </w:r>
-      <w:proofErr w:type="spellEnd"/>
-      <w:r>
-        <w:t xml:space="preserve"> in caso di incertezza. Questa sarebbe un’osservazione perfettamente sensata anche se bisognerebbe valutare quanto incide </w:t>
-      </w:r>
-      <w:r>
-        <w:t xml:space="preserve">il fatto che una </w:t>
-      </w:r>
-      <w:proofErr w:type="spellStart"/>
-      <w:r>
-        <w:t>guess</w:t>
-      </w:r>
-      <w:proofErr w:type="spellEnd"/>
-      <w:r>
-        <w:t xml:space="preserve"> non ci permette effettivamente di vedere cosa c’è su una casella</w:t>
+        <w:t xml:space="preserve">Una critica che si potrebbe avanzare è che una fire-ko incide molto di più di una guess-ko e quindi magari avrebbe più senso usare le fire in caso di certezza e usare le guess in caso di incertezza. Questa sarebbe un’osservazione perfettamente sensata anche se bisognerebbe valutare quanto incide </w:t>
+      </w:r>
+      <w:r>
+        <w:t>il fatto che una guess non ci permette effettivamente di vedere cosa c’è su una casella</w:t>
       </w:r>
       <w:r>
         <w:t xml:space="preserve"> e quindi non aggiunge una conoscenza reale del mondo</w:t>
@@ -5219,46 +4809,11 @@
         </w:numPr>
       </w:pPr>
       <w:r>
-        <w:t xml:space="preserve">Si usano le </w:t>
-      </w:r>
-      <w:proofErr w:type="spellStart"/>
-      <w:r>
-        <w:t>guess</w:t>
-      </w:r>
-      <w:proofErr w:type="spellEnd"/>
-      <w:r>
-        <w:t xml:space="preserve"> anche in caso di incertezza, scegliendo euristicamente il completamento più “corto”, quindi si ipotizza meno volte middle e si preferisce </w:t>
-      </w:r>
-      <w:proofErr w:type="spellStart"/>
-      <w:proofErr w:type="gramStart"/>
-      <w:r>
-        <w:t>top,bot</w:t>
-      </w:r>
-      <w:proofErr w:type="gramEnd"/>
-      <w:r>
-        <w:t>,left</w:t>
-      </w:r>
-      <w:proofErr w:type="spellEnd"/>
-      <w:r>
-        <w:t xml:space="preserve"> o </w:t>
-      </w:r>
-      <w:proofErr w:type="spellStart"/>
-      <w:r>
-        <w:t>right</w:t>
-      </w:r>
-      <w:proofErr w:type="spellEnd"/>
-      <w:r>
-        <w:t xml:space="preserve"> (il contenuto inferito lo si trova nel </w:t>
-      </w:r>
-      <w:proofErr w:type="spellStart"/>
-      <w:r>
-        <w:t>fact</w:t>
-      </w:r>
-      <w:proofErr w:type="spellEnd"/>
-      <w:r>
-        <w:t xml:space="preserve"> </w:t>
-      </w:r>
-      <w:proofErr w:type="spellStart"/>
+        <w:t>Si usano le guess anche in caso di incertezza, scegliendo euristicamente il completamento più “corto”, quindi si ipotizza meno volte middle e si preferisce top,bot,left o right</w:t>
+      </w:r>
+      <w:r>
+        <w:t xml:space="preserve"> (il contenuto inferito lo si trova nel fact </w:t>
+      </w:r>
       <w:r>
         <w:rPr>
           <w:i/>
@@ -5266,7 +4821,6 @@
         </w:rPr>
         <w:t>deduced-cell</w:t>
       </w:r>
-      <w:proofErr w:type="spellEnd"/>
       <w:r>
         <w:t>)</w:t>
       </w:r>
@@ -5283,15 +4837,7 @@
         </w:numPr>
       </w:pPr>
       <w:r>
-        <w:t xml:space="preserve">È implementato un meccanismo di backtracking usando le azioni di tipo UNGUESS nei casi in cui l’agente si accorga che il </w:t>
-      </w:r>
-      <w:proofErr w:type="spellStart"/>
-      <w:r>
-        <w:t>guess</w:t>
-      </w:r>
-      <w:proofErr w:type="spellEnd"/>
-      <w:r>
-        <w:t xml:space="preserve"> effettuato in uno step precedente non può essere </w:t>
+        <w:t xml:space="preserve">È implementato un meccanismo di backtracking usando le azioni di tipo UNGUESS nei casi in cui l’agente si accorga che il guess effettuato in uno step precedente non può essere </w:t>
       </w:r>
       <w:r>
         <w:t>giusto</w:t>
@@ -5332,23 +4878,7 @@
     </w:p>
     <w:p>
       <w:r>
-        <w:t xml:space="preserve">Le celle di colore giallo rappresentano le </w:t>
-      </w:r>
-      <w:proofErr w:type="spellStart"/>
-      <w:r>
-        <w:t>guess</w:t>
-      </w:r>
-      <w:proofErr w:type="spellEnd"/>
-      <w:r>
-        <w:t xml:space="preserve">, quelle di colore rosso rappresentano le </w:t>
-      </w:r>
-      <w:proofErr w:type="spellStart"/>
-      <w:r>
-        <w:t>fire</w:t>
-      </w:r>
-      <w:proofErr w:type="spellEnd"/>
-      <w:r>
-        <w:t>.</w:t>
+        <w:t>Le celle di colore giallo rappresentano le guess, quelle di colore rosso rappresentano le fire.</w:t>
       </w:r>
     </w:p>
     <w:p>
@@ -7319,13 +6849,8 @@
               <w:jc w:val="center"/>
               <w:cnfStyle w:val="100000000000" w:firstRow="1" w:lastRow="0" w:firstColumn="0" w:lastColumn="0" w:oddVBand="0" w:evenVBand="0" w:oddHBand="0" w:evenHBand="0" w:firstRowFirstColumn="0" w:firstRowLastColumn="0" w:lastRowFirstColumn="0" w:lastRowLastColumn="0"/>
             </w:pPr>
-            <w:proofErr w:type="spellStart"/>
-            <w:r>
-              <w:t>Fire</w:t>
-            </w:r>
-            <w:proofErr w:type="spellEnd"/>
-            <w:r>
-              <w:t xml:space="preserve"> ok</w:t>
+            <w:r>
+              <w:t>Fire ok</w:t>
             </w:r>
           </w:p>
         </w:tc>
@@ -7338,13 +6863,8 @@
               <w:jc w:val="center"/>
               <w:cnfStyle w:val="100000000000" w:firstRow="1" w:lastRow="0" w:firstColumn="0" w:lastColumn="0" w:oddVBand="0" w:evenVBand="0" w:oddHBand="0" w:evenHBand="0" w:firstRowFirstColumn="0" w:firstRowLastColumn="0" w:lastRowFirstColumn="0" w:lastRowLastColumn="0"/>
             </w:pPr>
-            <w:proofErr w:type="spellStart"/>
-            <w:r>
-              <w:t>Fire</w:t>
-            </w:r>
-            <w:proofErr w:type="spellEnd"/>
-            <w:r>
-              <w:t xml:space="preserve"> ko</w:t>
+            <w:r>
+              <w:t>Fire ko</w:t>
             </w:r>
           </w:p>
         </w:tc>
@@ -7357,13 +6877,8 @@
               <w:jc w:val="center"/>
               <w:cnfStyle w:val="100000000000" w:firstRow="1" w:lastRow="0" w:firstColumn="0" w:lastColumn="0" w:oddVBand="0" w:evenVBand="0" w:oddHBand="0" w:evenHBand="0" w:firstRowFirstColumn="0" w:firstRowLastColumn="0" w:lastRowFirstColumn="0" w:lastRowLastColumn="0"/>
             </w:pPr>
-            <w:proofErr w:type="spellStart"/>
-            <w:r>
-              <w:t>Guess</w:t>
-            </w:r>
-            <w:proofErr w:type="spellEnd"/>
-            <w:r>
-              <w:t xml:space="preserve"> ok</w:t>
+            <w:r>
+              <w:t>Guess ok</w:t>
             </w:r>
           </w:p>
         </w:tc>
@@ -7376,13 +6891,8 @@
               <w:jc w:val="center"/>
               <w:cnfStyle w:val="100000000000" w:firstRow="1" w:lastRow="0" w:firstColumn="0" w:lastColumn="0" w:oddVBand="0" w:evenVBand="0" w:oddHBand="0" w:evenHBand="0" w:firstRowFirstColumn="0" w:firstRowLastColumn="0" w:lastRowFirstColumn="0" w:lastRowLastColumn="0"/>
             </w:pPr>
-            <w:proofErr w:type="spellStart"/>
-            <w:r>
-              <w:t>Guess</w:t>
-            </w:r>
-            <w:proofErr w:type="spellEnd"/>
-            <w:r>
-              <w:t xml:space="preserve"> ko</w:t>
+            <w:r>
+              <w:t>Guess ko</w:t>
             </w:r>
           </w:p>
         </w:tc>
@@ -7395,11 +6905,9 @@
               <w:jc w:val="center"/>
               <w:cnfStyle w:val="100000000000" w:firstRow="1" w:lastRow="0" w:firstColumn="0" w:lastColumn="0" w:oddVBand="0" w:evenVBand="0" w:oddHBand="0" w:evenHBand="0" w:firstRowFirstColumn="0" w:firstRowLastColumn="0" w:lastRowFirstColumn="0" w:lastRowLastColumn="0"/>
             </w:pPr>
-            <w:proofErr w:type="spellStart"/>
             <w:r>
               <w:t>Safe</w:t>
             </w:r>
-            <w:proofErr w:type="spellEnd"/>
           </w:p>
         </w:tc>
         <w:tc>
@@ -7411,14 +6919,12 @@
               <w:jc w:val="center"/>
               <w:cnfStyle w:val="100000000000" w:firstRow="1" w:lastRow="0" w:firstColumn="0" w:lastColumn="0" w:oddVBand="0" w:evenVBand="0" w:oddHBand="0" w:evenHBand="0" w:firstRowFirstColumn="0" w:firstRowLastColumn="0" w:lastRowFirstColumn="0" w:lastRowLastColumn="0"/>
             </w:pPr>
-            <w:proofErr w:type="spellStart"/>
             <w:r>
               <w:t>Sin</w:t>
             </w:r>
             <w:r>
               <w:t>k</w:t>
             </w:r>
-            <w:proofErr w:type="spellEnd"/>
           </w:p>
         </w:tc>
       </w:tr>
@@ -8374,15 +7880,7 @@
       </w:r>
       <w:r>
         <w:br/>
-        <w:t xml:space="preserve">L’agente che </w:t>
-      </w:r>
-      <w:proofErr w:type="spellStart"/>
-      <w:r>
-        <w:t>da</w:t>
-      </w:r>
-      <w:proofErr w:type="spellEnd"/>
-      <w:r>
-        <w:t xml:space="preserve"> lo score </w:t>
+        <w:t xml:space="preserve">L’agente che da lo score </w:t>
       </w:r>
       <w:r>
         <w:t xml:space="preserve">medio </w:t>
@@ -8393,15 +7891,7 @@
     </w:p>
     <w:p>
       <w:r>
-        <w:t xml:space="preserve">In particolare si può notare come le prestazioni in caso di non conoscenza iniziale siano particolarmente basse, questo è probabilmente spiegabile dal fatto che la strategia adottata dall’agente è sempre quella di effettuare delle </w:t>
-      </w:r>
-      <w:proofErr w:type="spellStart"/>
-      <w:r>
-        <w:t>fire</w:t>
-      </w:r>
-      <w:proofErr w:type="spellEnd"/>
-      <w:r>
-        <w:t xml:space="preserve"> pseudo-random con la speranza di acquisire maggiore conoscenza nello step successivo.</w:t>
+        <w:t>In particolare si può notare come le prestazioni in caso di non conoscenza iniziale siano particolarmente basse, questo è probabilmente spiegabile dal fatto che la strategia adottata dall’agente è sempre quella di effettuare delle fire pseudo-random con la speranza di acquisire maggiore conoscenza nello step successivo.</w:t>
       </w:r>
     </w:p>
     <w:p/>
@@ -8411,14 +7901,9 @@
       </w:pPr>
       <w:bookmarkStart w:id="14" w:name="_Toc42388183"/>
       <w:r>
-        <w:t xml:space="preserve">4.Reti </w:t>
-      </w:r>
-      <w:proofErr w:type="spellStart"/>
-      <w:r>
-        <w:t>Bayesiane</w:t>
+        <w:t>4.Reti Bayesiane</w:t>
       </w:r>
       <w:bookmarkEnd w:id="14"/>
-      <w:proofErr w:type="spellEnd"/>
     </w:p>
     <w:p>
       <w:pPr>
@@ -8426,37 +7911,13 @@
       </w:pPr>
       <w:bookmarkStart w:id="15" w:name="_Toc42388184"/>
       <w:r>
-        <w:t xml:space="preserve">4.1 Reti </w:t>
-      </w:r>
-      <w:proofErr w:type="spellStart"/>
-      <w:r>
-        <w:t>Bayesiane</w:t>
-      </w:r>
-      <w:proofErr w:type="spellEnd"/>
-      <w:r>
-        <w:t xml:space="preserve"> statiche</w:t>
+        <w:t>4.1 Reti Bayesiane statiche</w:t>
       </w:r>
       <w:bookmarkEnd w:id="15"/>
     </w:p>
     <w:p>
       <w:r>
-        <w:t xml:space="preserve">L’obiettivo di questa sperimentazione è quello di comparare l’algoritmo di </w:t>
-      </w:r>
-      <w:proofErr w:type="spellStart"/>
-      <w:r>
-        <w:t>Variable</w:t>
-      </w:r>
-      <w:proofErr w:type="spellEnd"/>
-      <w:r>
-        <w:t xml:space="preserve"> </w:t>
-      </w:r>
-      <w:proofErr w:type="spellStart"/>
-      <w:r>
-        <w:t>Elimination</w:t>
-      </w:r>
-      <w:proofErr w:type="spellEnd"/>
-      <w:r>
-        <w:t xml:space="preserve"> visto a lezione utilizzandolo su diverse reti e con diverse query.</w:t>
+        <w:t>L’obiettivo di questa sperimentazione è quello di comparare l’algoritmo di Variable Elimination visto a lezione utilizzandolo su diverse reti e con diverse query.</w:t>
       </w:r>
     </w:p>
     <w:p/>
@@ -8472,70 +7933,22 @@
     </w:p>
     <w:p>
       <w:r>
-        <w:t xml:space="preserve">Per implementare l’algoritmo ho utilizzato Java8 e la libreria </w:t>
-      </w:r>
-      <w:proofErr w:type="spellStart"/>
-      <w:r>
-        <w:t>aima</w:t>
-      </w:r>
-      <w:proofErr w:type="spellEnd"/>
-      <w:r>
-        <w:t>-core.</w:t>
-      </w:r>
-    </w:p>
-    <w:p>
-      <w:r>
-        <w:t xml:space="preserve">Per la </w:t>
-      </w:r>
-      <w:proofErr w:type="spellStart"/>
-      <w:r>
-        <w:t>parsificazione</w:t>
-      </w:r>
-      <w:proofErr w:type="spellEnd"/>
-      <w:r>
-        <w:t xml:space="preserve"> delle reti ho utilizzato il progetto </w:t>
-      </w:r>
-      <w:proofErr w:type="spellStart"/>
-      <w:r>
-        <w:t>bnParser</w:t>
-      </w:r>
-      <w:proofErr w:type="spellEnd"/>
-      <w:r>
-        <w:t xml:space="preserve"> presentato a lezione.</w:t>
-      </w:r>
-    </w:p>
-    <w:p>
-      <w:r>
-        <w:t xml:space="preserve">Per implementare la parte relativa ai diversi ordinamenti e al </w:t>
-      </w:r>
-      <w:proofErr w:type="spellStart"/>
-      <w:r>
-        <w:t>pruning</w:t>
-      </w:r>
-      <w:proofErr w:type="spellEnd"/>
-      <w:r>
-        <w:t xml:space="preserve"> della rete ho direttamente modificato la libreria </w:t>
-      </w:r>
-      <w:proofErr w:type="spellStart"/>
-      <w:r>
-        <w:t>aima</w:t>
-      </w:r>
-      <w:proofErr w:type="spellEnd"/>
-      <w:r>
-        <w:t xml:space="preserve"> per la quale avevo precedentemente importato direttamente i sorgenti.</w:t>
-      </w:r>
-    </w:p>
-    <w:p>
-      <w:r>
-        <w:t xml:space="preserve">Ho testato la correttezza delle inferenze confrontando le distribuzioni restituite dal mio script con quelle restituite da </w:t>
-      </w:r>
-      <w:proofErr w:type="spellStart"/>
-      <w:r>
-        <w:t>SamIam</w:t>
-      </w:r>
-      <w:proofErr w:type="spellEnd"/>
-      <w:r>
-        <w:t>.</w:t>
+        <w:t>Per implementare l’algoritmo ho utilizzato Java8 e la libreria aima-core.</w:t>
+      </w:r>
+    </w:p>
+    <w:p>
+      <w:r>
+        <w:t>Per la parsificazione delle reti ho utilizzato il progetto bnParser presentato a lezione.</w:t>
+      </w:r>
+    </w:p>
+    <w:p>
+      <w:r>
+        <w:t>Per implementare la parte relativa ai diversi ordinamenti e al pruning della rete ho direttamente modificato la libreria aima per la quale avevo precedentemente importato direttamente i sorgenti.</w:t>
+      </w:r>
+    </w:p>
+    <w:p>
+      <w:r>
+        <w:t>Ho testato la correttezza delle inferenze confrontando le distribuzioni restituite dal mio script con quelle restituite da SamIam.</w:t>
       </w:r>
     </w:p>
     <w:p>
@@ -8563,23 +7976,7 @@
         </w:r>
       </w:hyperlink>
       <w:r>
-        <w:t xml:space="preserve"> importandole prima in </w:t>
-      </w:r>
-      <w:proofErr w:type="spellStart"/>
-      <w:r>
-        <w:t>SamIam</w:t>
-      </w:r>
-      <w:proofErr w:type="spellEnd"/>
-      <w:r>
-        <w:t xml:space="preserve"> e successivamente direttamente nel mio progetto (in formato </w:t>
-      </w:r>
-      <w:proofErr w:type="spellStart"/>
-      <w:r>
-        <w:t>xmlbif</w:t>
-      </w:r>
-      <w:proofErr w:type="spellEnd"/>
-      <w:r>
-        <w:t>)</w:t>
+        <w:t xml:space="preserve"> importandole prima in SamIam e successivamente direttamente nel mio progetto (in formato xmlbif)</w:t>
       </w:r>
     </w:p>
     <w:p>
@@ -8592,15 +7989,7 @@
       </w:pPr>
       <w:r>
         <w:lastRenderedPageBreak/>
-        <w:t xml:space="preserve">Ad ogni rete sono stati poi applicati tre algoritmi di </w:t>
-      </w:r>
-      <w:proofErr w:type="spellStart"/>
-      <w:r>
-        <w:t>pruning</w:t>
-      </w:r>
-      <w:proofErr w:type="spellEnd"/>
-      <w:r>
-        <w:t xml:space="preserve"> in sequenza:</w:t>
+        <w:t>Ad ogni rete sono stati poi applicati tre algoritmi di pruning in sequenza:</w:t>
       </w:r>
     </w:p>
     <w:p>
@@ -8611,21 +8000,8 @@
           <w:numId w:val="11"/>
         </w:numPr>
       </w:pPr>
-      <w:proofErr w:type="spellStart"/>
-      <w:r>
-        <w:t>Pruning</w:t>
-      </w:r>
-      <w:proofErr w:type="spellEnd"/>
-      <w:r>
-        <w:t xml:space="preserve"> dei nodi irrilevanti secondo il Teorema1 visto a lezione (non appartenenti agli </w:t>
-      </w:r>
-      <w:proofErr w:type="spellStart"/>
-      <w:r>
-        <w:t>ancestors</w:t>
-      </w:r>
-      <w:proofErr w:type="spellEnd"/>
-      <w:r>
-        <w:t xml:space="preserve"> di {X} U {E}</w:t>
+      <w:r>
+        <w:t>Pruning dei nodi irrilevanti secondo il Teorema1 visto a lezione (non appartenenti agli ancestors di {X} U {E}</w:t>
       </w:r>
     </w:p>
     <w:p>
@@ -8636,21 +8012,8 @@
           <w:numId w:val="11"/>
         </w:numPr>
       </w:pPr>
-      <w:proofErr w:type="spellStart"/>
-      <w:r>
-        <w:t>Pruning</w:t>
-      </w:r>
-      <w:proofErr w:type="spellEnd"/>
-      <w:r>
-        <w:t xml:space="preserve"> dei nodi irrilevanti secondo il Teorema2 visto a lezione (m-</w:t>
-      </w:r>
-      <w:proofErr w:type="spellStart"/>
-      <w:r>
-        <w:t>separation</w:t>
-      </w:r>
-      <w:proofErr w:type="spellEnd"/>
-      <w:r>
-        <w:t>)</w:t>
+      <w:r>
+        <w:t>Pruning dei nodi irrilevanti secondo il Teorema2 visto a lezione (m-separation)</w:t>
       </w:r>
     </w:p>
     <w:p>
@@ -8661,13 +8024,8 @@
           <w:numId w:val="11"/>
         </w:numPr>
       </w:pPr>
-      <w:proofErr w:type="spellStart"/>
-      <w:r>
-        <w:t>Pruning</w:t>
-      </w:r>
-      <w:proofErr w:type="spellEnd"/>
-      <w:r>
-        <w:t xml:space="preserve"> degli archi irrilevanti secondo il teorema 6.5 visto a lezione</w:t>
+      <w:r>
+        <w:t>Pruning degli archi irrilevanti secondo il teorema 6.5 visto a lezione</w:t>
       </w:r>
     </w:p>
     <w:p>
@@ -8685,23 +8043,7 @@
         <w:t xml:space="preserve"> poi</w:t>
       </w:r>
       <w:r>
-        <w:t xml:space="preserve"> eseguito l’algoritmo di </w:t>
-      </w:r>
-      <w:proofErr w:type="spellStart"/>
-      <w:r>
-        <w:t>variable</w:t>
-      </w:r>
-      <w:proofErr w:type="spellEnd"/>
-      <w:r>
-        <w:t xml:space="preserve"> </w:t>
-      </w:r>
-      <w:proofErr w:type="spellStart"/>
-      <w:r>
-        <w:t>elimination</w:t>
-      </w:r>
-      <w:proofErr w:type="spellEnd"/>
-      <w:r>
-        <w:t xml:space="preserve"> utilizzando tre diversi tipi di ordinamento delle variabili:</w:t>
+        <w:t xml:space="preserve"> eseguito l’algoritmo di variable elimination utilizzando tre diversi tipi di ordinamento delle variabili:</w:t>
       </w:r>
     </w:p>
     <w:p>
@@ -8724,11 +8066,9 @@
           <w:numId w:val="11"/>
         </w:numPr>
       </w:pPr>
-      <w:proofErr w:type="spellStart"/>
       <w:r>
         <w:t>MinDegree</w:t>
       </w:r>
-      <w:proofErr w:type="spellEnd"/>
     </w:p>
     <w:p>
       <w:pPr>
@@ -8738,11 +8078,9 @@
           <w:numId w:val="11"/>
         </w:numPr>
       </w:pPr>
-      <w:proofErr w:type="spellStart"/>
       <w:r>
         <w:t>MinFill</w:t>
       </w:r>
-      <w:proofErr w:type="spellEnd"/>
     </w:p>
     <w:p>
       <w:pPr>
@@ -8759,23 +8097,7 @@
         <w:t>(nanosecondi)</w:t>
       </w:r>
       <w:r>
-        <w:t xml:space="preserve"> della </w:t>
-      </w:r>
-      <w:proofErr w:type="spellStart"/>
-      <w:r>
-        <w:t>variable</w:t>
-      </w:r>
-      <w:proofErr w:type="spellEnd"/>
-      <w:r>
-        <w:t xml:space="preserve"> </w:t>
-      </w:r>
-      <w:proofErr w:type="spellStart"/>
-      <w:r>
-        <w:t>elimination</w:t>
-      </w:r>
-      <w:proofErr w:type="spellEnd"/>
-      <w:r>
-        <w:t xml:space="preserve"> in un file di output con il quale ho poi generato delle statistiche e dei grafici</w:t>
+        <w:t xml:space="preserve"> della variable elimination in un file di output con il quale ho poi generato delle statistiche e dei grafici</w:t>
       </w:r>
     </w:p>
     <w:p>
@@ -8849,13 +8171,8 @@
               <w:cnfStyle w:val="100000000000" w:firstRow="1" w:lastRow="0" w:firstColumn="0" w:lastColumn="0" w:oddVBand="0" w:evenVBand="0" w:oddHBand="0" w:evenHBand="0" w:firstRowFirstColumn="0" w:firstRowLastColumn="0" w:lastRowFirstColumn="0" w:lastRowLastColumn="0"/>
             </w:pPr>
             <w:r>
-              <w:t xml:space="preserve">Query </w:t>
-            </w:r>
-            <w:proofErr w:type="spellStart"/>
-            <w:r>
-              <w:t>variables</w:t>
-            </w:r>
-            <w:proofErr w:type="spellEnd"/>
+              <w:t>Query variables</w:t>
+            </w:r>
           </w:p>
         </w:tc>
         <w:tc>
@@ -8868,11 +8185,9 @@
               <w:jc w:val="center"/>
               <w:cnfStyle w:val="100000000000" w:firstRow="1" w:lastRow="0" w:firstColumn="0" w:lastColumn="0" w:oddVBand="0" w:evenVBand="0" w:oddHBand="0" w:evenHBand="0" w:firstRowFirstColumn="0" w:firstRowLastColumn="0" w:lastRowFirstColumn="0" w:lastRowLastColumn="0"/>
             </w:pPr>
-            <w:proofErr w:type="spellStart"/>
             <w:r>
               <w:t>Evidence</w:t>
             </w:r>
-            <w:proofErr w:type="spellEnd"/>
           </w:p>
         </w:tc>
         <w:tc>
@@ -8915,24 +8230,11 @@
               <w:jc w:val="center"/>
               <w:cnfStyle w:val="100000000000" w:firstRow="1" w:lastRow="0" w:firstColumn="0" w:lastColumn="0" w:oddVBand="0" w:evenVBand="0" w:oddHBand="0" w:evenHBand="0" w:firstRowFirstColumn="0" w:firstRowLastColumn="0" w:lastRowFirstColumn="0" w:lastRowLastColumn="0"/>
             </w:pPr>
-            <w:proofErr w:type="spellStart"/>
-            <w:r>
-              <w:t>Computational</w:t>
-            </w:r>
-            <w:proofErr w:type="spellEnd"/>
-            <w:r>
-              <w:t xml:space="preserve"> time</w:t>
-            </w:r>
-            <w:r>
-              <w:t xml:space="preserve"> (</w:t>
-            </w:r>
-            <w:proofErr w:type="spellStart"/>
-            <w:r>
-              <w:t>nanoseconds</w:t>
-            </w:r>
-            <w:proofErr w:type="spellEnd"/>
-            <w:r>
-              <w:t>)</w:t>
+            <w:r>
+              <w:t>Computational time</w:t>
+            </w:r>
+            <w:r>
+              <w:t xml:space="preserve"> (nanoseconds)</w:t>
             </w:r>
           </w:p>
         </w:tc>
@@ -8964,11 +8266,9 @@
               <w:jc w:val="center"/>
               <w:cnfStyle w:val="000000100000" w:firstRow="0" w:lastRow="0" w:firstColumn="0" w:lastColumn="0" w:oddVBand="0" w:evenVBand="0" w:oddHBand="1" w:evenHBand="0" w:firstRowFirstColumn="0" w:firstRowLastColumn="0" w:lastRowFirstColumn="0" w:lastRowLastColumn="0"/>
             </w:pPr>
-            <w:proofErr w:type="spellStart"/>
             <w:r>
               <w:t>Pregnancy</w:t>
             </w:r>
-            <w:proofErr w:type="spellEnd"/>
           </w:p>
         </w:tc>
         <w:tc>
@@ -8984,13 +8284,8 @@
               <w:t>Blood</w:t>
             </w:r>
             <w:r>
-              <w:t xml:space="preserve"> = </w:t>
-            </w:r>
-            <w:proofErr w:type="spellStart"/>
-            <w:r>
-              <w:t>true</w:t>
-            </w:r>
-            <w:proofErr w:type="spellEnd"/>
+              <w:t xml:space="preserve"> = true</w:t>
+            </w:r>
           </w:p>
         </w:tc>
         <w:tc>
@@ -9017,13 +8312,8 @@
               <w:cnfStyle w:val="000000100000" w:firstRow="0" w:lastRow="0" w:firstColumn="0" w:lastColumn="0" w:oddVBand="0" w:evenVBand="0" w:oddHBand="1" w:evenHBand="0" w:firstRowFirstColumn="0" w:firstRowLastColumn="0" w:lastRowFirstColumn="0" w:lastRowLastColumn="0"/>
             </w:pPr>
             <w:r>
-              <w:t xml:space="preserve">Inverse </w:t>
-            </w:r>
-            <w:proofErr w:type="spellStart"/>
-            <w:r>
-              <w:t>topological</w:t>
-            </w:r>
-            <w:proofErr w:type="spellEnd"/>
+              <w:t>Inverse topological</w:t>
+            </w:r>
           </w:p>
         </w:tc>
         <w:tc>
@@ -9065,11 +8355,9 @@
               <w:jc w:val="center"/>
               <w:cnfStyle w:val="000000000000" w:firstRow="0" w:lastRow="0" w:firstColumn="0" w:lastColumn="0" w:oddVBand="0" w:evenVBand="0" w:oddHBand="0" w:evenHBand="0" w:firstRowFirstColumn="0" w:firstRowLastColumn="0" w:lastRowFirstColumn="0" w:lastRowLastColumn="0"/>
             </w:pPr>
-            <w:proofErr w:type="spellStart"/>
             <w:r>
               <w:t>Pregnancy</w:t>
             </w:r>
-            <w:proofErr w:type="spellEnd"/>
           </w:p>
         </w:tc>
         <w:tc>
@@ -9085,13 +8373,8 @@
               <w:t>Blood</w:t>
             </w:r>
             <w:r>
-              <w:t xml:space="preserve"> = </w:t>
-            </w:r>
-            <w:proofErr w:type="spellStart"/>
-            <w:r>
-              <w:t>true</w:t>
-            </w:r>
-            <w:proofErr w:type="spellEnd"/>
+              <w:t xml:space="preserve"> = true</w:t>
+            </w:r>
           </w:p>
         </w:tc>
         <w:tc>
@@ -9117,11 +8400,9 @@
               <w:jc w:val="center"/>
               <w:cnfStyle w:val="000000000000" w:firstRow="0" w:lastRow="0" w:firstColumn="0" w:lastColumn="0" w:oddVBand="0" w:evenVBand="0" w:oddHBand="0" w:evenHBand="0" w:firstRowFirstColumn="0" w:firstRowLastColumn="0" w:lastRowFirstColumn="0" w:lastRowLastColumn="0"/>
             </w:pPr>
-            <w:proofErr w:type="spellStart"/>
             <w:r>
               <w:t>MinDegree</w:t>
             </w:r>
-            <w:proofErr w:type="spellEnd"/>
           </w:p>
         </w:tc>
         <w:tc>
@@ -9166,11 +8447,9 @@
               <w:jc w:val="center"/>
               <w:cnfStyle w:val="000000100000" w:firstRow="0" w:lastRow="0" w:firstColumn="0" w:lastColumn="0" w:oddVBand="0" w:evenVBand="0" w:oddHBand="1" w:evenHBand="0" w:firstRowFirstColumn="0" w:firstRowLastColumn="0" w:lastRowFirstColumn="0" w:lastRowLastColumn="0"/>
             </w:pPr>
-            <w:proofErr w:type="spellStart"/>
             <w:r>
               <w:t>Pregnancy</w:t>
             </w:r>
-            <w:proofErr w:type="spellEnd"/>
           </w:p>
         </w:tc>
         <w:tc>
@@ -9186,13 +8465,8 @@
               <w:t>Blood</w:t>
             </w:r>
             <w:r>
-              <w:t xml:space="preserve"> = </w:t>
-            </w:r>
-            <w:proofErr w:type="spellStart"/>
-            <w:r>
-              <w:t>true</w:t>
-            </w:r>
-            <w:proofErr w:type="spellEnd"/>
+              <w:t xml:space="preserve"> = true</w:t>
+            </w:r>
           </w:p>
         </w:tc>
         <w:tc>
@@ -9218,11 +8492,9 @@
               <w:jc w:val="center"/>
               <w:cnfStyle w:val="000000100000" w:firstRow="0" w:lastRow="0" w:firstColumn="0" w:lastColumn="0" w:oddVBand="0" w:evenVBand="0" w:oddHBand="1" w:evenHBand="0" w:firstRowFirstColumn="0" w:firstRowLastColumn="0" w:lastRowFirstColumn="0" w:lastRowLastColumn="0"/>
             </w:pPr>
-            <w:proofErr w:type="spellStart"/>
             <w:r>
               <w:t>MinFill</w:t>
             </w:r>
-            <w:proofErr w:type="spellEnd"/>
           </w:p>
         </w:tc>
         <w:tc>
@@ -9264,11 +8536,9 @@
               <w:jc w:val="center"/>
               <w:cnfStyle w:val="000000000000" w:firstRow="0" w:lastRow="0" w:firstColumn="0" w:lastColumn="0" w:oddVBand="0" w:evenVBand="0" w:oddHBand="0" w:evenHBand="0" w:firstRowFirstColumn="0" w:firstRowLastColumn="0" w:lastRowFirstColumn="0" w:lastRowLastColumn="0"/>
             </w:pPr>
-            <w:proofErr w:type="spellStart"/>
             <w:r>
               <w:t>Pregnancy</w:t>
             </w:r>
-            <w:proofErr w:type="spellEnd"/>
           </w:p>
         </w:tc>
         <w:tc>
@@ -9284,26 +8554,16 @@
               <w:t>Blood</w:t>
             </w:r>
             <w:r>
-              <w:t xml:space="preserve"> = </w:t>
-            </w:r>
-            <w:proofErr w:type="spellStart"/>
-            <w:r>
-              <w:t>true</w:t>
-            </w:r>
-            <w:proofErr w:type="spellEnd"/>
-          </w:p>
-          <w:p>
-            <w:pPr>
-              <w:jc w:val="center"/>
-              <w:cnfStyle w:val="000000000000" w:firstRow="0" w:lastRow="0" w:firstColumn="0" w:lastColumn="0" w:oddVBand="0" w:evenVBand="0" w:oddHBand="0" w:evenHBand="0" w:firstRowFirstColumn="0" w:firstRowLastColumn="0" w:lastRowFirstColumn="0" w:lastRowLastColumn="0"/>
-            </w:pPr>
-            <w:proofErr w:type="spellStart"/>
-            <w:r>
-              <w:t>Scan</w:t>
-            </w:r>
-            <w:proofErr w:type="spellEnd"/>
-            <w:r>
-              <w:t xml:space="preserve"> = false</w:t>
+              <w:t xml:space="preserve"> = true</w:t>
+            </w:r>
+          </w:p>
+          <w:p>
+            <w:pPr>
+              <w:jc w:val="center"/>
+              <w:cnfStyle w:val="000000000000" w:firstRow="0" w:lastRow="0" w:firstColumn="0" w:lastColumn="0" w:oddVBand="0" w:evenVBand="0" w:oddHBand="0" w:evenHBand="0" w:firstRowFirstColumn="0" w:firstRowLastColumn="0" w:lastRowFirstColumn="0" w:lastRowLastColumn="0"/>
+            </w:pPr>
+            <w:r>
+              <w:t>Scan = false</w:t>
             </w:r>
           </w:p>
         </w:tc>
@@ -9331,13 +8591,8 @@
               <w:cnfStyle w:val="000000000000" w:firstRow="0" w:lastRow="0" w:firstColumn="0" w:lastColumn="0" w:oddVBand="0" w:evenVBand="0" w:oddHBand="0" w:evenHBand="0" w:firstRowFirstColumn="0" w:firstRowLastColumn="0" w:lastRowFirstColumn="0" w:lastRowLastColumn="0"/>
             </w:pPr>
             <w:r>
-              <w:t xml:space="preserve">Inverse </w:t>
-            </w:r>
-            <w:proofErr w:type="spellStart"/>
-            <w:r>
-              <w:t>topological</w:t>
-            </w:r>
-            <w:proofErr w:type="spellEnd"/>
+              <w:t>Inverse topological</w:t>
+            </w:r>
           </w:p>
         </w:tc>
         <w:tc>
@@ -9382,11 +8637,9 @@
               <w:jc w:val="center"/>
               <w:cnfStyle w:val="000000100000" w:firstRow="0" w:lastRow="0" w:firstColumn="0" w:lastColumn="0" w:oddVBand="0" w:evenVBand="0" w:oddHBand="1" w:evenHBand="0" w:firstRowFirstColumn="0" w:firstRowLastColumn="0" w:lastRowFirstColumn="0" w:lastRowLastColumn="0"/>
             </w:pPr>
-            <w:proofErr w:type="spellStart"/>
             <w:r>
               <w:t>Pregnancy</w:t>
             </w:r>
-            <w:proofErr w:type="spellEnd"/>
           </w:p>
         </w:tc>
         <w:tc>
@@ -9402,26 +8655,16 @@
               <w:t>Blood</w:t>
             </w:r>
             <w:r>
-              <w:t xml:space="preserve"> = </w:t>
-            </w:r>
-            <w:proofErr w:type="spellStart"/>
-            <w:r>
-              <w:t>true</w:t>
-            </w:r>
-            <w:proofErr w:type="spellEnd"/>
-          </w:p>
-          <w:p>
-            <w:pPr>
-              <w:jc w:val="center"/>
-              <w:cnfStyle w:val="000000100000" w:firstRow="0" w:lastRow="0" w:firstColumn="0" w:lastColumn="0" w:oddVBand="0" w:evenVBand="0" w:oddHBand="1" w:evenHBand="0" w:firstRowFirstColumn="0" w:firstRowLastColumn="0" w:lastRowFirstColumn="0" w:lastRowLastColumn="0"/>
-            </w:pPr>
-            <w:proofErr w:type="spellStart"/>
-            <w:r>
-              <w:t>Scan</w:t>
-            </w:r>
-            <w:proofErr w:type="spellEnd"/>
-            <w:r>
-              <w:t xml:space="preserve"> = false</w:t>
+              <w:t xml:space="preserve"> = true</w:t>
+            </w:r>
+          </w:p>
+          <w:p>
+            <w:pPr>
+              <w:jc w:val="center"/>
+              <w:cnfStyle w:val="000000100000" w:firstRow="0" w:lastRow="0" w:firstColumn="0" w:lastColumn="0" w:oddVBand="0" w:evenVBand="0" w:oddHBand="1" w:evenHBand="0" w:firstRowFirstColumn="0" w:firstRowLastColumn="0" w:lastRowFirstColumn="0" w:lastRowLastColumn="0"/>
+            </w:pPr>
+            <w:r>
+              <w:t>Scan = false</w:t>
             </w:r>
           </w:p>
         </w:tc>
@@ -9448,11 +8691,9 @@
               <w:jc w:val="center"/>
               <w:cnfStyle w:val="000000100000" w:firstRow="0" w:lastRow="0" w:firstColumn="0" w:lastColumn="0" w:oddVBand="0" w:evenVBand="0" w:oddHBand="1" w:evenHBand="0" w:firstRowFirstColumn="0" w:firstRowLastColumn="0" w:lastRowFirstColumn="0" w:lastRowLastColumn="0"/>
             </w:pPr>
-            <w:proofErr w:type="spellStart"/>
             <w:r>
               <w:t>MinDegree</w:t>
             </w:r>
-            <w:proofErr w:type="spellEnd"/>
           </w:p>
         </w:tc>
         <w:tc>
@@ -9500,11 +8741,9 @@
               <w:jc w:val="center"/>
               <w:cnfStyle w:val="000000000000" w:firstRow="0" w:lastRow="0" w:firstColumn="0" w:lastColumn="0" w:oddVBand="0" w:evenVBand="0" w:oddHBand="0" w:evenHBand="0" w:firstRowFirstColumn="0" w:firstRowLastColumn="0" w:lastRowFirstColumn="0" w:lastRowLastColumn="0"/>
             </w:pPr>
-            <w:proofErr w:type="spellStart"/>
             <w:r>
               <w:t>Pregnancy</w:t>
             </w:r>
-            <w:proofErr w:type="spellEnd"/>
           </w:p>
         </w:tc>
         <w:tc>
@@ -9523,26 +8762,16 @@
               <w:t>Blood</w:t>
             </w:r>
             <w:r>
-              <w:t xml:space="preserve"> = </w:t>
-            </w:r>
-            <w:proofErr w:type="spellStart"/>
-            <w:r>
-              <w:t>true</w:t>
-            </w:r>
-            <w:proofErr w:type="spellEnd"/>
-          </w:p>
-          <w:p>
-            <w:pPr>
-              <w:jc w:val="center"/>
-              <w:cnfStyle w:val="000000000000" w:firstRow="0" w:lastRow="0" w:firstColumn="0" w:lastColumn="0" w:oddVBand="0" w:evenVBand="0" w:oddHBand="0" w:evenHBand="0" w:firstRowFirstColumn="0" w:firstRowLastColumn="0" w:lastRowFirstColumn="0" w:lastRowLastColumn="0"/>
-            </w:pPr>
-            <w:proofErr w:type="spellStart"/>
-            <w:r>
-              <w:t>Scan</w:t>
-            </w:r>
-            <w:proofErr w:type="spellEnd"/>
-            <w:r>
-              <w:t xml:space="preserve"> = false</w:t>
+              <w:t xml:space="preserve"> = true</w:t>
+            </w:r>
+          </w:p>
+          <w:p>
+            <w:pPr>
+              <w:jc w:val="center"/>
+              <w:cnfStyle w:val="000000000000" w:firstRow="0" w:lastRow="0" w:firstColumn="0" w:lastColumn="0" w:oddVBand="0" w:evenVBand="0" w:oddHBand="0" w:evenHBand="0" w:firstRowFirstColumn="0" w:firstRowLastColumn="0" w:lastRowFirstColumn="0" w:lastRowLastColumn="0"/>
+            </w:pPr>
+            <w:r>
+              <w:t>Scan = false</w:t>
             </w:r>
           </w:p>
         </w:tc>
@@ -9575,11 +8804,9 @@
               <w:jc w:val="center"/>
               <w:cnfStyle w:val="000000000000" w:firstRow="0" w:lastRow="0" w:firstColumn="0" w:lastColumn="0" w:oddVBand="0" w:evenVBand="0" w:oddHBand="0" w:evenHBand="0" w:firstRowFirstColumn="0" w:firstRowLastColumn="0" w:lastRowFirstColumn="0" w:lastRowLastColumn="0"/>
             </w:pPr>
-            <w:proofErr w:type="spellStart"/>
             <w:r>
               <w:t>MinFill</w:t>
             </w:r>
-            <w:proofErr w:type="spellEnd"/>
           </w:p>
         </w:tc>
         <w:tc>
@@ -9651,15 +8878,7 @@
               <w:cnfStyle w:val="000000100000" w:firstRow="0" w:lastRow="0" w:firstColumn="0" w:lastColumn="0" w:oddVBand="0" w:evenVBand="0" w:oddHBand="1" w:evenHBand="0" w:firstRowFirstColumn="0" w:firstRowLastColumn="0" w:lastRowFirstColumn="0" w:lastRowLastColumn="0"/>
             </w:pPr>
             <w:r>
-              <w:t>T</w:t>
-            </w:r>
-            <w:proofErr w:type="gramStart"/>
-            <w:r>
-              <w:t>=”Car</w:t>
-            </w:r>
-            <w:proofErr w:type="gramEnd"/>
-            <w:r>
-              <w:t>”</w:t>
+              <w:t>T=”Car”</w:t>
             </w:r>
           </w:p>
         </w:tc>
@@ -9693,13 +8912,8 @@
               <w:cnfStyle w:val="000000100000" w:firstRow="0" w:lastRow="0" w:firstColumn="0" w:lastColumn="0" w:oddVBand="0" w:evenVBand="0" w:oddHBand="1" w:evenHBand="0" w:firstRowFirstColumn="0" w:firstRowLastColumn="0" w:lastRowFirstColumn="0" w:lastRowLastColumn="0"/>
             </w:pPr>
             <w:r>
-              <w:t xml:space="preserve">Inverse </w:t>
-            </w:r>
-            <w:proofErr w:type="spellStart"/>
-            <w:r>
-              <w:t>topological</w:t>
-            </w:r>
-            <w:proofErr w:type="spellEnd"/>
+              <w:t>Inverse topological</w:t>
+            </w:r>
           </w:p>
         </w:tc>
         <w:tc>
@@ -9763,15 +8977,7 @@
               <w:cnfStyle w:val="000000000000" w:firstRow="0" w:lastRow="0" w:firstColumn="0" w:lastColumn="0" w:oddVBand="0" w:evenVBand="0" w:oddHBand="0" w:evenHBand="0" w:firstRowFirstColumn="0" w:firstRowLastColumn="0" w:lastRowFirstColumn="0" w:lastRowLastColumn="0"/>
             </w:pPr>
             <w:r>
-              <w:t>T</w:t>
-            </w:r>
-            <w:proofErr w:type="gramStart"/>
-            <w:r>
-              <w:t>=”Car</w:t>
-            </w:r>
-            <w:proofErr w:type="gramEnd"/>
-            <w:r>
-              <w:t>”</w:t>
+              <w:t>T=”Car”</w:t>
             </w:r>
           </w:p>
         </w:tc>
@@ -9798,11 +9004,9 @@
               <w:jc w:val="center"/>
               <w:cnfStyle w:val="000000000000" w:firstRow="0" w:lastRow="0" w:firstColumn="0" w:lastColumn="0" w:oddVBand="0" w:evenVBand="0" w:oddHBand="0" w:evenHBand="0" w:firstRowFirstColumn="0" w:firstRowLastColumn="0" w:lastRowFirstColumn="0" w:lastRowLastColumn="0"/>
             </w:pPr>
-            <w:proofErr w:type="spellStart"/>
             <w:r>
               <w:t>MinDegree</w:t>
             </w:r>
-            <w:proofErr w:type="spellEnd"/>
           </w:p>
         </w:tc>
         <w:tc>
@@ -9862,15 +9066,7 @@
               <w:cnfStyle w:val="000000100000" w:firstRow="0" w:lastRow="0" w:firstColumn="0" w:lastColumn="0" w:oddVBand="0" w:evenVBand="0" w:oddHBand="1" w:evenHBand="0" w:firstRowFirstColumn="0" w:firstRowLastColumn="0" w:lastRowFirstColumn="0" w:lastRowLastColumn="0"/>
             </w:pPr>
             <w:r>
-              <w:t>T</w:t>
-            </w:r>
-            <w:proofErr w:type="gramStart"/>
-            <w:r>
-              <w:t>=”Car</w:t>
-            </w:r>
-            <w:proofErr w:type="gramEnd"/>
-            <w:r>
-              <w:t>”</w:t>
+              <w:t>T=”Car”</w:t>
             </w:r>
           </w:p>
         </w:tc>
@@ -9897,11 +9093,9 @@
               <w:jc w:val="center"/>
               <w:cnfStyle w:val="000000100000" w:firstRow="0" w:lastRow="0" w:firstColumn="0" w:lastColumn="0" w:oddVBand="0" w:evenVBand="0" w:oddHBand="1" w:evenHBand="0" w:firstRowFirstColumn="0" w:firstRowLastColumn="0" w:lastRowFirstColumn="0" w:lastRowLastColumn="0"/>
             </w:pPr>
-            <w:proofErr w:type="spellStart"/>
             <w:r>
               <w:t>MinFill</w:t>
             </w:r>
-            <w:proofErr w:type="spellEnd"/>
           </w:p>
         </w:tc>
         <w:tc>
@@ -9958,20 +9152,7 @@
               <w:cnfStyle w:val="000000000000" w:firstRow="0" w:lastRow="0" w:firstColumn="0" w:lastColumn="0" w:oddVBand="0" w:evenVBand="0" w:oddHBand="0" w:evenHBand="0" w:firstRowFirstColumn="0" w:firstRowLastColumn="0" w:lastRowFirstColumn="0" w:lastRowLastColumn="0"/>
             </w:pPr>
             <w:r>
-              <w:t>O</w:t>
-            </w:r>
-            <w:proofErr w:type="gramStart"/>
-            <w:r>
-              <w:t>=”</w:t>
-            </w:r>
-            <w:proofErr w:type="spellStart"/>
-            <w:r>
-              <w:t>Emp</w:t>
-            </w:r>
-            <w:proofErr w:type="spellEnd"/>
-            <w:proofErr w:type="gramEnd"/>
-            <w:r>
-              <w:t>”</w:t>
+              <w:t>O=”Emp”</w:t>
             </w:r>
           </w:p>
         </w:tc>
@@ -9999,13 +9180,8 @@
               <w:cnfStyle w:val="000000000000" w:firstRow="0" w:lastRow="0" w:firstColumn="0" w:lastColumn="0" w:oddVBand="0" w:evenVBand="0" w:oddHBand="0" w:evenHBand="0" w:firstRowFirstColumn="0" w:firstRowLastColumn="0" w:lastRowFirstColumn="0" w:lastRowLastColumn="0"/>
             </w:pPr>
             <w:r>
-              <w:t xml:space="preserve">Inverse </w:t>
-            </w:r>
-            <w:proofErr w:type="spellStart"/>
-            <w:r>
-              <w:t>topological</w:t>
-            </w:r>
-            <w:proofErr w:type="spellEnd"/>
+              <w:t>Inverse topological</w:t>
+            </w:r>
           </w:p>
         </w:tc>
         <w:tc>
@@ -10065,20 +9241,7 @@
               <w:cnfStyle w:val="000000100000" w:firstRow="0" w:lastRow="0" w:firstColumn="0" w:lastColumn="0" w:oddVBand="0" w:evenVBand="0" w:oddHBand="1" w:evenHBand="0" w:firstRowFirstColumn="0" w:firstRowLastColumn="0" w:lastRowFirstColumn="0" w:lastRowLastColumn="0"/>
             </w:pPr>
             <w:r>
-              <w:t>O</w:t>
-            </w:r>
-            <w:proofErr w:type="gramStart"/>
-            <w:r>
-              <w:t>=”</w:t>
-            </w:r>
-            <w:proofErr w:type="spellStart"/>
-            <w:r>
-              <w:t>Emp</w:t>
-            </w:r>
-            <w:proofErr w:type="spellEnd"/>
-            <w:proofErr w:type="gramEnd"/>
-            <w:r>
-              <w:t>”</w:t>
+              <w:t>O=”Emp”</w:t>
             </w:r>
           </w:p>
         </w:tc>
@@ -10105,11 +9268,9 @@
               <w:jc w:val="center"/>
               <w:cnfStyle w:val="000000100000" w:firstRow="0" w:lastRow="0" w:firstColumn="0" w:lastColumn="0" w:oddVBand="0" w:evenVBand="0" w:oddHBand="1" w:evenHBand="0" w:firstRowFirstColumn="0" w:firstRowLastColumn="0" w:lastRowFirstColumn="0" w:lastRowLastColumn="0"/>
             </w:pPr>
-            <w:proofErr w:type="spellStart"/>
             <w:r>
               <w:t>MinDegree</w:t>
             </w:r>
-            <w:proofErr w:type="spellEnd"/>
           </w:p>
         </w:tc>
         <w:tc>
@@ -10175,20 +9336,7 @@
               <w:cnfStyle w:val="000000000000" w:firstRow="0" w:lastRow="0" w:firstColumn="0" w:lastColumn="0" w:oddVBand="0" w:evenVBand="0" w:oddHBand="0" w:evenHBand="0" w:firstRowFirstColumn="0" w:firstRowLastColumn="0" w:lastRowFirstColumn="0" w:lastRowLastColumn="0"/>
             </w:pPr>
             <w:r>
-              <w:t>O</w:t>
-            </w:r>
-            <w:proofErr w:type="gramStart"/>
-            <w:r>
-              <w:t>=”</w:t>
-            </w:r>
-            <w:proofErr w:type="spellStart"/>
-            <w:r>
-              <w:t>Emp</w:t>
-            </w:r>
-            <w:proofErr w:type="spellEnd"/>
-            <w:proofErr w:type="gramEnd"/>
-            <w:r>
-              <w:t>”</w:t>
+              <w:t>O=”Emp”</w:t>
             </w:r>
           </w:p>
         </w:tc>
@@ -10221,11 +9369,9 @@
               <w:jc w:val="center"/>
               <w:cnfStyle w:val="000000000000" w:firstRow="0" w:lastRow="0" w:firstColumn="0" w:lastColumn="0" w:oddVBand="0" w:evenVBand="0" w:oddHBand="0" w:evenHBand="0" w:firstRowFirstColumn="0" w:firstRowLastColumn="0" w:lastRowFirstColumn="0" w:lastRowLastColumn="0"/>
             </w:pPr>
-            <w:proofErr w:type="spellStart"/>
             <w:r>
               <w:t>MinFill</w:t>
             </w:r>
-            <w:proofErr w:type="spellEnd"/>
           </w:p>
         </w:tc>
         <w:tc>
@@ -10299,13 +9445,8 @@
             <w:r>
               <w:t>HR</w:t>
             </w:r>
-            <w:proofErr w:type="gramStart"/>
-            <w:r>
-              <w:t>=”LOW</w:t>
-            </w:r>
-            <w:proofErr w:type="gramEnd"/>
-            <w:r>
-              <w:t>”</w:t>
+            <w:r>
+              <w:t>=”LOW”</w:t>
             </w:r>
           </w:p>
         </w:tc>
@@ -10339,13 +9480,8 @@
               <w:cnfStyle w:val="000000100000" w:firstRow="0" w:lastRow="0" w:firstColumn="0" w:lastColumn="0" w:oddVBand="0" w:evenVBand="0" w:oddHBand="1" w:evenHBand="0" w:firstRowFirstColumn="0" w:firstRowLastColumn="0" w:lastRowFirstColumn="0" w:lastRowLastColumn="0"/>
             </w:pPr>
             <w:r>
-              <w:t xml:space="preserve">Inverse </w:t>
-            </w:r>
-            <w:proofErr w:type="spellStart"/>
-            <w:r>
-              <w:t>topological</w:t>
-            </w:r>
-            <w:proofErr w:type="spellEnd"/>
+              <w:t>Inverse topological</w:t>
+            </w:r>
           </w:p>
         </w:tc>
         <w:tc>
@@ -10407,13 +9543,8 @@
             <w:r>
               <w:t>HR</w:t>
             </w:r>
-            <w:proofErr w:type="gramStart"/>
-            <w:r>
-              <w:t>=”LOW</w:t>
-            </w:r>
-            <w:proofErr w:type="gramEnd"/>
-            <w:r>
-              <w:t>”</w:t>
+            <w:r>
+              <w:t>=”LOW”</w:t>
             </w:r>
           </w:p>
         </w:tc>
@@ -10440,11 +9571,9 @@
               <w:jc w:val="center"/>
               <w:cnfStyle w:val="000000000000" w:firstRow="0" w:lastRow="0" w:firstColumn="0" w:lastColumn="0" w:oddVBand="0" w:evenVBand="0" w:oddHBand="0" w:evenHBand="0" w:firstRowFirstColumn="0" w:firstRowLastColumn="0" w:lastRowFirstColumn="0" w:lastRowLastColumn="0"/>
             </w:pPr>
-            <w:proofErr w:type="spellStart"/>
             <w:r>
               <w:t>MinDegree</w:t>
             </w:r>
-            <w:proofErr w:type="spellEnd"/>
           </w:p>
         </w:tc>
         <w:tc>
@@ -10506,13 +9635,8 @@
             <w:r>
               <w:t>HR</w:t>
             </w:r>
-            <w:proofErr w:type="gramStart"/>
-            <w:r>
-              <w:t>=”LOW</w:t>
-            </w:r>
-            <w:proofErr w:type="gramEnd"/>
-            <w:r>
-              <w:t>”</w:t>
+            <w:r>
+              <w:t>=”LOW”</w:t>
             </w:r>
           </w:p>
         </w:tc>
@@ -10539,11 +9663,9 @@
               <w:jc w:val="center"/>
               <w:cnfStyle w:val="000000100000" w:firstRow="0" w:lastRow="0" w:firstColumn="0" w:lastColumn="0" w:oddVBand="0" w:evenVBand="0" w:oddHBand="1" w:evenHBand="0" w:firstRowFirstColumn="0" w:firstRowLastColumn="0" w:lastRowFirstColumn="0" w:lastRowLastColumn="0"/>
             </w:pPr>
-            <w:proofErr w:type="spellStart"/>
             <w:r>
               <w:t>MinFill</w:t>
             </w:r>
-            <w:proofErr w:type="spellEnd"/>
           </w:p>
         </w:tc>
         <w:tc>
@@ -10602,13 +9724,8 @@
             <w:r>
               <w:t>VENTTUBE</w:t>
             </w:r>
-            <w:proofErr w:type="gramStart"/>
-            <w:r>
-              <w:t>=”LOW</w:t>
-            </w:r>
-            <w:proofErr w:type="gramEnd"/>
-            <w:r>
-              <w:t>”</w:t>
+            <w:r>
+              <w:t>=”LOW”</w:t>
             </w:r>
           </w:p>
         </w:tc>
@@ -10636,13 +9753,8 @@
               <w:cnfStyle w:val="000000000000" w:firstRow="0" w:lastRow="0" w:firstColumn="0" w:lastColumn="0" w:oddVBand="0" w:evenVBand="0" w:oddHBand="0" w:evenHBand="0" w:firstRowFirstColumn="0" w:firstRowLastColumn="0" w:lastRowFirstColumn="0" w:lastRowLastColumn="0"/>
             </w:pPr>
             <w:r>
-              <w:t xml:space="preserve">Inverse </w:t>
-            </w:r>
-            <w:proofErr w:type="spellStart"/>
-            <w:r>
-              <w:t>topological</w:t>
-            </w:r>
-            <w:proofErr w:type="spellEnd"/>
+              <w:t>Inverse topological</w:t>
+            </w:r>
           </w:p>
         </w:tc>
         <w:tc>
@@ -10704,13 +9816,8 @@
             <w:r>
               <w:t>VENTTUBE</w:t>
             </w:r>
-            <w:proofErr w:type="gramStart"/>
-            <w:r>
-              <w:t>=”LOW</w:t>
-            </w:r>
-            <w:proofErr w:type="gramEnd"/>
-            <w:r>
-              <w:t>”</w:t>
+            <w:r>
+              <w:t>=”LOW”</w:t>
             </w:r>
           </w:p>
         </w:tc>
@@ -10737,11 +9844,9 @@
               <w:jc w:val="center"/>
               <w:cnfStyle w:val="000000100000" w:firstRow="0" w:lastRow="0" w:firstColumn="0" w:lastColumn="0" w:oddVBand="0" w:evenVBand="0" w:oddHBand="1" w:evenHBand="0" w:firstRowFirstColumn="0" w:firstRowLastColumn="0" w:lastRowFirstColumn="0" w:lastRowLastColumn="0"/>
             </w:pPr>
-            <w:proofErr w:type="spellStart"/>
             <w:r>
               <w:t>MinDegree</w:t>
             </w:r>
-            <w:proofErr w:type="spellEnd"/>
           </w:p>
         </w:tc>
         <w:tc>
@@ -10800,13 +9905,8 @@
             <w:r>
               <w:t>VENTTUBE</w:t>
             </w:r>
-            <w:proofErr w:type="gramStart"/>
-            <w:r>
-              <w:t>=”LOW</w:t>
-            </w:r>
-            <w:proofErr w:type="gramEnd"/>
-            <w:r>
-              <w:t>”</w:t>
+            <w:r>
+              <w:t>=”LOW”</w:t>
             </w:r>
           </w:p>
         </w:tc>
@@ -10833,11 +9933,9 @@
               <w:jc w:val="center"/>
               <w:cnfStyle w:val="000000000000" w:firstRow="0" w:lastRow="0" w:firstColumn="0" w:lastColumn="0" w:oddVBand="0" w:evenVBand="0" w:oddHBand="0" w:evenHBand="0" w:firstRowFirstColumn="0" w:firstRowLastColumn="0" w:lastRowFirstColumn="0" w:lastRowLastColumn="0"/>
             </w:pPr>
-            <w:proofErr w:type="spellStart"/>
             <w:r>
               <w:t>MinFill</w:t>
             </w:r>
-            <w:proofErr w:type="spellEnd"/>
           </w:p>
         </w:tc>
         <w:tc>
@@ -10899,13 +9997,8 @@
             <w:r>
               <w:t>VENTLUNG</w:t>
             </w:r>
-            <w:proofErr w:type="gramStart"/>
-            <w:r>
-              <w:t>=”ZERO</w:t>
-            </w:r>
-            <w:proofErr w:type="gramEnd"/>
-            <w:r>
-              <w:t>”</w:t>
+            <w:r>
+              <w:t>=”ZERO”</w:t>
             </w:r>
           </w:p>
           <w:p>
@@ -10916,13 +10009,8 @@
             <w:r>
               <w:t>VENTTUBE</w:t>
             </w:r>
-            <w:proofErr w:type="gramStart"/>
-            <w:r>
-              <w:t>=”LOW</w:t>
-            </w:r>
-            <w:proofErr w:type="gramEnd"/>
-            <w:r>
-              <w:t>”</w:t>
+            <w:r>
+              <w:t>=”LOW”</w:t>
             </w:r>
           </w:p>
         </w:tc>
@@ -10950,13 +10038,8 @@
               <w:cnfStyle w:val="000000100000" w:firstRow="0" w:lastRow="0" w:firstColumn="0" w:lastColumn="0" w:oddVBand="0" w:evenVBand="0" w:oddHBand="1" w:evenHBand="0" w:firstRowFirstColumn="0" w:firstRowLastColumn="0" w:lastRowFirstColumn="0" w:lastRowLastColumn="0"/>
             </w:pPr>
             <w:r>
-              <w:t xml:space="preserve">Inverse </w:t>
-            </w:r>
-            <w:proofErr w:type="spellStart"/>
-            <w:r>
-              <w:t>topological</w:t>
-            </w:r>
-            <w:proofErr w:type="spellEnd"/>
+              <w:t>Inverse topological</w:t>
+            </w:r>
           </w:p>
         </w:tc>
         <w:tc>
@@ -11015,13 +10098,8 @@
             <w:r>
               <w:t>VENTLUNG</w:t>
             </w:r>
-            <w:proofErr w:type="gramStart"/>
-            <w:r>
-              <w:t>=”ZERO</w:t>
-            </w:r>
-            <w:proofErr w:type="gramEnd"/>
-            <w:r>
-              <w:t>”</w:t>
+            <w:r>
+              <w:t>=”ZERO”</w:t>
             </w:r>
           </w:p>
           <w:p>
@@ -11032,13 +10110,8 @@
             <w:r>
               <w:t>VENTTUBE</w:t>
             </w:r>
-            <w:proofErr w:type="gramStart"/>
-            <w:r>
-              <w:t>=”LOW</w:t>
-            </w:r>
-            <w:proofErr w:type="gramEnd"/>
-            <w:r>
-              <w:t>”</w:t>
+            <w:r>
+              <w:t>=”LOW”</w:t>
             </w:r>
           </w:p>
         </w:tc>
@@ -11065,11 +10138,9 @@
               <w:jc w:val="center"/>
               <w:cnfStyle w:val="000000000000" w:firstRow="0" w:lastRow="0" w:firstColumn="0" w:lastColumn="0" w:oddVBand="0" w:evenVBand="0" w:oddHBand="0" w:evenHBand="0" w:firstRowFirstColumn="0" w:firstRowLastColumn="0" w:lastRowFirstColumn="0" w:lastRowLastColumn="0"/>
             </w:pPr>
-            <w:proofErr w:type="spellStart"/>
             <w:r>
               <w:t>MinDegree</w:t>
             </w:r>
-            <w:proofErr w:type="spellEnd"/>
           </w:p>
         </w:tc>
         <w:tc>
@@ -11140,13 +10211,8 @@
             <w:r>
               <w:t>VENTLUNG</w:t>
             </w:r>
-            <w:proofErr w:type="gramStart"/>
-            <w:r>
-              <w:t>=”ZERO</w:t>
-            </w:r>
-            <w:proofErr w:type="gramEnd"/>
-            <w:r>
-              <w:t>”</w:t>
+            <w:r>
+              <w:t>=”ZERO”</w:t>
             </w:r>
           </w:p>
           <w:p>
@@ -11157,13 +10223,8 @@
             <w:r>
               <w:t>VENTTUBE</w:t>
             </w:r>
-            <w:proofErr w:type="gramStart"/>
-            <w:r>
-              <w:t>=”LOW</w:t>
-            </w:r>
-            <w:proofErr w:type="gramEnd"/>
-            <w:r>
-              <w:t>”</w:t>
+            <w:r>
+              <w:t>=”LOW”</w:t>
             </w:r>
           </w:p>
         </w:tc>
@@ -11196,11 +10257,9 @@
               <w:jc w:val="center"/>
               <w:cnfStyle w:val="000000100000" w:firstRow="0" w:lastRow="0" w:firstColumn="0" w:lastColumn="0" w:oddVBand="0" w:evenVBand="0" w:oddHBand="1" w:evenHBand="0" w:firstRowFirstColumn="0" w:firstRowLastColumn="0" w:lastRowFirstColumn="0" w:lastRowLastColumn="0"/>
             </w:pPr>
-            <w:proofErr w:type="spellStart"/>
             <w:r>
               <w:t>MinFill</w:t>
             </w:r>
-            <w:proofErr w:type="spellEnd"/>
           </w:p>
         </w:tc>
         <w:tc>
@@ -11307,13 +10366,8 @@
               <w:cnfStyle w:val="000000000000" w:firstRow="0" w:lastRow="0" w:firstColumn="0" w:lastColumn="0" w:oddVBand="0" w:evenVBand="0" w:oddHBand="0" w:evenHBand="0" w:firstRowFirstColumn="0" w:firstRowLastColumn="0" w:lastRowFirstColumn="0" w:lastRowLastColumn="0"/>
             </w:pPr>
             <w:r>
-              <w:t xml:space="preserve">Inverse </w:t>
-            </w:r>
-            <w:proofErr w:type="spellStart"/>
-            <w:r>
-              <w:t>topological</w:t>
-            </w:r>
-            <w:proofErr w:type="spellEnd"/>
+              <w:t>Inverse topological</w:t>
+            </w:r>
           </w:p>
         </w:tc>
         <w:tc>
@@ -11406,11 +10460,9 @@
               <w:jc w:val="center"/>
               <w:cnfStyle w:val="000000100000" w:firstRow="0" w:lastRow="0" w:firstColumn="0" w:lastColumn="0" w:oddVBand="0" w:evenVBand="0" w:oddHBand="1" w:evenHBand="0" w:firstRowFirstColumn="0" w:firstRowLastColumn="0" w:lastRowFirstColumn="0" w:lastRowLastColumn="0"/>
             </w:pPr>
-            <w:proofErr w:type="spellStart"/>
             <w:r>
               <w:t>MinDegree</w:t>
             </w:r>
-            <w:proofErr w:type="spellEnd"/>
           </w:p>
         </w:tc>
         <w:tc>
@@ -11497,11 +10549,9 @@
               <w:jc w:val="center"/>
               <w:cnfStyle w:val="000000000000" w:firstRow="0" w:lastRow="0" w:firstColumn="0" w:lastColumn="0" w:oddVBand="0" w:evenVBand="0" w:oddHBand="0" w:evenHBand="0" w:firstRowFirstColumn="0" w:firstRowLastColumn="0" w:lastRowFirstColumn="0" w:lastRowLastColumn="0"/>
             </w:pPr>
-            <w:proofErr w:type="spellStart"/>
             <w:r>
               <w:t>MinFill</w:t>
             </w:r>
-            <w:proofErr w:type="spellEnd"/>
           </w:p>
         </w:tc>
         <w:tc>
@@ -11563,18 +10613,8 @@
             <w:r>
               <w:t>DIFFN_DUMMY_1</w:t>
             </w:r>
-            <w:proofErr w:type="gramStart"/>
-            <w:r>
-              <w:t>=”</w:t>
-            </w:r>
-            <w:proofErr w:type="spellStart"/>
-            <w:r>
-              <w:t>Dummy</w:t>
-            </w:r>
-            <w:proofErr w:type="spellEnd"/>
-            <w:proofErr w:type="gramEnd"/>
-            <w:r>
-              <w:t>”</w:t>
+            <w:r>
+              <w:t>=”Dummy”</w:t>
             </w:r>
           </w:p>
         </w:tc>
@@ -11602,13 +10642,8 @@
               <w:cnfStyle w:val="000000100000" w:firstRow="0" w:lastRow="0" w:firstColumn="0" w:lastColumn="0" w:oddVBand="0" w:evenVBand="0" w:oddHBand="1" w:evenHBand="0" w:firstRowFirstColumn="0" w:firstRowLastColumn="0" w:lastRowFirstColumn="0" w:lastRowLastColumn="0"/>
             </w:pPr>
             <w:r>
-              <w:t xml:space="preserve">Inverse </w:t>
-            </w:r>
-            <w:proofErr w:type="spellStart"/>
-            <w:r>
-              <w:t>topological</w:t>
-            </w:r>
-            <w:proofErr w:type="spellEnd"/>
+              <w:t>Inverse topological</w:t>
+            </w:r>
           </w:p>
         </w:tc>
         <w:tc>
@@ -11667,18 +10702,8 @@
             <w:r>
               <w:t>DIFFN_DUMMY_1</w:t>
             </w:r>
-            <w:proofErr w:type="gramStart"/>
-            <w:r>
-              <w:t>=”</w:t>
-            </w:r>
-            <w:proofErr w:type="spellStart"/>
-            <w:r>
-              <w:t>Dummy</w:t>
-            </w:r>
-            <w:proofErr w:type="spellEnd"/>
-            <w:proofErr w:type="gramEnd"/>
-            <w:r>
-              <w:t>”</w:t>
+            <w:r>
+              <w:t>=”Dummy”</w:t>
             </w:r>
           </w:p>
         </w:tc>
@@ -11705,11 +10730,9 @@
               <w:jc w:val="center"/>
               <w:cnfStyle w:val="000000000000" w:firstRow="0" w:lastRow="0" w:firstColumn="0" w:lastColumn="0" w:oddVBand="0" w:evenVBand="0" w:oddHBand="0" w:evenHBand="0" w:firstRowFirstColumn="0" w:firstRowLastColumn="0" w:lastRowFirstColumn="0" w:lastRowLastColumn="0"/>
             </w:pPr>
-            <w:proofErr w:type="spellStart"/>
             <w:r>
               <w:t>MinDegree</w:t>
             </w:r>
-            <w:proofErr w:type="spellEnd"/>
           </w:p>
         </w:tc>
         <w:tc>
@@ -11771,18 +10794,8 @@
             <w:r>
               <w:t>DIFFN_DUMMY_1</w:t>
             </w:r>
-            <w:proofErr w:type="gramStart"/>
-            <w:r>
-              <w:t>=”</w:t>
-            </w:r>
-            <w:proofErr w:type="spellStart"/>
-            <w:r>
-              <w:t>Dummy</w:t>
-            </w:r>
-            <w:proofErr w:type="spellEnd"/>
-            <w:proofErr w:type="gramEnd"/>
-            <w:r>
-              <w:t>”</w:t>
+            <w:r>
+              <w:t>=”Dummy”</w:t>
             </w:r>
           </w:p>
         </w:tc>
@@ -11809,11 +10822,9 @@
               <w:jc w:val="center"/>
               <w:cnfStyle w:val="000000100000" w:firstRow="0" w:lastRow="0" w:firstColumn="0" w:lastColumn="0" w:oddVBand="0" w:evenVBand="0" w:oddHBand="1" w:evenHBand="0" w:firstRowFirstColumn="0" w:firstRowLastColumn="0" w:lastRowFirstColumn="0" w:lastRowLastColumn="0"/>
             </w:pPr>
-            <w:proofErr w:type="spellStart"/>
             <w:r>
               <w:t>MinFill</w:t>
             </w:r>
-            <w:proofErr w:type="spellEnd"/>
           </w:p>
         </w:tc>
         <w:tc>
@@ -11872,18 +10883,8 @@
             <w:r>
               <w:t>DIFFN_TYPE</w:t>
             </w:r>
-            <w:proofErr w:type="gramStart"/>
-            <w:r>
-              <w:t>=”</w:t>
-            </w:r>
-            <w:proofErr w:type="spellStart"/>
-            <w:r>
-              <w:t>Sens</w:t>
-            </w:r>
-            <w:proofErr w:type="spellEnd"/>
-            <w:proofErr w:type="gramEnd"/>
-            <w:r>
-              <w:t>”</w:t>
+            <w:r>
+              <w:t>=”Sens”</w:t>
             </w:r>
           </w:p>
         </w:tc>
@@ -11911,13 +10912,8 @@
               <w:cnfStyle w:val="000000000000" w:firstRow="0" w:lastRow="0" w:firstColumn="0" w:lastColumn="0" w:oddVBand="0" w:evenVBand="0" w:oddHBand="0" w:evenHBand="0" w:firstRowFirstColumn="0" w:firstRowLastColumn="0" w:lastRowFirstColumn="0" w:lastRowLastColumn="0"/>
             </w:pPr>
             <w:r>
-              <w:t xml:space="preserve">Inverse </w:t>
-            </w:r>
-            <w:proofErr w:type="spellStart"/>
-            <w:r>
-              <w:t>topological</w:t>
-            </w:r>
-            <w:proofErr w:type="spellEnd"/>
+              <w:t>Inverse topological</w:t>
+            </w:r>
           </w:p>
         </w:tc>
         <w:tc>
@@ -11979,18 +10975,8 @@
             <w:r>
               <w:t>DIFFN_TYPE</w:t>
             </w:r>
-            <w:proofErr w:type="gramStart"/>
-            <w:r>
-              <w:t>=”</w:t>
-            </w:r>
-            <w:proofErr w:type="spellStart"/>
-            <w:r>
-              <w:t>Sens</w:t>
-            </w:r>
-            <w:proofErr w:type="spellEnd"/>
-            <w:proofErr w:type="gramEnd"/>
-            <w:r>
-              <w:t>”</w:t>
+            <w:r>
+              <w:t>=”Sens”</w:t>
             </w:r>
           </w:p>
         </w:tc>
@@ -12017,11 +11003,9 @@
               <w:jc w:val="center"/>
               <w:cnfStyle w:val="000000100000" w:firstRow="0" w:lastRow="0" w:firstColumn="0" w:lastColumn="0" w:oddVBand="0" w:evenVBand="0" w:oddHBand="1" w:evenHBand="0" w:firstRowFirstColumn="0" w:firstRowLastColumn="0" w:lastRowFirstColumn="0" w:lastRowLastColumn="0"/>
             </w:pPr>
-            <w:proofErr w:type="spellStart"/>
             <w:r>
               <w:t>MinDegree</w:t>
             </w:r>
-            <w:proofErr w:type="spellEnd"/>
           </w:p>
         </w:tc>
         <w:tc>
@@ -12080,18 +11064,8 @@
             <w:r>
               <w:t>DIFFN_TYPE</w:t>
             </w:r>
-            <w:proofErr w:type="gramStart"/>
-            <w:r>
-              <w:t>=”</w:t>
-            </w:r>
-            <w:proofErr w:type="spellStart"/>
-            <w:r>
-              <w:t>Sens</w:t>
-            </w:r>
-            <w:proofErr w:type="spellEnd"/>
-            <w:proofErr w:type="gramEnd"/>
-            <w:r>
-              <w:t>”</w:t>
+            <w:r>
+              <w:t>=”Sens”</w:t>
             </w:r>
           </w:p>
         </w:tc>
@@ -12118,11 +11092,9 @@
               <w:jc w:val="center"/>
               <w:cnfStyle w:val="000000000000" w:firstRow="0" w:lastRow="0" w:firstColumn="0" w:lastColumn="0" w:oddVBand="0" w:evenVBand="0" w:oddHBand="0" w:evenHBand="0" w:firstRowFirstColumn="0" w:firstRowLastColumn="0" w:lastRowFirstColumn="0" w:lastRowLastColumn="0"/>
             </w:pPr>
-            <w:proofErr w:type="spellStart"/>
             <w:r>
               <w:t>MinFill</w:t>
             </w:r>
-            <w:proofErr w:type="spellEnd"/>
           </w:p>
         </w:tc>
         <w:tc>
@@ -12193,18 +11165,8 @@
             <w:r>
               <w:t>DIFFN_TYPE</w:t>
             </w:r>
-            <w:proofErr w:type="gramStart"/>
-            <w:r>
-              <w:t>=”</w:t>
-            </w:r>
-            <w:proofErr w:type="spellStart"/>
-            <w:r>
-              <w:t>Sens</w:t>
-            </w:r>
-            <w:proofErr w:type="spellEnd"/>
-            <w:proofErr w:type="gramEnd"/>
-            <w:r>
-              <w:t>”</w:t>
+            <w:r>
+              <w:t>=”Sens”</w:t>
             </w:r>
           </w:p>
         </w:tc>
@@ -12232,13 +11194,8 @@
               <w:cnfStyle w:val="000000100000" w:firstRow="0" w:lastRow="0" w:firstColumn="0" w:lastColumn="0" w:oddVBand="0" w:evenVBand="0" w:oddHBand="1" w:evenHBand="0" w:firstRowFirstColumn="0" w:firstRowLastColumn="0" w:lastRowFirstColumn="0" w:lastRowLastColumn="0"/>
             </w:pPr>
             <w:r>
-              <w:t xml:space="preserve">Inverse </w:t>
-            </w:r>
-            <w:proofErr w:type="spellStart"/>
-            <w:r>
-              <w:t>topological</w:t>
-            </w:r>
-            <w:proofErr w:type="spellEnd"/>
+              <w:t>Inverse topological</w:t>
+            </w:r>
           </w:p>
         </w:tc>
         <w:tc>
@@ -12306,18 +11263,8 @@
             <w:r>
               <w:t>DIFFN_TYPE</w:t>
             </w:r>
-            <w:proofErr w:type="gramStart"/>
-            <w:r>
-              <w:t>=”</w:t>
-            </w:r>
-            <w:proofErr w:type="spellStart"/>
-            <w:r>
-              <w:t>Sens</w:t>
-            </w:r>
-            <w:proofErr w:type="spellEnd"/>
-            <w:proofErr w:type="gramEnd"/>
-            <w:r>
-              <w:t>”</w:t>
+            <w:r>
+              <w:t>=”Sens”</w:t>
             </w:r>
           </w:p>
         </w:tc>
@@ -12344,11 +11291,9 @@
               <w:jc w:val="center"/>
               <w:cnfStyle w:val="000000000000" w:firstRow="0" w:lastRow="0" w:firstColumn="0" w:lastColumn="0" w:oddVBand="0" w:evenVBand="0" w:oddHBand="0" w:evenHBand="0" w:firstRowFirstColumn="0" w:firstRowLastColumn="0" w:lastRowFirstColumn="0" w:lastRowLastColumn="0"/>
             </w:pPr>
-            <w:proofErr w:type="spellStart"/>
             <w:r>
               <w:t>MinDegree</w:t>
             </w:r>
-            <w:proofErr w:type="spellEnd"/>
           </w:p>
         </w:tc>
         <w:tc>
@@ -12428,18 +11373,8 @@
             <w:r>
               <w:t>DIFFN_TYPE</w:t>
             </w:r>
-            <w:proofErr w:type="gramStart"/>
-            <w:r>
-              <w:t>=”</w:t>
-            </w:r>
-            <w:proofErr w:type="spellStart"/>
-            <w:r>
-              <w:t>Sens</w:t>
-            </w:r>
-            <w:proofErr w:type="spellEnd"/>
-            <w:proofErr w:type="gramEnd"/>
-            <w:r>
-              <w:t>”</w:t>
+            <w:r>
+              <w:t>=”Sens”</w:t>
             </w:r>
           </w:p>
         </w:tc>
@@ -12472,11 +11407,9 @@
               <w:jc w:val="center"/>
               <w:cnfStyle w:val="000000100000" w:firstRow="0" w:lastRow="0" w:firstColumn="0" w:lastColumn="0" w:oddVBand="0" w:evenVBand="0" w:oddHBand="1" w:evenHBand="0" w:firstRowFirstColumn="0" w:firstRowLastColumn="0" w:lastRowFirstColumn="0" w:lastRowLastColumn="0"/>
             </w:pPr>
-            <w:proofErr w:type="spellStart"/>
             <w:r>
               <w:t>MinFill</w:t>
             </w:r>
-            <w:proofErr w:type="spellEnd"/>
           </w:p>
         </w:tc>
         <w:tc>
@@ -12547,13 +11480,8 @@
             <w:r>
               <w:t>D0_10_d_p</w:t>
             </w:r>
-            <w:proofErr w:type="gramStart"/>
-            <w:r>
-              <w:t>=”A</w:t>
-            </w:r>
-            <w:proofErr w:type="gramEnd"/>
-            <w:r>
-              <w:t>”</w:t>
+            <w:r>
+              <w:t>=”A”</w:t>
             </w:r>
           </w:p>
         </w:tc>
@@ -12587,13 +11515,8 @@
               <w:cnfStyle w:val="000000000000" w:firstRow="0" w:lastRow="0" w:firstColumn="0" w:lastColumn="0" w:oddVBand="0" w:evenVBand="0" w:oddHBand="0" w:evenHBand="0" w:firstRowFirstColumn="0" w:firstRowLastColumn="0" w:lastRowFirstColumn="0" w:lastRowLastColumn="0"/>
             </w:pPr>
             <w:r>
-              <w:t xml:space="preserve">Inverse </w:t>
-            </w:r>
-            <w:proofErr w:type="spellStart"/>
-            <w:r>
-              <w:t>topological</w:t>
-            </w:r>
-            <w:proofErr w:type="spellEnd"/>
+              <w:t>Inverse topological</w:t>
+            </w:r>
           </w:p>
         </w:tc>
         <w:tc>
@@ -12658,13 +11581,8 @@
             <w:r>
               <w:t>D0_10_d_p</w:t>
             </w:r>
-            <w:proofErr w:type="gramStart"/>
-            <w:r>
-              <w:t>=”A</w:t>
-            </w:r>
-            <w:proofErr w:type="gramEnd"/>
-            <w:r>
-              <w:t>”</w:t>
+            <w:r>
+              <w:t>=”A”</w:t>
             </w:r>
           </w:p>
         </w:tc>
@@ -12691,11 +11609,9 @@
               <w:jc w:val="center"/>
               <w:cnfStyle w:val="000000100000" w:firstRow="0" w:lastRow="0" w:firstColumn="0" w:lastColumn="0" w:oddVBand="0" w:evenVBand="0" w:oddHBand="1" w:evenHBand="0" w:firstRowFirstColumn="0" w:firstRowLastColumn="0" w:lastRowFirstColumn="0" w:lastRowLastColumn="0"/>
             </w:pPr>
-            <w:proofErr w:type="spellStart"/>
             <w:r>
               <w:t>MinDegree</w:t>
             </w:r>
-            <w:proofErr w:type="spellEnd"/>
           </w:p>
         </w:tc>
         <w:tc>
@@ -12754,13 +11670,8 @@
             <w:r>
               <w:t>D0_10_d_p</w:t>
             </w:r>
-            <w:proofErr w:type="gramStart"/>
-            <w:r>
-              <w:t>=”A</w:t>
-            </w:r>
-            <w:proofErr w:type="gramEnd"/>
-            <w:r>
-              <w:t>”</w:t>
+            <w:r>
+              <w:t>=”A”</w:t>
             </w:r>
           </w:p>
         </w:tc>
@@ -12787,11 +11698,9 @@
               <w:jc w:val="center"/>
               <w:cnfStyle w:val="000000000000" w:firstRow="0" w:lastRow="0" w:firstColumn="0" w:lastColumn="0" w:oddVBand="0" w:evenVBand="0" w:oddHBand="0" w:evenHBand="0" w:firstRowFirstColumn="0" w:firstRowLastColumn="0" w:lastRowFirstColumn="0" w:lastRowLastColumn="0"/>
             </w:pPr>
-            <w:proofErr w:type="spellStart"/>
             <w:r>
               <w:t>MinFill</w:t>
             </w:r>
-            <w:proofErr w:type="spellEnd"/>
           </w:p>
         </w:tc>
         <w:tc>
@@ -12853,13 +11762,8 @@
             <w:r>
               <w:t>Z_2_a_m</w:t>
             </w:r>
-            <w:proofErr w:type="gramStart"/>
-            <w:r>
-              <w:t>=”F</w:t>
-            </w:r>
-            <w:proofErr w:type="gramEnd"/>
-            <w:r>
-              <w:t>”</w:t>
+            <w:r>
+              <w:t>=”F”</w:t>
             </w:r>
           </w:p>
         </w:tc>
@@ -12887,13 +11791,8 @@
               <w:cnfStyle w:val="000000100000" w:firstRow="0" w:lastRow="0" w:firstColumn="0" w:lastColumn="0" w:oddVBand="0" w:evenVBand="0" w:oddHBand="1" w:evenHBand="0" w:firstRowFirstColumn="0" w:firstRowLastColumn="0" w:lastRowFirstColumn="0" w:lastRowLastColumn="0"/>
             </w:pPr>
             <w:r>
-              <w:t xml:space="preserve">Inverse </w:t>
-            </w:r>
-            <w:proofErr w:type="spellStart"/>
-            <w:r>
-              <w:t>topological</w:t>
-            </w:r>
-            <w:proofErr w:type="spellEnd"/>
+              <w:t>Inverse topological</w:t>
+            </w:r>
           </w:p>
         </w:tc>
         <w:tc>
@@ -12952,13 +11851,8 @@
             <w:r>
               <w:t>Z_2_a_m</w:t>
             </w:r>
-            <w:proofErr w:type="gramStart"/>
-            <w:r>
-              <w:t>=”F</w:t>
-            </w:r>
-            <w:proofErr w:type="gramEnd"/>
-            <w:r>
-              <w:t>”</w:t>
+            <w:r>
+              <w:t>=”F”</w:t>
             </w:r>
           </w:p>
         </w:tc>
@@ -12985,11 +11879,9 @@
               <w:jc w:val="center"/>
               <w:cnfStyle w:val="000000000000" w:firstRow="0" w:lastRow="0" w:firstColumn="0" w:lastColumn="0" w:oddVBand="0" w:evenVBand="0" w:oddHBand="0" w:evenHBand="0" w:firstRowFirstColumn="0" w:firstRowLastColumn="0" w:lastRowFirstColumn="0" w:lastRowLastColumn="0"/>
             </w:pPr>
-            <w:proofErr w:type="spellStart"/>
             <w:r>
               <w:t>MinDegree</w:t>
             </w:r>
-            <w:proofErr w:type="spellEnd"/>
           </w:p>
         </w:tc>
         <w:tc>
@@ -13060,13 +11952,8 @@
             <w:r>
               <w:t>Z_2_a_m</w:t>
             </w:r>
-            <w:proofErr w:type="gramStart"/>
-            <w:r>
-              <w:t>=”F</w:t>
-            </w:r>
-            <w:proofErr w:type="gramEnd"/>
-            <w:r>
-              <w:t>”</w:t>
+            <w:r>
+              <w:t>=”F”</w:t>
             </w:r>
           </w:p>
         </w:tc>
@@ -13099,11 +11986,9 @@
               <w:jc w:val="center"/>
               <w:cnfStyle w:val="000000100000" w:firstRow="0" w:lastRow="0" w:firstColumn="0" w:lastColumn="0" w:oddVBand="0" w:evenVBand="0" w:oddHBand="1" w:evenHBand="0" w:firstRowFirstColumn="0" w:firstRowLastColumn="0" w:lastRowFirstColumn="0" w:lastRowLastColumn="0"/>
             </w:pPr>
-            <w:proofErr w:type="spellStart"/>
             <w:r>
               <w:t>MinFill</w:t>
             </w:r>
-            <w:proofErr w:type="spellEnd"/>
           </w:p>
         </w:tc>
         <w:tc>
@@ -13154,11 +12039,9 @@
               <w:jc w:val="center"/>
               <w:cnfStyle w:val="000000000000" w:firstRow="0" w:lastRow="0" w:firstColumn="0" w:lastColumn="0" w:oddVBand="0" w:evenVBand="0" w:oddHBand="0" w:evenHBand="0" w:firstRowFirstColumn="0" w:firstRowLastColumn="0" w:lastRowFirstColumn="0" w:lastRowLastColumn="0"/>
             </w:pPr>
-            <w:proofErr w:type="spellStart"/>
             <w:r>
               <w:t>PrtCbl</w:t>
             </w:r>
-            <w:proofErr w:type="spellEnd"/>
           </w:p>
         </w:tc>
         <w:tc>
@@ -13173,18 +12056,11 @@
               <w:jc w:val="center"/>
               <w:cnfStyle w:val="000000000000" w:firstRow="0" w:lastRow="0" w:firstColumn="0" w:lastColumn="0" w:oddVBand="0" w:evenVBand="0" w:oddHBand="0" w:evenHBand="0" w:firstRowFirstColumn="0" w:firstRowLastColumn="0" w:lastRowFirstColumn="0" w:lastRowLastColumn="0"/>
             </w:pPr>
-            <w:proofErr w:type="spellStart"/>
             <w:r>
               <w:t>TnrSpply</w:t>
             </w:r>
-            <w:proofErr w:type="spellEnd"/>
-            <w:proofErr w:type="gramStart"/>
-            <w:r>
-              <w:t>=”Low</w:t>
-            </w:r>
-            <w:proofErr w:type="gramEnd"/>
-            <w:r>
-              <w:t>”</w:t>
+            <w:r>
+              <w:t>=”Low”</w:t>
             </w:r>
           </w:p>
         </w:tc>
@@ -13218,13 +12094,8 @@
               <w:cnfStyle w:val="000000000000" w:firstRow="0" w:lastRow="0" w:firstColumn="0" w:lastColumn="0" w:oddVBand="0" w:evenVBand="0" w:oddHBand="0" w:evenHBand="0" w:firstRowFirstColumn="0" w:firstRowLastColumn="0" w:lastRowFirstColumn="0" w:lastRowLastColumn="0"/>
             </w:pPr>
             <w:r>
-              <w:t xml:space="preserve">Inverse </w:t>
-            </w:r>
-            <w:proofErr w:type="spellStart"/>
-            <w:r>
-              <w:t>topological</w:t>
-            </w:r>
-            <w:proofErr w:type="spellEnd"/>
+              <w:t>Inverse topological</w:t>
+            </w:r>
           </w:p>
         </w:tc>
         <w:tc>
@@ -13272,11 +12143,9 @@
               <w:jc w:val="center"/>
               <w:cnfStyle w:val="000000100000" w:firstRow="0" w:lastRow="0" w:firstColumn="0" w:lastColumn="0" w:oddVBand="0" w:evenVBand="0" w:oddHBand="1" w:evenHBand="0" w:firstRowFirstColumn="0" w:firstRowLastColumn="0" w:lastRowFirstColumn="0" w:lastRowLastColumn="0"/>
             </w:pPr>
-            <w:proofErr w:type="spellStart"/>
             <w:r>
               <w:t>PrtCbl</w:t>
             </w:r>
-            <w:proofErr w:type="spellEnd"/>
           </w:p>
         </w:tc>
         <w:tc>
@@ -13288,18 +12157,11 @@
               <w:jc w:val="center"/>
               <w:cnfStyle w:val="000000100000" w:firstRow="0" w:lastRow="0" w:firstColumn="0" w:lastColumn="0" w:oddVBand="0" w:evenVBand="0" w:oddHBand="1" w:evenHBand="0" w:firstRowFirstColumn="0" w:firstRowLastColumn="0" w:lastRowFirstColumn="0" w:lastRowLastColumn="0"/>
             </w:pPr>
-            <w:proofErr w:type="spellStart"/>
             <w:r>
               <w:t>TnrSpply</w:t>
             </w:r>
-            <w:proofErr w:type="spellEnd"/>
-            <w:proofErr w:type="gramStart"/>
-            <w:r>
-              <w:t>=”Low</w:t>
-            </w:r>
-            <w:proofErr w:type="gramEnd"/>
-            <w:r>
-              <w:t>”</w:t>
+            <w:r>
+              <w:t>=”Low”</w:t>
             </w:r>
           </w:p>
         </w:tc>
@@ -13326,11 +12188,9 @@
               <w:jc w:val="center"/>
               <w:cnfStyle w:val="000000100000" w:firstRow="0" w:lastRow="0" w:firstColumn="0" w:lastColumn="0" w:oddVBand="0" w:evenVBand="0" w:oddHBand="1" w:evenHBand="0" w:firstRowFirstColumn="0" w:firstRowLastColumn="0" w:lastRowFirstColumn="0" w:lastRowLastColumn="0"/>
             </w:pPr>
-            <w:proofErr w:type="spellStart"/>
             <w:r>
               <w:t>MinDegree</w:t>
             </w:r>
-            <w:proofErr w:type="spellEnd"/>
           </w:p>
         </w:tc>
         <w:tc>
@@ -13372,11 +12232,9 @@
               <w:jc w:val="center"/>
               <w:cnfStyle w:val="000000000000" w:firstRow="0" w:lastRow="0" w:firstColumn="0" w:lastColumn="0" w:oddVBand="0" w:evenVBand="0" w:oddHBand="0" w:evenHBand="0" w:firstRowFirstColumn="0" w:firstRowLastColumn="0" w:lastRowFirstColumn="0" w:lastRowLastColumn="0"/>
             </w:pPr>
-            <w:proofErr w:type="spellStart"/>
             <w:r>
               <w:t>PrtCbl</w:t>
             </w:r>
-            <w:proofErr w:type="spellEnd"/>
           </w:p>
         </w:tc>
         <w:tc>
@@ -13388,18 +12246,11 @@
               <w:jc w:val="center"/>
               <w:cnfStyle w:val="000000000000" w:firstRow="0" w:lastRow="0" w:firstColumn="0" w:lastColumn="0" w:oddVBand="0" w:evenVBand="0" w:oddHBand="0" w:evenHBand="0" w:firstRowFirstColumn="0" w:firstRowLastColumn="0" w:lastRowFirstColumn="0" w:lastRowLastColumn="0"/>
             </w:pPr>
-            <w:proofErr w:type="spellStart"/>
             <w:r>
               <w:t>TnrSpply</w:t>
             </w:r>
-            <w:proofErr w:type="spellEnd"/>
-            <w:proofErr w:type="gramStart"/>
-            <w:r>
-              <w:t>=”Low</w:t>
-            </w:r>
-            <w:proofErr w:type="gramEnd"/>
-            <w:r>
-              <w:t>”</w:t>
+            <w:r>
+              <w:t>=”Low”</w:t>
             </w:r>
           </w:p>
         </w:tc>
@@ -13426,11 +12277,9 @@
               <w:jc w:val="center"/>
               <w:cnfStyle w:val="000000000000" w:firstRow="0" w:lastRow="0" w:firstColumn="0" w:lastColumn="0" w:oddVBand="0" w:evenVBand="0" w:oddHBand="0" w:evenHBand="0" w:firstRowFirstColumn="0" w:firstRowLastColumn="0" w:lastRowFirstColumn="0" w:lastRowLastColumn="0"/>
             </w:pPr>
-            <w:proofErr w:type="spellStart"/>
             <w:r>
               <w:t>MinFill</w:t>
             </w:r>
-            <w:proofErr w:type="spellEnd"/>
           </w:p>
         </w:tc>
         <w:tc>
@@ -13475,11 +12324,9 @@
               <w:jc w:val="center"/>
               <w:cnfStyle w:val="000000100000" w:firstRow="0" w:lastRow="0" w:firstColumn="0" w:lastColumn="0" w:oddVBand="0" w:evenVBand="0" w:oddHBand="1" w:evenHBand="0" w:firstRowFirstColumn="0" w:firstRowLastColumn="0" w:lastRowFirstColumn="0" w:lastRowLastColumn="0"/>
             </w:pPr>
-            <w:proofErr w:type="spellStart"/>
             <w:r>
               <w:t>NtSpd</w:t>
             </w:r>
-            <w:proofErr w:type="spellEnd"/>
           </w:p>
         </w:tc>
         <w:tc>
@@ -13491,18 +12338,11 @@
               <w:jc w:val="center"/>
               <w:cnfStyle w:val="000000100000" w:firstRow="0" w:lastRow="0" w:firstColumn="0" w:lastColumn="0" w:oddVBand="0" w:evenVBand="0" w:oddHBand="1" w:evenHBand="0" w:firstRowFirstColumn="0" w:firstRowLastColumn="0" w:lastRowFirstColumn="0" w:lastRowLastColumn="0"/>
             </w:pPr>
-            <w:proofErr w:type="spellStart"/>
             <w:r>
               <w:t>PrtDriver</w:t>
             </w:r>
-            <w:proofErr w:type="spellEnd"/>
-            <w:proofErr w:type="gramStart"/>
-            <w:r>
-              <w:t>=”Yes</w:t>
-            </w:r>
-            <w:proofErr w:type="gramEnd"/>
-            <w:r>
-              <w:t>”</w:t>
+            <w:r>
+              <w:t>=”Yes”</w:t>
             </w:r>
           </w:p>
         </w:tc>
@@ -13530,13 +12370,8 @@
               <w:cnfStyle w:val="000000100000" w:firstRow="0" w:lastRow="0" w:firstColumn="0" w:lastColumn="0" w:oddVBand="0" w:evenVBand="0" w:oddHBand="1" w:evenHBand="0" w:firstRowFirstColumn="0" w:firstRowLastColumn="0" w:lastRowFirstColumn="0" w:lastRowLastColumn="0"/>
             </w:pPr>
             <w:r>
-              <w:t xml:space="preserve">Inverse </w:t>
-            </w:r>
-            <w:proofErr w:type="spellStart"/>
-            <w:r>
-              <w:t>topological</w:t>
-            </w:r>
-            <w:proofErr w:type="spellEnd"/>
+              <w:t>Inverse topological</w:t>
+            </w:r>
           </w:p>
         </w:tc>
         <w:tc>
@@ -13578,11 +12413,9 @@
               <w:jc w:val="center"/>
               <w:cnfStyle w:val="000000000000" w:firstRow="0" w:lastRow="0" w:firstColumn="0" w:lastColumn="0" w:oddVBand="0" w:evenVBand="0" w:oddHBand="0" w:evenHBand="0" w:firstRowFirstColumn="0" w:firstRowLastColumn="0" w:lastRowFirstColumn="0" w:lastRowLastColumn="0"/>
             </w:pPr>
-            <w:proofErr w:type="spellStart"/>
             <w:r>
               <w:t>NtSpd</w:t>
             </w:r>
-            <w:proofErr w:type="spellEnd"/>
           </w:p>
         </w:tc>
         <w:tc>
@@ -13594,18 +12427,11 @@
               <w:jc w:val="center"/>
               <w:cnfStyle w:val="000000000000" w:firstRow="0" w:lastRow="0" w:firstColumn="0" w:lastColumn="0" w:oddVBand="0" w:evenVBand="0" w:oddHBand="0" w:evenHBand="0" w:firstRowFirstColumn="0" w:firstRowLastColumn="0" w:lastRowFirstColumn="0" w:lastRowLastColumn="0"/>
             </w:pPr>
-            <w:proofErr w:type="spellStart"/>
             <w:r>
               <w:t>PrtDriver</w:t>
             </w:r>
-            <w:proofErr w:type="spellEnd"/>
-            <w:proofErr w:type="gramStart"/>
-            <w:r>
-              <w:t>=”Yes</w:t>
-            </w:r>
-            <w:proofErr w:type="gramEnd"/>
-            <w:r>
-              <w:t>”</w:t>
+            <w:r>
+              <w:t>=”Yes”</w:t>
             </w:r>
           </w:p>
         </w:tc>
@@ -13632,11 +12458,9 @@
               <w:jc w:val="center"/>
               <w:cnfStyle w:val="000000000000" w:firstRow="0" w:lastRow="0" w:firstColumn="0" w:lastColumn="0" w:oddVBand="0" w:evenVBand="0" w:oddHBand="0" w:evenHBand="0" w:firstRowFirstColumn="0" w:firstRowLastColumn="0" w:lastRowFirstColumn="0" w:lastRowLastColumn="0"/>
             </w:pPr>
-            <w:proofErr w:type="spellStart"/>
             <w:r>
               <w:t>MinDegree</w:t>
             </w:r>
-            <w:proofErr w:type="spellEnd"/>
           </w:p>
         </w:tc>
         <w:tc>
@@ -13681,11 +12505,9 @@
               <w:jc w:val="center"/>
               <w:cnfStyle w:val="000000100000" w:firstRow="0" w:lastRow="0" w:firstColumn="0" w:lastColumn="0" w:oddVBand="0" w:evenVBand="0" w:oddHBand="1" w:evenHBand="0" w:firstRowFirstColumn="0" w:firstRowLastColumn="0" w:lastRowFirstColumn="0" w:lastRowLastColumn="0"/>
             </w:pPr>
-            <w:proofErr w:type="spellStart"/>
             <w:r>
               <w:t>NtSpd</w:t>
             </w:r>
-            <w:proofErr w:type="spellEnd"/>
           </w:p>
         </w:tc>
         <w:tc>
@@ -13697,18 +12519,11 @@
               <w:jc w:val="center"/>
               <w:cnfStyle w:val="000000100000" w:firstRow="0" w:lastRow="0" w:firstColumn="0" w:lastColumn="0" w:oddVBand="0" w:evenVBand="0" w:oddHBand="1" w:evenHBand="0" w:firstRowFirstColumn="0" w:firstRowLastColumn="0" w:lastRowFirstColumn="0" w:lastRowLastColumn="0"/>
             </w:pPr>
-            <w:proofErr w:type="spellStart"/>
             <w:r>
               <w:t>PrtDriver</w:t>
             </w:r>
-            <w:proofErr w:type="spellEnd"/>
-            <w:proofErr w:type="gramStart"/>
-            <w:r>
-              <w:t>=”Yes</w:t>
-            </w:r>
-            <w:proofErr w:type="gramEnd"/>
-            <w:r>
-              <w:t>”</w:t>
+            <w:r>
+              <w:t>=”Yes”</w:t>
             </w:r>
           </w:p>
         </w:tc>
@@ -13735,11 +12550,9 @@
               <w:jc w:val="center"/>
               <w:cnfStyle w:val="000000100000" w:firstRow="0" w:lastRow="0" w:firstColumn="0" w:lastColumn="0" w:oddVBand="0" w:evenVBand="0" w:oddHBand="1" w:evenHBand="0" w:firstRowFirstColumn="0" w:firstRowLastColumn="0" w:lastRowFirstColumn="0" w:lastRowLastColumn="0"/>
             </w:pPr>
-            <w:proofErr w:type="spellStart"/>
             <w:r>
               <w:t>MinFill</w:t>
             </w:r>
-            <w:proofErr w:type="spellEnd"/>
           </w:p>
         </w:tc>
         <w:tc>
@@ -13968,37 +12781,13 @@
       </w:pPr>
       <w:bookmarkStart w:id="19" w:name="_Toc42388188"/>
       <w:r>
-        <w:t xml:space="preserve">4.2 Reti </w:t>
-      </w:r>
-      <w:proofErr w:type="spellStart"/>
-      <w:r>
-        <w:t>Bayesiane</w:t>
-      </w:r>
-      <w:proofErr w:type="spellEnd"/>
-      <w:r>
-        <w:t xml:space="preserve"> dinamiche</w:t>
+        <w:t>4.2 Reti Bayesiane dinamiche</w:t>
       </w:r>
       <w:bookmarkEnd w:id="19"/>
     </w:p>
     <w:p>
       <w:r>
-        <w:t xml:space="preserve">L’obiettivo di questa sperimentazione è quello di implementare e testare l’algoritmo di </w:t>
-      </w:r>
-      <w:proofErr w:type="spellStart"/>
-      <w:r>
-        <w:t>rollup</w:t>
-      </w:r>
-      <w:proofErr w:type="spellEnd"/>
-      <w:r>
-        <w:t xml:space="preserve"> filtering per le reti </w:t>
-      </w:r>
-      <w:proofErr w:type="spellStart"/>
-      <w:r>
-        <w:t>Basyesiane</w:t>
-      </w:r>
-      <w:proofErr w:type="spellEnd"/>
-      <w:r>
-        <w:t xml:space="preserve"> dinamiche.</w:t>
+        <w:t>L’obiettivo di questa sperimentazione è quello di implementare e testare l’algoritmo di rollup filtering per le reti Basyesiane dinamiche.</w:t>
       </w:r>
     </w:p>
     <w:p>
@@ -14013,29 +12802,17 @@
     </w:p>
     <w:p>
       <w:r>
-        <w:t xml:space="preserve">L’implementazione si basa sull’utilizzo della libreria </w:t>
-      </w:r>
-      <w:proofErr w:type="spellStart"/>
-      <w:r>
-        <w:t>aima</w:t>
-      </w:r>
-      <w:proofErr w:type="spellEnd"/>
-      <w:r>
-        <w:t xml:space="preserve">-core ed in particolare usando la classe di base </w:t>
-      </w:r>
-      <w:proofErr w:type="spellStart"/>
+        <w:t xml:space="preserve">L’implementazione si basa sull’utilizzo della libreria aima-core ed in particolare usando la classe di base </w:t>
+      </w:r>
       <w:r>
         <w:t>DynamicBayesianNetwork</w:t>
       </w:r>
-      <w:proofErr w:type="spellEnd"/>
       <w:r>
         <w:t xml:space="preserve"> (che ho esteso tramite la mia classe </w:t>
       </w:r>
-      <w:proofErr w:type="spellStart"/>
       <w:r>
         <w:t>IalabDBN</w:t>
       </w:r>
-      <w:proofErr w:type="spellEnd"/>
       <w:r>
         <w:t>) per la rappresentazione di una DBN.</w:t>
       </w:r>
@@ -14044,39 +12821,12 @@
       <w:r>
         <w:t xml:space="preserve">La classe </w:t>
       </w:r>
-      <w:proofErr w:type="spellStart"/>
       <w:r>
         <w:t>IalabDBN</w:t>
       </w:r>
-      <w:proofErr w:type="spellEnd"/>
-      <w:r>
-        <w:t xml:space="preserve"> estende il concetto di </w:t>
-      </w:r>
-      <w:proofErr w:type="spellStart"/>
-      <w:r>
-        <w:t>DynamicBayesianNetwork</w:t>
-      </w:r>
-      <w:proofErr w:type="spellEnd"/>
-      <w:r>
-        <w:t xml:space="preserve"> </w:t>
-      </w:r>
-      <w:proofErr w:type="spellStart"/>
-      <w:r>
-        <w:t>offreno</w:t>
-      </w:r>
-      <w:proofErr w:type="spellEnd"/>
-      <w:r>
-        <w:t xml:space="preserve"> anche la possibilità di utilizzare il </w:t>
-      </w:r>
-      <w:proofErr w:type="spellStart"/>
-      <w:r>
-        <w:t>rollup</w:t>
-      </w:r>
-      <w:proofErr w:type="spellEnd"/>
-      <w:r>
-        <w:t xml:space="preserve"> filtering tramite multiple chiamate al metodo </w:t>
-      </w:r>
-      <w:proofErr w:type="spellStart"/>
+      <w:r>
+        <w:t xml:space="preserve"> estende il concetto di DynamicBayesianNetwork offreno anche la possibilità di utilizzare il rollup filtering tramite multiple chiamate al metodo </w:t>
+      </w:r>
       <w:r>
         <w:rPr>
           <w:i/>
@@ -14084,7 +12834,6 @@
         </w:rPr>
         <w:t>forward</w:t>
       </w:r>
-      <w:proofErr w:type="spellEnd"/>
       <w:r>
         <w:rPr>
           <w:i/>
@@ -14093,74 +12842,18 @@
         <w:t xml:space="preserve"> </w:t>
       </w:r>
       <w:r>
-        <w:t xml:space="preserve">che permette di avanzare al prossimo </w:t>
-      </w:r>
-      <w:proofErr w:type="spellStart"/>
-      <w:r>
-        <w:t>slice</w:t>
-      </w:r>
-      <w:proofErr w:type="spellEnd"/>
-      <w:r>
-        <w:t xml:space="preserve"> della rete.</w:t>
-      </w:r>
-    </w:p>
-    <w:p>
-      <w:r>
-        <w:t xml:space="preserve">Il metodo </w:t>
-      </w:r>
-      <w:proofErr w:type="spellStart"/>
-      <w:r>
-        <w:t>forward</w:t>
-      </w:r>
-      <w:proofErr w:type="spellEnd"/>
-      <w:r>
-        <w:t xml:space="preserve"> utilizza una versione modificata del metodo di </w:t>
-      </w:r>
-      <w:proofErr w:type="spellStart"/>
-      <w:r>
-        <w:t>Variable</w:t>
-      </w:r>
-      <w:proofErr w:type="spellEnd"/>
-      <w:r>
-        <w:t xml:space="preserve"> </w:t>
-      </w:r>
-      <w:proofErr w:type="spellStart"/>
-      <w:r>
-        <w:t>Elimination</w:t>
-      </w:r>
-      <w:proofErr w:type="spellEnd"/>
-      <w:r>
-        <w:t xml:space="preserve"> </w:t>
+        <w:t>che permette di avanzare al prossimo slice della rete.</w:t>
+      </w:r>
+    </w:p>
+    <w:p>
+      <w:r>
+        <w:t xml:space="preserve">Il metodo forward utilizza una versione modificata del metodo di Variable Elimination </w:t>
       </w:r>
       <w:r>
         <w:t xml:space="preserve">usato </w:t>
       </w:r>
       <w:r>
-        <w:t xml:space="preserve">che ritorna i </w:t>
-      </w:r>
-      <w:proofErr w:type="spellStart"/>
-      <w:r>
-        <w:t>factors</w:t>
-      </w:r>
-      <w:proofErr w:type="spellEnd"/>
-      <w:r>
-        <w:t xml:space="preserve"> calcolati invece di moltiplicarli, in questo modo possono essere riutilizzati nell’esecuzione sul prossimo </w:t>
-      </w:r>
-      <w:proofErr w:type="spellStart"/>
-      <w:r>
-        <w:t>slice</w:t>
-      </w:r>
-      <w:proofErr w:type="spellEnd"/>
-      <w:r>
-        <w:t xml:space="preserve"> (mettendoli nella posizione più a destra nella formula di </w:t>
-      </w:r>
-      <w:proofErr w:type="spellStart"/>
-      <w:r>
-        <w:t>sumout</w:t>
-      </w:r>
-      <w:proofErr w:type="spellEnd"/>
-      <w:r>
-        <w:t xml:space="preserve"> di VE).</w:t>
+        <w:t>che ritorna i factors calcolati invece di moltiplicarli, in questo modo possono essere riutilizzati nell’esecuzione sul prossimo slice (mettendoli nella posizione più a destra nella formula di sumout di VE).</w:t>
       </w:r>
     </w:p>
     <w:p>
@@ -14169,42 +12862,29 @@
       </w:pPr>
       <w:bookmarkStart w:id="21" w:name="_Toc42388190"/>
       <w:r>
+        <w:t>5.1.2 Benchmark e risultati</w:t>
+      </w:r>
+      <w:bookmarkEnd w:id="21"/>
+    </w:p>
+    <w:p>
+      <w:r>
+        <w:t xml:space="preserve">Ho effettuato i test usando </w:t>
+      </w:r>
+      <w:r>
         <w:t>5</w:t>
       </w:r>
       <w:r>
-        <w:t>.1.2 Benchmark e risultati</w:t>
-      </w:r>
-      <w:bookmarkEnd w:id="21"/>
-    </w:p>
-    <w:p>
-      <w:r>
-        <w:t>Ho effettuato i test usando 4 DBN diverse.</w:t>
-      </w:r>
-    </w:p>
-    <w:p>
-      <w:r>
-        <w:t xml:space="preserve">Per ogni esperimento ho definito le evidenze, le query </w:t>
-      </w:r>
-      <w:proofErr w:type="spellStart"/>
-      <w:r>
-        <w:t>variables</w:t>
-      </w:r>
-      <w:proofErr w:type="spellEnd"/>
-      <w:r>
-        <w:t xml:space="preserve"> e l’ordinamento utilizzato dall’algoritmo di VE.</w:t>
-      </w:r>
-    </w:p>
-    <w:p>
-      <w:r>
-        <w:t xml:space="preserve">Per verificare la correttezza delle inferenze ho poi utilizzato l’algoritmo di </w:t>
-      </w:r>
-      <w:proofErr w:type="spellStart"/>
-      <w:r>
-        <w:t>Particle</w:t>
-      </w:r>
-      <w:proofErr w:type="spellEnd"/>
-      <w:r>
-        <w:t xml:space="preserve"> Filtering</w:t>
+        <w:t xml:space="preserve"> DBN diverse.</w:t>
+      </w:r>
+    </w:p>
+    <w:p>
+      <w:r>
+        <w:t>Per ogni esperimento ho definito le evidenze, le query variables e l’ordinamento utilizzato dall’algoritmo di VE.</w:t>
+      </w:r>
+    </w:p>
+    <w:p>
+      <w:r>
+        <w:t>Per verificare la correttezza delle inferenze ho poi utilizzato l’algoritmo di Particle Filtering</w:t>
       </w:r>
       <w:r>
         <w:t xml:space="preserve"> controllando che i risultati fossero almeno simili.</w:t>
@@ -14217,77 +12897,8 @@
     </w:p>
     <w:p>
       <w:r>
-        <w:t xml:space="preserve">(* </w:t>
-      </w:r>
-      <w:proofErr w:type="spellStart"/>
-      <w:r>
-        <w:t>Inv.Top</w:t>
-      </w:r>
-      <w:proofErr w:type="spellEnd"/>
-      <w:r>
-        <w:t xml:space="preserve">. = Inverse </w:t>
-      </w:r>
-      <w:proofErr w:type="spellStart"/>
-      <w:r>
-        <w:t>topological</w:t>
-      </w:r>
-      <w:proofErr w:type="spellEnd"/>
-      <w:r>
-        <w:t xml:space="preserve">; </w:t>
-      </w:r>
-      <w:proofErr w:type="spellStart"/>
-      <w:r>
-        <w:t>Fill</w:t>
-      </w:r>
-      <w:proofErr w:type="spellEnd"/>
-      <w:r>
-        <w:t>=</w:t>
-      </w:r>
-      <w:proofErr w:type="spellStart"/>
-      <w:r>
-        <w:t>Elimination</w:t>
-      </w:r>
-      <w:proofErr w:type="spellEnd"/>
-      <w:r>
-        <w:t xml:space="preserve"> </w:t>
-      </w:r>
-      <w:proofErr w:type="spellStart"/>
-      <w:r>
-        <w:t>fill</w:t>
-      </w:r>
-      <w:proofErr w:type="spellEnd"/>
-      <w:r>
-        <w:t xml:space="preserve">; </w:t>
-      </w:r>
-      <w:proofErr w:type="spellStart"/>
-      <w:r>
-        <w:t>MinD</w:t>
-      </w:r>
-      <w:proofErr w:type="spellEnd"/>
-      <w:r>
-        <w:t>=</w:t>
-      </w:r>
-      <w:proofErr w:type="spellStart"/>
-      <w:r>
-        <w:t>Elimination</w:t>
-      </w:r>
-      <w:proofErr w:type="spellEnd"/>
-      <w:r>
-        <w:t xml:space="preserve"> </w:t>
-      </w:r>
-      <w:proofErr w:type="spellStart"/>
-      <w:r>
-        <w:t>Min</w:t>
-      </w:r>
-      <w:proofErr w:type="spellEnd"/>
-      <w:r>
-        <w:t xml:space="preserve"> Degree</w:t>
-      </w:r>
-      <w:proofErr w:type="gramStart"/>
-      <w:r>
-        <w:t>; )</w:t>
-      </w:r>
-      <w:proofErr w:type="gramEnd"/>
+        <w:t>(* Inv.Top. = Inverse topological; Fill=Elimination fill; MinD=Elimination Min Degree; )</w:t>
+      </w:r>
     </w:p>
     <w:p>
       <w:pPr>
@@ -14369,13 +12980,8 @@
         <w:t>Variabili di evidenza</w:t>
       </w:r>
       <w:r>
-        <w:t xml:space="preserve">: </w:t>
-      </w:r>
-      <w:proofErr w:type="spellStart"/>
-      <w:r>
-        <w:t>Umbrella</w:t>
-      </w:r>
-      <w:proofErr w:type="spellEnd"/>
+        <w:t>: Umbrella</w:t>
+      </w:r>
       <w:r>
         <w:t xml:space="preserve"> (U)</w:t>
       </w:r>
@@ -14400,15 +13006,7 @@
         <w:t>:</w:t>
       </w:r>
       <w:r>
-        <w:t xml:space="preserve"> </w:t>
-      </w:r>
-      <w:proofErr w:type="spellStart"/>
-      <w:r>
-        <w:t>Rain</w:t>
-      </w:r>
-      <w:proofErr w:type="spellEnd"/>
-      <w:r>
-        <w:t xml:space="preserve"> </w:t>
+        <w:t xml:space="preserve"> Rain </w:t>
       </w:r>
       <w:r>
         <w:t>(R)</w:t>
@@ -14532,15 +13130,7 @@
               <w:cnfStyle w:val="100000000000" w:firstRow="1" w:lastRow="0" w:firstColumn="0" w:lastColumn="0" w:oddVBand="0" w:evenVBand="0" w:oddHBand="0" w:evenHBand="0" w:firstRowFirstColumn="0" w:firstRowLastColumn="0" w:lastRowFirstColumn="0" w:lastRowLastColumn="0"/>
             </w:pPr>
             <w:r>
-              <w:t xml:space="preserve">VE </w:t>
-            </w:r>
-            <w:proofErr w:type="spellStart"/>
-            <w:r>
-              <w:t>ord</w:t>
-            </w:r>
-            <w:proofErr w:type="spellEnd"/>
-            <w:r>
-              <w:t>.</w:t>
+              <w:t>VE ord.</w:t>
             </w:r>
           </w:p>
         </w:tc>
@@ -14572,11 +13162,9 @@
             <w:pPr>
               <w:jc w:val="center"/>
             </w:pPr>
-            <w:proofErr w:type="spellStart"/>
             <w:r>
               <w:t>Rain_t</w:t>
             </w:r>
-            <w:proofErr w:type="spellEnd"/>
           </w:p>
         </w:tc>
         <w:tc>
@@ -14649,13 +13237,8 @@
               <w:jc w:val="center"/>
               <w:cnfStyle w:val="000000100000" w:firstRow="0" w:lastRow="0" w:firstColumn="0" w:lastColumn="0" w:oddVBand="0" w:evenVBand="0" w:oddHBand="1" w:evenHBand="0" w:firstRowFirstColumn="0" w:firstRowLastColumn="0" w:lastRowFirstColumn="0" w:lastRowLastColumn="0"/>
             </w:pPr>
-            <w:proofErr w:type="spellStart"/>
-            <w:r>
-              <w:t>Inv.Top</w:t>
-            </w:r>
-            <w:proofErr w:type="spellEnd"/>
-            <w:r>
-              <w:t>.</w:t>
+            <w:r>
+              <w:t>Inv.Top.</w:t>
             </w:r>
           </w:p>
         </w:tc>
@@ -14690,11 +13273,9 @@
             <w:pPr>
               <w:jc w:val="center"/>
             </w:pPr>
-            <w:proofErr w:type="spellStart"/>
             <w:r>
               <w:t>Rain_t</w:t>
             </w:r>
-            <w:proofErr w:type="spellEnd"/>
           </w:p>
         </w:tc>
         <w:tc>
@@ -14767,11 +13348,9 @@
               <w:jc w:val="center"/>
               <w:cnfStyle w:val="000000000000" w:firstRow="0" w:lastRow="0" w:firstColumn="0" w:lastColumn="0" w:oddVBand="0" w:evenVBand="0" w:oddHBand="0" w:evenHBand="0" w:firstRowFirstColumn="0" w:firstRowLastColumn="0" w:lastRowFirstColumn="0" w:lastRowLastColumn="0"/>
             </w:pPr>
-            <w:proofErr w:type="spellStart"/>
             <w:r>
               <w:t>Fill</w:t>
             </w:r>
-            <w:proofErr w:type="spellEnd"/>
           </w:p>
         </w:tc>
         <w:tc>
@@ -14808,11 +13387,9 @@
             <w:pPr>
               <w:jc w:val="center"/>
             </w:pPr>
-            <w:proofErr w:type="spellStart"/>
             <w:r>
               <w:t>Rain_t</w:t>
             </w:r>
-            <w:proofErr w:type="spellEnd"/>
           </w:p>
         </w:tc>
         <w:tc>
@@ -14885,11 +13462,9 @@
               <w:jc w:val="center"/>
               <w:cnfStyle w:val="000000100000" w:firstRow="0" w:lastRow="0" w:firstColumn="0" w:lastColumn="0" w:oddVBand="0" w:evenVBand="0" w:oddHBand="1" w:evenHBand="0" w:firstRowFirstColumn="0" w:firstRowLastColumn="0" w:lastRowFirstColumn="0" w:lastRowLastColumn="0"/>
             </w:pPr>
-            <w:proofErr w:type="spellStart"/>
             <w:r>
               <w:t>MinD</w:t>
             </w:r>
-            <w:proofErr w:type="spellEnd"/>
           </w:p>
         </w:tc>
         <w:tc>
@@ -14923,11 +13498,9 @@
             <w:pPr>
               <w:jc w:val="center"/>
             </w:pPr>
-            <w:proofErr w:type="spellStart"/>
             <w:r>
               <w:t>Rain_t</w:t>
             </w:r>
-            <w:proofErr w:type="spellEnd"/>
           </w:p>
         </w:tc>
         <w:tc>
@@ -14940,10 +13513,7 @@
               <w:cnfStyle w:val="000000000000" w:firstRow="0" w:lastRow="0" w:firstColumn="0" w:lastColumn="0" w:oddVBand="0" w:evenVBand="0" w:oddHBand="0" w:evenHBand="0" w:firstRowFirstColumn="0" w:firstRowLastColumn="0" w:lastRowFirstColumn="0" w:lastRowLastColumn="0"/>
             </w:pPr>
             <w:r>
-              <w:t>U=</w:t>
-            </w:r>
-            <w:r>
-              <w:t>F</w:t>
+              <w:t>U=F</w:t>
             </w:r>
           </w:p>
         </w:tc>
@@ -15012,13 +13582,8 @@
               <w:jc w:val="center"/>
               <w:cnfStyle w:val="000000000000" w:firstRow="0" w:lastRow="0" w:firstColumn="0" w:lastColumn="0" w:oddVBand="0" w:evenVBand="0" w:oddHBand="0" w:evenHBand="0" w:firstRowFirstColumn="0" w:firstRowLastColumn="0" w:lastRowFirstColumn="0" w:lastRowLastColumn="0"/>
             </w:pPr>
-            <w:proofErr w:type="spellStart"/>
-            <w:r>
-              <w:t>Inv.Top</w:t>
-            </w:r>
-            <w:proofErr w:type="spellEnd"/>
-            <w:r>
-              <w:t>.</w:t>
+            <w:r>
+              <w:t>Inv.Top.</w:t>
             </w:r>
           </w:p>
         </w:tc>
@@ -15056,11 +13621,9 @@
             <w:pPr>
               <w:jc w:val="center"/>
             </w:pPr>
-            <w:proofErr w:type="spellStart"/>
             <w:r>
               <w:t>Rain_t</w:t>
             </w:r>
-            <w:proofErr w:type="spellEnd"/>
           </w:p>
         </w:tc>
         <w:tc>
@@ -15142,11 +13705,9 @@
               <w:jc w:val="center"/>
               <w:cnfStyle w:val="000000100000" w:firstRow="0" w:lastRow="0" w:firstColumn="0" w:lastColumn="0" w:oddVBand="0" w:evenVBand="0" w:oddHBand="1" w:evenHBand="0" w:firstRowFirstColumn="0" w:firstRowLastColumn="0" w:lastRowFirstColumn="0" w:lastRowLastColumn="0"/>
             </w:pPr>
-            <w:proofErr w:type="spellStart"/>
             <w:r>
               <w:t>Fill</w:t>
             </w:r>
-            <w:proofErr w:type="spellEnd"/>
           </w:p>
         </w:tc>
         <w:tc>
@@ -15180,11 +13741,9 @@
             <w:pPr>
               <w:jc w:val="center"/>
             </w:pPr>
-            <w:proofErr w:type="spellStart"/>
             <w:r>
               <w:t>Rain_t</w:t>
             </w:r>
-            <w:proofErr w:type="spellEnd"/>
           </w:p>
         </w:tc>
         <w:tc>
@@ -15266,11 +13825,9 @@
               <w:jc w:val="center"/>
               <w:cnfStyle w:val="000000000000" w:firstRow="0" w:lastRow="0" w:firstColumn="0" w:lastColumn="0" w:oddVBand="0" w:evenVBand="0" w:oddHBand="0" w:evenHBand="0" w:firstRowFirstColumn="0" w:firstRowLastColumn="0" w:lastRowFirstColumn="0" w:lastRowLastColumn="0"/>
             </w:pPr>
-            <w:proofErr w:type="spellStart"/>
             <w:r>
               <w:t>MinD</w:t>
             </w:r>
-            <w:proofErr w:type="spellEnd"/>
           </w:p>
         </w:tc>
         <w:tc>
@@ -15380,13 +13937,8 @@
         <w:t>Variabili di evidenza</w:t>
       </w:r>
       <w:r>
-        <w:t xml:space="preserve">: </w:t>
-      </w:r>
-      <w:proofErr w:type="spellStart"/>
-      <w:r>
-        <w:t>Umbrella</w:t>
-      </w:r>
-      <w:proofErr w:type="spellEnd"/>
+        <w:t>: Umbrella</w:t>
+      </w:r>
     </w:p>
     <w:p>
       <w:r>
@@ -15396,13 +13948,8 @@
         </w:rPr>
         <w:t xml:space="preserve">Variabili: </w:t>
       </w:r>
-      <w:proofErr w:type="spellStart"/>
-      <w:r>
-        <w:t>Rain</w:t>
-      </w:r>
-      <w:proofErr w:type="spellEnd"/>
-      <w:r>
-        <w:t>, Wind</w:t>
+      <w:r>
+        <w:t>Rain, Wind</w:t>
       </w:r>
       <w:r>
         <w:br w:type="textWrapping" w:clear="all"/>
@@ -15478,15 +14025,7 @@
               <w:cnfStyle w:val="100000000000" w:firstRow="1" w:lastRow="0" w:firstColumn="0" w:lastColumn="0" w:oddVBand="0" w:evenVBand="0" w:oddHBand="0" w:evenHBand="0" w:firstRowFirstColumn="0" w:firstRowLastColumn="0" w:lastRowFirstColumn="0" w:lastRowLastColumn="0"/>
             </w:pPr>
             <w:r>
-              <w:t xml:space="preserve">VE </w:t>
-            </w:r>
-            <w:proofErr w:type="spellStart"/>
-            <w:r>
-              <w:t>ord</w:t>
-            </w:r>
-            <w:proofErr w:type="spellEnd"/>
-            <w:r>
-              <w:t>.</w:t>
+              <w:t>VE ord.</w:t>
             </w:r>
           </w:p>
         </w:tc>
@@ -15518,11 +14057,9 @@
             <w:pPr>
               <w:jc w:val="center"/>
             </w:pPr>
-            <w:proofErr w:type="spellStart"/>
             <w:r>
               <w:t>Rain</w:t>
             </w:r>
-            <w:proofErr w:type="spellEnd"/>
             <w:r>
               <w:t>, Wind</w:t>
             </w:r>
@@ -15565,13 +14102,8 @@
               <w:jc w:val="center"/>
               <w:cnfStyle w:val="000000100000" w:firstRow="0" w:lastRow="0" w:firstColumn="0" w:lastColumn="0" w:oddVBand="0" w:evenVBand="0" w:oddHBand="1" w:evenHBand="0" w:firstRowFirstColumn="0" w:firstRowLastColumn="0" w:lastRowFirstColumn="0" w:lastRowLastColumn="0"/>
             </w:pPr>
-            <w:proofErr w:type="spellStart"/>
-            <w:r>
-              <w:t>Inv.Top</w:t>
-            </w:r>
-            <w:proofErr w:type="spellEnd"/>
-            <w:r>
-              <w:t>.</w:t>
+            <w:r>
+              <w:t>Inv.Top.</w:t>
             </w:r>
           </w:p>
         </w:tc>
@@ -15606,11 +14138,9 @@
             <w:pPr>
               <w:jc w:val="center"/>
             </w:pPr>
-            <w:proofErr w:type="spellStart"/>
             <w:r>
               <w:t>Rain</w:t>
             </w:r>
-            <w:proofErr w:type="spellEnd"/>
             <w:r>
               <w:t>, Wind</w:t>
             </w:r>
@@ -15653,11 +14183,9 @@
               <w:jc w:val="center"/>
               <w:cnfStyle w:val="000000000000" w:firstRow="0" w:lastRow="0" w:firstColumn="0" w:lastColumn="0" w:oddVBand="0" w:evenVBand="0" w:oddHBand="0" w:evenHBand="0" w:firstRowFirstColumn="0" w:firstRowLastColumn="0" w:lastRowFirstColumn="0" w:lastRowLastColumn="0"/>
             </w:pPr>
-            <w:proofErr w:type="spellStart"/>
             <w:r>
               <w:t>Fill</w:t>
             </w:r>
-            <w:proofErr w:type="spellEnd"/>
           </w:p>
         </w:tc>
         <w:tc>
@@ -15694,11 +14222,9 @@
             <w:pPr>
               <w:jc w:val="center"/>
             </w:pPr>
-            <w:proofErr w:type="spellStart"/>
             <w:r>
               <w:t>Rain</w:t>
             </w:r>
-            <w:proofErr w:type="spellEnd"/>
             <w:r>
               <w:t>, Wind</w:t>
             </w:r>
@@ -15741,11 +14267,9 @@
               <w:jc w:val="center"/>
               <w:cnfStyle w:val="000000100000" w:firstRow="0" w:lastRow="0" w:firstColumn="0" w:lastColumn="0" w:oddVBand="0" w:evenVBand="0" w:oddHBand="1" w:evenHBand="0" w:firstRowFirstColumn="0" w:firstRowLastColumn="0" w:lastRowFirstColumn="0" w:lastRowLastColumn="0"/>
             </w:pPr>
-            <w:proofErr w:type="spellStart"/>
             <w:r>
               <w:t>MinD</w:t>
             </w:r>
-            <w:proofErr w:type="spellEnd"/>
           </w:p>
         </w:tc>
         <w:tc>
@@ -15899,18 +14423,7 @@
               <w:cnfStyle w:val="100000000000" w:firstRow="1" w:lastRow="0" w:firstColumn="0" w:lastColumn="0" w:oddVBand="0" w:evenVBand="0" w:oddHBand="0" w:evenHBand="0" w:firstRowFirstColumn="0" w:firstRowLastColumn="0" w:lastRowFirstColumn="0" w:lastRowLastColumn="0"/>
             </w:pPr>
             <w:r>
-              <w:t>E - t</w:t>
-            </w:r>
-            <w:proofErr w:type="gramStart"/>
-            <w:r>
-              <w:t>0</w:t>
-            </w:r>
-            <w:r>
-              <w:t>..</w:t>
-            </w:r>
-            <w:proofErr w:type="gramEnd"/>
-            <w:r>
-              <w:t>n</w:t>
+              <w:t>E - t0..n</w:t>
             </w:r>
           </w:p>
         </w:tc>
@@ -15924,15 +14437,7 @@
               <w:cnfStyle w:val="100000000000" w:firstRow="1" w:lastRow="0" w:firstColumn="0" w:lastColumn="0" w:oddVBand="0" w:evenVBand="0" w:oddHBand="0" w:evenHBand="0" w:firstRowFirstColumn="0" w:firstRowLastColumn="0" w:lastRowFirstColumn="0" w:lastRowLastColumn="0"/>
             </w:pPr>
             <w:r>
-              <w:t xml:space="preserve">VE </w:t>
-            </w:r>
-            <w:proofErr w:type="spellStart"/>
-            <w:r>
-              <w:t>ord</w:t>
-            </w:r>
-            <w:proofErr w:type="spellEnd"/>
-            <w:r>
-              <w:t>.</w:t>
+              <w:t>VE ord.</w:t>
             </w:r>
           </w:p>
         </w:tc>
@@ -15979,13 +14484,7 @@
               <w:cnfStyle w:val="000000100000" w:firstRow="0" w:lastRow="0" w:firstColumn="0" w:lastColumn="0" w:oddVBand="0" w:evenVBand="0" w:oddHBand="1" w:evenHBand="0" w:firstRowFirstColumn="0" w:firstRowLastColumn="0" w:lastRowFirstColumn="0" w:lastRowLastColumn="0"/>
             </w:pPr>
             <w:r>
-              <w:t>Z</w:t>
-            </w:r>
-            <w:r>
-              <w:t>=T</w:t>
-            </w:r>
-            <w:r>
-              <w:t>|Z=F</w:t>
+              <w:t>Z=T|Z=F</w:t>
             </w:r>
           </w:p>
         </w:tc>
@@ -15998,13 +14497,8 @@
               <w:jc w:val="center"/>
               <w:cnfStyle w:val="000000100000" w:firstRow="0" w:lastRow="0" w:firstColumn="0" w:lastColumn="0" w:oddVBand="0" w:evenVBand="0" w:oddHBand="1" w:evenHBand="0" w:firstRowFirstColumn="0" w:firstRowLastColumn="0" w:lastRowFirstColumn="0" w:lastRowLastColumn="0"/>
             </w:pPr>
-            <w:proofErr w:type="spellStart"/>
-            <w:r>
-              <w:t>Inv.Top</w:t>
-            </w:r>
-            <w:proofErr w:type="spellEnd"/>
-            <w:r>
-              <w:t>.</w:t>
+            <w:r>
+              <w:t>Inv.Top.</w:t>
             </w:r>
           </w:p>
         </w:tc>
@@ -16067,11 +14561,9 @@
               <w:jc w:val="center"/>
               <w:cnfStyle w:val="000000000000" w:firstRow="0" w:lastRow="0" w:firstColumn="0" w:lastColumn="0" w:oddVBand="0" w:evenVBand="0" w:oddHBand="0" w:evenHBand="0" w:firstRowFirstColumn="0" w:firstRowLastColumn="0" w:lastRowFirstColumn="0" w:lastRowLastColumn="0"/>
             </w:pPr>
-            <w:proofErr w:type="spellStart"/>
             <w:r>
               <w:t>Fill</w:t>
             </w:r>
-            <w:proofErr w:type="spellEnd"/>
           </w:p>
         </w:tc>
         <w:tc>
@@ -16136,11 +14628,9 @@
               <w:jc w:val="center"/>
               <w:cnfStyle w:val="000000100000" w:firstRow="0" w:lastRow="0" w:firstColumn="0" w:lastColumn="0" w:oddVBand="0" w:evenVBand="0" w:oddHBand="1" w:evenHBand="0" w:firstRowFirstColumn="0" w:firstRowLastColumn="0" w:lastRowFirstColumn="0" w:lastRowLastColumn="0"/>
             </w:pPr>
-            <w:proofErr w:type="spellStart"/>
             <w:r>
               <w:t>MinD</w:t>
             </w:r>
-            <w:proofErr w:type="spellEnd"/>
           </w:p>
         </w:tc>
         <w:tc>
@@ -16189,37 +14679,7 @@
               <w:cnfStyle w:val="000000000000" w:firstRow="0" w:lastRow="0" w:firstColumn="0" w:lastColumn="0" w:oddVBand="0" w:evenVBand="0" w:oddHBand="0" w:evenHBand="0" w:firstRowFirstColumn="0" w:firstRowLastColumn="0" w:lastRowFirstColumn="0" w:lastRowLastColumn="0"/>
             </w:pPr>
             <w:r>
-              <w:t>Z=T|Z=F</w:t>
-            </w:r>
-            <w:r>
-              <w:t xml:space="preserve">|Z=F|Z=T| </w:t>
-            </w:r>
-            <w:r>
-              <w:t>Z=F</w:t>
-            </w:r>
-            <w:r>
-              <w:t xml:space="preserve">| </w:t>
-            </w:r>
-            <w:r>
-              <w:t>Z=F</w:t>
-            </w:r>
-            <w:r>
-              <w:t xml:space="preserve">| </w:t>
-            </w:r>
-            <w:r>
-              <w:t>Z=F</w:t>
-            </w:r>
-            <w:r>
-              <w:t xml:space="preserve">| </w:t>
-            </w:r>
-            <w:r>
-              <w:t>Z=F</w:t>
-            </w:r>
-            <w:r>
-              <w:t xml:space="preserve">| </w:t>
-            </w:r>
-            <w:r>
-              <w:t>Z=T</w:t>
+              <w:t>Z=T|Z=F|Z=F|Z=T| Z=F| Z=F| Z=F| Z=F| Z=T</w:t>
             </w:r>
           </w:p>
         </w:tc>
@@ -16232,13 +14692,8 @@
               <w:jc w:val="center"/>
               <w:cnfStyle w:val="000000000000" w:firstRow="0" w:lastRow="0" w:firstColumn="0" w:lastColumn="0" w:oddVBand="0" w:evenVBand="0" w:oddHBand="0" w:evenHBand="0" w:firstRowFirstColumn="0" w:firstRowLastColumn="0" w:lastRowFirstColumn="0" w:lastRowLastColumn="0"/>
             </w:pPr>
-            <w:proofErr w:type="spellStart"/>
-            <w:r>
-              <w:t>Inv.Top</w:t>
-            </w:r>
-            <w:proofErr w:type="spellEnd"/>
-            <w:r>
-              <w:t>.</w:t>
+            <w:r>
+              <w:t>Inv.Top.</w:t>
             </w:r>
           </w:p>
         </w:tc>
@@ -16304,11 +14759,9 @@
               <w:jc w:val="center"/>
               <w:cnfStyle w:val="000000100000" w:firstRow="0" w:lastRow="0" w:firstColumn="0" w:lastColumn="0" w:oddVBand="0" w:evenVBand="0" w:oddHBand="1" w:evenHBand="0" w:firstRowFirstColumn="0" w:firstRowLastColumn="0" w:lastRowFirstColumn="0" w:lastRowLastColumn="0"/>
             </w:pPr>
-            <w:proofErr w:type="spellStart"/>
             <w:r>
               <w:t>Fill</w:t>
             </w:r>
-            <w:proofErr w:type="spellEnd"/>
           </w:p>
         </w:tc>
         <w:tc>
@@ -16370,11 +14823,9 @@
               <w:jc w:val="center"/>
               <w:cnfStyle w:val="000000000000" w:firstRow="0" w:lastRow="0" w:firstColumn="0" w:lastColumn="0" w:oddVBand="0" w:evenVBand="0" w:oddHBand="0" w:evenHBand="0" w:firstRowFirstColumn="0" w:firstRowLastColumn="0" w:lastRowFirstColumn="0" w:lastRowLastColumn="0"/>
             </w:pPr>
-            <w:proofErr w:type="spellStart"/>
             <w:r>
               <w:t>MinD</w:t>
             </w:r>
-            <w:proofErr w:type="spellEnd"/>
           </w:p>
         </w:tc>
         <w:tc>
@@ -16489,69 +14940,31 @@
           <w:b/>
           <w:bCs/>
         </w:rPr>
-        <w:t xml:space="preserve">Variabili di </w:t>
-      </w:r>
-      <w:proofErr w:type="gramStart"/>
+        <w:t>Variabili di evidenza:</w:t>
+      </w:r>
+      <w:r>
+        <w:t xml:space="preserve">  Either</w:t>
+      </w:r>
+      <w:r>
+        <w:t xml:space="preserve"> (E)</w:t>
+      </w:r>
+      <w:r>
+        <w:t>, Bronc</w:t>
+      </w:r>
+      <w:r>
+        <w:t xml:space="preserve"> (B)</w:t>
+      </w:r>
+    </w:p>
+    <w:p>
       <w:r>
         <w:rPr>
           <w:b/>
           <w:bCs/>
         </w:rPr>
-        <w:t>evidenza:</w:t>
-      </w:r>
-      <w:r>
-        <w:t xml:space="preserve"> </w:t>
-      </w:r>
-      <w:r>
-        <w:t xml:space="preserve"> </w:t>
-      </w:r>
-      <w:proofErr w:type="spellStart"/>
-      <w:r>
-        <w:t>Either</w:t>
-      </w:r>
-      <w:proofErr w:type="spellEnd"/>
-      <w:proofErr w:type="gramEnd"/>
-      <w:r>
-        <w:t xml:space="preserve"> (E)</w:t>
-      </w:r>
-      <w:r>
-        <w:t xml:space="preserve">, </w:t>
-      </w:r>
-      <w:proofErr w:type="spellStart"/>
-      <w:r>
-        <w:t>Bronc</w:t>
-      </w:r>
-      <w:proofErr w:type="spellEnd"/>
-      <w:r>
-        <w:t xml:space="preserve"> (B)</w:t>
-      </w:r>
-    </w:p>
-    <w:p>
-      <w:r>
-        <w:rPr>
-          <w:b/>
-          <w:bCs/>
-        </w:rPr>
         <w:t xml:space="preserve">Variabili: </w:t>
       </w:r>
       <w:r>
-        <w:t xml:space="preserve">Asia, </w:t>
-      </w:r>
-      <w:proofErr w:type="spellStart"/>
-      <w:r>
-        <w:t>Tub</w:t>
-      </w:r>
-      <w:proofErr w:type="spellEnd"/>
-      <w:r>
-        <w:t xml:space="preserve">, </w:t>
-      </w:r>
-      <w:proofErr w:type="spellStart"/>
-      <w:r>
-        <w:t>Lung</w:t>
-      </w:r>
-      <w:proofErr w:type="spellEnd"/>
-      <w:r>
-        <w:t>, Smoke</w:t>
+        <w:t>Asia, Tub, Lung, Smoke</w:t>
       </w:r>
       <w:r>
         <w:br w:type="textWrapping" w:clear="all"/>
@@ -16627,15 +15040,7 @@
               <w:cnfStyle w:val="100000000000" w:firstRow="1" w:lastRow="0" w:firstColumn="0" w:lastColumn="0" w:oddVBand="0" w:evenVBand="0" w:oddHBand="0" w:evenHBand="0" w:firstRowFirstColumn="0" w:firstRowLastColumn="0" w:lastRowFirstColumn="0" w:lastRowLastColumn="0"/>
             </w:pPr>
             <w:r>
-              <w:t xml:space="preserve">VE </w:t>
-            </w:r>
-            <w:proofErr w:type="spellStart"/>
-            <w:r>
-              <w:t>ord</w:t>
-            </w:r>
-            <w:proofErr w:type="spellEnd"/>
-            <w:r>
-              <w:t>.</w:t>
+              <w:t>VE ord.</w:t>
             </w:r>
           </w:p>
         </w:tc>
@@ -16682,13 +15087,7 @@
               <w:cnfStyle w:val="000000100000" w:firstRow="0" w:lastRow="0" w:firstColumn="0" w:lastColumn="0" w:oddVBand="0" w:evenVBand="0" w:oddHBand="1" w:evenHBand="0" w:firstRowFirstColumn="0" w:firstRowLastColumn="0" w:lastRowFirstColumn="0" w:lastRowLastColumn="0"/>
             </w:pPr>
             <w:r>
-              <w:t>E</w:t>
-            </w:r>
-            <w:r>
-              <w:t>=T</w:t>
-            </w:r>
-            <w:r>
-              <w:t>; B=F</w:t>
+              <w:t>E=T; B=F</w:t>
             </w:r>
           </w:p>
         </w:tc>
@@ -16702,10 +15101,7 @@
               <w:cnfStyle w:val="000000100000" w:firstRow="0" w:lastRow="0" w:firstColumn="0" w:lastColumn="0" w:oddVBand="0" w:evenVBand="0" w:oddHBand="1" w:evenHBand="0" w:firstRowFirstColumn="0" w:firstRowLastColumn="0" w:lastRowFirstColumn="0" w:lastRowLastColumn="0"/>
             </w:pPr>
             <w:r>
-              <w:t>E=T; B=</w:t>
-            </w:r>
-            <w:r>
-              <w:t>T</w:t>
+              <w:t>E=T; B=T</w:t>
             </w:r>
           </w:p>
         </w:tc>
@@ -16718,13 +15114,8 @@
               <w:jc w:val="center"/>
               <w:cnfStyle w:val="000000100000" w:firstRow="0" w:lastRow="0" w:firstColumn="0" w:lastColumn="0" w:oddVBand="0" w:evenVBand="0" w:oddHBand="1" w:evenHBand="0" w:firstRowFirstColumn="0" w:firstRowLastColumn="0" w:lastRowFirstColumn="0" w:lastRowLastColumn="0"/>
             </w:pPr>
-            <w:proofErr w:type="spellStart"/>
-            <w:r>
-              <w:t>Inv.Top</w:t>
-            </w:r>
-            <w:proofErr w:type="spellEnd"/>
-            <w:r>
-              <w:t>.</w:t>
+            <w:r>
+              <w:t>Inv.Top.</w:t>
             </w:r>
           </w:p>
         </w:tc>
@@ -16801,11 +15192,9 @@
               <w:jc w:val="center"/>
               <w:cnfStyle w:val="000000000000" w:firstRow="0" w:lastRow="0" w:firstColumn="0" w:lastColumn="0" w:oddVBand="0" w:evenVBand="0" w:oddHBand="0" w:evenHBand="0" w:firstRowFirstColumn="0" w:firstRowLastColumn="0" w:lastRowFirstColumn="0" w:lastRowLastColumn="0"/>
             </w:pPr>
-            <w:proofErr w:type="spellStart"/>
             <w:r>
               <w:t>Fill</w:t>
             </w:r>
-            <w:proofErr w:type="spellEnd"/>
           </w:p>
         </w:tc>
         <w:tc>
@@ -16884,11 +15273,9 @@
               <w:jc w:val="center"/>
               <w:cnfStyle w:val="000000100000" w:firstRow="0" w:lastRow="0" w:firstColumn="0" w:lastColumn="0" w:oddVBand="0" w:evenVBand="0" w:oddHBand="1" w:evenHBand="0" w:firstRowFirstColumn="0" w:firstRowLastColumn="0" w:lastRowFirstColumn="0" w:lastRowLastColumn="0"/>
             </w:pPr>
-            <w:proofErr w:type="spellStart"/>
             <w:r>
               <w:t>MinD</w:t>
             </w:r>
-            <w:proofErr w:type="spellEnd"/>
           </w:p>
         </w:tc>
         <w:tc>
@@ -16908,6 +15295,484 @@
                 <w:szCs w:val="20"/>
               </w:rPr>
               <w:t>1530300</w:t>
+            </w:r>
+          </w:p>
+        </w:tc>
+      </w:tr>
+    </w:tbl>
+    <w:p/>
+    <w:p/>
+    <w:p/>
+    <w:p/>
+    <w:p/>
+    <w:p/>
+    <w:p>
+      <w:pPr>
+        <w:jc w:val="center"/>
+      </w:pPr>
+      <w:r>
+        <w:rPr>
+          <w:noProof/>
+        </w:rPr>
+        <w:lastRenderedPageBreak/>
+        <w:drawing>
+          <wp:inline distT="0" distB="0" distL="0" distR="0" wp14:anchorId="06DD6DEC" wp14:editId="4CDC4E71">
+            <wp:extent cx="5314950" cy="3722340"/>
+            <wp:effectExtent l="0" t="0" r="0" b="0"/>
+            <wp:docPr id="21" name="Immagine 21"/>
+            <wp:cNvGraphicFramePr>
+              <a:graphicFrameLocks xmlns:a="http://schemas.openxmlformats.org/drawingml/2006/main" noChangeAspect="1"/>
+            </wp:cNvGraphicFramePr>
+            <a:graphic xmlns:a="http://schemas.openxmlformats.org/drawingml/2006/main">
+              <a:graphicData uri="http://schemas.openxmlformats.org/drawingml/2006/picture">
+                <pic:pic xmlns:pic="http://schemas.openxmlformats.org/drawingml/2006/picture">
+                  <pic:nvPicPr>
+                    <pic:cNvPr id="0" name="Picture 1"/>
+                    <pic:cNvPicPr>
+                      <a:picLocks noChangeAspect="1" noChangeArrowheads="1"/>
+                    </pic:cNvPicPr>
+                  </pic:nvPicPr>
+                  <pic:blipFill>
+                    <a:blip r:embed="rId39">
+                      <a:extLst>
+                        <a:ext uri="{28A0092B-C50C-407E-A947-70E740481C1C}">
+                          <a14:useLocalDpi xmlns:a14="http://schemas.microsoft.com/office/drawing/2010/main" val="0"/>
+                        </a:ext>
+                      </a:extLst>
+                    </a:blip>
+                    <a:srcRect/>
+                    <a:stretch>
+                      <a:fillRect/>
+                    </a:stretch>
+                  </pic:blipFill>
+                  <pic:spPr bwMode="auto">
+                    <a:xfrm>
+                      <a:off x="0" y="0"/>
+                      <a:ext cx="5334879" cy="3736297"/>
+                    </a:xfrm>
+                    <a:prstGeom prst="rect">
+                      <a:avLst/>
+                    </a:prstGeom>
+                    <a:noFill/>
+                    <a:ln>
+                      <a:noFill/>
+                    </a:ln>
+                  </pic:spPr>
+                </pic:pic>
+              </a:graphicData>
+            </a:graphic>
+          </wp:inline>
+        </w:drawing>
+      </w:r>
+    </w:p>
+    <w:p/>
+    <w:p>
+      <w:r>
+        <w:rPr>
+          <w:b/>
+          <w:bCs/>
+        </w:rPr>
+        <w:t>Variabili di evidenza:</w:t>
+      </w:r>
+      <w:r>
+        <w:t xml:space="preserve">  E</w:t>
+      </w:r>
+      <w:r>
+        <w:t>vid1</w:t>
+      </w:r>
+      <w:r>
+        <w:t xml:space="preserve"> (E</w:t>
+      </w:r>
+      <w:r>
+        <w:t>1</w:t>
+      </w:r>
+      <w:r>
+        <w:t xml:space="preserve">), </w:t>
+      </w:r>
+      <w:r>
+        <w:t>Evid2</w:t>
+      </w:r>
+      <w:r>
+        <w:t xml:space="preserve"> (</w:t>
+      </w:r>
+      <w:r>
+        <w:t>E2</w:t>
+      </w:r>
+      <w:r>
+        <w:t>)</w:t>
+      </w:r>
+    </w:p>
+    <w:p>
+      <w:r>
+        <w:rPr>
+          <w:b/>
+          <w:bCs/>
+        </w:rPr>
+        <w:t xml:space="preserve">Variabili: </w:t>
+      </w:r>
+      <w:r>
+        <w:t>A, B, C, D, E, F, G, H, I, L</w:t>
+      </w:r>
+    </w:p>
+    <w:p/>
+    <w:tbl>
+      <w:tblPr>
+        <w:tblStyle w:val="Tabellagriglia4-colore5"/>
+        <w:tblW w:w="6968" w:type="dxa"/>
+        <w:tblLayout w:type="fixed"/>
+        <w:tblLook w:val="04A0" w:firstRow="1" w:lastRow="0" w:firstColumn="1" w:lastColumn="0" w:noHBand="0" w:noVBand="1"/>
+      </w:tblPr>
+      <w:tblGrid>
+        <w:gridCol w:w="1031"/>
+        <w:gridCol w:w="1684"/>
+        <w:gridCol w:w="1276"/>
+        <w:gridCol w:w="1134"/>
+        <w:gridCol w:w="1843"/>
+      </w:tblGrid>
+      <w:tr>
+        <w:trPr>
+          <w:cnfStyle w:val="100000000000" w:firstRow="1" w:lastRow="0" w:firstColumn="0" w:lastColumn="0" w:oddVBand="0" w:evenVBand="0" w:oddHBand="0" w:evenHBand="0" w:firstRowFirstColumn="0" w:firstRowLastColumn="0" w:lastRowFirstColumn="0" w:lastRowLastColumn="0"/>
+        </w:trPr>
+        <w:tc>
+          <w:tcPr>
+            <w:cnfStyle w:val="001000000000" w:firstRow="0" w:lastRow="0" w:firstColumn="1" w:lastColumn="0" w:oddVBand="0" w:evenVBand="0" w:oddHBand="0" w:evenHBand="0" w:firstRowFirstColumn="0" w:firstRowLastColumn="0" w:lastRowFirstColumn="0" w:lastRowLastColumn="0"/>
+            <w:tcW w:w="1031" w:type="dxa"/>
+          </w:tcPr>
+          <w:p>
+            <w:pPr>
+              <w:jc w:val="center"/>
+            </w:pPr>
+            <w:r>
+              <w:t>Query</w:t>
+            </w:r>
+          </w:p>
+        </w:tc>
+        <w:tc>
+          <w:tcPr>
+            <w:tcW w:w="1684" w:type="dxa"/>
+          </w:tcPr>
+          <w:p>
+            <w:pPr>
+              <w:jc w:val="center"/>
+              <w:cnfStyle w:val="100000000000" w:firstRow="1" w:lastRow="0" w:firstColumn="0" w:lastColumn="0" w:oddVBand="0" w:evenVBand="0" w:oddHBand="0" w:evenHBand="0" w:firstRowFirstColumn="0" w:firstRowLastColumn="0" w:lastRowFirstColumn="0" w:lastRowLastColumn="0"/>
+            </w:pPr>
+            <w:r>
+              <w:t>E - t0</w:t>
+            </w:r>
+          </w:p>
+        </w:tc>
+        <w:tc>
+          <w:tcPr>
+            <w:tcW w:w="1276" w:type="dxa"/>
+          </w:tcPr>
+          <w:p>
+            <w:pPr>
+              <w:jc w:val="center"/>
+              <w:cnfStyle w:val="100000000000" w:firstRow="1" w:lastRow="0" w:firstColumn="0" w:lastColumn="0" w:oddVBand="0" w:evenVBand="0" w:oddHBand="0" w:evenHBand="0" w:firstRowFirstColumn="0" w:firstRowLastColumn="0" w:lastRowFirstColumn="0" w:lastRowLastColumn="0"/>
+            </w:pPr>
+            <w:r>
+              <w:t>E – t1</w:t>
+            </w:r>
+          </w:p>
+        </w:tc>
+        <w:tc>
+          <w:tcPr>
+            <w:tcW w:w="1134" w:type="dxa"/>
+          </w:tcPr>
+          <w:p>
+            <w:pPr>
+              <w:jc w:val="center"/>
+              <w:cnfStyle w:val="100000000000" w:firstRow="1" w:lastRow="0" w:firstColumn="0" w:lastColumn="0" w:oddVBand="0" w:evenVBand="0" w:oddHBand="0" w:evenHBand="0" w:firstRowFirstColumn="0" w:firstRowLastColumn="0" w:lastRowFirstColumn="0" w:lastRowLastColumn="0"/>
+            </w:pPr>
+            <w:r>
+              <w:t>VE ord.</w:t>
+            </w:r>
+          </w:p>
+        </w:tc>
+        <w:tc>
+          <w:tcPr>
+            <w:tcW w:w="1843" w:type="dxa"/>
+          </w:tcPr>
+          <w:p>
+            <w:pPr>
+              <w:jc w:val="center"/>
+              <w:cnfStyle w:val="100000000000" w:firstRow="1" w:lastRow="0" w:firstColumn="0" w:lastColumn="0" w:oddVBand="0" w:evenVBand="0" w:oddHBand="0" w:evenHBand="0" w:firstRowFirstColumn="0" w:firstRowLastColumn="0" w:lastRowFirstColumn="0" w:lastRowLastColumn="0"/>
+            </w:pPr>
+            <w:r>
+              <w:t>Time</w:t>
+            </w:r>
+          </w:p>
+        </w:tc>
+      </w:tr>
+      <w:tr>
+        <w:trPr>
+          <w:cnfStyle w:val="000000100000" w:firstRow="0" w:lastRow="0" w:firstColumn="0" w:lastColumn="0" w:oddVBand="0" w:evenVBand="0" w:oddHBand="1" w:evenHBand="0" w:firstRowFirstColumn="0" w:firstRowLastColumn="0" w:lastRowFirstColumn="0" w:lastRowLastColumn="0"/>
+        </w:trPr>
+        <w:tc>
+          <w:tcPr>
+            <w:cnfStyle w:val="001000000000" w:firstRow="0" w:lastRow="0" w:firstColumn="1" w:lastColumn="0" w:oddVBand="0" w:evenVBand="0" w:oddHBand="0" w:evenHBand="0" w:firstRowFirstColumn="0" w:firstRowLastColumn="0" w:lastRowFirstColumn="0" w:lastRowLastColumn="0"/>
+            <w:tcW w:w="1031" w:type="dxa"/>
+          </w:tcPr>
+          <w:p>
+            <w:pPr>
+              <w:jc w:val="center"/>
+            </w:pPr>
+            <w:r>
+              <w:t>B</w:t>
+            </w:r>
+          </w:p>
+        </w:tc>
+        <w:tc>
+          <w:tcPr>
+            <w:tcW w:w="1684" w:type="dxa"/>
+          </w:tcPr>
+          <w:p>
+            <w:pPr>
+              <w:jc w:val="center"/>
+              <w:cnfStyle w:val="000000100000" w:firstRow="0" w:lastRow="0" w:firstColumn="0" w:lastColumn="0" w:oddVBand="0" w:evenVBand="0" w:oddHBand="1" w:evenHBand="0" w:firstRowFirstColumn="0" w:firstRowLastColumn="0" w:lastRowFirstColumn="0" w:lastRowLastColumn="0"/>
+            </w:pPr>
+            <w:r>
+              <w:t>E</w:t>
+            </w:r>
+            <w:r>
+              <w:t>1</w:t>
+            </w:r>
+            <w:r>
+              <w:t xml:space="preserve">=T; </w:t>
+            </w:r>
+            <w:r>
+              <w:t>E2</w:t>
+            </w:r>
+            <w:r>
+              <w:t>=</w:t>
+            </w:r>
+            <w:r>
+              <w:t>T</w:t>
+            </w:r>
+          </w:p>
+        </w:tc>
+        <w:tc>
+          <w:tcPr>
+            <w:tcW w:w="1276" w:type="dxa"/>
+          </w:tcPr>
+          <w:p>
+            <w:pPr>
+              <w:jc w:val="center"/>
+              <w:cnfStyle w:val="000000100000" w:firstRow="0" w:lastRow="0" w:firstColumn="0" w:lastColumn="0" w:oddVBand="0" w:evenVBand="0" w:oddHBand="1" w:evenHBand="0" w:firstRowFirstColumn="0" w:firstRowLastColumn="0" w:lastRowFirstColumn="0" w:lastRowLastColumn="0"/>
+            </w:pPr>
+            <w:r>
+              <w:t>E1=</w:t>
+            </w:r>
+            <w:r>
+              <w:t>F</w:t>
+            </w:r>
+            <w:r>
+              <w:t>; E2=T</w:t>
+            </w:r>
+          </w:p>
+        </w:tc>
+        <w:tc>
+          <w:tcPr>
+            <w:tcW w:w="1134" w:type="dxa"/>
+          </w:tcPr>
+          <w:p>
+            <w:pPr>
+              <w:jc w:val="center"/>
+              <w:cnfStyle w:val="000000100000" w:firstRow="0" w:lastRow="0" w:firstColumn="0" w:lastColumn="0" w:oddVBand="0" w:evenVBand="0" w:oddHBand="1" w:evenHBand="0" w:firstRowFirstColumn="0" w:firstRowLastColumn="0" w:lastRowFirstColumn="0" w:lastRowLastColumn="0"/>
+            </w:pPr>
+            <w:r>
+              <w:t>Inv.Top.</w:t>
+            </w:r>
+          </w:p>
+        </w:tc>
+        <w:tc>
+          <w:tcPr>
+            <w:tcW w:w="1843" w:type="dxa"/>
+          </w:tcPr>
+          <w:p>
+            <w:pPr>
+              <w:jc w:val="right"/>
+              <w:cnfStyle w:val="000000100000" w:firstRow="0" w:lastRow="0" w:firstColumn="0" w:lastColumn="0" w:oddVBand="0" w:evenVBand="0" w:oddHBand="1" w:evenHBand="0" w:firstRowFirstColumn="0" w:firstRowLastColumn="0" w:lastRowFirstColumn="0" w:lastRowLastColumn="0"/>
+            </w:pPr>
+            <w:r>
+              <w:rPr>
+                <w:rFonts w:ascii="Consolas" w:hAnsi="Consolas" w:cs="Consolas"/>
+                <w:color w:val="000000"/>
+                <w:sz w:val="20"/>
+                <w:szCs w:val="20"/>
+              </w:rPr>
+              <w:t>16591900</w:t>
+            </w:r>
+          </w:p>
+        </w:tc>
+      </w:tr>
+      <w:tr>
+        <w:tc>
+          <w:tcPr>
+            <w:cnfStyle w:val="001000000000" w:firstRow="0" w:lastRow="0" w:firstColumn="1" w:lastColumn="0" w:oddVBand="0" w:evenVBand="0" w:oddHBand="0" w:evenHBand="0" w:firstRowFirstColumn="0" w:firstRowLastColumn="0" w:lastRowFirstColumn="0" w:lastRowLastColumn="0"/>
+            <w:tcW w:w="1031" w:type="dxa"/>
+          </w:tcPr>
+          <w:p>
+            <w:pPr>
+              <w:jc w:val="center"/>
+            </w:pPr>
+            <w:r>
+              <w:t>B</w:t>
+            </w:r>
+          </w:p>
+        </w:tc>
+        <w:tc>
+          <w:tcPr>
+            <w:tcW w:w="1684" w:type="dxa"/>
+          </w:tcPr>
+          <w:p>
+            <w:pPr>
+              <w:jc w:val="center"/>
+              <w:cnfStyle w:val="000000000000" w:firstRow="0" w:lastRow="0" w:firstColumn="0" w:lastColumn="0" w:oddVBand="0" w:evenVBand="0" w:oddHBand="0" w:evenHBand="0" w:firstRowFirstColumn="0" w:firstRowLastColumn="0" w:lastRowFirstColumn="0" w:lastRowLastColumn="0"/>
+            </w:pPr>
+            <w:r>
+              <w:t>E1=T; E2=T</w:t>
+            </w:r>
+          </w:p>
+        </w:tc>
+        <w:tc>
+          <w:tcPr>
+            <w:tcW w:w="1276" w:type="dxa"/>
+          </w:tcPr>
+          <w:p>
+            <w:pPr>
+              <w:jc w:val="center"/>
+              <w:cnfStyle w:val="000000000000" w:firstRow="0" w:lastRow="0" w:firstColumn="0" w:lastColumn="0" w:oddVBand="0" w:evenVBand="0" w:oddHBand="0" w:evenHBand="0" w:firstRowFirstColumn="0" w:firstRowLastColumn="0" w:lastRowFirstColumn="0" w:lastRowLastColumn="0"/>
+            </w:pPr>
+            <w:r>
+              <w:t>E1=</w:t>
+            </w:r>
+            <w:r>
+              <w:t>F</w:t>
+            </w:r>
+            <w:r>
+              <w:t>; E2=T</w:t>
+            </w:r>
+          </w:p>
+        </w:tc>
+        <w:tc>
+          <w:tcPr>
+            <w:tcW w:w="1134" w:type="dxa"/>
+          </w:tcPr>
+          <w:p>
+            <w:pPr>
+              <w:jc w:val="center"/>
+              <w:cnfStyle w:val="000000000000" w:firstRow="0" w:lastRow="0" w:firstColumn="0" w:lastColumn="0" w:oddVBand="0" w:evenVBand="0" w:oddHBand="0" w:evenHBand="0" w:firstRowFirstColumn="0" w:firstRowLastColumn="0" w:lastRowFirstColumn="0" w:lastRowLastColumn="0"/>
+            </w:pPr>
+            <w:r>
+              <w:t>Fill</w:t>
+            </w:r>
+          </w:p>
+        </w:tc>
+        <w:tc>
+          <w:tcPr>
+            <w:tcW w:w="1843" w:type="dxa"/>
+          </w:tcPr>
+          <w:p>
+            <w:pPr>
+              <w:jc w:val="right"/>
+              <w:cnfStyle w:val="000000000000" w:firstRow="0" w:lastRow="0" w:firstColumn="0" w:lastColumn="0" w:oddVBand="0" w:evenVBand="0" w:oddHBand="0" w:evenHBand="0" w:firstRowFirstColumn="0" w:firstRowLastColumn="0" w:lastRowFirstColumn="0" w:lastRowLastColumn="0"/>
+            </w:pPr>
+            <w:r>
+              <w:rPr>
+                <w:rFonts w:ascii="Consolas" w:hAnsi="Consolas" w:cs="Consolas"/>
+                <w:color w:val="000000"/>
+                <w:sz w:val="20"/>
+                <w:szCs w:val="20"/>
+              </w:rPr>
+              <w:t>43357500</w:t>
+            </w:r>
+          </w:p>
+        </w:tc>
+      </w:tr>
+      <w:tr>
+        <w:trPr>
+          <w:cnfStyle w:val="000000100000" w:firstRow="0" w:lastRow="0" w:firstColumn="0" w:lastColumn="0" w:oddVBand="0" w:evenVBand="0" w:oddHBand="1" w:evenHBand="0" w:firstRowFirstColumn="0" w:firstRowLastColumn="0" w:lastRowFirstColumn="0" w:lastRowLastColumn="0"/>
+        </w:trPr>
+        <w:tc>
+          <w:tcPr>
+            <w:cnfStyle w:val="001000000000" w:firstRow="0" w:lastRow="0" w:firstColumn="1" w:lastColumn="0" w:oddVBand="0" w:evenVBand="0" w:oddHBand="0" w:evenHBand="0" w:firstRowFirstColumn="0" w:firstRowLastColumn="0" w:lastRowFirstColumn="0" w:lastRowLastColumn="0"/>
+            <w:tcW w:w="1031" w:type="dxa"/>
+          </w:tcPr>
+          <w:p>
+            <w:pPr>
+              <w:jc w:val="center"/>
+            </w:pPr>
+            <w:r>
+              <w:t>B</w:t>
+            </w:r>
+          </w:p>
+        </w:tc>
+        <w:tc>
+          <w:tcPr>
+            <w:tcW w:w="1684" w:type="dxa"/>
+          </w:tcPr>
+          <w:p>
+            <w:pPr>
+              <w:jc w:val="center"/>
+              <w:cnfStyle w:val="000000100000" w:firstRow="0" w:lastRow="0" w:firstColumn="0" w:lastColumn="0" w:oddVBand="0" w:evenVBand="0" w:oddHBand="1" w:evenHBand="0" w:firstRowFirstColumn="0" w:firstRowLastColumn="0" w:lastRowFirstColumn="0" w:lastRowLastColumn="0"/>
+            </w:pPr>
+            <w:r>
+              <w:t>E1=T; E2=T</w:t>
+            </w:r>
+          </w:p>
+        </w:tc>
+        <w:tc>
+          <w:tcPr>
+            <w:tcW w:w="1276" w:type="dxa"/>
+          </w:tcPr>
+          <w:p>
+            <w:pPr>
+              <w:jc w:val="center"/>
+              <w:cnfStyle w:val="000000100000" w:firstRow="0" w:lastRow="0" w:firstColumn="0" w:lastColumn="0" w:oddVBand="0" w:evenVBand="0" w:oddHBand="1" w:evenHBand="0" w:firstRowFirstColumn="0" w:firstRowLastColumn="0" w:lastRowFirstColumn="0" w:lastRowLastColumn="0"/>
+            </w:pPr>
+            <w:r>
+              <w:t>E1=</w:t>
+            </w:r>
+            <w:r>
+              <w:t>F</w:t>
+            </w:r>
+            <w:r>
+              <w:t>; E2=T</w:t>
+            </w:r>
+          </w:p>
+        </w:tc>
+        <w:tc>
+          <w:tcPr>
+            <w:tcW w:w="1134" w:type="dxa"/>
+          </w:tcPr>
+          <w:p>
+            <w:pPr>
+              <w:jc w:val="center"/>
+              <w:cnfStyle w:val="000000100000" w:firstRow="0" w:lastRow="0" w:firstColumn="0" w:lastColumn="0" w:oddVBand="0" w:evenVBand="0" w:oddHBand="1" w:evenHBand="0" w:firstRowFirstColumn="0" w:firstRowLastColumn="0" w:lastRowFirstColumn="0" w:lastRowLastColumn="0"/>
+            </w:pPr>
+            <w:r>
+              <w:t>MinD</w:t>
+            </w:r>
+          </w:p>
+        </w:tc>
+        <w:tc>
+          <w:tcPr>
+            <w:tcW w:w="1843" w:type="dxa"/>
+          </w:tcPr>
+          <w:p>
+            <w:pPr>
+              <w:jc w:val="right"/>
+              <w:cnfStyle w:val="000000100000" w:firstRow="0" w:lastRow="0" w:firstColumn="0" w:lastColumn="0" w:oddVBand="0" w:evenVBand="0" w:oddHBand="1" w:evenHBand="0" w:firstRowFirstColumn="0" w:firstRowLastColumn="0" w:lastRowFirstColumn="0" w:lastRowLastColumn="0"/>
+            </w:pPr>
+            <w:r>
+              <w:rPr>
+                <w:rFonts w:ascii="Consolas" w:hAnsi="Consolas" w:cs="Consolas"/>
+                <w:color w:val="000000"/>
+                <w:sz w:val="20"/>
+                <w:szCs w:val="20"/>
+              </w:rPr>
+              <w:t>25653700</w:t>
             </w:r>
           </w:p>
         </w:tc>
@@ -18812,7 +17677,7 @@
   <w:style w:type="paragraph" w:default="1" w:styleId="Normale">
     <w:name w:val="Normal"/>
     <w:qFormat/>
-    <w:rsid w:val="00BC12A5"/>
+    <w:rsid w:val="00CB4341"/>
   </w:style>
   <w:style w:type="paragraph" w:styleId="Titolo1">
     <w:name w:val="heading 1"/>
@@ -19623,7 +18488,7 @@
 </file>
 
 <file path=customXml/itemProps1.xml><?xml version="1.0" encoding="utf-8"?>
-<ds:datastoreItem xmlns:ds="http://schemas.openxmlformats.org/officeDocument/2006/customXml" ds:itemID="{4A770334-0830-489E-B979-D960D05C5E59}">
+<ds:datastoreItem xmlns:ds="http://schemas.openxmlformats.org/officeDocument/2006/customXml" ds:itemID="{67755B84-8A0E-49B2-A752-2EFB885DA19F}">
   <ds:schemaRefs>
     <ds:schemaRef ds:uri="http://schemas.openxmlformats.org/officeDocument/2006/bibliography"/>
   </ds:schemaRefs>

</xml_diff>